<commit_message>
Actualizacion de memoria y seguimiento de coordenadas en el sprite
</commit_message>
<xml_diff>
--- a/Memoria DAM.docx
+++ b/Memoria DAM.docx
@@ -36,7 +36,7 @@
                     </pic:cNvPicPr>
                   </pic:nvPicPr>
                   <pic:blipFill>
-                    <a:blip r:embed="rId7" cstate="print">
+                    <a:blip r:embed="rId8" cstate="print">
                       <a:extLst>
                         <a:ext uri="{28A0092B-C50C-407E-A947-70E740481C1C}">
                           <a14:useLocalDpi xmlns:a14="http://schemas.microsoft.com/office/drawing/2010/main" val="0"/>
@@ -81,16 +81,16 @@
         <mc:AlternateContent>
           <mc:Choice Requires="wps">
             <w:drawing>
-              <wp:anchor distT="0" distB="0" distL="114300" distR="114300" simplePos="0" relativeHeight="251702272" behindDoc="0" locked="0" layoutInCell="1" allowOverlap="1" wp14:anchorId="3EB13FC7" wp14:editId="5B05A442">
+              <wp:anchor distT="0" distB="0" distL="114300" distR="114300" simplePos="0" relativeHeight="251702272" behindDoc="0" locked="0" layoutInCell="1" allowOverlap="1" wp14:anchorId="3EB13FC7" wp14:editId="3917CF07">
                 <wp:simplePos x="0" y="0"/>
                 <wp:positionH relativeFrom="margin">
                   <wp:align>right</wp:align>
                 </wp:positionH>
                 <wp:positionV relativeFrom="paragraph">
-                  <wp:posOffset>2576830</wp:posOffset>
+                  <wp:posOffset>2312035</wp:posOffset>
                 </wp:positionV>
-                <wp:extent cx="2667000" cy="1343025"/>
-                <wp:effectExtent l="0" t="0" r="0" b="9525"/>
+                <wp:extent cx="5151120" cy="2613660"/>
+                <wp:effectExtent l="0" t="0" r="0" b="0"/>
                 <wp:wrapNone/>
                 <wp:docPr id="2" name="Cuadro de texto 2"/>
                 <wp:cNvGraphicFramePr/>
@@ -101,7 +101,7 @@
                       <wps:spPr>
                         <a:xfrm>
                           <a:off x="0" y="0"/>
-                          <a:ext cx="2667000" cy="1343025"/>
+                          <a:ext cx="5151120" cy="2613660"/>
                         </a:xfrm>
                         <a:prstGeom prst="rect">
                           <a:avLst/>
@@ -115,6 +115,7 @@
                         <w:txbxContent>
                           <w:p>
                             <w:pPr>
+                              <w:jc w:val="right"/>
                               <w:rPr>
                                 <w:b/>
                                 <w:bCs/>
@@ -153,7 +154,7 @@
                                   <w14:round/>
                                 </w14:textOutline>
                               </w:rPr>
-                              <w:t>RPG</w:t>
+                              <w:t>Farming RPG</w:t>
                             </w:r>
                           </w:p>
                         </w:txbxContent>
@@ -182,11 +183,12 @@
                 <v:stroke joinstyle="miter"/>
                 <v:path gradientshapeok="t" o:connecttype="rect"/>
               </v:shapetype>
-              <v:shape id="Cuadro de texto 2" o:spid="_x0000_s1026" type="#_x0000_t202" style="position:absolute;margin-left:158.8pt;margin-top:202.9pt;width:210pt;height:105.75pt;z-index:251702272;visibility:visible;mso-wrap-style:square;mso-width-percent:0;mso-height-percent:0;mso-wrap-distance-left:9pt;mso-wrap-distance-top:0;mso-wrap-distance-right:9pt;mso-wrap-distance-bottom:0;mso-position-horizontal:right;mso-position-horizontal-relative:margin;mso-position-vertical:absolute;mso-position-vertical-relative:text;mso-width-percent:0;mso-height-percent:0;mso-width-relative:margin;mso-height-relative:margin;v-text-anchor:top" o:gfxdata="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" filled="f" stroked="f">
+              <v:shape id="Cuadro de texto 2" o:spid="_x0000_s1026" type="#_x0000_t202" style="position:absolute;margin-left:354.4pt;margin-top:182.05pt;width:405.6pt;height:205.8pt;z-index:251702272;visibility:visible;mso-wrap-style:square;mso-width-percent:0;mso-height-percent:0;mso-wrap-distance-left:9pt;mso-wrap-distance-top:0;mso-wrap-distance-right:9pt;mso-wrap-distance-bottom:0;mso-position-horizontal:right;mso-position-horizontal-relative:margin;mso-position-vertical:absolute;mso-position-vertical-relative:text;mso-width-percent:0;mso-height-percent:0;mso-width-relative:margin;mso-height-relative:margin;v-text-anchor:top" o:gfxdata="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" filled="f" stroked="f">
                 <v:textbox>
                   <w:txbxContent>
                     <w:p>
                       <w:pPr>
+                        <w:jc w:val="right"/>
                         <w:rPr>
                           <w:b/>
                           <w:bCs/>
@@ -225,7 +227,7 @@
                             <w14:round/>
                           </w14:textOutline>
                         </w:rPr>
-                        <w:t>RPG</w:t>
+                        <w:t>Farming RPG</w:t>
                       </w:r>
                     </w:p>
                   </w:txbxContent>
@@ -858,28 +860,6 @@
                                 </w14:textOutline>
                               </w:rPr>
                             </w:pPr>
-                            <w:r>
-                              <w:rPr>
-                                <w:rFonts w:asciiTheme="majorHAnsi" w:hAnsiTheme="majorHAnsi" w:cstheme="majorHAnsi"/>
-                                <w:b/>
-                                <w:bCs/>
-                                <w:noProof/>
-                                <w:color w:val="002060"/>
-                                <w:sz w:val="160"/>
-                                <w:szCs w:val="160"/>
-                                <w14:shadow w14:blurRad="38100" w14:dist="19050" w14:dir="2700000" w14:sx="100000" w14:sy="100000" w14:kx="0" w14:ky="0" w14:algn="tl">
-                                  <w14:schemeClr w14:val="dk1">
-                                    <w14:alpha w14:val="60000"/>
-                                  </w14:schemeClr>
-                                </w14:shadow>
-                                <w14:textOutline w14:w="41275" w14:cap="flat" w14:cmpd="sng" w14:algn="ctr">
-                                  <w14:noFill/>
-                                  <w14:prstDash w14:val="solid"/>
-                                  <w14:round/>
-                                </w14:textOutline>
-                              </w:rPr>
-                              <w:t>Battle (prov)</w:t>
-                            </w:r>
                           </w:p>
                         </w:txbxContent>
                       </wps:txbx>
@@ -929,28 +909,6 @@
                           </w14:textOutline>
                         </w:rPr>
                       </w:pPr>
-                      <w:r>
-                        <w:rPr>
-                          <w:rFonts w:asciiTheme="majorHAnsi" w:hAnsiTheme="majorHAnsi" w:cstheme="majorHAnsi"/>
-                          <w:b/>
-                          <w:bCs/>
-                          <w:noProof/>
-                          <w:color w:val="002060"/>
-                          <w:sz w:val="160"/>
-                          <w:szCs w:val="160"/>
-                          <w14:shadow w14:blurRad="38100" w14:dist="19050" w14:dir="2700000" w14:sx="100000" w14:sy="100000" w14:kx="0" w14:ky="0" w14:algn="tl">
-                            <w14:schemeClr w14:val="dk1">
-                              <w14:alpha w14:val="60000"/>
-                            </w14:schemeClr>
-                          </w14:shadow>
-                          <w14:textOutline w14:w="41275" w14:cap="flat" w14:cmpd="sng" w14:algn="ctr">
-                            <w14:noFill/>
-                            <w14:prstDash w14:val="solid"/>
-                            <w14:round/>
-                          </w14:textOutline>
-                        </w:rPr>
-                        <w:t>Battle (prov)</w:t>
-                      </w:r>
                     </w:p>
                   </w:txbxContent>
                 </v:textbox>
@@ -966,9 +924,2139 @@
       </w:r>
     </w:p>
     <w:p/>
+    <w:sdt>
+      <w:sdtPr>
+        <w:rPr>
+          <w:rFonts w:asciiTheme="minorHAnsi" w:eastAsiaTheme="minorHAnsi" w:hAnsiTheme="minorHAnsi" w:cstheme="minorBidi"/>
+          <w:color w:val="auto"/>
+          <w:sz w:val="22"/>
+          <w:szCs w:val="22"/>
+          <w:lang w:eastAsia="en-US"/>
+        </w:rPr>
+        <w:id w:val="1728723548"/>
+        <w:docPartObj>
+          <w:docPartGallery w:val="Table of Contents"/>
+          <w:docPartUnique/>
+        </w:docPartObj>
+      </w:sdtPr>
+      <w:sdtEndPr>
+        <w:rPr>
+          <w:b/>
+          <w:bCs/>
+        </w:rPr>
+      </w:sdtEndPr>
+      <w:sdtContent>
+        <w:p>
+          <w:pPr>
+            <w:pStyle w:val="TtuloTDC"/>
+          </w:pPr>
+          <w:r>
+            <w:t>Contenido</w:t>
+          </w:r>
+        </w:p>
+        <w:p>
+          <w:pPr>
+            <w:pStyle w:val="TDC1"/>
+            <w:tabs>
+              <w:tab w:val="left" w:pos="440"/>
+              <w:tab w:val="right" w:leader="dot" w:pos="8828"/>
+            </w:tabs>
+            <w:rPr>
+              <w:rFonts w:cstheme="minorBidi"/>
+              <w:noProof/>
+              <w:kern w:val="2"/>
+              <w14:ligatures w14:val="standardContextual"/>
+            </w:rPr>
+          </w:pPr>
+          <w:r>
+            <w:fldChar w:fldCharType="begin"/>
+          </w:r>
+          <w:r>
+            <w:instrText xml:space="preserve"> TOC \o "1-3" \h \z \u </w:instrText>
+          </w:r>
+          <w:r>
+            <w:fldChar w:fldCharType="separate"/>
+          </w:r>
+          <w:hyperlink w:anchor="_Toc164274427" w:history="1">
+            <w:r>
+              <w:rPr>
+                <w:rStyle w:val="Hipervnculo"/>
+                <w:noProof/>
+              </w:rPr>
+              <w:t>1.</w:t>
+            </w:r>
+            <w:r>
+              <w:rPr>
+                <w:rFonts w:cstheme="minorBidi"/>
+                <w:noProof/>
+                <w:kern w:val="2"/>
+                <w14:ligatures w14:val="standardContextual"/>
+              </w:rPr>
+              <w:tab/>
+            </w:r>
+            <w:r>
+              <w:rPr>
+                <w:rStyle w:val="Hipervnculo"/>
+                <w:noProof/>
+              </w:rPr>
+              <w:t>Introducción</w:t>
+            </w:r>
+            <w:r>
+              <w:rPr>
+                <w:noProof/>
+                <w:webHidden/>
+              </w:rPr>
+              <w:tab/>
+            </w:r>
+            <w:r>
+              <w:rPr>
+                <w:noProof/>
+                <w:webHidden/>
+              </w:rPr>
+              <w:fldChar w:fldCharType="begin"/>
+            </w:r>
+            <w:r>
+              <w:rPr>
+                <w:noProof/>
+                <w:webHidden/>
+              </w:rPr>
+              <w:instrText xml:space="preserve"> PAGEREF _Toc164274427 \h </w:instrText>
+            </w:r>
+            <w:r>
+              <w:rPr>
+                <w:noProof/>
+                <w:webHidden/>
+              </w:rPr>
+            </w:r>
+            <w:r>
+              <w:rPr>
+                <w:noProof/>
+                <w:webHidden/>
+              </w:rPr>
+              <w:fldChar w:fldCharType="separate"/>
+            </w:r>
+            <w:r>
+              <w:rPr>
+                <w:noProof/>
+                <w:webHidden/>
+              </w:rPr>
+              <w:t>2</w:t>
+            </w:r>
+            <w:r>
+              <w:rPr>
+                <w:noProof/>
+                <w:webHidden/>
+              </w:rPr>
+              <w:fldChar w:fldCharType="end"/>
+            </w:r>
+          </w:hyperlink>
+        </w:p>
+        <w:p>
+          <w:pPr>
+            <w:pStyle w:val="TDC2"/>
+            <w:tabs>
+              <w:tab w:val="left" w:pos="880"/>
+              <w:tab w:val="right" w:leader="dot" w:pos="8828"/>
+            </w:tabs>
+            <w:rPr>
+              <w:rFonts w:cstheme="minorBidi"/>
+              <w:noProof/>
+              <w:kern w:val="2"/>
+              <w14:ligatures w14:val="standardContextual"/>
+            </w:rPr>
+          </w:pPr>
+          <w:hyperlink w:anchor="_Toc164274428" w:history="1">
+            <w:r>
+              <w:rPr>
+                <w:rStyle w:val="Hipervnculo"/>
+                <w:noProof/>
+              </w:rPr>
+              <w:t>1.1</w:t>
+            </w:r>
+            <w:r>
+              <w:rPr>
+                <w:rFonts w:cstheme="minorBidi"/>
+                <w:noProof/>
+                <w:kern w:val="2"/>
+                <w14:ligatures w14:val="standardContextual"/>
+              </w:rPr>
+              <w:tab/>
+            </w:r>
+            <w:r>
+              <w:rPr>
+                <w:rStyle w:val="Hipervnculo"/>
+                <w:noProof/>
+              </w:rPr>
+              <w:t>Descripción del proyecto y finalidad del mismo</w:t>
+            </w:r>
+            <w:r>
+              <w:rPr>
+                <w:noProof/>
+                <w:webHidden/>
+              </w:rPr>
+              <w:tab/>
+            </w:r>
+            <w:r>
+              <w:rPr>
+                <w:noProof/>
+                <w:webHidden/>
+              </w:rPr>
+              <w:fldChar w:fldCharType="begin"/>
+            </w:r>
+            <w:r>
+              <w:rPr>
+                <w:noProof/>
+                <w:webHidden/>
+              </w:rPr>
+              <w:instrText xml:space="preserve"> PAGEREF _Toc164274428 \h </w:instrText>
+            </w:r>
+            <w:r>
+              <w:rPr>
+                <w:noProof/>
+                <w:webHidden/>
+              </w:rPr>
+            </w:r>
+            <w:r>
+              <w:rPr>
+                <w:noProof/>
+                <w:webHidden/>
+              </w:rPr>
+              <w:fldChar w:fldCharType="separate"/>
+            </w:r>
+            <w:r>
+              <w:rPr>
+                <w:noProof/>
+                <w:webHidden/>
+              </w:rPr>
+              <w:t>3</w:t>
+            </w:r>
+            <w:r>
+              <w:rPr>
+                <w:noProof/>
+                <w:webHidden/>
+              </w:rPr>
+              <w:fldChar w:fldCharType="end"/>
+            </w:r>
+          </w:hyperlink>
+        </w:p>
+        <w:p>
+          <w:pPr>
+            <w:pStyle w:val="TDC1"/>
+            <w:tabs>
+              <w:tab w:val="left" w:pos="440"/>
+              <w:tab w:val="right" w:leader="dot" w:pos="8828"/>
+            </w:tabs>
+            <w:rPr>
+              <w:rFonts w:cstheme="minorBidi"/>
+              <w:noProof/>
+              <w:kern w:val="2"/>
+              <w14:ligatures w14:val="standardContextual"/>
+            </w:rPr>
+          </w:pPr>
+          <w:hyperlink w:anchor="_Toc164274429" w:history="1">
+            <w:r>
+              <w:rPr>
+                <w:rStyle w:val="Hipervnculo"/>
+                <w:noProof/>
+              </w:rPr>
+              <w:t>2.</w:t>
+            </w:r>
+            <w:r>
+              <w:rPr>
+                <w:rFonts w:cstheme="minorBidi"/>
+                <w:noProof/>
+                <w:kern w:val="2"/>
+                <w14:ligatures w14:val="standardContextual"/>
+              </w:rPr>
+              <w:tab/>
+            </w:r>
+            <w:r>
+              <w:rPr>
+                <w:rStyle w:val="Hipervnculo"/>
+                <w:noProof/>
+              </w:rPr>
+              <w:t>Análisis y diseño del proyecto</w:t>
+            </w:r>
+            <w:r>
+              <w:rPr>
+                <w:noProof/>
+                <w:webHidden/>
+              </w:rPr>
+              <w:tab/>
+            </w:r>
+            <w:r>
+              <w:rPr>
+                <w:noProof/>
+                <w:webHidden/>
+              </w:rPr>
+              <w:fldChar w:fldCharType="begin"/>
+            </w:r>
+            <w:r>
+              <w:rPr>
+                <w:noProof/>
+                <w:webHidden/>
+              </w:rPr>
+              <w:instrText xml:space="preserve"> PAGEREF _Toc164274429 \h </w:instrText>
+            </w:r>
+            <w:r>
+              <w:rPr>
+                <w:noProof/>
+                <w:webHidden/>
+              </w:rPr>
+            </w:r>
+            <w:r>
+              <w:rPr>
+                <w:noProof/>
+                <w:webHidden/>
+              </w:rPr>
+              <w:fldChar w:fldCharType="separate"/>
+            </w:r>
+            <w:r>
+              <w:rPr>
+                <w:noProof/>
+                <w:webHidden/>
+              </w:rPr>
+              <w:t>4</w:t>
+            </w:r>
+            <w:r>
+              <w:rPr>
+                <w:noProof/>
+                <w:webHidden/>
+              </w:rPr>
+              <w:fldChar w:fldCharType="end"/>
+            </w:r>
+          </w:hyperlink>
+        </w:p>
+        <w:p>
+          <w:pPr>
+            <w:pStyle w:val="TDC2"/>
+            <w:tabs>
+              <w:tab w:val="left" w:pos="880"/>
+              <w:tab w:val="right" w:leader="dot" w:pos="8828"/>
+            </w:tabs>
+            <w:rPr>
+              <w:rFonts w:cstheme="minorBidi"/>
+              <w:noProof/>
+              <w:kern w:val="2"/>
+              <w14:ligatures w14:val="standardContextual"/>
+            </w:rPr>
+          </w:pPr>
+          <w:hyperlink w:anchor="_Toc164274430" w:history="1">
+            <w:r>
+              <w:rPr>
+                <w:rStyle w:val="Hipervnculo"/>
+                <w:noProof/>
+              </w:rPr>
+              <w:t>2.1</w:t>
+            </w:r>
+            <w:r>
+              <w:rPr>
+                <w:rFonts w:cstheme="minorBidi"/>
+                <w:noProof/>
+                <w:kern w:val="2"/>
+                <w14:ligatures w14:val="standardContextual"/>
+              </w:rPr>
+              <w:tab/>
+            </w:r>
+            <w:r>
+              <w:rPr>
+                <w:rStyle w:val="Hipervnculo"/>
+                <w:noProof/>
+              </w:rPr>
+              <w:t>Planificación y Especificación de requisitos-descripción de las necesidades del proyecto</w:t>
+            </w:r>
+            <w:r>
+              <w:rPr>
+                <w:noProof/>
+                <w:webHidden/>
+              </w:rPr>
+              <w:tab/>
+            </w:r>
+            <w:r>
+              <w:rPr>
+                <w:noProof/>
+                <w:webHidden/>
+              </w:rPr>
+              <w:fldChar w:fldCharType="begin"/>
+            </w:r>
+            <w:r>
+              <w:rPr>
+                <w:noProof/>
+                <w:webHidden/>
+              </w:rPr>
+              <w:instrText xml:space="preserve"> PAGEREF _Toc164274430 \h </w:instrText>
+            </w:r>
+            <w:r>
+              <w:rPr>
+                <w:noProof/>
+                <w:webHidden/>
+              </w:rPr>
+            </w:r>
+            <w:r>
+              <w:rPr>
+                <w:noProof/>
+                <w:webHidden/>
+              </w:rPr>
+              <w:fldChar w:fldCharType="separate"/>
+            </w:r>
+            <w:r>
+              <w:rPr>
+                <w:noProof/>
+                <w:webHidden/>
+              </w:rPr>
+              <w:t>4</w:t>
+            </w:r>
+            <w:r>
+              <w:rPr>
+                <w:noProof/>
+                <w:webHidden/>
+              </w:rPr>
+              <w:fldChar w:fldCharType="end"/>
+            </w:r>
+          </w:hyperlink>
+        </w:p>
+        <w:p>
+          <w:pPr>
+            <w:pStyle w:val="TDC2"/>
+            <w:tabs>
+              <w:tab w:val="left" w:pos="880"/>
+              <w:tab w:val="right" w:leader="dot" w:pos="8828"/>
+            </w:tabs>
+            <w:rPr>
+              <w:rFonts w:cstheme="minorBidi"/>
+              <w:noProof/>
+              <w:kern w:val="2"/>
+              <w14:ligatures w14:val="standardContextual"/>
+            </w:rPr>
+          </w:pPr>
+          <w:hyperlink w:anchor="_Toc164274431" w:history="1">
+            <w:r>
+              <w:rPr>
+                <w:rStyle w:val="Hipervnculo"/>
+                <w:noProof/>
+              </w:rPr>
+              <w:t>2.2</w:t>
+            </w:r>
+            <w:r>
+              <w:rPr>
+                <w:rFonts w:cstheme="minorBidi"/>
+                <w:noProof/>
+                <w:kern w:val="2"/>
+                <w14:ligatures w14:val="standardContextual"/>
+              </w:rPr>
+              <w:tab/>
+            </w:r>
+            <w:r>
+              <w:rPr>
+                <w:rStyle w:val="Hipervnculo"/>
+                <w:noProof/>
+              </w:rPr>
+              <w:t>Construcción</w:t>
+            </w:r>
+            <w:r>
+              <w:rPr>
+                <w:noProof/>
+                <w:webHidden/>
+              </w:rPr>
+              <w:tab/>
+            </w:r>
+            <w:r>
+              <w:rPr>
+                <w:noProof/>
+                <w:webHidden/>
+              </w:rPr>
+              <w:fldChar w:fldCharType="begin"/>
+            </w:r>
+            <w:r>
+              <w:rPr>
+                <w:noProof/>
+                <w:webHidden/>
+              </w:rPr>
+              <w:instrText xml:space="preserve"> PAGEREF _Toc164274431 \h </w:instrText>
+            </w:r>
+            <w:r>
+              <w:rPr>
+                <w:noProof/>
+                <w:webHidden/>
+              </w:rPr>
+            </w:r>
+            <w:r>
+              <w:rPr>
+                <w:noProof/>
+                <w:webHidden/>
+              </w:rPr>
+              <w:fldChar w:fldCharType="separate"/>
+            </w:r>
+            <w:r>
+              <w:rPr>
+                <w:noProof/>
+                <w:webHidden/>
+              </w:rPr>
+              <w:t>4</w:t>
+            </w:r>
+            <w:r>
+              <w:rPr>
+                <w:noProof/>
+                <w:webHidden/>
+              </w:rPr>
+              <w:fldChar w:fldCharType="end"/>
+            </w:r>
+          </w:hyperlink>
+        </w:p>
+        <w:p>
+          <w:pPr>
+            <w:pStyle w:val="TDC3"/>
+            <w:tabs>
+              <w:tab w:val="left" w:pos="1320"/>
+              <w:tab w:val="right" w:leader="dot" w:pos="8828"/>
+            </w:tabs>
+            <w:rPr>
+              <w:rFonts w:cstheme="minorBidi"/>
+              <w:noProof/>
+              <w:kern w:val="2"/>
+              <w14:ligatures w14:val="standardContextual"/>
+            </w:rPr>
+          </w:pPr>
+          <w:hyperlink w:anchor="_Toc164274432" w:history="1">
+            <w:r>
+              <w:rPr>
+                <w:rStyle w:val="Hipervnculo"/>
+                <w:noProof/>
+              </w:rPr>
+              <w:t>2.2.1</w:t>
+            </w:r>
+            <w:r>
+              <w:rPr>
+                <w:rFonts w:cstheme="minorBidi"/>
+                <w:noProof/>
+                <w:kern w:val="2"/>
+                <w14:ligatures w14:val="standardContextual"/>
+              </w:rPr>
+              <w:tab/>
+            </w:r>
+            <w:r>
+              <w:rPr>
+                <w:rStyle w:val="Hipervnculo"/>
+                <w:noProof/>
+              </w:rPr>
+              <w:t>Diseño</w:t>
+            </w:r>
+            <w:r>
+              <w:rPr>
+                <w:noProof/>
+                <w:webHidden/>
+              </w:rPr>
+              <w:tab/>
+            </w:r>
+            <w:r>
+              <w:rPr>
+                <w:noProof/>
+                <w:webHidden/>
+              </w:rPr>
+              <w:fldChar w:fldCharType="begin"/>
+            </w:r>
+            <w:r>
+              <w:rPr>
+                <w:noProof/>
+                <w:webHidden/>
+              </w:rPr>
+              <w:instrText xml:space="preserve"> PAGEREF _Toc164274432 \h </w:instrText>
+            </w:r>
+            <w:r>
+              <w:rPr>
+                <w:noProof/>
+                <w:webHidden/>
+              </w:rPr>
+            </w:r>
+            <w:r>
+              <w:rPr>
+                <w:noProof/>
+                <w:webHidden/>
+              </w:rPr>
+              <w:fldChar w:fldCharType="separate"/>
+            </w:r>
+            <w:r>
+              <w:rPr>
+                <w:noProof/>
+                <w:webHidden/>
+              </w:rPr>
+              <w:t>4</w:t>
+            </w:r>
+            <w:r>
+              <w:rPr>
+                <w:noProof/>
+                <w:webHidden/>
+              </w:rPr>
+              <w:fldChar w:fldCharType="end"/>
+            </w:r>
+          </w:hyperlink>
+        </w:p>
+        <w:p>
+          <w:pPr>
+            <w:pStyle w:val="TDC3"/>
+            <w:tabs>
+              <w:tab w:val="left" w:pos="1320"/>
+              <w:tab w:val="right" w:leader="dot" w:pos="8828"/>
+            </w:tabs>
+            <w:rPr>
+              <w:rFonts w:cstheme="minorBidi"/>
+              <w:noProof/>
+              <w:kern w:val="2"/>
+              <w14:ligatures w14:val="standardContextual"/>
+            </w:rPr>
+          </w:pPr>
+          <w:hyperlink w:anchor="_Toc164274433" w:history="1">
+            <w:r>
+              <w:rPr>
+                <w:rStyle w:val="Hipervnculo"/>
+                <w:noProof/>
+              </w:rPr>
+              <w:t>2.2.2</w:t>
+            </w:r>
+            <w:r>
+              <w:rPr>
+                <w:rFonts w:cstheme="minorBidi"/>
+                <w:noProof/>
+                <w:kern w:val="2"/>
+                <w14:ligatures w14:val="standardContextual"/>
+              </w:rPr>
+              <w:tab/>
+            </w:r>
+            <w:r>
+              <w:rPr>
+                <w:rStyle w:val="Hipervnculo"/>
+                <w:noProof/>
+              </w:rPr>
+              <w:t>Implementación</w:t>
+            </w:r>
+            <w:r>
+              <w:rPr>
+                <w:noProof/>
+                <w:webHidden/>
+              </w:rPr>
+              <w:tab/>
+            </w:r>
+            <w:r>
+              <w:rPr>
+                <w:noProof/>
+                <w:webHidden/>
+              </w:rPr>
+              <w:fldChar w:fldCharType="begin"/>
+            </w:r>
+            <w:r>
+              <w:rPr>
+                <w:noProof/>
+                <w:webHidden/>
+              </w:rPr>
+              <w:instrText xml:space="preserve"> PAGEREF _Toc164274433 \h </w:instrText>
+            </w:r>
+            <w:r>
+              <w:rPr>
+                <w:noProof/>
+                <w:webHidden/>
+              </w:rPr>
+            </w:r>
+            <w:r>
+              <w:rPr>
+                <w:noProof/>
+                <w:webHidden/>
+              </w:rPr>
+              <w:fldChar w:fldCharType="separate"/>
+            </w:r>
+            <w:r>
+              <w:rPr>
+                <w:noProof/>
+                <w:webHidden/>
+              </w:rPr>
+              <w:t>4</w:t>
+            </w:r>
+            <w:r>
+              <w:rPr>
+                <w:noProof/>
+                <w:webHidden/>
+              </w:rPr>
+              <w:fldChar w:fldCharType="end"/>
+            </w:r>
+          </w:hyperlink>
+        </w:p>
+        <w:p>
+          <w:pPr>
+            <w:pStyle w:val="TDC3"/>
+            <w:tabs>
+              <w:tab w:val="left" w:pos="1320"/>
+              <w:tab w:val="right" w:leader="dot" w:pos="8828"/>
+            </w:tabs>
+            <w:rPr>
+              <w:rFonts w:cstheme="minorBidi"/>
+              <w:noProof/>
+              <w:kern w:val="2"/>
+              <w14:ligatures w14:val="standardContextual"/>
+            </w:rPr>
+          </w:pPr>
+          <w:hyperlink w:anchor="_Toc164274434" w:history="1">
+            <w:r>
+              <w:rPr>
+                <w:rStyle w:val="Hipervnculo"/>
+                <w:noProof/>
+              </w:rPr>
+              <w:t>2.2.3</w:t>
+            </w:r>
+            <w:r>
+              <w:rPr>
+                <w:rFonts w:cstheme="minorBidi"/>
+                <w:noProof/>
+                <w:kern w:val="2"/>
+                <w14:ligatures w14:val="standardContextual"/>
+              </w:rPr>
+              <w:tab/>
+            </w:r>
+            <w:r>
+              <w:rPr>
+                <w:rStyle w:val="Hipervnculo"/>
+                <w:noProof/>
+              </w:rPr>
+              <w:t>Pruebas</w:t>
+            </w:r>
+            <w:r>
+              <w:rPr>
+                <w:noProof/>
+                <w:webHidden/>
+              </w:rPr>
+              <w:tab/>
+            </w:r>
+            <w:r>
+              <w:rPr>
+                <w:noProof/>
+                <w:webHidden/>
+              </w:rPr>
+              <w:fldChar w:fldCharType="begin"/>
+            </w:r>
+            <w:r>
+              <w:rPr>
+                <w:noProof/>
+                <w:webHidden/>
+              </w:rPr>
+              <w:instrText xml:space="preserve"> PAGEREF _Toc164274434 \h </w:instrText>
+            </w:r>
+            <w:r>
+              <w:rPr>
+                <w:noProof/>
+                <w:webHidden/>
+              </w:rPr>
+            </w:r>
+            <w:r>
+              <w:rPr>
+                <w:noProof/>
+                <w:webHidden/>
+              </w:rPr>
+              <w:fldChar w:fldCharType="separate"/>
+            </w:r>
+            <w:r>
+              <w:rPr>
+                <w:noProof/>
+                <w:webHidden/>
+              </w:rPr>
+              <w:t>4</w:t>
+            </w:r>
+            <w:r>
+              <w:rPr>
+                <w:noProof/>
+                <w:webHidden/>
+              </w:rPr>
+              <w:fldChar w:fldCharType="end"/>
+            </w:r>
+          </w:hyperlink>
+        </w:p>
+        <w:p>
+          <w:pPr>
+            <w:pStyle w:val="TDC1"/>
+            <w:tabs>
+              <w:tab w:val="left" w:pos="440"/>
+              <w:tab w:val="right" w:leader="dot" w:pos="8828"/>
+            </w:tabs>
+            <w:rPr>
+              <w:rFonts w:cstheme="minorBidi"/>
+              <w:noProof/>
+              <w:kern w:val="2"/>
+              <w14:ligatures w14:val="standardContextual"/>
+            </w:rPr>
+          </w:pPr>
+          <w:hyperlink w:anchor="_Toc164274435" w:history="1">
+            <w:r>
+              <w:rPr>
+                <w:rStyle w:val="Hipervnculo"/>
+                <w:noProof/>
+              </w:rPr>
+              <w:t>3.</w:t>
+            </w:r>
+            <w:r>
+              <w:rPr>
+                <w:rFonts w:cstheme="minorBidi"/>
+                <w:noProof/>
+                <w:kern w:val="2"/>
+                <w14:ligatures w14:val="standardContextual"/>
+              </w:rPr>
+              <w:tab/>
+            </w:r>
+            <w:r>
+              <w:rPr>
+                <w:rStyle w:val="Hipervnculo"/>
+                <w:noProof/>
+              </w:rPr>
+              <w:t>Recursos</w:t>
+            </w:r>
+            <w:r>
+              <w:rPr>
+                <w:noProof/>
+                <w:webHidden/>
+              </w:rPr>
+              <w:tab/>
+            </w:r>
+            <w:r>
+              <w:rPr>
+                <w:noProof/>
+                <w:webHidden/>
+              </w:rPr>
+              <w:fldChar w:fldCharType="begin"/>
+            </w:r>
+            <w:r>
+              <w:rPr>
+                <w:noProof/>
+                <w:webHidden/>
+              </w:rPr>
+              <w:instrText xml:space="preserve"> PAGEREF _Toc164274435 \h </w:instrText>
+            </w:r>
+            <w:r>
+              <w:rPr>
+                <w:noProof/>
+                <w:webHidden/>
+              </w:rPr>
+            </w:r>
+            <w:r>
+              <w:rPr>
+                <w:noProof/>
+                <w:webHidden/>
+              </w:rPr>
+              <w:fldChar w:fldCharType="separate"/>
+            </w:r>
+            <w:r>
+              <w:rPr>
+                <w:noProof/>
+                <w:webHidden/>
+              </w:rPr>
+              <w:t>4</w:t>
+            </w:r>
+            <w:r>
+              <w:rPr>
+                <w:noProof/>
+                <w:webHidden/>
+              </w:rPr>
+              <w:fldChar w:fldCharType="end"/>
+            </w:r>
+          </w:hyperlink>
+        </w:p>
+        <w:p>
+          <w:pPr>
+            <w:pStyle w:val="TDC2"/>
+            <w:tabs>
+              <w:tab w:val="left" w:pos="880"/>
+              <w:tab w:val="right" w:leader="dot" w:pos="8828"/>
+            </w:tabs>
+            <w:rPr>
+              <w:rFonts w:cstheme="minorBidi"/>
+              <w:noProof/>
+              <w:kern w:val="2"/>
+              <w14:ligatures w14:val="standardContextual"/>
+            </w:rPr>
+          </w:pPr>
+          <w:hyperlink w:anchor="_Toc164274436" w:history="1">
+            <w:r>
+              <w:rPr>
+                <w:rStyle w:val="Hipervnculo"/>
+                <w:noProof/>
+              </w:rPr>
+              <w:t>3.1</w:t>
+            </w:r>
+            <w:r>
+              <w:rPr>
+                <w:rFonts w:cstheme="minorBidi"/>
+                <w:noProof/>
+                <w:kern w:val="2"/>
+                <w14:ligatures w14:val="standardContextual"/>
+              </w:rPr>
+              <w:tab/>
+            </w:r>
+            <w:r>
+              <w:rPr>
+                <w:rStyle w:val="Hipervnculo"/>
+                <w:noProof/>
+              </w:rPr>
+              <w:t>Recursos hardware</w:t>
+            </w:r>
+            <w:r>
+              <w:rPr>
+                <w:noProof/>
+                <w:webHidden/>
+              </w:rPr>
+              <w:tab/>
+            </w:r>
+            <w:r>
+              <w:rPr>
+                <w:noProof/>
+                <w:webHidden/>
+              </w:rPr>
+              <w:fldChar w:fldCharType="begin"/>
+            </w:r>
+            <w:r>
+              <w:rPr>
+                <w:noProof/>
+                <w:webHidden/>
+              </w:rPr>
+              <w:instrText xml:space="preserve"> PAGEREF _Toc164274436 \h </w:instrText>
+            </w:r>
+            <w:r>
+              <w:rPr>
+                <w:noProof/>
+                <w:webHidden/>
+              </w:rPr>
+            </w:r>
+            <w:r>
+              <w:rPr>
+                <w:noProof/>
+                <w:webHidden/>
+              </w:rPr>
+              <w:fldChar w:fldCharType="separate"/>
+            </w:r>
+            <w:r>
+              <w:rPr>
+                <w:noProof/>
+                <w:webHidden/>
+              </w:rPr>
+              <w:t>4</w:t>
+            </w:r>
+            <w:r>
+              <w:rPr>
+                <w:noProof/>
+                <w:webHidden/>
+              </w:rPr>
+              <w:fldChar w:fldCharType="end"/>
+            </w:r>
+          </w:hyperlink>
+        </w:p>
+        <w:p>
+          <w:pPr>
+            <w:pStyle w:val="TDC2"/>
+            <w:tabs>
+              <w:tab w:val="left" w:pos="880"/>
+              <w:tab w:val="right" w:leader="dot" w:pos="8828"/>
+            </w:tabs>
+            <w:rPr>
+              <w:rFonts w:cstheme="minorBidi"/>
+              <w:noProof/>
+              <w:kern w:val="2"/>
+              <w14:ligatures w14:val="standardContextual"/>
+            </w:rPr>
+          </w:pPr>
+          <w:hyperlink w:anchor="_Toc164274437" w:history="1">
+            <w:r>
+              <w:rPr>
+                <w:rStyle w:val="Hipervnculo"/>
+                <w:noProof/>
+              </w:rPr>
+              <w:t>3.2</w:t>
+            </w:r>
+            <w:r>
+              <w:rPr>
+                <w:rFonts w:cstheme="minorBidi"/>
+                <w:noProof/>
+                <w:kern w:val="2"/>
+                <w14:ligatures w14:val="standardContextual"/>
+              </w:rPr>
+              <w:tab/>
+            </w:r>
+            <w:r>
+              <w:rPr>
+                <w:rStyle w:val="Hipervnculo"/>
+                <w:noProof/>
+              </w:rPr>
+              <w:t>Recursos software</w:t>
+            </w:r>
+            <w:r>
+              <w:rPr>
+                <w:noProof/>
+                <w:webHidden/>
+              </w:rPr>
+              <w:tab/>
+            </w:r>
+            <w:r>
+              <w:rPr>
+                <w:noProof/>
+                <w:webHidden/>
+              </w:rPr>
+              <w:fldChar w:fldCharType="begin"/>
+            </w:r>
+            <w:r>
+              <w:rPr>
+                <w:noProof/>
+                <w:webHidden/>
+              </w:rPr>
+              <w:instrText xml:space="preserve"> PAGEREF _Toc164274437 \h </w:instrText>
+            </w:r>
+            <w:r>
+              <w:rPr>
+                <w:noProof/>
+                <w:webHidden/>
+              </w:rPr>
+            </w:r>
+            <w:r>
+              <w:rPr>
+                <w:noProof/>
+                <w:webHidden/>
+              </w:rPr>
+              <w:fldChar w:fldCharType="separate"/>
+            </w:r>
+            <w:r>
+              <w:rPr>
+                <w:noProof/>
+                <w:webHidden/>
+              </w:rPr>
+              <w:t>4</w:t>
+            </w:r>
+            <w:r>
+              <w:rPr>
+                <w:noProof/>
+                <w:webHidden/>
+              </w:rPr>
+              <w:fldChar w:fldCharType="end"/>
+            </w:r>
+          </w:hyperlink>
+        </w:p>
+        <w:p>
+          <w:r>
+            <w:rPr>
+              <w:b/>
+              <w:bCs/>
+            </w:rPr>
+            <w:fldChar w:fldCharType="end"/>
+          </w:r>
+        </w:p>
+      </w:sdtContent>
+    </w:sdt>
     <w:p/>
+    <w:p>
+      <w:r>
+        <w:br w:type="page"/>
+      </w:r>
+    </w:p>
+    <w:p>
+      <w:pPr>
+        <w:pStyle w:val="Ttulo1"/>
+        <w:numPr>
+          <w:ilvl w:val="0"/>
+          <w:numId w:val="1"/>
+        </w:numPr>
+      </w:pPr>
+      <w:bookmarkStart w:id="1" w:name="_Toc164274427"/>
+      <w:r>
+        <w:lastRenderedPageBreak/>
+        <w:t>Introducción</w:t>
+      </w:r>
+      <w:bookmarkEnd w:id="1"/>
+    </w:p>
+    <w:p>
+      <w:pPr>
+        <w:rPr>
+          <w:rFonts w:ascii="Times New Roman" w:hAnsi="Times New Roman" w:cs="Times New Roman"/>
+          <w:sz w:val="24"/>
+          <w:szCs w:val="24"/>
+        </w:rPr>
+      </w:pPr>
+      <w:r>
+        <w:rPr>
+          <w:rFonts w:ascii="Times New Roman" w:hAnsi="Times New Roman" w:cs="Times New Roman"/>
+          <w:sz w:val="24"/>
+          <w:szCs w:val="24"/>
+        </w:rPr>
+        <w:t xml:space="preserve">Este proyecto final de desarrollo de aplicaciones multiplataforma se </w:t>
+      </w:r>
+      <w:r>
+        <w:rPr>
+          <w:rFonts w:ascii="Times New Roman" w:hAnsi="Times New Roman" w:cs="Times New Roman"/>
+          <w:sz w:val="24"/>
+          <w:szCs w:val="24"/>
+        </w:rPr>
+        <w:t>centra en el</w:t>
+      </w:r>
+      <w:r>
+        <w:rPr>
+          <w:rFonts w:ascii="Times New Roman" w:hAnsi="Times New Roman" w:cs="Times New Roman"/>
+          <w:sz w:val="24"/>
+          <w:szCs w:val="24"/>
+        </w:rPr>
+        <w:t xml:space="preserve"> mundo de los videojuegos de granjas para ofrecer una propuesta atractiva. Con el objetivo de crear una experiencia de juego compacta pero completa, accesible en escritorio, se centra en la creación de una demostración técnica de un videojuego de granjas.</w:t>
+      </w:r>
+    </w:p>
+    <w:p>
+      <w:pPr>
+        <w:rPr>
+          <w:rFonts w:ascii="Times New Roman" w:hAnsi="Times New Roman" w:cs="Times New Roman"/>
+          <w:sz w:val="24"/>
+          <w:szCs w:val="24"/>
+        </w:rPr>
+      </w:pPr>
+      <w:r>
+        <w:rPr>
+          <w:rFonts w:ascii="Times New Roman" w:hAnsi="Times New Roman" w:cs="Times New Roman"/>
+          <w:sz w:val="24"/>
+          <w:szCs w:val="24"/>
+        </w:rPr>
+        <w:t>La demostración técnica presenta un entorno virtual detallado donde los jugadores pueden sumergirse en la gestión y el crecimiento de una granja a través de mecánicas estratégicas y elementos de simulación. A pesar de su alcance limitado, el objetivo es proporcionar una muestra representativa de las funcionalidades clave del juego completo. Para lograrlo, se enfrentará a desafíos técnicos significativos, como la optimización del rendimiento y la adaptación de la interfaz de usuario, asegurando una experiencia fluida y satisfactoria.</w:t>
+      </w:r>
+    </w:p>
+    <w:p>
+      <w:pPr>
+        <w:rPr>
+          <w:rFonts w:ascii="Times New Roman" w:hAnsi="Times New Roman" w:cs="Times New Roman"/>
+          <w:sz w:val="24"/>
+          <w:szCs w:val="24"/>
+        </w:rPr>
+      </w:pPr>
+      <w:r>
+        <w:rPr>
+          <w:rFonts w:ascii="Times New Roman" w:hAnsi="Times New Roman" w:cs="Times New Roman"/>
+          <w:sz w:val="24"/>
+          <w:szCs w:val="24"/>
+        </w:rPr>
+        <w:t xml:space="preserve">Este Trabajo de Fin de </w:t>
+      </w:r>
+      <w:r>
+        <w:rPr>
+          <w:rFonts w:ascii="Times New Roman" w:hAnsi="Times New Roman" w:cs="Times New Roman"/>
+          <w:sz w:val="24"/>
+          <w:szCs w:val="24"/>
+        </w:rPr>
+        <w:t>Ciclo</w:t>
+      </w:r>
+      <w:r>
+        <w:rPr>
+          <w:rFonts w:ascii="Times New Roman" w:hAnsi="Times New Roman" w:cs="Times New Roman"/>
+          <w:sz w:val="24"/>
+          <w:szCs w:val="24"/>
+        </w:rPr>
+        <w:t xml:space="preserve"> se centra en el desarrollo de una </w:t>
+      </w:r>
+      <w:r>
+        <w:rPr>
+          <w:rFonts w:ascii="Times New Roman" w:hAnsi="Times New Roman" w:cs="Times New Roman"/>
+          <w:sz w:val="24"/>
+          <w:szCs w:val="24"/>
+        </w:rPr>
+        <w:t>demostración</w:t>
+      </w:r>
+      <w:r>
+        <w:rPr>
+          <w:rFonts w:ascii="Times New Roman" w:hAnsi="Times New Roman" w:cs="Times New Roman"/>
+          <w:sz w:val="24"/>
+          <w:szCs w:val="24"/>
+        </w:rPr>
+        <w:t xml:space="preserve"> técnica de un videojuego de granjas. El objetivo es crear una experiencia de juego compacta pero completa, accesible en escritor</w:t>
+      </w:r>
+      <w:r>
+        <w:rPr>
+          <w:rFonts w:ascii="Times New Roman" w:hAnsi="Times New Roman" w:cs="Times New Roman"/>
+          <w:sz w:val="24"/>
+          <w:szCs w:val="24"/>
+        </w:rPr>
+        <w:t>io</w:t>
+      </w:r>
+      <w:r>
+        <w:rPr>
+          <w:rFonts w:ascii="Times New Roman" w:hAnsi="Times New Roman" w:cs="Times New Roman"/>
+          <w:sz w:val="24"/>
+          <w:szCs w:val="24"/>
+        </w:rPr>
+        <w:t>. A medida que la demanda de juegos de simulación, como los de granjas, continúa en aumento, esta iniciativa busca ofrecer una experiencia de juego envolvente.</w:t>
+      </w:r>
+    </w:p>
+    <w:p>
+      <w:pPr>
+        <w:rPr>
+          <w:rFonts w:ascii="Times New Roman" w:hAnsi="Times New Roman" w:cs="Times New Roman"/>
+          <w:sz w:val="24"/>
+          <w:szCs w:val="24"/>
+        </w:rPr>
+      </w:pPr>
+      <w:r>
+        <w:rPr>
+          <w:rFonts w:ascii="Times New Roman" w:hAnsi="Times New Roman" w:cs="Times New Roman"/>
+          <w:sz w:val="24"/>
+          <w:szCs w:val="24"/>
+        </w:rPr>
+        <w:t>La demo</w:t>
+      </w:r>
+      <w:r>
+        <w:rPr>
+          <w:rFonts w:ascii="Times New Roman" w:hAnsi="Times New Roman" w:cs="Times New Roman"/>
+          <w:sz w:val="24"/>
+          <w:szCs w:val="24"/>
+        </w:rPr>
+        <w:t>stración</w:t>
+      </w:r>
+      <w:r>
+        <w:rPr>
+          <w:rFonts w:ascii="Times New Roman" w:hAnsi="Times New Roman" w:cs="Times New Roman"/>
+          <w:sz w:val="24"/>
+          <w:szCs w:val="24"/>
+        </w:rPr>
+        <w:t xml:space="preserve"> técnica se basa en un entorno virtual detallado donde los jugadores pueden experimentar la gestión y el crecimiento de una granja a través de mecánicas estratégicas y elementos de simulación</w:t>
+      </w:r>
+      <w:r>
+        <w:rPr>
+          <w:rFonts w:ascii="Times New Roman" w:hAnsi="Times New Roman" w:cs="Times New Roman"/>
+          <w:sz w:val="24"/>
+          <w:szCs w:val="24"/>
+        </w:rPr>
+        <w:t>, con teclado y mando</w:t>
+      </w:r>
+      <w:r>
+        <w:rPr>
+          <w:rFonts w:ascii="Times New Roman" w:hAnsi="Times New Roman" w:cs="Times New Roman"/>
+          <w:sz w:val="24"/>
+          <w:szCs w:val="24"/>
+        </w:rPr>
+        <w:t>. A pesar de su limitada extensión, la demo pretende proporcionar una muestra representativa de las funcionalidades clave del juego completo. Por lo tanto, se enfrentará a desafíos técnicos como la optimización de rendimiento y la adaptación de la interfaz de usuario para garantizar una experiencia fluida y satisfactoria en todas las plataformas.</w:t>
+      </w:r>
+    </w:p>
+    <w:p>
+      <w:pPr>
+        <w:rPr>
+          <w:rFonts w:ascii="Times New Roman" w:hAnsi="Times New Roman" w:cs="Times New Roman"/>
+          <w:sz w:val="24"/>
+          <w:szCs w:val="24"/>
+        </w:rPr>
+      </w:pPr>
+      <w:r>
+        <w:rPr>
+          <w:rFonts w:ascii="Times New Roman" w:hAnsi="Times New Roman" w:cs="Times New Roman"/>
+          <w:sz w:val="24"/>
+          <w:szCs w:val="24"/>
+        </w:rPr>
+        <w:br w:type="page"/>
+      </w:r>
+    </w:p>
+    <w:p>
+      <w:pPr>
+        <w:pStyle w:val="Ttulo2"/>
+        <w:numPr>
+          <w:ilvl w:val="1"/>
+          <w:numId w:val="1"/>
+        </w:numPr>
+      </w:pPr>
+      <w:bookmarkStart w:id="2" w:name="_Toc164274428"/>
+      <w:r>
+        <w:lastRenderedPageBreak/>
+        <w:t>Descripción del proyecto y finalidad del mismo</w:t>
+      </w:r>
+      <w:bookmarkEnd w:id="2"/>
+    </w:p>
+    <w:p>
+      <w:pPr>
+        <w:rPr>
+          <w:rFonts w:ascii="Times New Roman" w:hAnsi="Times New Roman" w:cs="Times New Roman"/>
+          <w:sz w:val="24"/>
+          <w:szCs w:val="24"/>
+        </w:rPr>
+      </w:pPr>
+      <w:r>
+        <w:rPr>
+          <w:rFonts w:ascii="Times New Roman" w:hAnsi="Times New Roman" w:cs="Times New Roman"/>
+          <w:sz w:val="24"/>
+          <w:szCs w:val="24"/>
+        </w:rPr>
+        <w:t xml:space="preserve">El proyecto tiene como objetivo principal familiarizarse con el entorno de desarrollo Godot </w:t>
+      </w:r>
+      <w:proofErr w:type="spellStart"/>
+      <w:r>
+        <w:rPr>
+          <w:rFonts w:ascii="Times New Roman" w:hAnsi="Times New Roman" w:cs="Times New Roman"/>
+          <w:sz w:val="24"/>
+          <w:szCs w:val="24"/>
+        </w:rPr>
+        <w:t>Engine</w:t>
+      </w:r>
+      <w:proofErr w:type="spellEnd"/>
+      <w:r>
+        <w:rPr>
+          <w:rFonts w:ascii="Times New Roman" w:hAnsi="Times New Roman" w:cs="Times New Roman"/>
+          <w:sz w:val="24"/>
+          <w:szCs w:val="24"/>
+        </w:rPr>
+        <w:t xml:space="preserve"> 4, un motor de juego de código abierto ampliamente utilizado. A través de la creación de un juego de granjas, se explorarán las funcionalidades y herramientas que ofrece este motor, desde su interfaz de usuario hasta su capacidad para renderizar gráficos en 2D y otras funciones como mapeo de entradas. Este enfoque no solo busca desarrollar un juego atractivo, sino también adquirir habilidades prácticas y comprender los principios de diseño de juegos y desarrollo de software que subyacen en el proceso.</w:t>
+      </w:r>
+    </w:p>
+    <w:p>
+      <w:pPr>
+        <w:rPr>
+          <w:rFonts w:ascii="Times New Roman" w:hAnsi="Times New Roman" w:cs="Times New Roman"/>
+          <w:sz w:val="24"/>
+          <w:szCs w:val="24"/>
+        </w:rPr>
+      </w:pPr>
+    </w:p>
+    <w:p>
+      <w:pPr>
+        <w:rPr>
+          <w:rFonts w:ascii="Times New Roman" w:hAnsi="Times New Roman" w:cs="Times New Roman"/>
+          <w:sz w:val="24"/>
+          <w:szCs w:val="24"/>
+        </w:rPr>
+      </w:pPr>
+    </w:p>
+    <w:p>
+      <w:pPr>
+        <w:rPr>
+          <w:rFonts w:ascii="Times New Roman" w:hAnsi="Times New Roman" w:cs="Times New Roman"/>
+          <w:sz w:val="24"/>
+          <w:szCs w:val="24"/>
+        </w:rPr>
+      </w:pPr>
+    </w:p>
+    <w:p>
+      <w:pPr>
+        <w:rPr>
+          <w:rFonts w:ascii="Times New Roman" w:hAnsi="Times New Roman" w:cs="Times New Roman"/>
+          <w:sz w:val="24"/>
+          <w:szCs w:val="24"/>
+        </w:rPr>
+      </w:pPr>
+    </w:p>
+    <w:p>
+      <w:pPr>
+        <w:rPr>
+          <w:rFonts w:ascii="Times New Roman" w:hAnsi="Times New Roman" w:cs="Times New Roman"/>
+          <w:sz w:val="24"/>
+          <w:szCs w:val="24"/>
+        </w:rPr>
+      </w:pPr>
+    </w:p>
+    <w:p>
+      <w:pPr>
+        <w:rPr>
+          <w:rFonts w:ascii="Times New Roman" w:hAnsi="Times New Roman" w:cs="Times New Roman"/>
+          <w:sz w:val="24"/>
+          <w:szCs w:val="24"/>
+        </w:rPr>
+      </w:pPr>
+    </w:p>
+    <w:p>
+      <w:pPr>
+        <w:rPr>
+          <w:rFonts w:ascii="Times New Roman" w:hAnsi="Times New Roman" w:cs="Times New Roman"/>
+          <w:sz w:val="24"/>
+          <w:szCs w:val="24"/>
+        </w:rPr>
+      </w:pPr>
+    </w:p>
+    <w:p>
+      <w:pPr>
+        <w:rPr>
+          <w:rFonts w:ascii="Times New Roman" w:hAnsi="Times New Roman" w:cs="Times New Roman"/>
+          <w:sz w:val="24"/>
+          <w:szCs w:val="24"/>
+        </w:rPr>
+      </w:pPr>
+    </w:p>
+    <w:p>
+      <w:pPr>
+        <w:rPr>
+          <w:rFonts w:ascii="Times New Roman" w:hAnsi="Times New Roman" w:cs="Times New Roman"/>
+          <w:sz w:val="24"/>
+          <w:szCs w:val="24"/>
+        </w:rPr>
+      </w:pPr>
+    </w:p>
+    <w:p>
+      <w:pPr>
+        <w:rPr>
+          <w:rFonts w:ascii="Times New Roman" w:hAnsi="Times New Roman" w:cs="Times New Roman"/>
+          <w:sz w:val="24"/>
+          <w:szCs w:val="24"/>
+        </w:rPr>
+      </w:pPr>
+    </w:p>
+    <w:p>
+      <w:pPr>
+        <w:rPr>
+          <w:rFonts w:ascii="Times New Roman" w:hAnsi="Times New Roman" w:cs="Times New Roman"/>
+          <w:sz w:val="24"/>
+          <w:szCs w:val="24"/>
+        </w:rPr>
+      </w:pPr>
+      <w:r>
+        <w:rPr>
+          <w:rFonts w:ascii="Times New Roman" w:hAnsi="Times New Roman" w:cs="Times New Roman"/>
+          <w:sz w:val="24"/>
+          <w:szCs w:val="24"/>
+        </w:rPr>
+        <w:t>La finalidad última de este proyecto va más allá de simplemente crear un juego divertido; también se trata de aprender y perfeccionar habilidades técnicas y de diseño. La aplicación práctica de conocimientos en programación, diseño gráfico, animación y música se convertirá en un aspecto central del desarrollo. Además, la colaboración y comunicación efectiva entre miembros del equipo será esencial para garantizar la cohesión y la calidad del producto final.</w:t>
+      </w:r>
+    </w:p>
+    <w:p>
+      <w:pPr>
+        <w:rPr>
+          <w:rFonts w:ascii="Times New Roman" w:hAnsi="Times New Roman" w:cs="Times New Roman"/>
+          <w:sz w:val="24"/>
+          <w:szCs w:val="24"/>
+        </w:rPr>
+      </w:pPr>
+      <w:r>
+        <w:rPr>
+          <w:rFonts w:ascii="Times New Roman" w:hAnsi="Times New Roman" w:cs="Times New Roman"/>
+          <w:sz w:val="24"/>
+          <w:szCs w:val="24"/>
+        </w:rPr>
+        <w:t>En resumen, el proyecto no solo se propone ofrecer entretenimiento a los usuarios, sino también servir como plataforma de aprendizaje y desarrollo profesional para los participantes. La creación de una experiencia de juego sólida y atractiva, respaldada por un enfoque metodológico y una ejecución técnica impecable, será el objetivo principal que guiará cada paso del proceso de desarrollo.</w:t>
+      </w:r>
+    </w:p>
+    <w:p>
+      <w:pPr>
+        <w:pStyle w:val="Ttulo1"/>
+        <w:numPr>
+          <w:ilvl w:val="0"/>
+          <w:numId w:val="1"/>
+        </w:numPr>
+      </w:pPr>
+      <w:bookmarkStart w:id="3" w:name="_Toc164274429"/>
+      <w:r>
+        <w:lastRenderedPageBreak/>
+        <w:t>Análisis y diseño del proyecto</w:t>
+      </w:r>
+      <w:bookmarkEnd w:id="3"/>
+    </w:p>
+    <w:p>
+      <w:pPr>
+        <w:pStyle w:val="Ttulo2"/>
+        <w:numPr>
+          <w:ilvl w:val="1"/>
+          <w:numId w:val="1"/>
+        </w:numPr>
+      </w:pPr>
+      <w:bookmarkStart w:id="4" w:name="_Toc164274430"/>
+      <w:r>
+        <w:t>Planificación y Especificación de requisitos-descripción de las necesidades del proyecto</w:t>
+      </w:r>
+      <w:bookmarkEnd w:id="4"/>
+    </w:p>
+    <w:p>
+      <w:pPr>
+        <w:pStyle w:val="Ttulo2"/>
+        <w:numPr>
+          <w:ilvl w:val="1"/>
+          <w:numId w:val="1"/>
+        </w:numPr>
+      </w:pPr>
+      <w:bookmarkStart w:id="5" w:name="_Toc164274431"/>
+      <w:r>
+        <w:t>Construcción</w:t>
+      </w:r>
+      <w:bookmarkEnd w:id="5"/>
+    </w:p>
+    <w:p>
+      <w:pPr>
+        <w:pStyle w:val="Ttulo3"/>
+        <w:numPr>
+          <w:ilvl w:val="2"/>
+          <w:numId w:val="1"/>
+        </w:numPr>
+      </w:pPr>
+      <w:bookmarkStart w:id="6" w:name="_Toc164274432"/>
+      <w:r>
+        <w:t>Diseño</w:t>
+      </w:r>
+      <w:bookmarkEnd w:id="6"/>
+    </w:p>
+    <w:p>
+      <w:pPr>
+        <w:pStyle w:val="Ttulo3"/>
+        <w:numPr>
+          <w:ilvl w:val="2"/>
+          <w:numId w:val="1"/>
+        </w:numPr>
+      </w:pPr>
+      <w:bookmarkStart w:id="7" w:name="_Toc164274433"/>
+      <w:r>
+        <w:t>Implementación</w:t>
+      </w:r>
+      <w:bookmarkEnd w:id="7"/>
+    </w:p>
+    <w:p>
+      <w:pPr>
+        <w:pStyle w:val="Ttulo3"/>
+        <w:numPr>
+          <w:ilvl w:val="2"/>
+          <w:numId w:val="1"/>
+        </w:numPr>
+      </w:pPr>
+      <w:bookmarkStart w:id="8" w:name="_Toc164274434"/>
+      <w:r>
+        <w:t>Pruebas</w:t>
+      </w:r>
+      <w:bookmarkEnd w:id="8"/>
+    </w:p>
+    <w:tbl>
+      <w:tblPr>
+        <w:tblStyle w:val="Tabladelista1clara-nfasis6"/>
+        <w:tblpPr w:leftFromText="141" w:rightFromText="141" w:vertAnchor="text" w:horzAnchor="margin" w:tblpXSpec="center" w:tblpY="1015"/>
+        <w:tblW w:w="10964" w:type="dxa"/>
+        <w:tblLook w:val="04A0" w:firstRow="1" w:lastRow="0" w:firstColumn="1" w:lastColumn="0" w:noHBand="0" w:noVBand="1"/>
+      </w:tblPr>
+      <w:tblGrid>
+        <w:gridCol w:w="3654"/>
+        <w:gridCol w:w="3655"/>
+        <w:gridCol w:w="3655"/>
+      </w:tblGrid>
+      <w:tr>
+        <w:trPr>
+          <w:cnfStyle w:val="100000000000" w:firstRow="1" w:lastRow="0" w:firstColumn="0" w:lastColumn="0" w:oddVBand="0" w:evenVBand="0" w:oddHBand="0" w:evenHBand="0" w:firstRowFirstColumn="0" w:firstRowLastColumn="0" w:lastRowFirstColumn="0" w:lastRowLastColumn="0"/>
+          <w:trHeight w:val="322"/>
+        </w:trPr>
+        <w:tc>
+          <w:tcPr>
+            <w:cnfStyle w:val="001000000000" w:firstRow="0" w:lastRow="0" w:firstColumn="1" w:lastColumn="0" w:oddVBand="0" w:evenVBand="0" w:oddHBand="0" w:evenHBand="0" w:firstRowFirstColumn="0" w:firstRowLastColumn="0" w:lastRowFirstColumn="0" w:lastRowLastColumn="0"/>
+            <w:tcW w:w="3654" w:type="dxa"/>
+          </w:tcPr>
+          <w:p>
+            <w:r>
+              <w:t>Prueba</w:t>
+            </w:r>
+          </w:p>
+        </w:tc>
+        <w:tc>
+          <w:tcPr>
+            <w:tcW w:w="3655" w:type="dxa"/>
+          </w:tcPr>
+          <w:p>
+            <w:pPr>
+              <w:cnfStyle w:val="100000000000" w:firstRow="1" w:lastRow="0" w:firstColumn="0" w:lastColumn="0" w:oddVBand="0" w:evenVBand="0" w:oddHBand="0" w:evenHBand="0" w:firstRowFirstColumn="0" w:firstRowLastColumn="0" w:lastRowFirstColumn="0" w:lastRowLastColumn="0"/>
+            </w:pPr>
+            <w:r>
+              <w:t>Resultado esperado</w:t>
+            </w:r>
+          </w:p>
+        </w:tc>
+        <w:tc>
+          <w:tcPr>
+            <w:tcW w:w="3655" w:type="dxa"/>
+          </w:tcPr>
+          <w:p>
+            <w:pPr>
+              <w:cnfStyle w:val="100000000000" w:firstRow="1" w:lastRow="0" w:firstColumn="0" w:lastColumn="0" w:oddVBand="0" w:evenVBand="0" w:oddHBand="0" w:evenHBand="0" w:firstRowFirstColumn="0" w:firstRowLastColumn="0" w:lastRowFirstColumn="0" w:lastRowLastColumn="0"/>
+            </w:pPr>
+            <w:r>
+              <w:t>Resultado real</w:t>
+            </w:r>
+          </w:p>
+        </w:tc>
+      </w:tr>
+      <w:tr>
+        <w:trPr>
+          <w:cnfStyle w:val="000000100000" w:firstRow="0" w:lastRow="0" w:firstColumn="0" w:lastColumn="0" w:oddVBand="0" w:evenVBand="0" w:oddHBand="1" w:evenHBand="0" w:firstRowFirstColumn="0" w:firstRowLastColumn="0" w:lastRowFirstColumn="0" w:lastRowLastColumn="0"/>
+          <w:trHeight w:val="660"/>
+        </w:trPr>
+        <w:tc>
+          <w:tcPr>
+            <w:cnfStyle w:val="001000000000" w:firstRow="0" w:lastRow="0" w:firstColumn="1" w:lastColumn="0" w:oddVBand="0" w:evenVBand="0" w:oddHBand="0" w:evenHBand="0" w:firstRowFirstColumn="0" w:firstRowLastColumn="0" w:lastRowFirstColumn="0" w:lastRowLastColumn="0"/>
+            <w:tcW w:w="3654" w:type="dxa"/>
+          </w:tcPr>
+          <w:p>
+            <w:r>
+              <w:t>Funcionamiento de las animaciones</w:t>
+            </w:r>
+          </w:p>
+        </w:tc>
+        <w:tc>
+          <w:tcPr>
+            <w:tcW w:w="3655" w:type="dxa"/>
+          </w:tcPr>
+          <w:p>
+            <w:pPr>
+              <w:cnfStyle w:val="000000100000" w:firstRow="0" w:lastRow="0" w:firstColumn="0" w:lastColumn="0" w:oddVBand="0" w:evenVBand="0" w:oddHBand="1" w:evenHBand="0" w:firstRowFirstColumn="0" w:firstRowLastColumn="0" w:lastRowFirstColumn="0" w:lastRowLastColumn="0"/>
+            </w:pPr>
+            <w:r>
+              <w:t>Las animaciones responden a la entrada de teclas</w:t>
+            </w:r>
+          </w:p>
+        </w:tc>
+        <w:tc>
+          <w:tcPr>
+            <w:tcW w:w="3655" w:type="dxa"/>
+          </w:tcPr>
+          <w:p>
+            <w:pPr>
+              <w:cnfStyle w:val="000000100000" w:firstRow="0" w:lastRow="0" w:firstColumn="0" w:lastColumn="0" w:oddVBand="0" w:evenVBand="0" w:oddHBand="1" w:evenHBand="0" w:firstRowFirstColumn="0" w:firstRowLastColumn="0" w:lastRowFirstColumn="0" w:lastRowLastColumn="0"/>
+            </w:pPr>
+            <w:r>
+              <w:t>La animación “Idle” se intercala con las animaciones de andar</w:t>
+            </w:r>
+          </w:p>
+        </w:tc>
+      </w:tr>
+      <w:tr>
+        <w:trPr>
+          <w:trHeight w:val="660"/>
+        </w:trPr>
+        <w:tc>
+          <w:tcPr>
+            <w:cnfStyle w:val="001000000000" w:firstRow="0" w:lastRow="0" w:firstColumn="1" w:lastColumn="0" w:oddVBand="0" w:evenVBand="0" w:oddHBand="0" w:evenHBand="0" w:firstRowFirstColumn="0" w:firstRowLastColumn="0" w:lastRowFirstColumn="0" w:lastRowLastColumn="0"/>
+            <w:tcW w:w="3654" w:type="dxa"/>
+          </w:tcPr>
+          <w:p>
+            <w:r>
+              <w:t>Funcionamiento de las animaciones con el codigo corregido</w:t>
+            </w:r>
+          </w:p>
+        </w:tc>
+        <w:tc>
+          <w:tcPr>
+            <w:tcW w:w="3655" w:type="dxa"/>
+          </w:tcPr>
+          <w:p>
+            <w:pPr>
+              <w:cnfStyle w:val="000000000000" w:firstRow="0" w:lastRow="0" w:firstColumn="0" w:lastColumn="0" w:oddVBand="0" w:evenVBand="0" w:oddHBand="0" w:evenHBand="0" w:firstRowFirstColumn="0" w:firstRowLastColumn="0" w:lastRowFirstColumn="0" w:lastRowLastColumn="0"/>
+            </w:pPr>
+            <w:r>
+              <w:t>Las animaciones responden a la entrada de teclas</w:t>
+            </w:r>
+          </w:p>
+        </w:tc>
+        <w:tc>
+          <w:tcPr>
+            <w:tcW w:w="3655" w:type="dxa"/>
+          </w:tcPr>
+          <w:p>
+            <w:pPr>
+              <w:cnfStyle w:val="000000000000" w:firstRow="0" w:lastRow="0" w:firstColumn="0" w:lastColumn="0" w:oddVBand="0" w:evenVBand="0" w:oddHBand="0" w:evenHBand="0" w:firstRowFirstColumn="0" w:firstRowLastColumn="0" w:lastRowFirstColumn="0" w:lastRowLastColumn="0"/>
+            </w:pPr>
+            <w:r>
+              <w:t>Las animaciones si se reproducían cuando debían</w:t>
+            </w:r>
+          </w:p>
+        </w:tc>
+      </w:tr>
+      <w:tr>
+        <w:trPr>
+          <w:cnfStyle w:val="000000100000" w:firstRow="0" w:lastRow="0" w:firstColumn="0" w:lastColumn="0" w:oddVBand="0" w:evenVBand="0" w:oddHBand="1" w:evenHBand="0" w:firstRowFirstColumn="0" w:firstRowLastColumn="0" w:lastRowFirstColumn="0" w:lastRowLastColumn="0"/>
+          <w:trHeight w:val="660"/>
+        </w:trPr>
+        <w:tc>
+          <w:tcPr>
+            <w:cnfStyle w:val="001000000000" w:firstRow="0" w:lastRow="0" w:firstColumn="1" w:lastColumn="0" w:oddVBand="0" w:evenVBand="0" w:oddHBand="0" w:evenHBand="0" w:firstRowFirstColumn="0" w:firstRowLastColumn="0" w:lastRowFirstColumn="0" w:lastRowLastColumn="0"/>
+            <w:tcW w:w="3654" w:type="dxa"/>
+          </w:tcPr>
+          <w:p>
+            <w:r>
+              <w:t>Entrada de mando Xbox 360</w:t>
+            </w:r>
+          </w:p>
+        </w:tc>
+        <w:tc>
+          <w:tcPr>
+            <w:tcW w:w="3655" w:type="dxa"/>
+          </w:tcPr>
+          <w:p>
+            <w:pPr>
+              <w:cnfStyle w:val="000000100000" w:firstRow="0" w:lastRow="0" w:firstColumn="0" w:lastColumn="0" w:oddVBand="0" w:evenVBand="0" w:oddHBand="1" w:evenHBand="0" w:firstRowFirstColumn="0" w:firstRowLastColumn="0" w:lastRowFirstColumn="0" w:lastRowLastColumn="0"/>
+            </w:pPr>
+            <w:r>
+              <w:t>El juego responde a la entrada de mando</w:t>
+            </w:r>
+          </w:p>
+        </w:tc>
+        <w:tc>
+          <w:tcPr>
+            <w:tcW w:w="3655" w:type="dxa"/>
+          </w:tcPr>
+          <w:p>
+            <w:pPr>
+              <w:cnfStyle w:val="000000100000" w:firstRow="0" w:lastRow="0" w:firstColumn="0" w:lastColumn="0" w:oddVBand="0" w:evenVBand="0" w:oddHBand="1" w:evenHBand="0" w:firstRowFirstColumn="0" w:firstRowLastColumn="0" w:lastRowFirstColumn="0" w:lastRowLastColumn="0"/>
+            </w:pPr>
+            <w:r>
+              <w:t>El juego responde a la entrada de mando igual que a la de teclas</w:t>
+            </w:r>
+          </w:p>
+        </w:tc>
+      </w:tr>
+      <w:tr>
+        <w:trPr>
+          <w:trHeight w:val="660"/>
+        </w:trPr>
+        <w:tc>
+          <w:tcPr>
+            <w:cnfStyle w:val="001000000000" w:firstRow="0" w:lastRow="0" w:firstColumn="1" w:lastColumn="0" w:oddVBand="0" w:evenVBand="0" w:oddHBand="0" w:evenHBand="0" w:firstRowFirstColumn="0" w:firstRowLastColumn="0" w:lastRowFirstColumn="0" w:lastRowLastColumn="0"/>
+            <w:tcW w:w="3654" w:type="dxa"/>
+          </w:tcPr>
+          <w:p>
+            <w:r>
+              <w:t>Implementación de las animaciones “plow” (arar)</w:t>
+            </w:r>
+          </w:p>
+        </w:tc>
+        <w:tc>
+          <w:tcPr>
+            <w:tcW w:w="3655" w:type="dxa"/>
+          </w:tcPr>
+          <w:p>
+            <w:pPr>
+              <w:cnfStyle w:val="000000000000" w:firstRow="0" w:lastRow="0" w:firstColumn="0" w:lastColumn="0" w:oddVBand="0" w:evenVBand="0" w:oddHBand="0" w:evenHBand="0" w:firstRowFirstColumn="0" w:firstRowLastColumn="0" w:lastRowFirstColumn="0" w:lastRowLastColumn="0"/>
+            </w:pPr>
+            <w:r>
+              <w:t xml:space="preserve">La animación responde a la entrada de espacio (tecla) y </w:t>
+            </w:r>
+            <w:r>
+              <w:t>A (Xbox)</w:t>
+            </w:r>
+          </w:p>
+        </w:tc>
+        <w:tc>
+          <w:tcPr>
+            <w:tcW w:w="3655" w:type="dxa"/>
+          </w:tcPr>
+          <w:p>
+            <w:pPr>
+              <w:cnfStyle w:val="000000000000" w:firstRow="0" w:lastRow="0" w:firstColumn="0" w:lastColumn="0" w:oddVBand="0" w:evenVBand="0" w:oddHBand="0" w:evenHBand="0" w:firstRowFirstColumn="0" w:firstRowLastColumn="0" w:lastRowFirstColumn="0" w:lastRowLastColumn="0"/>
+            </w:pPr>
+            <w:r>
+              <w:t>No se reproduce la animación/el Sprite se queda en el fin de la animación hasta que se mueve</w:t>
+            </w:r>
+          </w:p>
+        </w:tc>
+      </w:tr>
+      <w:tr>
+        <w:trPr>
+          <w:cnfStyle w:val="000000100000" w:firstRow="0" w:lastRow="0" w:firstColumn="0" w:lastColumn="0" w:oddVBand="0" w:evenVBand="0" w:oddHBand="1" w:evenHBand="0" w:firstRowFirstColumn="0" w:firstRowLastColumn="0" w:lastRowFirstColumn="0" w:lastRowLastColumn="0"/>
+          <w:trHeight w:val="660"/>
+        </w:trPr>
+        <w:tc>
+          <w:tcPr>
+            <w:cnfStyle w:val="001000000000" w:firstRow="0" w:lastRow="0" w:firstColumn="1" w:lastColumn="0" w:oddVBand="0" w:evenVBand="0" w:oddHBand="0" w:evenHBand="0" w:firstRowFirstColumn="0" w:firstRowLastColumn="0" w:lastRowFirstColumn="0" w:lastRowLastColumn="0"/>
+            <w:tcW w:w="3654" w:type="dxa"/>
+          </w:tcPr>
+          <w:p>
+            <w:r>
+              <w:t>Creación del nodo AnimationTree</w:t>
+            </w:r>
+          </w:p>
+        </w:tc>
+        <w:tc>
+          <w:tcPr>
+            <w:tcW w:w="3655" w:type="dxa"/>
+          </w:tcPr>
+          <w:p>
+            <w:pPr>
+              <w:cnfStyle w:val="000000100000" w:firstRow="0" w:lastRow="0" w:firstColumn="0" w:lastColumn="0" w:oddVBand="0" w:evenVBand="0" w:oddHBand="1" w:evenHBand="0" w:firstRowFirstColumn="0" w:firstRowLastColumn="0" w:lastRowFirstColumn="0" w:lastRowLastColumn="0"/>
+            </w:pPr>
+            <w:r>
+              <w:t>Solucion de los problemas con las animaciones “plow”</w:t>
+            </w:r>
+          </w:p>
+        </w:tc>
+        <w:tc>
+          <w:tcPr>
+            <w:tcW w:w="3655" w:type="dxa"/>
+          </w:tcPr>
+          <w:p>
+            <w:pPr>
+              <w:cnfStyle w:val="000000100000" w:firstRow="0" w:lastRow="0" w:firstColumn="0" w:lastColumn="0" w:oddVBand="0" w:evenVBand="0" w:oddHBand="1" w:evenHBand="0" w:firstRowFirstColumn="0" w:firstRowLastColumn="0" w:lastRowFirstColumn="0" w:lastRowLastColumn="0"/>
+            </w:pPr>
+            <w:r>
+              <w:t>El Sprite se queda en el fin de la animación hasta que se mueve</w:t>
+            </w:r>
+          </w:p>
+        </w:tc>
+      </w:tr>
+      <w:tr>
+        <w:trPr>
+          <w:trHeight w:val="660"/>
+        </w:trPr>
+        <w:tc>
+          <w:tcPr>
+            <w:cnfStyle w:val="001000000000" w:firstRow="0" w:lastRow="0" w:firstColumn="1" w:lastColumn="0" w:oddVBand="0" w:evenVBand="0" w:oddHBand="0" w:evenHBand="0" w:firstRowFirstColumn="0" w:firstRowLastColumn="0" w:lastRowFirstColumn="0" w:lastRowLastColumn="0"/>
+            <w:tcW w:w="3654" w:type="dxa"/>
+          </w:tcPr>
+          <w:p>
+            <w:r>
+              <w:t>Implementación de StateMachine en el nodo AnimationTree</w:t>
+            </w:r>
+          </w:p>
+        </w:tc>
+        <w:tc>
+          <w:tcPr>
+            <w:tcW w:w="3655" w:type="dxa"/>
+          </w:tcPr>
+          <w:p>
+            <w:pPr>
+              <w:cnfStyle w:val="000000000000" w:firstRow="0" w:lastRow="0" w:firstColumn="0" w:lastColumn="0" w:oddVBand="0" w:evenVBand="0" w:oddHBand="0" w:evenHBand="0" w:firstRowFirstColumn="0" w:firstRowLastColumn="0" w:lastRowFirstColumn="0" w:lastRowLastColumn="0"/>
+            </w:pPr>
+            <w:r>
+              <w:t>Solucion de los problemas con las animaciones “plow”</w:t>
+            </w:r>
+          </w:p>
+        </w:tc>
+        <w:tc>
+          <w:tcPr>
+            <w:tcW w:w="3655" w:type="dxa"/>
+          </w:tcPr>
+          <w:p>
+            <w:pPr>
+              <w:cnfStyle w:val="000000000000" w:firstRow="0" w:lastRow="0" w:firstColumn="0" w:lastColumn="0" w:oddVBand="0" w:evenVBand="0" w:oddHBand="0" w:evenHBand="0" w:firstRowFirstColumn="0" w:firstRowLastColumn="0" w:lastRowFirstColumn="0" w:lastRowLastColumn="0"/>
+            </w:pPr>
+            <w:r>
+              <w:t>Se ejecutan todas las animaciones a la vez</w:t>
+            </w:r>
+          </w:p>
+        </w:tc>
+      </w:tr>
+      <w:tr>
+        <w:trPr>
+          <w:cnfStyle w:val="000000100000" w:firstRow="0" w:lastRow="0" w:firstColumn="0" w:lastColumn="0" w:oddVBand="0" w:evenVBand="0" w:oddHBand="1" w:evenHBand="0" w:firstRowFirstColumn="0" w:firstRowLastColumn="0" w:lastRowFirstColumn="0" w:lastRowLastColumn="0"/>
+          <w:trHeight w:val="660"/>
+        </w:trPr>
+        <w:tc>
+          <w:tcPr>
+            <w:cnfStyle w:val="001000000000" w:firstRow="0" w:lastRow="0" w:firstColumn="1" w:lastColumn="0" w:oddVBand="0" w:evenVBand="0" w:oddHBand="0" w:evenHBand="0" w:firstRowFirstColumn="0" w:firstRowLastColumn="0" w:lastRowFirstColumn="0" w:lastRowLastColumn="0"/>
+            <w:tcW w:w="3654" w:type="dxa"/>
+          </w:tcPr>
+          <w:p>
+            <w:r>
+              <w:t>Cambio de StateMachine a BlendMachine2D</w:t>
+            </w:r>
+          </w:p>
+        </w:tc>
+        <w:tc>
+          <w:tcPr>
+            <w:tcW w:w="3655" w:type="dxa"/>
+          </w:tcPr>
+          <w:p>
+            <w:pPr>
+              <w:cnfStyle w:val="000000100000" w:firstRow="0" w:lastRow="0" w:firstColumn="0" w:lastColumn="0" w:oddVBand="0" w:evenVBand="0" w:oddHBand="1" w:evenHBand="0" w:firstRowFirstColumn="0" w:firstRowLastColumn="0" w:lastRowFirstColumn="0" w:lastRowLastColumn="0"/>
+            </w:pPr>
+            <w:r>
+              <w:t>Solucion de los problemas con las animaciones “plow”</w:t>
+            </w:r>
+          </w:p>
+        </w:tc>
+        <w:tc>
+          <w:tcPr>
+            <w:tcW w:w="3655" w:type="dxa"/>
+          </w:tcPr>
+          <w:p>
+            <w:pPr>
+              <w:cnfStyle w:val="000000100000" w:firstRow="0" w:lastRow="0" w:firstColumn="0" w:lastColumn="0" w:oddVBand="0" w:evenVBand="0" w:oddHBand="1" w:evenHBand="0" w:firstRowFirstColumn="0" w:firstRowLastColumn="0" w:lastRowFirstColumn="0" w:lastRowLastColumn="0"/>
+            </w:pPr>
+            <w:r>
+              <w:t>El eje Y esta invertido a si que andaba de espaldas hacia arriba y abajo</w:t>
+            </w:r>
+          </w:p>
+        </w:tc>
+      </w:tr>
+      <w:tr>
+        <w:trPr>
+          <w:trHeight w:val="660"/>
+        </w:trPr>
+        <w:tc>
+          <w:tcPr>
+            <w:cnfStyle w:val="001000000000" w:firstRow="0" w:lastRow="0" w:firstColumn="1" w:lastColumn="0" w:oddVBand="0" w:evenVBand="0" w:oddHBand="0" w:evenHBand="0" w:firstRowFirstColumn="0" w:firstRowLastColumn="0" w:lastRowFirstColumn="0" w:lastRowLastColumn="0"/>
+            <w:tcW w:w="3654" w:type="dxa"/>
+          </w:tcPr>
+          <w:p>
+            <w:r>
+              <w:t>Corrección del eje Y</w:t>
+            </w:r>
+          </w:p>
+        </w:tc>
+        <w:tc>
+          <w:tcPr>
+            <w:tcW w:w="3655" w:type="dxa"/>
+          </w:tcPr>
+          <w:p>
+            <w:pPr>
+              <w:cnfStyle w:val="000000000000" w:firstRow="0" w:lastRow="0" w:firstColumn="0" w:lastColumn="0" w:oddVBand="0" w:evenVBand="0" w:oddHBand="0" w:evenHBand="0" w:firstRowFirstColumn="0" w:firstRowLastColumn="0" w:lastRowFirstColumn="0" w:lastRowLastColumn="0"/>
+            </w:pPr>
+            <w:r>
+              <w:t xml:space="preserve">Solucion al </w:t>
+            </w:r>
+            <w:r>
+              <w:t>movimiento invertido</w:t>
+            </w:r>
+          </w:p>
+        </w:tc>
+        <w:tc>
+          <w:tcPr>
+            <w:tcW w:w="3655" w:type="dxa"/>
+          </w:tcPr>
+          <w:p>
+            <w:pPr>
+              <w:cnfStyle w:val="000000000000" w:firstRow="0" w:lastRow="0" w:firstColumn="0" w:lastColumn="0" w:oddVBand="0" w:evenVBand="0" w:oddHBand="0" w:evenHBand="0" w:firstRowFirstColumn="0" w:firstRowLastColumn="0" w:lastRowFirstColumn="0" w:lastRowLastColumn="0"/>
+            </w:pPr>
+            <w:r>
+              <w:t xml:space="preserve">Las animaciones “plow” se ejecutan cuando deben y </w:t>
+            </w:r>
+            <w:r>
+              <w:t>el movimiento deja de estar invertido</w:t>
+            </w:r>
+          </w:p>
+        </w:tc>
+      </w:tr>
+      <w:tr>
+        <w:trPr>
+          <w:cnfStyle w:val="000000100000" w:firstRow="0" w:lastRow="0" w:firstColumn="0" w:lastColumn="0" w:oddVBand="0" w:evenVBand="0" w:oddHBand="1" w:evenHBand="0" w:firstRowFirstColumn="0" w:firstRowLastColumn="0" w:lastRowFirstColumn="0" w:lastRowLastColumn="0"/>
+          <w:trHeight w:val="660"/>
+        </w:trPr>
+        <w:tc>
+          <w:tcPr>
+            <w:cnfStyle w:val="001000000000" w:firstRow="0" w:lastRow="0" w:firstColumn="1" w:lastColumn="0" w:oddVBand="0" w:evenVBand="0" w:oddHBand="0" w:evenHBand="0" w:firstRowFirstColumn="0" w:firstRowLastColumn="0" w:lastRowFirstColumn="0" w:lastRowLastColumn="0"/>
+            <w:tcW w:w="3654" w:type="dxa"/>
+          </w:tcPr>
+          <w:p>
+            <w:r>
+              <w:t>Indicador de posición</w:t>
+            </w:r>
+          </w:p>
+        </w:tc>
+        <w:tc>
+          <w:tcPr>
+            <w:tcW w:w="3655" w:type="dxa"/>
+          </w:tcPr>
+          <w:p>
+            <w:pPr>
+              <w:cnfStyle w:val="000000100000" w:firstRow="0" w:lastRow="0" w:firstColumn="0" w:lastColumn="0" w:oddVBand="0" w:evenVBand="0" w:oddHBand="1" w:evenHBand="0" w:firstRowFirstColumn="0" w:firstRowLastColumn="0" w:lastRowFirstColumn="0" w:lastRowLastColumn="0"/>
+            </w:pPr>
+            <w:r>
+              <w:t>Se imprime por consola la posición del Sprite al dar a espacio/A</w:t>
+            </w:r>
+          </w:p>
+        </w:tc>
+        <w:tc>
+          <w:tcPr>
+            <w:tcW w:w="3655" w:type="dxa"/>
+          </w:tcPr>
+          <w:p>
+            <w:pPr>
+              <w:cnfStyle w:val="000000100000" w:firstRow="0" w:lastRow="0" w:firstColumn="0" w:lastColumn="0" w:oddVBand="0" w:evenVBand="0" w:oddHBand="1" w:evenHBand="0" w:firstRowFirstColumn="0" w:firstRowLastColumn="0" w:lastRowFirstColumn="0" w:lastRowLastColumn="0"/>
+            </w:pPr>
+            <w:r>
+              <w:t>Referencia nula al Sprite</w:t>
+            </w:r>
+          </w:p>
+        </w:tc>
+      </w:tr>
+      <w:tr>
+        <w:trPr>
+          <w:trHeight w:val="660"/>
+        </w:trPr>
+        <w:tc>
+          <w:tcPr>
+            <w:cnfStyle w:val="001000000000" w:firstRow="0" w:lastRow="0" w:firstColumn="1" w:lastColumn="0" w:oddVBand="0" w:evenVBand="0" w:oddHBand="0" w:evenHBand="0" w:firstRowFirstColumn="0" w:firstRowLastColumn="0" w:lastRowFirstColumn="0" w:lastRowLastColumn="0"/>
+            <w:tcW w:w="3654" w:type="dxa"/>
+          </w:tcPr>
+          <w:p>
+            <w:r>
+              <w:t>Corrección en codigo de la referencia al Sprite</w:t>
+            </w:r>
+          </w:p>
+        </w:tc>
+        <w:tc>
+          <w:tcPr>
+            <w:tcW w:w="3655" w:type="dxa"/>
+          </w:tcPr>
+          <w:p>
+            <w:pPr>
+              <w:cnfStyle w:val="000000000000" w:firstRow="0" w:lastRow="0" w:firstColumn="0" w:lastColumn="0" w:oddVBand="0" w:evenVBand="0" w:oddHBand="0" w:evenHBand="0" w:firstRowFirstColumn="0" w:firstRowLastColumn="0" w:lastRowFirstColumn="0" w:lastRowLastColumn="0"/>
+            </w:pPr>
+            <w:r>
+              <w:t>Se imprime por consola la posición (Vector2i) al dar a espacio/A</w:t>
+            </w:r>
+          </w:p>
+        </w:tc>
+        <w:tc>
+          <w:tcPr>
+            <w:tcW w:w="3655" w:type="dxa"/>
+          </w:tcPr>
+          <w:p>
+            <w:pPr>
+              <w:cnfStyle w:val="000000000000" w:firstRow="0" w:lastRow="0" w:firstColumn="0" w:lastColumn="0" w:oddVBand="0" w:evenVBand="0" w:oddHBand="0" w:evenHBand="0" w:firstRowFirstColumn="0" w:firstRowLastColumn="0" w:lastRowFirstColumn="0" w:lastRowLastColumn="0"/>
+            </w:pPr>
+            <w:r>
+              <w:t>Se imprime la posición relativa en integer por consola</w:t>
+            </w:r>
+          </w:p>
+        </w:tc>
+      </w:tr>
+    </w:tbl>
+    <w:p>
+      <w:pPr>
+        <w:tabs>
+          <w:tab w:val="left" w:pos="1416"/>
+        </w:tabs>
+      </w:pPr>
+      <w:r>
+        <w:rPr>
+          <w:rFonts w:ascii="Times New Roman" w:hAnsi="Times New Roman" w:cs="Times New Roman"/>
+          <w:sz w:val="24"/>
+          <w:szCs w:val="24"/>
+        </w:rPr>
+        <w:t>Las pruebas son esenciales en el desarrollo de videojuegos para garantizar calidad y estabilidad. Este apartado detalla los tipos de pruebas, procedimientos, herramientas y resultados obtenidos en cada fase de pruebas</w:t>
+      </w:r>
+      <w:r>
+        <w:rPr>
+          <w:rFonts w:ascii="Times New Roman" w:hAnsi="Times New Roman" w:cs="Times New Roman"/>
+          <w:sz w:val="24"/>
+          <w:szCs w:val="24"/>
+        </w:rPr>
+        <w:t>.</w:t>
+      </w:r>
+      <w:r>
+        <w:rPr>
+          <w:rFonts w:ascii="Times New Roman" w:hAnsi="Times New Roman" w:cs="Times New Roman"/>
+          <w:sz w:val="24"/>
+          <w:szCs w:val="24"/>
+        </w:rPr>
+        <w:t xml:space="preserve"> Todas las pruebas se ejecutan en tiempo real.</w:t>
+      </w:r>
+    </w:p>
+    <w:p/>
+    <w:p>
+      <w:pPr>
+        <w:pStyle w:val="Ttulo1"/>
+        <w:numPr>
+          <w:ilvl w:val="0"/>
+          <w:numId w:val="1"/>
+        </w:numPr>
+      </w:pPr>
+      <w:bookmarkStart w:id="9" w:name="_Toc164274435"/>
+      <w:r>
+        <w:t>Recursos</w:t>
+      </w:r>
+      <w:bookmarkEnd w:id="9"/>
+    </w:p>
+    <w:p>
+      <w:pPr>
+        <w:pStyle w:val="Ttulo2"/>
+        <w:numPr>
+          <w:ilvl w:val="1"/>
+          <w:numId w:val="1"/>
+        </w:numPr>
+      </w:pPr>
+      <w:bookmarkStart w:id="10" w:name="_Toc164274436"/>
+      <w:r>
+        <w:t>Recursos hardware</w:t>
+      </w:r>
+      <w:bookmarkEnd w:id="10"/>
+    </w:p>
+    <w:p>
+      <w:r>
+        <w:t>Los recursos de hardware que he necesitado son mi ordenador personal y un mando de Xbox 360.</w:t>
+      </w:r>
+    </w:p>
+    <w:p>
+      <w:pPr>
+        <w:pStyle w:val="Ttulo2"/>
+        <w:numPr>
+          <w:ilvl w:val="1"/>
+          <w:numId w:val="1"/>
+        </w:numPr>
+      </w:pPr>
+      <w:bookmarkStart w:id="11" w:name="_Toc164274437"/>
+      <w:r>
+        <w:lastRenderedPageBreak/>
+        <w:t>Recursos software</w:t>
+      </w:r>
+      <w:bookmarkEnd w:id="11"/>
+    </w:p>
+    <w:p>
+      <w:r>
+        <w:t xml:space="preserve">Los recursos software necesitados han sido Godot 4.x.x para la construcción de aspectos del videojuego como las animaciones, el mapa y el mapeo de entrada; Visual Studio 2022 </w:t>
+      </w:r>
+      <w:proofErr w:type="spellStart"/>
+      <w:r>
+        <w:t>Comunity</w:t>
+      </w:r>
+      <w:proofErr w:type="spellEnd"/>
+      <w:r>
+        <w:t xml:space="preserve"> para la construcción de scripts e implementación de lógica en el videojuego y Git y </w:t>
+      </w:r>
+      <w:proofErr w:type="spellStart"/>
+      <w:r>
+        <w:t>Github</w:t>
+      </w:r>
+      <w:proofErr w:type="spellEnd"/>
+      <w:r>
+        <w:t xml:space="preserve"> para el control de versiones y almacenamiento alternativo en caso de necesitarlo</w:t>
+      </w:r>
+    </w:p>
+    <w:p>
+      <w:pPr>
+        <w:pStyle w:val="Ttulo1"/>
+      </w:pPr>
+      <w:r>
+        <w:t>7. Bibliografía</w:t>
+      </w:r>
+    </w:p>
+    <w:p/>
+    <w:p/>
+    <w:p>
+      <w:r>
+        <w:t xml:space="preserve">17/04/2024 </w:t>
+      </w:r>
+      <w:r>
+        <w:t xml:space="preserve">Godot 4 </w:t>
+      </w:r>
+      <w:proofErr w:type="spellStart"/>
+      <w:r>
+        <w:t>TileMap</w:t>
+      </w:r>
+      <w:proofErr w:type="spellEnd"/>
+      <w:r>
+        <w:t xml:space="preserve"> Tutorial </w:t>
+      </w:r>
+      <w:proofErr w:type="spellStart"/>
+      <w:r>
+        <w:t>Ep</w:t>
+      </w:r>
+      <w:proofErr w:type="spellEnd"/>
+      <w:r>
+        <w:t xml:space="preserve"> 3 | </w:t>
+      </w:r>
+      <w:proofErr w:type="spellStart"/>
+      <w:r>
+        <w:t>Placing</w:t>
+      </w:r>
+      <w:proofErr w:type="spellEnd"/>
+      <w:r>
+        <w:t xml:space="preserve"> Tiles </w:t>
+      </w:r>
+      <w:proofErr w:type="spellStart"/>
+      <w:r>
+        <w:t>with</w:t>
+      </w:r>
+      <w:proofErr w:type="spellEnd"/>
+      <w:r>
+        <w:t xml:space="preserve"> a Mouse </w:t>
+      </w:r>
+      <w:proofErr w:type="spellStart"/>
+      <w:r>
+        <w:t>Click</w:t>
+      </w:r>
+      <w:proofErr w:type="spellEnd"/>
+      <w:r>
+        <w:t xml:space="preserve"> </w:t>
+      </w:r>
+      <w:r>
+        <w:t>https://www.youtube.com/watch?v=PSEPHO8ukjI&amp;list=PLflAYKtRJ7dwtqA0FsZadrQGal8lWp-MM&amp;index=3</w:t>
+      </w:r>
+    </w:p>
     <w:sectPr>
-      <w:footerReference w:type="default" r:id="rId8"/>
+      <w:footerReference w:type="default" r:id="rId9"/>
       <w:pgSz w:w="12240" w:h="15840" w:code="1"/>
       <w:pgMar w:top="1417" w:right="1701" w:bottom="1417" w:left="1701" w:header="708" w:footer="708" w:gutter="0"/>
       <w:pgNumType w:start="0"/>
@@ -1015,6 +3103,7 @@
         <w:docPartUnique/>
       </w:docPartObj>
     </w:sdtPr>
+    <w:sdtEndPr/>
     <w:sdtContent>
       <w:p>
         <w:pPr>
@@ -1107,11 +3196,6 @@
       </w:p>
     </w:sdtContent>
   </w:sdt>
-  <w:p>
-    <w:pPr>
-      <w:pStyle w:val="Piedepgina"/>
-    </w:pPr>
-  </w:p>
 </w:ftr>
 </file>
 
@@ -1138,6 +3222,135 @@
     </w:p>
   </w:footnote>
 </w:footnotes>
+</file>
+
+<file path=word/numbering.xml><?xml version="1.0" encoding="utf-8"?>
+<w:numbering xmlns:wpc="http://schemas.microsoft.com/office/word/2010/wordprocessingCanvas" xmlns:cx="http://schemas.microsoft.com/office/drawing/2014/chartex" xmlns:cx1="http://schemas.microsoft.com/office/drawing/2015/9/8/chartex" xmlns:cx2="http://schemas.microsoft.com/office/drawing/2015/10/21/chartex" xmlns:cx3="http://schemas.microsoft.com/office/drawing/2016/5/9/chartex" xmlns:cx4="http://schemas.microsoft.com/office/drawing/2016/5/10/chartex" xmlns:cx5="http://schemas.microsoft.com/office/drawing/2016/5/11/chartex" xmlns:cx6="http://schemas.microsoft.com/office/drawing/2016/5/12/chartex" xmlns:cx7="http://schemas.microsoft.com/office/drawing/2016/5/13/chartex" xmlns:cx8="http://schemas.microsoft.com/office/drawing/2016/5/14/chartex" xmlns:mc="http://schemas.openxmlformats.org/markup-compatibility/2006" xmlns:aink="http://schemas.microsoft.com/office/drawing/2016/ink" xmlns:am3d="http://schemas.microsoft.com/office/drawing/2017/model3d" xmlns:o="urn:schemas-microsoft-com:office:office" xmlns:oel="http://schemas.microsoft.com/office/2019/extlst" xmlns:r="http://schemas.openxmlformats.org/officeDocument/2006/relationships" xmlns:m="http://schemas.openxmlformats.org/officeDocument/2006/math" xmlns:v="urn:schemas-microsoft-com:vml" xmlns:wp14="http://schemas.microsoft.com/office/word/2010/wordprocessingDrawing" xmlns:wp="http://schemas.openxmlformats.org/drawingml/2006/wordprocessingDrawing" xmlns:w10="urn:schemas-microsoft-com:office:word" xmlns:w="http://schemas.openxmlformats.org/wordprocessingml/2006/main" xmlns:w14="http://schemas.microsoft.com/office/word/2010/wordml" xmlns:w15="http://schemas.microsoft.com/office/word/2012/wordml" xmlns:w16cex="http://schemas.microsoft.com/office/word/2018/wordml/cex" xmlns:w16cid="http://schemas.microsoft.com/office/word/2016/wordml/cid" xmlns:w16="http://schemas.microsoft.com/office/word/2018/wordml" xmlns:w16sdtdh="http://schemas.microsoft.com/office/word/2020/wordml/sdtdatahash" xmlns:w16se="http://schemas.microsoft.com/office/word/2015/wordml/symex" xmlns:wpg="http://schemas.microsoft.com/office/word/2010/wordprocessingGroup" xmlns:wpi="http://schemas.microsoft.com/office/word/2010/wordprocessingInk" xmlns:wne="http://schemas.microsoft.com/office/word/2006/wordml" xmlns:wps="http://schemas.microsoft.com/office/word/2010/wordprocessingShape" mc:Ignorable="w14 w15 w16se w16cid w16 w16cex w16sdtdh wp14">
+  <w:abstractNum w:abstractNumId="0" w15:restartNumberingAfterBreak="0">
+    <w:nsid w:val="49550FC9"/>
+    <w:multiLevelType w:val="multilevel"/>
+    <w:tmpl w:val="EB581784"/>
+    <w:lvl w:ilvl="0">
+      <w:start w:val="1"/>
+      <w:numFmt w:val="decimal"/>
+      <w:lvlText w:val="%1."/>
+      <w:lvlJc w:val="left"/>
+      <w:pPr>
+        <w:ind w:left="720" w:hanging="360"/>
+      </w:pPr>
+      <w:rPr>
+        <w:rFonts w:hint="default"/>
+      </w:rPr>
+    </w:lvl>
+    <w:lvl w:ilvl="1">
+      <w:start w:val="1"/>
+      <w:numFmt w:val="decimal"/>
+      <w:isLgl/>
+      <w:lvlText w:val="%1.%2"/>
+      <w:lvlJc w:val="left"/>
+      <w:pPr>
+        <w:ind w:left="750" w:hanging="390"/>
+      </w:pPr>
+      <w:rPr>
+        <w:rFonts w:hint="default"/>
+      </w:rPr>
+    </w:lvl>
+    <w:lvl w:ilvl="2">
+      <w:start w:val="1"/>
+      <w:numFmt w:val="decimal"/>
+      <w:isLgl/>
+      <w:lvlText w:val="%1.%2.%3"/>
+      <w:lvlJc w:val="left"/>
+      <w:pPr>
+        <w:ind w:left="1080" w:hanging="720"/>
+      </w:pPr>
+      <w:rPr>
+        <w:rFonts w:hint="default"/>
+      </w:rPr>
+    </w:lvl>
+    <w:lvl w:ilvl="3">
+      <w:start w:val="1"/>
+      <w:numFmt w:val="decimal"/>
+      <w:isLgl/>
+      <w:lvlText w:val="%1.%2.%3.%4"/>
+      <w:lvlJc w:val="left"/>
+      <w:pPr>
+        <w:ind w:left="1080" w:hanging="720"/>
+      </w:pPr>
+      <w:rPr>
+        <w:rFonts w:hint="default"/>
+      </w:rPr>
+    </w:lvl>
+    <w:lvl w:ilvl="4">
+      <w:start w:val="1"/>
+      <w:numFmt w:val="decimal"/>
+      <w:isLgl/>
+      <w:lvlText w:val="%1.%2.%3.%4.%5"/>
+      <w:lvlJc w:val="left"/>
+      <w:pPr>
+        <w:ind w:left="1440" w:hanging="1080"/>
+      </w:pPr>
+      <w:rPr>
+        <w:rFonts w:hint="default"/>
+      </w:rPr>
+    </w:lvl>
+    <w:lvl w:ilvl="5">
+      <w:start w:val="1"/>
+      <w:numFmt w:val="decimal"/>
+      <w:isLgl/>
+      <w:lvlText w:val="%1.%2.%3.%4.%5.%6"/>
+      <w:lvlJc w:val="left"/>
+      <w:pPr>
+        <w:ind w:left="1440" w:hanging="1080"/>
+      </w:pPr>
+      <w:rPr>
+        <w:rFonts w:hint="default"/>
+      </w:rPr>
+    </w:lvl>
+    <w:lvl w:ilvl="6">
+      <w:start w:val="1"/>
+      <w:numFmt w:val="decimal"/>
+      <w:isLgl/>
+      <w:lvlText w:val="%1.%2.%3.%4.%5.%6.%7"/>
+      <w:lvlJc w:val="left"/>
+      <w:pPr>
+        <w:ind w:left="1800" w:hanging="1440"/>
+      </w:pPr>
+      <w:rPr>
+        <w:rFonts w:hint="default"/>
+      </w:rPr>
+    </w:lvl>
+    <w:lvl w:ilvl="7">
+      <w:start w:val="1"/>
+      <w:numFmt w:val="decimal"/>
+      <w:isLgl/>
+      <w:lvlText w:val="%1.%2.%3.%4.%5.%6.%7.%8"/>
+      <w:lvlJc w:val="left"/>
+      <w:pPr>
+        <w:ind w:left="1800" w:hanging="1440"/>
+      </w:pPr>
+      <w:rPr>
+        <w:rFonts w:hint="default"/>
+      </w:rPr>
+    </w:lvl>
+    <w:lvl w:ilvl="8">
+      <w:start w:val="1"/>
+      <w:numFmt w:val="decimal"/>
+      <w:isLgl/>
+      <w:lvlText w:val="%1.%2.%3.%4.%5.%6.%7.%8.%9"/>
+      <w:lvlJc w:val="left"/>
+      <w:pPr>
+        <w:ind w:left="1800" w:hanging="1440"/>
+      </w:pPr>
+      <w:rPr>
+        <w:rFonts w:hint="default"/>
+      </w:rPr>
+    </w:lvl>
+  </w:abstractNum>
+  <w:num w:numId="1" w16cid:durableId="613638515">
+    <w:abstractNumId w:val="0"/>
+  </w:num>
+</w:numbering>
 </file>
 
 <file path=word/styles.xml><?xml version="1.0" encoding="utf-8"?>
@@ -1540,6 +3753,71 @@
     <w:qFormat/>
     <w:rsid w:val="00CD3BBB"/>
   </w:style>
+  <w:style w:type="paragraph" w:styleId="Ttulo1">
+    <w:name w:val="heading 1"/>
+    <w:basedOn w:val="Normal"/>
+    <w:next w:val="Normal"/>
+    <w:link w:val="Ttulo1Car"/>
+    <w:uiPriority w:val="9"/>
+    <w:qFormat/>
+    <w:rsid w:val="00BE0D2B"/>
+    <w:pPr>
+      <w:keepNext/>
+      <w:keepLines/>
+      <w:spacing w:before="240" w:after="0"/>
+      <w:outlineLvl w:val="0"/>
+    </w:pPr>
+    <w:rPr>
+      <w:rFonts w:asciiTheme="majorHAnsi" w:eastAsiaTheme="majorEastAsia" w:hAnsiTheme="majorHAnsi" w:cstheme="majorBidi"/>
+      <w:color w:val="2F5496" w:themeColor="accent1" w:themeShade="BF"/>
+      <w:sz w:val="32"/>
+      <w:szCs w:val="32"/>
+    </w:rPr>
+  </w:style>
+  <w:style w:type="paragraph" w:styleId="Ttulo2">
+    <w:name w:val="heading 2"/>
+    <w:basedOn w:val="Normal"/>
+    <w:next w:val="Normal"/>
+    <w:link w:val="Ttulo2Car"/>
+    <w:uiPriority w:val="9"/>
+    <w:unhideWhenUsed/>
+    <w:qFormat/>
+    <w:rsid w:val="00BE0D2B"/>
+    <w:pPr>
+      <w:keepNext/>
+      <w:keepLines/>
+      <w:spacing w:before="40" w:after="0"/>
+      <w:outlineLvl w:val="1"/>
+    </w:pPr>
+    <w:rPr>
+      <w:rFonts w:asciiTheme="majorHAnsi" w:eastAsiaTheme="majorEastAsia" w:hAnsiTheme="majorHAnsi" w:cstheme="majorBidi"/>
+      <w:color w:val="2F5496" w:themeColor="accent1" w:themeShade="BF"/>
+      <w:sz w:val="26"/>
+      <w:szCs w:val="26"/>
+    </w:rPr>
+  </w:style>
+  <w:style w:type="paragraph" w:styleId="Ttulo3">
+    <w:name w:val="heading 3"/>
+    <w:basedOn w:val="Normal"/>
+    <w:next w:val="Normal"/>
+    <w:link w:val="Ttulo3Car"/>
+    <w:uiPriority w:val="9"/>
+    <w:unhideWhenUsed/>
+    <w:qFormat/>
+    <w:rsid w:val="006D20F6"/>
+    <w:pPr>
+      <w:keepNext/>
+      <w:keepLines/>
+      <w:spacing w:before="40" w:after="0"/>
+      <w:outlineLvl w:val="2"/>
+    </w:pPr>
+    <w:rPr>
+      <w:rFonts w:asciiTheme="majorHAnsi" w:eastAsiaTheme="majorEastAsia" w:hAnsiTheme="majorHAnsi" w:cstheme="majorBidi"/>
+      <w:color w:val="1F3763" w:themeColor="accent1" w:themeShade="7F"/>
+      <w:sz w:val="24"/>
+      <w:szCs w:val="24"/>
+    </w:rPr>
+  </w:style>
   <w:style w:type="character" w:default="1" w:styleId="Fuentedeprrafopredeter">
     <w:name w:val="Default Paragraph Font"/>
     <w:uiPriority w:val="1"/>
@@ -1650,6 +3928,201 @@
     <w:link w:val="Piedepgina"/>
     <w:uiPriority w:val="99"/>
     <w:rsid w:val="00D81979"/>
+  </w:style>
+  <w:style w:type="character" w:customStyle="1" w:styleId="Ttulo1Car">
+    <w:name w:val="Título 1 Car"/>
+    <w:basedOn w:val="Fuentedeprrafopredeter"/>
+    <w:link w:val="Ttulo1"/>
+    <w:uiPriority w:val="9"/>
+    <w:rsid w:val="00BE0D2B"/>
+    <w:rPr>
+      <w:rFonts w:asciiTheme="majorHAnsi" w:eastAsiaTheme="majorEastAsia" w:hAnsiTheme="majorHAnsi" w:cstheme="majorBidi"/>
+      <w:color w:val="2F5496" w:themeColor="accent1" w:themeShade="BF"/>
+      <w:sz w:val="32"/>
+      <w:szCs w:val="32"/>
+    </w:rPr>
+  </w:style>
+  <w:style w:type="paragraph" w:styleId="TtuloTDC">
+    <w:name w:val="TOC Heading"/>
+    <w:basedOn w:val="Ttulo1"/>
+    <w:next w:val="Normal"/>
+    <w:uiPriority w:val="39"/>
+    <w:unhideWhenUsed/>
+    <w:qFormat/>
+    <w:rsid w:val="00BE0D2B"/>
+    <w:pPr>
+      <w:outlineLvl w:val="9"/>
+    </w:pPr>
+    <w:rPr>
+      <w:lang w:eastAsia="es-ES"/>
+    </w:rPr>
+  </w:style>
+  <w:style w:type="paragraph" w:styleId="TDC2">
+    <w:name w:val="toc 2"/>
+    <w:basedOn w:val="Normal"/>
+    <w:next w:val="Normal"/>
+    <w:autoRedefine/>
+    <w:uiPriority w:val="39"/>
+    <w:unhideWhenUsed/>
+    <w:rsid w:val="00BE0D2B"/>
+    <w:pPr>
+      <w:spacing w:after="100"/>
+      <w:ind w:left="220"/>
+    </w:pPr>
+    <w:rPr>
+      <w:rFonts w:eastAsiaTheme="minorEastAsia" w:cs="Times New Roman"/>
+      <w:lang w:eastAsia="es-ES"/>
+    </w:rPr>
+  </w:style>
+  <w:style w:type="paragraph" w:styleId="TDC1">
+    <w:name w:val="toc 1"/>
+    <w:basedOn w:val="Normal"/>
+    <w:next w:val="Normal"/>
+    <w:autoRedefine/>
+    <w:uiPriority w:val="39"/>
+    <w:unhideWhenUsed/>
+    <w:rsid w:val="00BE0D2B"/>
+    <w:pPr>
+      <w:spacing w:after="100"/>
+    </w:pPr>
+    <w:rPr>
+      <w:rFonts w:eastAsiaTheme="minorEastAsia" w:cs="Times New Roman"/>
+      <w:lang w:eastAsia="es-ES"/>
+    </w:rPr>
+  </w:style>
+  <w:style w:type="paragraph" w:styleId="TDC3">
+    <w:name w:val="toc 3"/>
+    <w:basedOn w:val="Normal"/>
+    <w:next w:val="Normal"/>
+    <w:autoRedefine/>
+    <w:uiPriority w:val="39"/>
+    <w:unhideWhenUsed/>
+    <w:rsid w:val="00BE0D2B"/>
+    <w:pPr>
+      <w:spacing w:after="100"/>
+      <w:ind w:left="440"/>
+    </w:pPr>
+    <w:rPr>
+      <w:rFonts w:eastAsiaTheme="minorEastAsia" w:cs="Times New Roman"/>
+      <w:lang w:eastAsia="es-ES"/>
+    </w:rPr>
+  </w:style>
+  <w:style w:type="character" w:customStyle="1" w:styleId="Ttulo2Car">
+    <w:name w:val="Título 2 Car"/>
+    <w:basedOn w:val="Fuentedeprrafopredeter"/>
+    <w:link w:val="Ttulo2"/>
+    <w:uiPriority w:val="9"/>
+    <w:rsid w:val="00BE0D2B"/>
+    <w:rPr>
+      <w:rFonts w:asciiTheme="majorHAnsi" w:eastAsiaTheme="majorEastAsia" w:hAnsiTheme="majorHAnsi" w:cstheme="majorBidi"/>
+      <w:color w:val="2F5496" w:themeColor="accent1" w:themeShade="BF"/>
+      <w:sz w:val="26"/>
+      <w:szCs w:val="26"/>
+    </w:rPr>
+  </w:style>
+  <w:style w:type="paragraph" w:styleId="Prrafodelista">
+    <w:name w:val="List Paragraph"/>
+    <w:basedOn w:val="Normal"/>
+    <w:uiPriority w:val="34"/>
+    <w:qFormat/>
+    <w:rsid w:val="00BE0D2B"/>
+    <w:pPr>
+      <w:ind w:left="720"/>
+      <w:contextualSpacing/>
+    </w:pPr>
+  </w:style>
+  <w:style w:type="character" w:customStyle="1" w:styleId="Ttulo3Car">
+    <w:name w:val="Título 3 Car"/>
+    <w:basedOn w:val="Fuentedeprrafopredeter"/>
+    <w:link w:val="Ttulo3"/>
+    <w:uiPriority w:val="9"/>
+    <w:rsid w:val="006D20F6"/>
+    <w:rPr>
+      <w:rFonts w:asciiTheme="majorHAnsi" w:eastAsiaTheme="majorEastAsia" w:hAnsiTheme="majorHAnsi" w:cstheme="majorBidi"/>
+      <w:color w:val="1F3763" w:themeColor="accent1" w:themeShade="7F"/>
+      <w:sz w:val="24"/>
+      <w:szCs w:val="24"/>
+    </w:rPr>
+  </w:style>
+  <w:style w:type="table" w:styleId="Tablaconcuadrcula">
+    <w:name w:val="Table Grid"/>
+    <w:basedOn w:val="Tablanormal"/>
+    <w:uiPriority w:val="39"/>
+    <w:rsid w:val="00C2287A"/>
+    <w:pPr>
+      <w:spacing w:after="0" w:line="240" w:lineRule="auto"/>
+    </w:pPr>
+    <w:tblPr>
+      <w:tblBorders>
+        <w:top w:val="single" w:sz="4" w:space="0" w:color="auto"/>
+        <w:left w:val="single" w:sz="4" w:space="0" w:color="auto"/>
+        <w:bottom w:val="single" w:sz="4" w:space="0" w:color="auto"/>
+        <w:right w:val="single" w:sz="4" w:space="0" w:color="auto"/>
+        <w:insideH w:val="single" w:sz="4" w:space="0" w:color="auto"/>
+        <w:insideV w:val="single" w:sz="4" w:space="0" w:color="auto"/>
+      </w:tblBorders>
+    </w:tblPr>
+  </w:style>
+  <w:style w:type="table" w:styleId="Tabladelista1clara-nfasis6">
+    <w:name w:val="List Table 1 Light Accent 6"/>
+    <w:basedOn w:val="Tablanormal"/>
+    <w:uiPriority w:val="46"/>
+    <w:rsid w:val="00C2287A"/>
+    <w:pPr>
+      <w:spacing w:after="0" w:line="240" w:lineRule="auto"/>
+    </w:pPr>
+    <w:tblPr>
+      <w:tblStyleRowBandSize w:val="1"/>
+      <w:tblStyleColBandSize w:val="1"/>
+    </w:tblPr>
+    <w:tblStylePr w:type="firstRow">
+      <w:rPr>
+        <w:b/>
+        <w:bCs/>
+      </w:rPr>
+      <w:tblPr/>
+      <w:tcPr>
+        <w:tcBorders>
+          <w:bottom w:val="single" w:sz="4" w:space="0" w:color="A8D08D" w:themeColor="accent6" w:themeTint="99"/>
+        </w:tcBorders>
+      </w:tcPr>
+    </w:tblStylePr>
+    <w:tblStylePr w:type="lastRow">
+      <w:rPr>
+        <w:b/>
+        <w:bCs/>
+      </w:rPr>
+      <w:tblPr/>
+      <w:tcPr>
+        <w:tcBorders>
+          <w:top w:val="single" w:sz="4" w:space="0" w:color="A8D08D" w:themeColor="accent6" w:themeTint="99"/>
+        </w:tcBorders>
+      </w:tcPr>
+    </w:tblStylePr>
+    <w:tblStylePr w:type="firstCol">
+      <w:rPr>
+        <w:b/>
+        <w:bCs/>
+      </w:rPr>
+    </w:tblStylePr>
+    <w:tblStylePr w:type="lastCol">
+      <w:rPr>
+        <w:b/>
+        <w:bCs/>
+      </w:rPr>
+    </w:tblStylePr>
+    <w:tblStylePr w:type="band1Vert">
+      <w:tblPr/>
+      <w:tcPr>
+        <w:shd w:val="clear" w:color="auto" w:fill="E2EFD9" w:themeFill="accent6" w:themeFillTint="33"/>
+      </w:tcPr>
+    </w:tblStylePr>
+    <w:tblStylePr w:type="band1Horz">
+      <w:tblPr/>
+      <w:tcPr>
+        <w:shd w:val="clear" w:color="auto" w:fill="E2EFD9" w:themeFill="accent6" w:themeFillTint="33"/>
+      </w:tcPr>
+    </w:tblStylePr>
   </w:style>
 </w:styles>
 </file>
@@ -1954,7 +4427,7 @@
 </file>
 
 <file path=customXml/itemProps1.xml><?xml version="1.0" encoding="utf-8"?>
-<ds:datastoreItem xmlns:ds="http://schemas.openxmlformats.org/officeDocument/2006/customXml" ds:itemID="{FC441D3A-3B02-4FC7-9621-056467F93587}">
+<ds:datastoreItem xmlns:ds="http://schemas.openxmlformats.org/officeDocument/2006/customXml" ds:itemID="{BBA5D92F-182E-4720-BA41-9C33D355A656}">
   <ds:schemaRefs>
     <ds:schemaRef ds:uri="http://schemas.openxmlformats.org/officeDocument/2006/bibliography"/>
   </ds:schemaRefs>

</xml_diff>

<commit_message>
Act memoria y creacion de scripts de mapa y menu principal
</commit_message>
<xml_diff>
--- a/Memoria DAM.docx
+++ b/Memoria DAM.docx
@@ -11,7 +11,7 @@
           <w:szCs w:val="36"/>
         </w:rPr>
         <w:drawing>
-          <wp:anchor distT="0" distB="0" distL="114300" distR="114300" simplePos="0" relativeHeight="251698176" behindDoc="1" locked="0" layoutInCell="1" allowOverlap="1" wp14:anchorId="45542E8F" wp14:editId="7DCED7CD">
+          <wp:anchor distT="0" distB="0" distL="114300" distR="114300" simplePos="0" relativeHeight="251698176" behindDoc="1" locked="0" layoutInCell="1" allowOverlap="1" wp14:anchorId="45542E8F" wp14:editId="0C4A5D54">
             <wp:simplePos x="0" y="0"/>
             <wp:positionH relativeFrom="page">
               <wp:align>right</wp:align>
@@ -22,7 +22,13 @@
             <wp:extent cx="7762240" cy="10045700"/>
             <wp:effectExtent l="0" t="0" r="0" b="0"/>
             <wp:wrapNone/>
-            <wp:docPr id="10" name="Imagen 10"/>
+            <wp:docPr id="10" name="Imagen 10">
+              <a:extLst xmlns:a="http://schemas.openxmlformats.org/drawingml/2006/main">
+                <a:ext uri="{C183D7F6-B498-43B3-948B-1728B52AA6E4}">
+                  <adec:decorative xmlns:adec="http://schemas.microsoft.com/office/drawing/2017/decorative" val="1"/>
+                </a:ext>
+              </a:extLst>
+            </wp:docPr>
             <wp:cNvGraphicFramePr>
               <a:graphicFrameLocks xmlns:a="http://schemas.openxmlformats.org/drawingml/2006/main" noChangeAspect="1"/>
             </wp:cNvGraphicFramePr>
@@ -30,7 +36,13 @@
               <a:graphicData uri="http://schemas.openxmlformats.org/drawingml/2006/picture">
                 <pic:pic xmlns:pic="http://schemas.openxmlformats.org/drawingml/2006/picture">
                   <pic:nvPicPr>
-                    <pic:cNvPr id="10" name="Imagen 10"/>
+                    <pic:cNvPr id="10" name="Imagen 10">
+                      <a:extLst>
+                        <a:ext uri="{C183D7F6-B498-43B3-948B-1728B52AA6E4}">
+                          <adec:decorative xmlns:adec="http://schemas.microsoft.com/office/drawing/2017/decorative" val="1"/>
+                        </a:ext>
+                      </a:extLst>
+                    </pic:cNvPr>
                     <pic:cNvPicPr>
                       <a:picLocks noChangeAspect="1" noChangeArrowheads="1"/>
                     </pic:cNvPicPr>
@@ -81,7 +93,7 @@
         <mc:AlternateContent>
           <mc:Choice Requires="wps">
             <w:drawing>
-              <wp:anchor distT="0" distB="0" distL="114300" distR="114300" simplePos="0" relativeHeight="251702272" behindDoc="0" locked="0" layoutInCell="1" allowOverlap="1" wp14:anchorId="3EB13FC7" wp14:editId="3917CF07">
+              <wp:anchor distT="0" distB="0" distL="114300" distR="114300" simplePos="0" relativeHeight="251702272" behindDoc="0" locked="0" layoutInCell="1" allowOverlap="1" wp14:anchorId="3EB13FC7" wp14:editId="4C5A2E9C">
                 <wp:simplePos x="0" y="0"/>
                 <wp:positionH relativeFrom="margin">
                   <wp:align>right</wp:align>
@@ -92,7 +104,13 @@
                 <wp:extent cx="5151120" cy="2613660"/>
                 <wp:effectExtent l="0" t="0" r="0" b="0"/>
                 <wp:wrapNone/>
-                <wp:docPr id="2" name="Cuadro de texto 2"/>
+                <wp:docPr id="2" name="Cuadro de texto 2">
+                  <a:extLst xmlns:a="http://schemas.openxmlformats.org/drawingml/2006/main">
+                    <a:ext uri="{C183D7F6-B498-43B3-948B-1728B52AA6E4}">
+                      <adec:decorative xmlns:adec="http://schemas.microsoft.com/office/drawing/2017/decorative" val="1"/>
+                    </a:ext>
+                  </a:extLst>
+                </wp:docPr>
                 <wp:cNvGraphicFramePr/>
                 <a:graphic xmlns:a="http://schemas.openxmlformats.org/drawingml/2006/main">
                   <a:graphicData uri="http://schemas.microsoft.com/office/word/2010/wordprocessingShape">
@@ -183,7 +201,7 @@
                 <v:stroke joinstyle="miter"/>
                 <v:path gradientshapeok="t" o:connecttype="rect"/>
               </v:shapetype>
-              <v:shape id="Cuadro de texto 2" o:spid="_x0000_s1026" type="#_x0000_t202" style="position:absolute;margin-left:354.4pt;margin-top:182.05pt;width:405.6pt;height:205.8pt;z-index:251702272;visibility:visible;mso-wrap-style:square;mso-width-percent:0;mso-height-percent:0;mso-wrap-distance-left:9pt;mso-wrap-distance-top:0;mso-wrap-distance-right:9pt;mso-wrap-distance-bottom:0;mso-position-horizontal:right;mso-position-horizontal-relative:margin;mso-position-vertical:absolute;mso-position-vertical-relative:text;mso-width-percent:0;mso-height-percent:0;mso-width-relative:margin;mso-height-relative:margin;v-text-anchor:top" o:gfxdata="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" filled="f" stroked="f">
+              <v:shape id="Cuadro de texto 2" o:spid="_x0000_s1026" type="#_x0000_t202" alt="&quot;&quot;" style="position:absolute;margin-left:354.4pt;margin-top:182.05pt;width:405.6pt;height:205.8pt;z-index:251702272;visibility:visible;mso-wrap-style:square;mso-width-percent:0;mso-height-percent:0;mso-wrap-distance-left:9pt;mso-wrap-distance-top:0;mso-wrap-distance-right:9pt;mso-wrap-distance-bottom:0;mso-position-horizontal:right;mso-position-horizontal-relative:margin;mso-position-vertical:absolute;mso-position-vertical-relative:text;mso-width-percent:0;mso-height-percent:0;mso-width-relative:margin;mso-height-relative:margin;v-text-anchor:top" o:gfxdata="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" filled="f" stroked="f">
                 <v:textbox>
                   <w:txbxContent>
                     <w:p>
@@ -245,7 +263,7 @@
         <mc:AlternateContent>
           <mc:Choice Requires="wps">
             <w:drawing>
-              <wp:anchor distT="45720" distB="45720" distL="114300" distR="114300" simplePos="0" relativeHeight="251719680" behindDoc="0" locked="0" layoutInCell="1" allowOverlap="1" wp14:anchorId="737479A3" wp14:editId="5ED5A734">
+              <wp:anchor distT="45720" distB="45720" distL="114300" distR="114300" simplePos="0" relativeHeight="251719680" behindDoc="0" locked="0" layoutInCell="1" allowOverlap="1" wp14:anchorId="737479A3" wp14:editId="3ABAE5B9">
                 <wp:simplePos x="0" y="0"/>
                 <wp:positionH relativeFrom="margin">
                   <wp:posOffset>544195</wp:posOffset>
@@ -256,7 +274,13 @@
                 <wp:extent cx="4638675" cy="981075"/>
                 <wp:effectExtent l="0" t="0" r="0" b="0"/>
                 <wp:wrapNone/>
-                <wp:docPr id="1" name="Cuadro de texto 2"/>
+                <wp:docPr id="1" name="Cuadro de texto 2">
+                  <a:extLst xmlns:a="http://schemas.openxmlformats.org/drawingml/2006/main">
+                    <a:ext uri="{C183D7F6-B498-43B3-948B-1728B52AA6E4}">
+                      <adec:decorative xmlns:adec="http://schemas.microsoft.com/office/drawing/2017/decorative" val="1"/>
+                    </a:ext>
+                  </a:extLst>
+                </wp:docPr>
                 <wp:cNvGraphicFramePr>
                   <a:graphicFrameLocks xmlns:a="http://schemas.openxmlformats.org/drawingml/2006/main"/>
                 </wp:cNvGraphicFramePr>
@@ -301,7 +325,6 @@
                                 </w14:shadow>
                               </w:rPr>
                             </w:pPr>
-                            <w:proofErr w:type="spellStart"/>
                             <w:r>
                               <w:rPr>
                                 <w:rFonts w:ascii="Montserrat Light" w:eastAsia="STXinwei" w:hAnsi="Montserrat Light" w:cstheme="minorHAnsi"/>
@@ -316,24 +339,7 @@
                                   </w14:srgbClr>
                                 </w14:shadow>
                               </w:rPr>
-                              <w:t>Xx</w:t>
-                            </w:r>
-                            <w:proofErr w:type="spellEnd"/>
-                            <w:r>
-                              <w:rPr>
-                                <w:rFonts w:ascii="Montserrat Light" w:eastAsia="STXinwei" w:hAnsi="Montserrat Light" w:cstheme="minorHAnsi"/>
-                                <w:b/>
-                                <w:bCs/>
-                                <w:color w:val="002060"/>
-                                <w:sz w:val="36"/>
-                                <w:szCs w:val="36"/>
-                                <w14:shadow w14:blurRad="50800" w14:dist="38100" w14:dir="2700000" w14:sx="100000" w14:sy="100000" w14:kx="0" w14:ky="0" w14:algn="tl">
-                                  <w14:srgbClr w14:val="000000">
-                                    <w14:alpha w14:val="60000"/>
-                                  </w14:srgbClr>
-                                </w14:shadow>
-                              </w:rPr>
-                              <w:t>/05/2024</w:t>
+                              <w:t>Xx/05/2024</w:t>
                             </w:r>
                           </w:p>
                           <w:p>
@@ -371,7 +377,7 @@
           </mc:Choice>
           <mc:Fallback>
             <w:pict>
-              <v:shape w14:anchorId="737479A3" id="_x0000_s1027" type="#_x0000_t202" style="position:absolute;margin-left:42.85pt;margin-top:596.4pt;width:365.25pt;height:77.25pt;z-index:251719680;visibility:visible;mso-wrap-style:square;mso-width-percent:0;mso-height-percent:0;mso-wrap-distance-left:9pt;mso-wrap-distance-top:3.6pt;mso-wrap-distance-right:9pt;mso-wrap-distance-bottom:3.6pt;mso-position-horizontal:absolute;mso-position-horizontal-relative:margin;mso-position-vertical:absolute;mso-position-vertical-relative:text;mso-width-percent:0;mso-height-percent:0;mso-width-relative:margin;mso-height-relative:margin;v-text-anchor:top" o:gfxdata="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" filled="f" stroked="f">
+              <v:shape w14:anchorId="737479A3" id="_x0000_s1027" type="#_x0000_t202" alt="&quot;&quot;" style="position:absolute;margin-left:42.85pt;margin-top:596.4pt;width:365.25pt;height:77.25pt;z-index:251719680;visibility:visible;mso-wrap-style:square;mso-width-percent:0;mso-height-percent:0;mso-wrap-distance-left:9pt;mso-wrap-distance-top:3.6pt;mso-wrap-distance-right:9pt;mso-wrap-distance-bottom:3.6pt;mso-position-horizontal:absolute;mso-position-horizontal-relative:margin;mso-position-vertical:absolute;mso-position-vertical-relative:text;mso-width-percent:0;mso-height-percent:0;mso-width-relative:margin;mso-height-relative:margin;v-text-anchor:top" o:gfxdata="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" filled="f" stroked="f">
                 <v:textbox>
                   <w:txbxContent>
                     <w:p>
@@ -391,7 +397,6 @@
                           </w14:shadow>
                         </w:rPr>
                       </w:pPr>
-                      <w:proofErr w:type="spellStart"/>
                       <w:r>
                         <w:rPr>
                           <w:rFonts w:ascii="Montserrat Light" w:eastAsia="STXinwei" w:hAnsi="Montserrat Light" w:cstheme="minorHAnsi"/>
@@ -406,24 +411,7 @@
                             </w14:srgbClr>
                           </w14:shadow>
                         </w:rPr>
-                        <w:t>Xx</w:t>
-                      </w:r>
-                      <w:proofErr w:type="spellEnd"/>
-                      <w:r>
-                        <w:rPr>
-                          <w:rFonts w:ascii="Montserrat Light" w:eastAsia="STXinwei" w:hAnsi="Montserrat Light" w:cstheme="minorHAnsi"/>
-                          <w:b/>
-                          <w:bCs/>
-                          <w:color w:val="002060"/>
-                          <w:sz w:val="36"/>
-                          <w:szCs w:val="36"/>
-                          <w14:shadow w14:blurRad="50800" w14:dist="38100" w14:dir="2700000" w14:sx="100000" w14:sy="100000" w14:kx="0" w14:ky="0" w14:algn="tl">
-                            <w14:srgbClr w14:val="000000">
-                              <w14:alpha w14:val="60000"/>
-                            </w14:srgbClr>
-                          </w14:shadow>
-                        </w:rPr>
-                        <w:t>/05/2024</w:t>
+                        <w:t>Xx/05/2024</w:t>
                       </w:r>
                     </w:p>
                     <w:p>
@@ -457,7 +445,7 @@
         <mc:AlternateContent>
           <mc:Choice Requires="wps">
             <w:drawing>
-              <wp:anchor distT="45720" distB="45720" distL="114300" distR="114300" simplePos="0" relativeHeight="251697152" behindDoc="0" locked="0" layoutInCell="1" allowOverlap="1" wp14:anchorId="7CBDEB43" wp14:editId="62361701">
+              <wp:anchor distT="45720" distB="45720" distL="114300" distR="114300" simplePos="0" relativeHeight="251697152" behindDoc="0" locked="0" layoutInCell="1" allowOverlap="1" wp14:anchorId="7CBDEB43" wp14:editId="2F0BCCE4">
                 <wp:simplePos x="0" y="0"/>
                 <wp:positionH relativeFrom="margin">
                   <wp:posOffset>515620</wp:posOffset>
@@ -468,7 +456,13 @@
                 <wp:extent cx="4638675" cy="2143125"/>
                 <wp:effectExtent l="0" t="0" r="0" b="0"/>
                 <wp:wrapNone/>
-                <wp:docPr id="24" name="Cuadro de texto 2"/>
+                <wp:docPr id="24" name="Cuadro de texto 2">
+                  <a:extLst xmlns:a="http://schemas.openxmlformats.org/drawingml/2006/main">
+                    <a:ext uri="{C183D7F6-B498-43B3-948B-1728B52AA6E4}">
+                      <adec:decorative xmlns:adec="http://schemas.microsoft.com/office/drawing/2017/decorative" val="1"/>
+                    </a:ext>
+                  </a:extLst>
+                </wp:docPr>
                 <wp:cNvGraphicFramePr>
                   <a:graphicFrameLocks xmlns:a="http://schemas.openxmlformats.org/drawingml/2006/main"/>
                 </wp:cNvGraphicFramePr>
@@ -651,7 +645,7 @@
           </mc:Choice>
           <mc:Fallback>
             <w:pict>
-              <v:shape w14:anchorId="7CBDEB43" id="_x0000_s1028" type="#_x0000_t202" style="position:absolute;margin-left:40.6pt;margin-top:407.65pt;width:365.25pt;height:168.75pt;z-index:251697152;visibility:visible;mso-wrap-style:square;mso-width-percent:0;mso-height-percent:0;mso-wrap-distance-left:9pt;mso-wrap-distance-top:3.6pt;mso-wrap-distance-right:9pt;mso-wrap-distance-bottom:3.6pt;mso-position-horizontal:absolute;mso-position-horizontal-relative:margin;mso-position-vertical:absolute;mso-position-vertical-relative:text;mso-width-percent:0;mso-height-percent:0;mso-width-relative:margin;mso-height-relative:margin;v-text-anchor:top" o:gfxdata="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" filled="f" stroked="f">
+              <v:shape w14:anchorId="7CBDEB43" id="_x0000_s1028" type="#_x0000_t202" alt="&quot;&quot;" style="position:absolute;margin-left:40.6pt;margin-top:407.65pt;width:365.25pt;height:168.75pt;z-index:251697152;visibility:visible;mso-wrap-style:square;mso-width-percent:0;mso-height-percent:0;mso-wrap-distance-left:9pt;mso-wrap-distance-top:3.6pt;mso-wrap-distance-right:9pt;mso-wrap-distance-bottom:3.6pt;mso-position-horizontal:absolute;mso-position-horizontal-relative:margin;mso-position-vertical:absolute;mso-position-vertical-relative:text;mso-width-percent:0;mso-height-percent:0;mso-width-relative:margin;mso-height-relative:margin;v-text-anchor:top" o:gfxdata="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" filled="f" stroked="f">
                 <v:textbox>
                   <w:txbxContent>
                     <w:p>
@@ -798,126 +792,6 @@
           </mc:Fallback>
         </mc:AlternateContent>
       </w:r>
-      <w:r>
-        <w:rPr>
-          <w:noProof/>
-        </w:rPr>
-        <mc:AlternateContent>
-          <mc:Choice Requires="wps">
-            <w:drawing>
-              <wp:anchor distT="0" distB="0" distL="114300" distR="114300" simplePos="0" relativeHeight="251706368" behindDoc="0" locked="0" layoutInCell="1" allowOverlap="1" wp14:anchorId="7D9D6145" wp14:editId="5A2C5A0A">
-                <wp:simplePos x="0" y="0"/>
-                <wp:positionH relativeFrom="margin">
-                  <wp:align>right</wp:align>
-                </wp:positionH>
-                <wp:positionV relativeFrom="paragraph">
-                  <wp:posOffset>3500755</wp:posOffset>
-                </wp:positionV>
-                <wp:extent cx="5561965" cy="1481455"/>
-                <wp:effectExtent l="0" t="0" r="0" b="4445"/>
-                <wp:wrapNone/>
-                <wp:docPr id="3" name="Cuadro de texto 3"/>
-                <wp:cNvGraphicFramePr/>
-                <a:graphic xmlns:a="http://schemas.openxmlformats.org/drawingml/2006/main">
-                  <a:graphicData uri="http://schemas.microsoft.com/office/word/2010/wordprocessingShape">
-                    <wps:wsp>
-                      <wps:cNvSpPr txBox="1"/>
-                      <wps:spPr>
-                        <a:xfrm>
-                          <a:off x="0" y="0"/>
-                          <a:ext cx="5561965" cy="1481455"/>
-                        </a:xfrm>
-                        <a:prstGeom prst="rect">
-                          <a:avLst/>
-                        </a:prstGeom>
-                        <a:noFill/>
-                        <a:ln>
-                          <a:noFill/>
-                        </a:ln>
-                      </wps:spPr>
-                      <wps:txbx>
-                        <w:txbxContent>
-                          <w:p>
-                            <w:pPr>
-                              <w:jc w:val="right"/>
-                              <w:rPr>
-                                <w:rFonts w:asciiTheme="majorHAnsi" w:hAnsiTheme="majorHAnsi" w:cstheme="majorHAnsi"/>
-                                <w:b/>
-                                <w:bCs/>
-                                <w:noProof/>
-                                <w:color w:val="002060"/>
-                                <w:sz w:val="160"/>
-                                <w:szCs w:val="160"/>
-                                <w14:shadow w14:blurRad="38100" w14:dist="19050" w14:dir="2700000" w14:sx="100000" w14:sy="100000" w14:kx="0" w14:ky="0" w14:algn="tl">
-                                  <w14:schemeClr w14:val="dk1">
-                                    <w14:alpha w14:val="60000"/>
-                                  </w14:schemeClr>
-                                </w14:shadow>
-                                <w14:textOutline w14:w="41275" w14:cap="flat" w14:cmpd="sng" w14:algn="ctr">
-                                  <w14:noFill/>
-                                  <w14:prstDash w14:val="solid"/>
-                                  <w14:round/>
-                                </w14:textOutline>
-                              </w:rPr>
-                            </w:pPr>
-                          </w:p>
-                        </w:txbxContent>
-                      </wps:txbx>
-                      <wps:bodyPr rot="0" spcFirstLastPara="0" vertOverflow="overflow" horzOverflow="overflow" vert="horz" wrap="square" lIns="91440" tIns="45720" rIns="91440" bIns="45720" numCol="1" spcCol="0" rtlCol="0" fromWordArt="0" anchor="t" anchorCtr="0" forceAA="0" compatLnSpc="1">
-                        <a:prstTxWarp prst="textNoShape">
-                          <a:avLst/>
-                        </a:prstTxWarp>
-                        <a:noAutofit/>
-                      </wps:bodyPr>
-                    </wps:wsp>
-                  </a:graphicData>
-                </a:graphic>
-                <wp14:sizeRelH relativeFrom="margin">
-                  <wp14:pctWidth>0</wp14:pctWidth>
-                </wp14:sizeRelH>
-                <wp14:sizeRelV relativeFrom="margin">
-                  <wp14:pctHeight>0</wp14:pctHeight>
-                </wp14:sizeRelV>
-              </wp:anchor>
-            </w:drawing>
-          </mc:Choice>
-          <mc:Fallback>
-            <w:pict>
-              <v:shape w14:anchorId="7D9D6145" id="Cuadro de texto 3" o:spid="_x0000_s1029" type="#_x0000_t202" style="position:absolute;margin-left:386.75pt;margin-top:275.65pt;width:437.95pt;height:116.65pt;z-index:251706368;visibility:visible;mso-wrap-style:square;mso-width-percent:0;mso-height-percent:0;mso-wrap-distance-left:9pt;mso-wrap-distance-top:0;mso-wrap-distance-right:9pt;mso-wrap-distance-bottom:0;mso-position-horizontal:right;mso-position-horizontal-relative:margin;mso-position-vertical:absolute;mso-position-vertical-relative:text;mso-width-percent:0;mso-height-percent:0;mso-width-relative:margin;mso-height-relative:margin;v-text-anchor:top" o:gfxdata="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" filled="f" stroked="f">
-                <v:textbox>
-                  <w:txbxContent>
-                    <w:p>
-                      <w:pPr>
-                        <w:jc w:val="right"/>
-                        <w:rPr>
-                          <w:rFonts w:asciiTheme="majorHAnsi" w:hAnsiTheme="majorHAnsi" w:cstheme="majorHAnsi"/>
-                          <w:b/>
-                          <w:bCs/>
-                          <w:noProof/>
-                          <w:color w:val="002060"/>
-                          <w:sz w:val="160"/>
-                          <w:szCs w:val="160"/>
-                          <w14:shadow w14:blurRad="38100" w14:dist="19050" w14:dir="2700000" w14:sx="100000" w14:sy="100000" w14:kx="0" w14:ky="0" w14:algn="tl">
-                            <w14:schemeClr w14:val="dk1">
-                              <w14:alpha w14:val="60000"/>
-                            </w14:schemeClr>
-                          </w14:shadow>
-                          <w14:textOutline w14:w="41275" w14:cap="flat" w14:cmpd="sng" w14:algn="ctr">
-                            <w14:noFill/>
-                            <w14:prstDash w14:val="solid"/>
-                            <w14:round/>
-                          </w14:textOutline>
-                        </w:rPr>
-                      </w:pPr>
-                    </w:p>
-                  </w:txbxContent>
-                </v:textbox>
-                <w10:wrap anchorx="margin"/>
-              </v:shape>
-            </w:pict>
-          </mc:Fallback>
-        </mc:AlternateContent>
-      </w:r>
       <w:bookmarkEnd w:id="0"/>
       <w:r>
         <w:br w:type="page"/>
@@ -1744,7 +1618,7 @@
                 <w:noProof/>
                 <w:webHidden/>
               </w:rPr>
-              <w:t>4</w:t>
+              <w:t>5</w:t>
             </w:r>
             <w:r>
               <w:rPr>
@@ -1832,7 +1706,7 @@
                 <w:noProof/>
                 <w:webHidden/>
               </w:rPr>
-              <w:t>4</w:t>
+              <w:t>5</w:t>
             </w:r>
             <w:r>
               <w:rPr>
@@ -1920,7 +1794,7 @@
                 <w:noProof/>
                 <w:webHidden/>
               </w:rPr>
-              <w:t>4</w:t>
+              <w:t>5</w:t>
             </w:r>
             <w:r>
               <w:rPr>
@@ -2173,25 +2047,7 @@
           <w:sz w:val="24"/>
           <w:szCs w:val="24"/>
         </w:rPr>
-        <w:t xml:space="preserve">El proyecto tiene como objetivo principal familiarizarse con el entorno de desarrollo Godot </w:t>
-      </w:r>
-      <w:proofErr w:type="spellStart"/>
-      <w:r>
-        <w:rPr>
-          <w:rFonts w:ascii="Times New Roman" w:hAnsi="Times New Roman" w:cs="Times New Roman"/>
-          <w:sz w:val="24"/>
-          <w:szCs w:val="24"/>
-        </w:rPr>
-        <w:t>Engine</w:t>
-      </w:r>
-      <w:proofErr w:type="spellEnd"/>
-      <w:r>
-        <w:rPr>
-          <w:rFonts w:ascii="Times New Roman" w:hAnsi="Times New Roman" w:cs="Times New Roman"/>
-          <w:sz w:val="24"/>
-          <w:szCs w:val="24"/>
-        </w:rPr>
-        <w:t xml:space="preserve"> 4, un motor de juego de código abierto ampliamente utilizado. A través de la creación de un juego de granjas, se explorarán las funcionalidades y herramientas que ofrece este motor, desde su interfaz de usuario hasta su capacidad para renderizar gráficos en 2D y otras funciones como mapeo de entradas. Este enfoque no solo busca desarrollar un juego atractivo, sino también adquirir habilidades prácticas y comprender los principios de diseño de juegos y desarrollo de software que subyacen en el proceso.</w:t>
+        <w:t>El proyecto tiene como objetivo principal familiarizarse con el entorno de desarrollo Godot Engine 4, un motor de juego de código abierto ampliamente utilizado. A través de la creación de un juego de granjas, se explorarán las funcionalidades y herramientas que ofrece este motor, desde su interfaz de usuario hasta su capacidad para renderizar gráficos en 2D y otras funciones como mapeo de entradas. Este enfoque no solo busca desarrollar un juego atractivo, sino también adquirir habilidades prácticas y comprender los principios de diseño de juegos y desarrollo de software que subyacen en el proceso.</w:t>
       </w:r>
     </w:p>
     <w:p>
@@ -2202,24 +2058,76 @@
           <w:szCs w:val="24"/>
         </w:rPr>
       </w:pPr>
+      <w:r>
+        <w:rPr>
+          <w:rFonts w:ascii="Times New Roman" w:hAnsi="Times New Roman" w:cs="Times New Roman"/>
+          <w:sz w:val="24"/>
+          <w:szCs w:val="24"/>
+        </w:rPr>
+        <w:t>Entre los objetivos de este proyecto estan:</w:t>
+      </w:r>
     </w:p>
     <w:p>
       <w:pPr>
-        <w:rPr>
-          <w:rFonts w:ascii="Times New Roman" w:hAnsi="Times New Roman" w:cs="Times New Roman"/>
-          <w:sz w:val="24"/>
-          <w:szCs w:val="24"/>
-        </w:rPr>
-      </w:pPr>
+        <w:pStyle w:val="Prrafodelista"/>
+        <w:numPr>
+          <w:ilvl w:val="0"/>
+          <w:numId w:val="2"/>
+        </w:numPr>
+        <w:rPr>
+          <w:rFonts w:ascii="Times New Roman" w:hAnsi="Times New Roman" w:cs="Times New Roman"/>
+          <w:sz w:val="24"/>
+          <w:szCs w:val="24"/>
+        </w:rPr>
+      </w:pPr>
+      <w:r>
+        <w:rPr>
+          <w:rFonts w:ascii="Times New Roman" w:hAnsi="Times New Roman" w:cs="Times New Roman"/>
+          <w:sz w:val="24"/>
+          <w:szCs w:val="24"/>
+        </w:rPr>
+        <w:t xml:space="preserve">Aprender sobre el motor de juegos “Godot </w:t>
+      </w:r>
+      <w:proofErr w:type="spellStart"/>
+      <w:r>
+        <w:rPr>
+          <w:rFonts w:ascii="Times New Roman" w:hAnsi="Times New Roman" w:cs="Times New Roman"/>
+          <w:sz w:val="24"/>
+          <w:szCs w:val="24"/>
+        </w:rPr>
+        <w:t>Engine</w:t>
+      </w:r>
+      <w:proofErr w:type="spellEnd"/>
+      <w:r>
+        <w:rPr>
+          <w:rFonts w:ascii="Times New Roman" w:hAnsi="Times New Roman" w:cs="Times New Roman"/>
+          <w:sz w:val="24"/>
+          <w:szCs w:val="24"/>
+        </w:rPr>
+        <w:t>”</w:t>
+      </w:r>
     </w:p>
     <w:p>
       <w:pPr>
-        <w:rPr>
-          <w:rFonts w:ascii="Times New Roman" w:hAnsi="Times New Roman" w:cs="Times New Roman"/>
-          <w:sz w:val="24"/>
-          <w:szCs w:val="24"/>
-        </w:rPr>
-      </w:pPr>
+        <w:pStyle w:val="Prrafodelista"/>
+        <w:numPr>
+          <w:ilvl w:val="0"/>
+          <w:numId w:val="2"/>
+        </w:numPr>
+        <w:rPr>
+          <w:rFonts w:ascii="Times New Roman" w:hAnsi="Times New Roman" w:cs="Times New Roman"/>
+          <w:sz w:val="24"/>
+          <w:szCs w:val="24"/>
+        </w:rPr>
+      </w:pPr>
+      <w:r>
+        <w:rPr>
+          <w:rFonts w:ascii="Times New Roman" w:hAnsi="Times New Roman" w:cs="Times New Roman"/>
+          <w:sz w:val="24"/>
+          <w:szCs w:val="24"/>
+        </w:rPr>
+        <w:t>Crear una demo técnica de un juego de granjas</w:t>
+      </w:r>
     </w:p>
     <w:p>
       <w:pPr>
@@ -2229,60 +2137,124 @@
           <w:szCs w:val="24"/>
         </w:rPr>
       </w:pPr>
+      <w:r>
+        <w:rPr>
+          <w:rFonts w:ascii="Times New Roman" w:hAnsi="Times New Roman" w:cs="Times New Roman"/>
+          <w:sz w:val="24"/>
+          <w:szCs w:val="24"/>
+        </w:rPr>
+        <w:t>Y partiendo de ahí los objetivos de la demo serían</w:t>
+      </w:r>
     </w:p>
     <w:p>
       <w:pPr>
-        <w:rPr>
-          <w:rFonts w:ascii="Times New Roman" w:hAnsi="Times New Roman" w:cs="Times New Roman"/>
-          <w:sz w:val="24"/>
-          <w:szCs w:val="24"/>
-        </w:rPr>
-      </w:pPr>
+        <w:pStyle w:val="Prrafodelista"/>
+        <w:numPr>
+          <w:ilvl w:val="0"/>
+          <w:numId w:val="2"/>
+        </w:numPr>
+        <w:rPr>
+          <w:rFonts w:ascii="Times New Roman" w:hAnsi="Times New Roman" w:cs="Times New Roman"/>
+          <w:sz w:val="24"/>
+          <w:szCs w:val="24"/>
+        </w:rPr>
+      </w:pPr>
+      <w:r>
+        <w:rPr>
+          <w:rFonts w:ascii="Times New Roman" w:hAnsi="Times New Roman" w:cs="Times New Roman"/>
+          <w:sz w:val="24"/>
+          <w:szCs w:val="24"/>
+        </w:rPr>
+        <w:t>Mecanismos para de arar, regar y plantar</w:t>
+      </w:r>
     </w:p>
     <w:p>
       <w:pPr>
-        <w:rPr>
-          <w:rFonts w:ascii="Times New Roman" w:hAnsi="Times New Roman" w:cs="Times New Roman"/>
-          <w:sz w:val="24"/>
-          <w:szCs w:val="24"/>
-        </w:rPr>
-      </w:pPr>
+        <w:pStyle w:val="Prrafodelista"/>
+        <w:numPr>
+          <w:ilvl w:val="0"/>
+          <w:numId w:val="2"/>
+        </w:numPr>
+        <w:rPr>
+          <w:rFonts w:ascii="Times New Roman" w:hAnsi="Times New Roman" w:cs="Times New Roman"/>
+          <w:sz w:val="24"/>
+          <w:szCs w:val="24"/>
+        </w:rPr>
+      </w:pPr>
+      <w:r>
+        <w:rPr>
+          <w:rFonts w:ascii="Times New Roman" w:hAnsi="Times New Roman" w:cs="Times New Roman"/>
+          <w:sz w:val="24"/>
+          <w:szCs w:val="24"/>
+        </w:rPr>
+        <w:t>Tiendas funcionales</w:t>
+      </w:r>
     </w:p>
     <w:p>
       <w:pPr>
-        <w:rPr>
-          <w:rFonts w:ascii="Times New Roman" w:hAnsi="Times New Roman" w:cs="Times New Roman"/>
-          <w:sz w:val="24"/>
-          <w:szCs w:val="24"/>
-        </w:rPr>
-      </w:pPr>
+        <w:pStyle w:val="Prrafodelista"/>
+        <w:numPr>
+          <w:ilvl w:val="0"/>
+          <w:numId w:val="2"/>
+        </w:numPr>
+        <w:rPr>
+          <w:rFonts w:ascii="Times New Roman" w:hAnsi="Times New Roman" w:cs="Times New Roman"/>
+          <w:sz w:val="24"/>
+          <w:szCs w:val="24"/>
+        </w:rPr>
+      </w:pPr>
+      <w:r>
+        <w:rPr>
+          <w:rFonts w:ascii="Times New Roman" w:hAnsi="Times New Roman" w:cs="Times New Roman"/>
+          <w:sz w:val="24"/>
+          <w:szCs w:val="24"/>
+        </w:rPr>
+        <w:t>Enemigos</w:t>
+      </w:r>
     </w:p>
     <w:p>
       <w:pPr>
-        <w:rPr>
-          <w:rFonts w:ascii="Times New Roman" w:hAnsi="Times New Roman" w:cs="Times New Roman"/>
-          <w:sz w:val="24"/>
-          <w:szCs w:val="24"/>
-        </w:rPr>
-      </w:pPr>
+        <w:pStyle w:val="Prrafodelista"/>
+        <w:numPr>
+          <w:ilvl w:val="0"/>
+          <w:numId w:val="2"/>
+        </w:numPr>
+        <w:rPr>
+          <w:rFonts w:ascii="Times New Roman" w:hAnsi="Times New Roman" w:cs="Times New Roman"/>
+          <w:sz w:val="24"/>
+          <w:szCs w:val="24"/>
+        </w:rPr>
+      </w:pPr>
+      <w:r>
+        <w:rPr>
+          <w:rFonts w:ascii="Times New Roman" w:hAnsi="Times New Roman" w:cs="Times New Roman"/>
+          <w:sz w:val="24"/>
+          <w:szCs w:val="24"/>
+        </w:rPr>
+        <w:t>Mecánica día/noche</w:t>
+      </w:r>
     </w:p>
     <w:p>
       <w:pPr>
-        <w:rPr>
-          <w:rFonts w:ascii="Times New Roman" w:hAnsi="Times New Roman" w:cs="Times New Roman"/>
-          <w:sz w:val="24"/>
-          <w:szCs w:val="24"/>
-        </w:rPr>
-      </w:pPr>
-    </w:p>
-    <w:p>
-      <w:pPr>
-        <w:rPr>
-          <w:rFonts w:ascii="Times New Roman" w:hAnsi="Times New Roman" w:cs="Times New Roman"/>
-          <w:sz w:val="24"/>
-          <w:szCs w:val="24"/>
-        </w:rPr>
-      </w:pPr>
+        <w:pStyle w:val="Prrafodelista"/>
+        <w:numPr>
+          <w:ilvl w:val="0"/>
+          <w:numId w:val="2"/>
+        </w:numPr>
+        <w:rPr>
+          <w:rFonts w:ascii="Times New Roman" w:hAnsi="Times New Roman" w:cs="Times New Roman"/>
+          <w:sz w:val="24"/>
+          <w:szCs w:val="24"/>
+        </w:rPr>
+      </w:pPr>
+      <w:r>
+        <w:rPr>
+          <w:rFonts w:ascii="Times New Roman" w:hAnsi="Times New Roman" w:cs="Times New Roman"/>
+          <w:sz w:val="24"/>
+          <w:szCs w:val="24"/>
+        </w:rPr>
+        <w:t>Una casa con funcionalidades como una cama para dormir y un almacén</w:t>
+      </w:r>
     </w:p>
     <w:p>
       <w:pPr>
@@ -2426,7 +2398,19 @@
             <w:tcW w:w="3654" w:type="dxa"/>
           </w:tcPr>
           <w:p>
-            <w:r>
+            <w:pPr>
+              <w:rPr>
+                <w:rFonts w:ascii="Times New Roman" w:hAnsi="Times New Roman" w:cs="Times New Roman"/>
+                <w:sz w:val="24"/>
+                <w:szCs w:val="24"/>
+              </w:rPr>
+            </w:pPr>
+            <w:r>
+              <w:rPr>
+                <w:rFonts w:ascii="Times New Roman" w:hAnsi="Times New Roman" w:cs="Times New Roman"/>
+                <w:sz w:val="24"/>
+                <w:szCs w:val="24"/>
+              </w:rPr>
               <w:t>Prueba</w:t>
             </w:r>
           </w:p>
@@ -2438,8 +2422,18 @@
           <w:p>
             <w:pPr>
               <w:cnfStyle w:val="100000000000" w:firstRow="1" w:lastRow="0" w:firstColumn="0" w:lastColumn="0" w:oddVBand="0" w:evenVBand="0" w:oddHBand="0" w:evenHBand="0" w:firstRowFirstColumn="0" w:firstRowLastColumn="0" w:lastRowFirstColumn="0" w:lastRowLastColumn="0"/>
+              <w:rPr>
+                <w:rFonts w:ascii="Times New Roman" w:hAnsi="Times New Roman" w:cs="Times New Roman"/>
+                <w:sz w:val="24"/>
+                <w:szCs w:val="24"/>
+              </w:rPr>
             </w:pPr>
             <w:r>
+              <w:rPr>
+                <w:rFonts w:ascii="Times New Roman" w:hAnsi="Times New Roman" w:cs="Times New Roman"/>
+                <w:sz w:val="24"/>
+                <w:szCs w:val="24"/>
+              </w:rPr>
               <w:t>Resultado esperado</w:t>
             </w:r>
           </w:p>
@@ -2451,8 +2445,18 @@
           <w:p>
             <w:pPr>
               <w:cnfStyle w:val="100000000000" w:firstRow="1" w:lastRow="0" w:firstColumn="0" w:lastColumn="0" w:oddVBand="0" w:evenVBand="0" w:oddHBand="0" w:evenHBand="0" w:firstRowFirstColumn="0" w:firstRowLastColumn="0" w:lastRowFirstColumn="0" w:lastRowLastColumn="0"/>
+              <w:rPr>
+                <w:rFonts w:ascii="Times New Roman" w:hAnsi="Times New Roman" w:cs="Times New Roman"/>
+                <w:sz w:val="24"/>
+                <w:szCs w:val="24"/>
+              </w:rPr>
             </w:pPr>
             <w:r>
+              <w:rPr>
+                <w:rFonts w:ascii="Times New Roman" w:hAnsi="Times New Roman" w:cs="Times New Roman"/>
+                <w:sz w:val="24"/>
+                <w:szCs w:val="24"/>
+              </w:rPr>
               <w:t>Resultado real</w:t>
             </w:r>
           </w:p>
@@ -2469,7 +2473,19 @@
             <w:tcW w:w="3654" w:type="dxa"/>
           </w:tcPr>
           <w:p>
-            <w:r>
+            <w:pPr>
+              <w:rPr>
+                <w:rFonts w:ascii="Times New Roman" w:hAnsi="Times New Roman" w:cs="Times New Roman"/>
+                <w:sz w:val="24"/>
+                <w:szCs w:val="24"/>
+              </w:rPr>
+            </w:pPr>
+            <w:r>
+              <w:rPr>
+                <w:rFonts w:ascii="Times New Roman" w:hAnsi="Times New Roman" w:cs="Times New Roman"/>
+                <w:sz w:val="24"/>
+                <w:szCs w:val="24"/>
+              </w:rPr>
               <w:t>Funcionamiento de las animaciones</w:t>
             </w:r>
           </w:p>
@@ -2481,8 +2497,18 @@
           <w:p>
             <w:pPr>
               <w:cnfStyle w:val="000000100000" w:firstRow="0" w:lastRow="0" w:firstColumn="0" w:lastColumn="0" w:oddVBand="0" w:evenVBand="0" w:oddHBand="1" w:evenHBand="0" w:firstRowFirstColumn="0" w:firstRowLastColumn="0" w:lastRowFirstColumn="0" w:lastRowLastColumn="0"/>
+              <w:rPr>
+                <w:rFonts w:ascii="Times New Roman" w:hAnsi="Times New Roman" w:cs="Times New Roman"/>
+                <w:sz w:val="24"/>
+                <w:szCs w:val="24"/>
+              </w:rPr>
             </w:pPr>
             <w:r>
+              <w:rPr>
+                <w:rFonts w:ascii="Times New Roman" w:hAnsi="Times New Roman" w:cs="Times New Roman"/>
+                <w:sz w:val="24"/>
+                <w:szCs w:val="24"/>
+              </w:rPr>
               <w:t>Las animaciones responden a la entrada de teclas</w:t>
             </w:r>
           </w:p>
@@ -2494,8 +2520,18 @@
           <w:p>
             <w:pPr>
               <w:cnfStyle w:val="000000100000" w:firstRow="0" w:lastRow="0" w:firstColumn="0" w:lastColumn="0" w:oddVBand="0" w:evenVBand="0" w:oddHBand="1" w:evenHBand="0" w:firstRowFirstColumn="0" w:firstRowLastColumn="0" w:lastRowFirstColumn="0" w:lastRowLastColumn="0"/>
+              <w:rPr>
+                <w:rFonts w:ascii="Times New Roman" w:hAnsi="Times New Roman" w:cs="Times New Roman"/>
+                <w:sz w:val="24"/>
+                <w:szCs w:val="24"/>
+              </w:rPr>
             </w:pPr>
             <w:r>
+              <w:rPr>
+                <w:rFonts w:ascii="Times New Roman" w:hAnsi="Times New Roman" w:cs="Times New Roman"/>
+                <w:sz w:val="24"/>
+                <w:szCs w:val="24"/>
+              </w:rPr>
               <w:t>La animación “Idle” se intercala con las animaciones de andar</w:t>
             </w:r>
           </w:p>
@@ -2511,7 +2547,19 @@
             <w:tcW w:w="3654" w:type="dxa"/>
           </w:tcPr>
           <w:p>
-            <w:r>
+            <w:pPr>
+              <w:rPr>
+                <w:rFonts w:ascii="Times New Roman" w:hAnsi="Times New Roman" w:cs="Times New Roman"/>
+                <w:sz w:val="24"/>
+                <w:szCs w:val="24"/>
+              </w:rPr>
+            </w:pPr>
+            <w:r>
+              <w:rPr>
+                <w:rFonts w:ascii="Times New Roman" w:hAnsi="Times New Roman" w:cs="Times New Roman"/>
+                <w:sz w:val="24"/>
+                <w:szCs w:val="24"/>
+              </w:rPr>
               <w:t>Funcionamiento de las animaciones con el codigo corregido</w:t>
             </w:r>
           </w:p>
@@ -2523,8 +2571,18 @@
           <w:p>
             <w:pPr>
               <w:cnfStyle w:val="000000000000" w:firstRow="0" w:lastRow="0" w:firstColumn="0" w:lastColumn="0" w:oddVBand="0" w:evenVBand="0" w:oddHBand="0" w:evenHBand="0" w:firstRowFirstColumn="0" w:firstRowLastColumn="0" w:lastRowFirstColumn="0" w:lastRowLastColumn="0"/>
+              <w:rPr>
+                <w:rFonts w:ascii="Times New Roman" w:hAnsi="Times New Roman" w:cs="Times New Roman"/>
+                <w:sz w:val="24"/>
+                <w:szCs w:val="24"/>
+              </w:rPr>
             </w:pPr>
             <w:r>
+              <w:rPr>
+                <w:rFonts w:ascii="Times New Roman" w:hAnsi="Times New Roman" w:cs="Times New Roman"/>
+                <w:sz w:val="24"/>
+                <w:szCs w:val="24"/>
+              </w:rPr>
               <w:t>Las animaciones responden a la entrada de teclas</w:t>
             </w:r>
           </w:p>
@@ -2536,8 +2594,18 @@
           <w:p>
             <w:pPr>
               <w:cnfStyle w:val="000000000000" w:firstRow="0" w:lastRow="0" w:firstColumn="0" w:lastColumn="0" w:oddVBand="0" w:evenVBand="0" w:oddHBand="0" w:evenHBand="0" w:firstRowFirstColumn="0" w:firstRowLastColumn="0" w:lastRowFirstColumn="0" w:lastRowLastColumn="0"/>
+              <w:rPr>
+                <w:rFonts w:ascii="Times New Roman" w:hAnsi="Times New Roman" w:cs="Times New Roman"/>
+                <w:sz w:val="24"/>
+                <w:szCs w:val="24"/>
+              </w:rPr>
             </w:pPr>
             <w:r>
+              <w:rPr>
+                <w:rFonts w:ascii="Times New Roman" w:hAnsi="Times New Roman" w:cs="Times New Roman"/>
+                <w:sz w:val="24"/>
+                <w:szCs w:val="24"/>
+              </w:rPr>
               <w:t>Las animaciones si se reproducían cuando debían</w:t>
             </w:r>
           </w:p>
@@ -2554,7 +2622,19 @@
             <w:tcW w:w="3654" w:type="dxa"/>
           </w:tcPr>
           <w:p>
-            <w:r>
+            <w:pPr>
+              <w:rPr>
+                <w:rFonts w:ascii="Times New Roman" w:hAnsi="Times New Roman" w:cs="Times New Roman"/>
+                <w:sz w:val="24"/>
+                <w:szCs w:val="24"/>
+              </w:rPr>
+            </w:pPr>
+            <w:r>
+              <w:rPr>
+                <w:rFonts w:ascii="Times New Roman" w:hAnsi="Times New Roman" w:cs="Times New Roman"/>
+                <w:sz w:val="24"/>
+                <w:szCs w:val="24"/>
+              </w:rPr>
               <w:t>Entrada de mando Xbox 360</w:t>
             </w:r>
           </w:p>
@@ -2566,8 +2646,18 @@
           <w:p>
             <w:pPr>
               <w:cnfStyle w:val="000000100000" w:firstRow="0" w:lastRow="0" w:firstColumn="0" w:lastColumn="0" w:oddVBand="0" w:evenVBand="0" w:oddHBand="1" w:evenHBand="0" w:firstRowFirstColumn="0" w:firstRowLastColumn="0" w:lastRowFirstColumn="0" w:lastRowLastColumn="0"/>
+              <w:rPr>
+                <w:rFonts w:ascii="Times New Roman" w:hAnsi="Times New Roman" w:cs="Times New Roman"/>
+                <w:sz w:val="24"/>
+                <w:szCs w:val="24"/>
+              </w:rPr>
             </w:pPr>
             <w:r>
+              <w:rPr>
+                <w:rFonts w:ascii="Times New Roman" w:hAnsi="Times New Roman" w:cs="Times New Roman"/>
+                <w:sz w:val="24"/>
+                <w:szCs w:val="24"/>
+              </w:rPr>
               <w:t>El juego responde a la entrada de mando</w:t>
             </w:r>
           </w:p>
@@ -2579,8 +2669,18 @@
           <w:p>
             <w:pPr>
               <w:cnfStyle w:val="000000100000" w:firstRow="0" w:lastRow="0" w:firstColumn="0" w:lastColumn="0" w:oddVBand="0" w:evenVBand="0" w:oddHBand="1" w:evenHBand="0" w:firstRowFirstColumn="0" w:firstRowLastColumn="0" w:lastRowFirstColumn="0" w:lastRowLastColumn="0"/>
+              <w:rPr>
+                <w:rFonts w:ascii="Times New Roman" w:hAnsi="Times New Roman" w:cs="Times New Roman"/>
+                <w:sz w:val="24"/>
+                <w:szCs w:val="24"/>
+              </w:rPr>
             </w:pPr>
             <w:r>
+              <w:rPr>
+                <w:rFonts w:ascii="Times New Roman" w:hAnsi="Times New Roman" w:cs="Times New Roman"/>
+                <w:sz w:val="24"/>
+                <w:szCs w:val="24"/>
+              </w:rPr>
               <w:t>El juego responde a la entrada de mando igual que a la de teclas</w:t>
             </w:r>
           </w:p>
@@ -2596,7 +2696,19 @@
             <w:tcW w:w="3654" w:type="dxa"/>
           </w:tcPr>
           <w:p>
-            <w:r>
+            <w:pPr>
+              <w:rPr>
+                <w:rFonts w:ascii="Times New Roman" w:hAnsi="Times New Roman" w:cs="Times New Roman"/>
+                <w:sz w:val="24"/>
+                <w:szCs w:val="24"/>
+              </w:rPr>
+            </w:pPr>
+            <w:r>
+              <w:rPr>
+                <w:rFonts w:ascii="Times New Roman" w:hAnsi="Times New Roman" w:cs="Times New Roman"/>
+                <w:sz w:val="24"/>
+                <w:szCs w:val="24"/>
+              </w:rPr>
               <w:t>Implementación de las animaciones “plow” (arar)</w:t>
             </w:r>
           </w:p>
@@ -2608,11 +2720,26 @@
           <w:p>
             <w:pPr>
               <w:cnfStyle w:val="000000000000" w:firstRow="0" w:lastRow="0" w:firstColumn="0" w:lastColumn="0" w:oddVBand="0" w:evenVBand="0" w:oddHBand="0" w:evenHBand="0" w:firstRowFirstColumn="0" w:firstRowLastColumn="0" w:lastRowFirstColumn="0" w:lastRowLastColumn="0"/>
+              <w:rPr>
+                <w:rFonts w:ascii="Times New Roman" w:hAnsi="Times New Roman" w:cs="Times New Roman"/>
+                <w:sz w:val="24"/>
+                <w:szCs w:val="24"/>
+              </w:rPr>
             </w:pPr>
             <w:r>
+              <w:rPr>
+                <w:rFonts w:ascii="Times New Roman" w:hAnsi="Times New Roman" w:cs="Times New Roman"/>
+                <w:sz w:val="24"/>
+                <w:szCs w:val="24"/>
+              </w:rPr>
               <w:t xml:space="preserve">La animación responde a la entrada de espacio (tecla) y </w:t>
             </w:r>
             <w:r>
+              <w:rPr>
+                <w:rFonts w:ascii="Times New Roman" w:hAnsi="Times New Roman" w:cs="Times New Roman"/>
+                <w:sz w:val="24"/>
+                <w:szCs w:val="24"/>
+              </w:rPr>
               <w:t>A (Xbox)</w:t>
             </w:r>
           </w:p>
@@ -2624,8 +2751,18 @@
           <w:p>
             <w:pPr>
               <w:cnfStyle w:val="000000000000" w:firstRow="0" w:lastRow="0" w:firstColumn="0" w:lastColumn="0" w:oddVBand="0" w:evenVBand="0" w:oddHBand="0" w:evenHBand="0" w:firstRowFirstColumn="0" w:firstRowLastColumn="0" w:lastRowFirstColumn="0" w:lastRowLastColumn="0"/>
+              <w:rPr>
+                <w:rFonts w:ascii="Times New Roman" w:hAnsi="Times New Roman" w:cs="Times New Roman"/>
+                <w:sz w:val="24"/>
+                <w:szCs w:val="24"/>
+              </w:rPr>
             </w:pPr>
             <w:r>
+              <w:rPr>
+                <w:rFonts w:ascii="Times New Roman" w:hAnsi="Times New Roman" w:cs="Times New Roman"/>
+                <w:sz w:val="24"/>
+                <w:szCs w:val="24"/>
+              </w:rPr>
               <w:t>No se reproduce la animación/el Sprite se queda en el fin de la animación hasta que se mueve</w:t>
             </w:r>
           </w:p>
@@ -2642,7 +2779,19 @@
             <w:tcW w:w="3654" w:type="dxa"/>
           </w:tcPr>
           <w:p>
-            <w:r>
+            <w:pPr>
+              <w:rPr>
+                <w:rFonts w:ascii="Times New Roman" w:hAnsi="Times New Roman" w:cs="Times New Roman"/>
+                <w:sz w:val="24"/>
+                <w:szCs w:val="24"/>
+              </w:rPr>
+            </w:pPr>
+            <w:r>
+              <w:rPr>
+                <w:rFonts w:ascii="Times New Roman" w:hAnsi="Times New Roman" w:cs="Times New Roman"/>
+                <w:sz w:val="24"/>
+                <w:szCs w:val="24"/>
+              </w:rPr>
               <w:t>Creación del nodo AnimationTree</w:t>
             </w:r>
           </w:p>
@@ -2654,8 +2803,18 @@
           <w:p>
             <w:pPr>
               <w:cnfStyle w:val="000000100000" w:firstRow="0" w:lastRow="0" w:firstColumn="0" w:lastColumn="0" w:oddVBand="0" w:evenVBand="0" w:oddHBand="1" w:evenHBand="0" w:firstRowFirstColumn="0" w:firstRowLastColumn="0" w:lastRowFirstColumn="0" w:lastRowLastColumn="0"/>
+              <w:rPr>
+                <w:rFonts w:ascii="Times New Roman" w:hAnsi="Times New Roman" w:cs="Times New Roman"/>
+                <w:sz w:val="24"/>
+                <w:szCs w:val="24"/>
+              </w:rPr>
             </w:pPr>
             <w:r>
+              <w:rPr>
+                <w:rFonts w:ascii="Times New Roman" w:hAnsi="Times New Roman" w:cs="Times New Roman"/>
+                <w:sz w:val="24"/>
+                <w:szCs w:val="24"/>
+              </w:rPr>
               <w:t>Solucion de los problemas con las animaciones “plow”</w:t>
             </w:r>
           </w:p>
@@ -2667,8 +2826,18 @@
           <w:p>
             <w:pPr>
               <w:cnfStyle w:val="000000100000" w:firstRow="0" w:lastRow="0" w:firstColumn="0" w:lastColumn="0" w:oddVBand="0" w:evenVBand="0" w:oddHBand="1" w:evenHBand="0" w:firstRowFirstColumn="0" w:firstRowLastColumn="0" w:lastRowFirstColumn="0" w:lastRowLastColumn="0"/>
+              <w:rPr>
+                <w:rFonts w:ascii="Times New Roman" w:hAnsi="Times New Roman" w:cs="Times New Roman"/>
+                <w:sz w:val="24"/>
+                <w:szCs w:val="24"/>
+              </w:rPr>
             </w:pPr>
             <w:r>
+              <w:rPr>
+                <w:rFonts w:ascii="Times New Roman" w:hAnsi="Times New Roman" w:cs="Times New Roman"/>
+                <w:sz w:val="24"/>
+                <w:szCs w:val="24"/>
+              </w:rPr>
               <w:t>El Sprite se queda en el fin de la animación hasta que se mueve</w:t>
             </w:r>
           </w:p>
@@ -2684,7 +2853,19 @@
             <w:tcW w:w="3654" w:type="dxa"/>
           </w:tcPr>
           <w:p>
-            <w:r>
+            <w:pPr>
+              <w:rPr>
+                <w:rFonts w:ascii="Times New Roman" w:hAnsi="Times New Roman" w:cs="Times New Roman"/>
+                <w:sz w:val="24"/>
+                <w:szCs w:val="24"/>
+              </w:rPr>
+            </w:pPr>
+            <w:r>
+              <w:rPr>
+                <w:rFonts w:ascii="Times New Roman" w:hAnsi="Times New Roman" w:cs="Times New Roman"/>
+                <w:sz w:val="24"/>
+                <w:szCs w:val="24"/>
+              </w:rPr>
               <w:t>Implementación de StateMachine en el nodo AnimationTree</w:t>
             </w:r>
           </w:p>
@@ -2696,8 +2877,18 @@
           <w:p>
             <w:pPr>
               <w:cnfStyle w:val="000000000000" w:firstRow="0" w:lastRow="0" w:firstColumn="0" w:lastColumn="0" w:oddVBand="0" w:evenVBand="0" w:oddHBand="0" w:evenHBand="0" w:firstRowFirstColumn="0" w:firstRowLastColumn="0" w:lastRowFirstColumn="0" w:lastRowLastColumn="0"/>
+              <w:rPr>
+                <w:rFonts w:ascii="Times New Roman" w:hAnsi="Times New Roman" w:cs="Times New Roman"/>
+                <w:sz w:val="24"/>
+                <w:szCs w:val="24"/>
+              </w:rPr>
             </w:pPr>
             <w:r>
+              <w:rPr>
+                <w:rFonts w:ascii="Times New Roman" w:hAnsi="Times New Roman" w:cs="Times New Roman"/>
+                <w:sz w:val="24"/>
+                <w:szCs w:val="24"/>
+              </w:rPr>
               <w:t>Solucion de los problemas con las animaciones “plow”</w:t>
             </w:r>
           </w:p>
@@ -2709,8 +2900,18 @@
           <w:p>
             <w:pPr>
               <w:cnfStyle w:val="000000000000" w:firstRow="0" w:lastRow="0" w:firstColumn="0" w:lastColumn="0" w:oddVBand="0" w:evenVBand="0" w:oddHBand="0" w:evenHBand="0" w:firstRowFirstColumn="0" w:firstRowLastColumn="0" w:lastRowFirstColumn="0" w:lastRowLastColumn="0"/>
+              <w:rPr>
+                <w:rFonts w:ascii="Times New Roman" w:hAnsi="Times New Roman" w:cs="Times New Roman"/>
+                <w:sz w:val="24"/>
+                <w:szCs w:val="24"/>
+              </w:rPr>
             </w:pPr>
             <w:r>
+              <w:rPr>
+                <w:rFonts w:ascii="Times New Roman" w:hAnsi="Times New Roman" w:cs="Times New Roman"/>
+                <w:sz w:val="24"/>
+                <w:szCs w:val="24"/>
+              </w:rPr>
               <w:t>Se ejecutan todas las animaciones a la vez</w:t>
             </w:r>
           </w:p>
@@ -2727,7 +2928,19 @@
             <w:tcW w:w="3654" w:type="dxa"/>
           </w:tcPr>
           <w:p>
-            <w:r>
+            <w:pPr>
+              <w:rPr>
+                <w:rFonts w:ascii="Times New Roman" w:hAnsi="Times New Roman" w:cs="Times New Roman"/>
+                <w:sz w:val="24"/>
+                <w:szCs w:val="24"/>
+              </w:rPr>
+            </w:pPr>
+            <w:r>
+              <w:rPr>
+                <w:rFonts w:ascii="Times New Roman" w:hAnsi="Times New Roman" w:cs="Times New Roman"/>
+                <w:sz w:val="24"/>
+                <w:szCs w:val="24"/>
+              </w:rPr>
               <w:t>Cambio de StateMachine a BlendMachine2D</w:t>
             </w:r>
           </w:p>
@@ -2739,8 +2952,18 @@
           <w:p>
             <w:pPr>
               <w:cnfStyle w:val="000000100000" w:firstRow="0" w:lastRow="0" w:firstColumn="0" w:lastColumn="0" w:oddVBand="0" w:evenVBand="0" w:oddHBand="1" w:evenHBand="0" w:firstRowFirstColumn="0" w:firstRowLastColumn="0" w:lastRowFirstColumn="0" w:lastRowLastColumn="0"/>
+              <w:rPr>
+                <w:rFonts w:ascii="Times New Roman" w:hAnsi="Times New Roman" w:cs="Times New Roman"/>
+                <w:sz w:val="24"/>
+                <w:szCs w:val="24"/>
+              </w:rPr>
             </w:pPr>
             <w:r>
+              <w:rPr>
+                <w:rFonts w:ascii="Times New Roman" w:hAnsi="Times New Roman" w:cs="Times New Roman"/>
+                <w:sz w:val="24"/>
+                <w:szCs w:val="24"/>
+              </w:rPr>
               <w:t>Solucion de los problemas con las animaciones “plow”</w:t>
             </w:r>
           </w:p>
@@ -2752,8 +2975,18 @@
           <w:p>
             <w:pPr>
               <w:cnfStyle w:val="000000100000" w:firstRow="0" w:lastRow="0" w:firstColumn="0" w:lastColumn="0" w:oddVBand="0" w:evenVBand="0" w:oddHBand="1" w:evenHBand="0" w:firstRowFirstColumn="0" w:firstRowLastColumn="0" w:lastRowFirstColumn="0" w:lastRowLastColumn="0"/>
+              <w:rPr>
+                <w:rFonts w:ascii="Times New Roman" w:hAnsi="Times New Roman" w:cs="Times New Roman"/>
+                <w:sz w:val="24"/>
+                <w:szCs w:val="24"/>
+              </w:rPr>
             </w:pPr>
             <w:r>
+              <w:rPr>
+                <w:rFonts w:ascii="Times New Roman" w:hAnsi="Times New Roman" w:cs="Times New Roman"/>
+                <w:sz w:val="24"/>
+                <w:szCs w:val="24"/>
+              </w:rPr>
               <w:t>El eje Y esta invertido a si que andaba de espaldas hacia arriba y abajo</w:t>
             </w:r>
           </w:p>
@@ -2769,7 +3002,19 @@
             <w:tcW w:w="3654" w:type="dxa"/>
           </w:tcPr>
           <w:p>
-            <w:r>
+            <w:pPr>
+              <w:rPr>
+                <w:rFonts w:ascii="Times New Roman" w:hAnsi="Times New Roman" w:cs="Times New Roman"/>
+                <w:sz w:val="24"/>
+                <w:szCs w:val="24"/>
+              </w:rPr>
+            </w:pPr>
+            <w:r>
+              <w:rPr>
+                <w:rFonts w:ascii="Times New Roman" w:hAnsi="Times New Roman" w:cs="Times New Roman"/>
+                <w:sz w:val="24"/>
+                <w:szCs w:val="24"/>
+              </w:rPr>
               <w:t>Corrección del eje Y</w:t>
             </w:r>
           </w:p>
@@ -2781,11 +3026,26 @@
           <w:p>
             <w:pPr>
               <w:cnfStyle w:val="000000000000" w:firstRow="0" w:lastRow="0" w:firstColumn="0" w:lastColumn="0" w:oddVBand="0" w:evenVBand="0" w:oddHBand="0" w:evenHBand="0" w:firstRowFirstColumn="0" w:firstRowLastColumn="0" w:lastRowFirstColumn="0" w:lastRowLastColumn="0"/>
+              <w:rPr>
+                <w:rFonts w:ascii="Times New Roman" w:hAnsi="Times New Roman" w:cs="Times New Roman"/>
+                <w:sz w:val="24"/>
+                <w:szCs w:val="24"/>
+              </w:rPr>
             </w:pPr>
             <w:r>
+              <w:rPr>
+                <w:rFonts w:ascii="Times New Roman" w:hAnsi="Times New Roman" w:cs="Times New Roman"/>
+                <w:sz w:val="24"/>
+                <w:szCs w:val="24"/>
+              </w:rPr>
               <w:t xml:space="preserve">Solucion al </w:t>
             </w:r>
             <w:r>
+              <w:rPr>
+                <w:rFonts w:ascii="Times New Roman" w:hAnsi="Times New Roman" w:cs="Times New Roman"/>
+                <w:sz w:val="24"/>
+                <w:szCs w:val="24"/>
+              </w:rPr>
               <w:t>movimiento invertido</w:t>
             </w:r>
           </w:p>
@@ -2797,11 +3057,26 @@
           <w:p>
             <w:pPr>
               <w:cnfStyle w:val="000000000000" w:firstRow="0" w:lastRow="0" w:firstColumn="0" w:lastColumn="0" w:oddVBand="0" w:evenVBand="0" w:oddHBand="0" w:evenHBand="0" w:firstRowFirstColumn="0" w:firstRowLastColumn="0" w:lastRowFirstColumn="0" w:lastRowLastColumn="0"/>
+              <w:rPr>
+                <w:rFonts w:ascii="Times New Roman" w:hAnsi="Times New Roman" w:cs="Times New Roman"/>
+                <w:sz w:val="24"/>
+                <w:szCs w:val="24"/>
+              </w:rPr>
             </w:pPr>
             <w:r>
+              <w:rPr>
+                <w:rFonts w:ascii="Times New Roman" w:hAnsi="Times New Roman" w:cs="Times New Roman"/>
+                <w:sz w:val="24"/>
+                <w:szCs w:val="24"/>
+              </w:rPr>
               <w:t xml:space="preserve">Las animaciones “plow” se ejecutan cuando deben y </w:t>
             </w:r>
             <w:r>
+              <w:rPr>
+                <w:rFonts w:ascii="Times New Roman" w:hAnsi="Times New Roman" w:cs="Times New Roman"/>
+                <w:sz w:val="24"/>
+                <w:szCs w:val="24"/>
+              </w:rPr>
               <w:t>el movimiento deja de estar invertido</w:t>
             </w:r>
           </w:p>
@@ -2818,7 +3093,19 @@
             <w:tcW w:w="3654" w:type="dxa"/>
           </w:tcPr>
           <w:p>
-            <w:r>
+            <w:pPr>
+              <w:rPr>
+                <w:rFonts w:ascii="Times New Roman" w:hAnsi="Times New Roman" w:cs="Times New Roman"/>
+                <w:sz w:val="24"/>
+                <w:szCs w:val="24"/>
+              </w:rPr>
+            </w:pPr>
+            <w:r>
+              <w:rPr>
+                <w:rFonts w:ascii="Times New Roman" w:hAnsi="Times New Roman" w:cs="Times New Roman"/>
+                <w:sz w:val="24"/>
+                <w:szCs w:val="24"/>
+              </w:rPr>
               <w:t>Indicador de posición</w:t>
             </w:r>
           </w:p>
@@ -2830,8 +3117,18 @@
           <w:p>
             <w:pPr>
               <w:cnfStyle w:val="000000100000" w:firstRow="0" w:lastRow="0" w:firstColumn="0" w:lastColumn="0" w:oddVBand="0" w:evenVBand="0" w:oddHBand="1" w:evenHBand="0" w:firstRowFirstColumn="0" w:firstRowLastColumn="0" w:lastRowFirstColumn="0" w:lastRowLastColumn="0"/>
+              <w:rPr>
+                <w:rFonts w:ascii="Times New Roman" w:hAnsi="Times New Roman" w:cs="Times New Roman"/>
+                <w:sz w:val="24"/>
+                <w:szCs w:val="24"/>
+              </w:rPr>
             </w:pPr>
             <w:r>
+              <w:rPr>
+                <w:rFonts w:ascii="Times New Roman" w:hAnsi="Times New Roman" w:cs="Times New Roman"/>
+                <w:sz w:val="24"/>
+                <w:szCs w:val="24"/>
+              </w:rPr>
               <w:t>Se imprime por consola la posición del Sprite al dar a espacio/A</w:t>
             </w:r>
           </w:p>
@@ -2843,8 +3140,18 @@
           <w:p>
             <w:pPr>
               <w:cnfStyle w:val="000000100000" w:firstRow="0" w:lastRow="0" w:firstColumn="0" w:lastColumn="0" w:oddVBand="0" w:evenVBand="0" w:oddHBand="1" w:evenHBand="0" w:firstRowFirstColumn="0" w:firstRowLastColumn="0" w:lastRowFirstColumn="0" w:lastRowLastColumn="0"/>
+              <w:rPr>
+                <w:rFonts w:ascii="Times New Roman" w:hAnsi="Times New Roman" w:cs="Times New Roman"/>
+                <w:sz w:val="24"/>
+                <w:szCs w:val="24"/>
+              </w:rPr>
             </w:pPr>
             <w:r>
+              <w:rPr>
+                <w:rFonts w:ascii="Times New Roman" w:hAnsi="Times New Roman" w:cs="Times New Roman"/>
+                <w:sz w:val="24"/>
+                <w:szCs w:val="24"/>
+              </w:rPr>
               <w:t>Referencia nula al Sprite</w:t>
             </w:r>
           </w:p>
@@ -2860,7 +3167,19 @@
             <w:tcW w:w="3654" w:type="dxa"/>
           </w:tcPr>
           <w:p>
-            <w:r>
+            <w:pPr>
+              <w:rPr>
+                <w:rFonts w:ascii="Times New Roman" w:hAnsi="Times New Roman" w:cs="Times New Roman"/>
+                <w:sz w:val="24"/>
+                <w:szCs w:val="24"/>
+              </w:rPr>
+            </w:pPr>
+            <w:r>
+              <w:rPr>
+                <w:rFonts w:ascii="Times New Roman" w:hAnsi="Times New Roman" w:cs="Times New Roman"/>
+                <w:sz w:val="24"/>
+                <w:szCs w:val="24"/>
+              </w:rPr>
               <w:t>Corrección en codigo de la referencia al Sprite</w:t>
             </w:r>
           </w:p>
@@ -2872,8 +3191,18 @@
           <w:p>
             <w:pPr>
               <w:cnfStyle w:val="000000000000" w:firstRow="0" w:lastRow="0" w:firstColumn="0" w:lastColumn="0" w:oddVBand="0" w:evenVBand="0" w:oddHBand="0" w:evenHBand="0" w:firstRowFirstColumn="0" w:firstRowLastColumn="0" w:lastRowFirstColumn="0" w:lastRowLastColumn="0"/>
+              <w:rPr>
+                <w:rFonts w:ascii="Times New Roman" w:hAnsi="Times New Roman" w:cs="Times New Roman"/>
+                <w:sz w:val="24"/>
+                <w:szCs w:val="24"/>
+              </w:rPr>
             </w:pPr>
             <w:r>
+              <w:rPr>
+                <w:rFonts w:ascii="Times New Roman" w:hAnsi="Times New Roman" w:cs="Times New Roman"/>
+                <w:sz w:val="24"/>
+                <w:szCs w:val="24"/>
+              </w:rPr>
               <w:t>Se imprime por consola la posición (Vector2i) al dar a espacio/A</w:t>
             </w:r>
           </w:p>
@@ -2885,9 +3214,171 @@
           <w:p>
             <w:pPr>
               <w:cnfStyle w:val="000000000000" w:firstRow="0" w:lastRow="0" w:firstColumn="0" w:lastColumn="0" w:oddVBand="0" w:evenVBand="0" w:oddHBand="0" w:evenHBand="0" w:firstRowFirstColumn="0" w:firstRowLastColumn="0" w:lastRowFirstColumn="0" w:lastRowLastColumn="0"/>
+              <w:rPr>
+                <w:rFonts w:ascii="Times New Roman" w:hAnsi="Times New Roman" w:cs="Times New Roman"/>
+                <w:sz w:val="24"/>
+                <w:szCs w:val="24"/>
+              </w:rPr>
             </w:pPr>
             <w:r>
+              <w:rPr>
+                <w:rFonts w:ascii="Times New Roman" w:hAnsi="Times New Roman" w:cs="Times New Roman"/>
+                <w:sz w:val="24"/>
+                <w:szCs w:val="24"/>
+              </w:rPr>
               <w:t>Se imprime la posición relativa en integer por consola</w:t>
+            </w:r>
+          </w:p>
+        </w:tc>
+      </w:tr>
+      <w:tr>
+        <w:trPr>
+          <w:cnfStyle w:val="000000100000" w:firstRow="0" w:lastRow="0" w:firstColumn="0" w:lastColumn="0" w:oddVBand="0" w:evenVBand="0" w:oddHBand="1" w:evenHBand="0" w:firstRowFirstColumn="0" w:firstRowLastColumn="0" w:lastRowFirstColumn="0" w:lastRowLastColumn="0"/>
+          <w:trHeight w:val="660"/>
+        </w:trPr>
+        <w:tc>
+          <w:tcPr>
+            <w:cnfStyle w:val="001000000000" w:firstRow="0" w:lastRow="0" w:firstColumn="1" w:lastColumn="0" w:oddVBand="0" w:evenVBand="0" w:oddHBand="0" w:evenHBand="0" w:firstRowFirstColumn="0" w:firstRowLastColumn="0" w:lastRowFirstColumn="0" w:lastRowLastColumn="0"/>
+            <w:tcW w:w="3654" w:type="dxa"/>
+          </w:tcPr>
+          <w:p>
+            <w:pPr>
+              <w:rPr>
+                <w:rFonts w:ascii="Times New Roman" w:hAnsi="Times New Roman" w:cs="Times New Roman"/>
+                <w:sz w:val="24"/>
+                <w:szCs w:val="24"/>
+              </w:rPr>
+            </w:pPr>
+            <w:r>
+              <w:rPr>
+                <w:rFonts w:ascii="Times New Roman" w:hAnsi="Times New Roman" w:cs="Times New Roman"/>
+                <w:sz w:val="24"/>
+                <w:szCs w:val="24"/>
+              </w:rPr>
+              <w:t>Cambiar el TileSet indicado</w:t>
+            </w:r>
+          </w:p>
+        </w:tc>
+        <w:tc>
+          <w:tcPr>
+            <w:tcW w:w="3655" w:type="dxa"/>
+          </w:tcPr>
+          <w:p>
+            <w:pPr>
+              <w:cnfStyle w:val="000000100000" w:firstRow="0" w:lastRow="0" w:firstColumn="0" w:lastColumn="0" w:oddVBand="0" w:evenVBand="0" w:oddHBand="1" w:evenHBand="0" w:firstRowFirstColumn="0" w:firstRowLastColumn="0" w:lastRowFirstColumn="0" w:lastRowLastColumn="0"/>
+              <w:rPr>
+                <w:rFonts w:ascii="Times New Roman" w:hAnsi="Times New Roman" w:cs="Times New Roman"/>
+                <w:sz w:val="24"/>
+                <w:szCs w:val="24"/>
+              </w:rPr>
+            </w:pPr>
+            <w:r>
+              <w:rPr>
+                <w:rFonts w:ascii="Times New Roman" w:hAnsi="Times New Roman" w:cs="Times New Roman"/>
+                <w:sz w:val="24"/>
+                <w:szCs w:val="24"/>
+              </w:rPr>
+              <w:t>Se cambia el tileset donde esta el personaje por uno de tierra</w:t>
+            </w:r>
+          </w:p>
+        </w:tc>
+        <w:tc>
+          <w:tcPr>
+            <w:tcW w:w="3655" w:type="dxa"/>
+          </w:tcPr>
+          <w:p>
+            <w:pPr>
+              <w:cnfStyle w:val="000000100000" w:firstRow="0" w:lastRow="0" w:firstColumn="0" w:lastColumn="0" w:oddVBand="0" w:evenVBand="0" w:oddHBand="1" w:evenHBand="0" w:firstRowFirstColumn="0" w:firstRowLastColumn="0" w:lastRowFirstColumn="0" w:lastRowLastColumn="0"/>
+              <w:rPr>
+                <w:rFonts w:ascii="Times New Roman" w:hAnsi="Times New Roman" w:cs="Times New Roman"/>
+                <w:sz w:val="24"/>
+                <w:szCs w:val="24"/>
+              </w:rPr>
+            </w:pPr>
+            <w:r>
+              <w:rPr>
+                <w:rFonts w:ascii="Times New Roman" w:hAnsi="Times New Roman" w:cs="Times New Roman"/>
+                <w:sz w:val="24"/>
+                <w:szCs w:val="24"/>
+              </w:rPr>
+              <w:t>Se cambian tilesets con la posición del personaje anterior</w:t>
+            </w:r>
+          </w:p>
+        </w:tc>
+      </w:tr>
+      <w:tr>
+        <w:trPr>
+          <w:trHeight w:val="660"/>
+        </w:trPr>
+        <w:tc>
+          <w:tcPr>
+            <w:cnfStyle w:val="001000000000" w:firstRow="0" w:lastRow="0" w:firstColumn="1" w:lastColumn="0" w:oddVBand="0" w:evenVBand="0" w:oddHBand="0" w:evenHBand="0" w:firstRowFirstColumn="0" w:firstRowLastColumn="0" w:lastRowFirstColumn="0" w:lastRowLastColumn="0"/>
+            <w:tcW w:w="3654" w:type="dxa"/>
+          </w:tcPr>
+          <w:p>
+            <w:pPr>
+              <w:tabs>
+                <w:tab w:val="left" w:pos="1188"/>
+              </w:tabs>
+              <w:rPr>
+                <w:rFonts w:ascii="Times New Roman" w:hAnsi="Times New Roman" w:cs="Times New Roman"/>
+                <w:sz w:val="24"/>
+                <w:szCs w:val="24"/>
+              </w:rPr>
+            </w:pPr>
+            <w:r>
+              <w:rPr>
+                <w:rFonts w:ascii="Times New Roman" w:hAnsi="Times New Roman" w:cs="Times New Roman"/>
+                <w:sz w:val="24"/>
+                <w:szCs w:val="24"/>
+              </w:rPr>
+              <w:t>Funcionalidad botones menu</w:t>
+            </w:r>
+          </w:p>
+        </w:tc>
+        <w:tc>
+          <w:tcPr>
+            <w:tcW w:w="3655" w:type="dxa"/>
+          </w:tcPr>
+          <w:p>
+            <w:pPr>
+              <w:cnfStyle w:val="000000000000" w:firstRow="0" w:lastRow="0" w:firstColumn="0" w:lastColumn="0" w:oddVBand="0" w:evenVBand="0" w:oddHBand="0" w:evenHBand="0" w:firstRowFirstColumn="0" w:firstRowLastColumn="0" w:lastRowFirstColumn="0" w:lastRowLastColumn="0"/>
+              <w:rPr>
+                <w:rFonts w:ascii="Times New Roman" w:hAnsi="Times New Roman" w:cs="Times New Roman"/>
+                <w:sz w:val="24"/>
+                <w:szCs w:val="24"/>
+              </w:rPr>
+            </w:pPr>
+            <w:r>
+              <w:rPr>
+                <w:rFonts w:ascii="Times New Roman" w:hAnsi="Times New Roman" w:cs="Times New Roman"/>
+                <w:sz w:val="24"/>
+                <w:szCs w:val="24"/>
+              </w:rPr>
+              <w:t>Los botones jugar, ajustes y salir funcionan según deben</w:t>
+            </w:r>
+          </w:p>
+        </w:tc>
+        <w:tc>
+          <w:tcPr>
+            <w:tcW w:w="3655" w:type="dxa"/>
+          </w:tcPr>
+          <w:p>
+            <w:pPr>
+              <w:cnfStyle w:val="000000000000" w:firstRow="0" w:lastRow="0" w:firstColumn="0" w:lastColumn="0" w:oddVBand="0" w:evenVBand="0" w:oddHBand="0" w:evenHBand="0" w:firstRowFirstColumn="0" w:firstRowLastColumn="0" w:lastRowFirstColumn="0" w:lastRowLastColumn="0"/>
+              <w:rPr>
+                <w:rFonts w:ascii="Times New Roman" w:hAnsi="Times New Roman" w:cs="Times New Roman"/>
+                <w:sz w:val="24"/>
+                <w:szCs w:val="24"/>
+              </w:rPr>
+            </w:pPr>
+            <w:r>
+              <w:rPr>
+                <w:rFonts w:ascii="Times New Roman" w:hAnsi="Times New Roman" w:cs="Times New Roman"/>
+                <w:sz w:val="24"/>
+                <w:szCs w:val="24"/>
+              </w:rPr>
+              <w:t>Jugar abre la escena del juego, ajustes abre el menu de ajustes, pero salir no cierra la aplicación</w:t>
             </w:r>
           </w:p>
         </w:tc>
@@ -2954,7 +3445,19 @@
       <w:bookmarkEnd w:id="10"/>
     </w:p>
     <w:p>
-      <w:r>
+      <w:pPr>
+        <w:rPr>
+          <w:rFonts w:ascii="Times New Roman" w:hAnsi="Times New Roman" w:cs="Times New Roman"/>
+          <w:sz w:val="24"/>
+          <w:szCs w:val="24"/>
+        </w:rPr>
+      </w:pPr>
+      <w:r>
+        <w:rPr>
+          <w:rFonts w:ascii="Times New Roman" w:hAnsi="Times New Roman" w:cs="Times New Roman"/>
+          <w:sz w:val="24"/>
+          <w:szCs w:val="24"/>
+        </w:rPr>
         <w:t>Los recursos de hardware que he necesitado son mi ordenador personal y un mando de Xbox 360.</w:t>
       </w:r>
     </w:p>
@@ -2968,30 +3471,25 @@
       </w:pPr>
       <w:bookmarkStart w:id="11" w:name="_Toc164274437"/>
       <w:r>
-        <w:lastRenderedPageBreak/>
         <w:t>Recursos software</w:t>
       </w:r>
       <w:bookmarkEnd w:id="11"/>
     </w:p>
     <w:p>
-      <w:r>
-        <w:t xml:space="preserve">Los recursos software necesitados han sido Godot 4.x.x para la construcción de aspectos del videojuego como las animaciones, el mapa y el mapeo de entrada; Visual Studio 2022 </w:t>
-      </w:r>
-      <w:proofErr w:type="spellStart"/>
-      <w:r>
-        <w:t>Comunity</w:t>
-      </w:r>
-      <w:proofErr w:type="spellEnd"/>
-      <w:r>
-        <w:t xml:space="preserve"> para la construcción de scripts e implementación de lógica en el videojuego y Git y </w:t>
-      </w:r>
-      <w:proofErr w:type="spellStart"/>
-      <w:r>
-        <w:t>Github</w:t>
-      </w:r>
-      <w:proofErr w:type="spellEnd"/>
-      <w:r>
-        <w:t xml:space="preserve"> para el control de versiones y almacenamiento alternativo en caso de necesitarlo</w:t>
+      <w:pPr>
+        <w:rPr>
+          <w:rFonts w:ascii="Times New Roman" w:hAnsi="Times New Roman" w:cs="Times New Roman"/>
+          <w:sz w:val="24"/>
+          <w:szCs w:val="24"/>
+        </w:rPr>
+      </w:pPr>
+      <w:r>
+        <w:rPr>
+          <w:rFonts w:ascii="Times New Roman" w:hAnsi="Times New Roman" w:cs="Times New Roman"/>
+          <w:sz w:val="24"/>
+          <w:szCs w:val="24"/>
+        </w:rPr>
+        <w:t>Los recursos software necesitados han sido Godot 4.x.x para la construcción de aspectos del videojuego como las animaciones, el mapa y el mapeo de entrada; Visual Studio 2022 Comunity para la construcción de scripts e implementación de lógica en el videojuego y Git y Github para el control de versiones y almacenamiento alternativo en caso de necesitarlo</w:t>
       </w:r>
     </w:p>
     <w:p>
@@ -3002,61 +3500,1314 @@
         <w:t>7. Bibliografía</w:t>
       </w:r>
     </w:p>
-    <w:p/>
-    <w:p/>
     <w:p>
-      <w:r>
-        <w:t xml:space="preserve">17/04/2024 </w:t>
-      </w:r>
-      <w:r>
+      <w:pPr>
+        <w:rPr>
+          <w:rFonts w:ascii="Times New Roman" w:hAnsi="Times New Roman" w:cs="Times New Roman"/>
+          <w:sz w:val="24"/>
+          <w:szCs w:val="24"/>
+        </w:rPr>
+      </w:pPr>
+      <w:r>
+        <w:rPr>
+          <w:rFonts w:ascii="Times New Roman" w:hAnsi="Times New Roman" w:cs="Times New Roman"/>
+          <w:sz w:val="24"/>
+          <w:szCs w:val="24"/>
+        </w:rPr>
+        <w:t xml:space="preserve">05/03/2024 </w:t>
+      </w:r>
+      <w:r>
+        <w:rPr>
+          <w:rFonts w:ascii="Times New Roman" w:hAnsi="Times New Roman" w:cs="Times New Roman"/>
+          <w:sz w:val="24"/>
+          <w:szCs w:val="24"/>
+        </w:rPr>
+        <w:t>Juego de Plataformas 2D/Godot Tutorial/</w:t>
+      </w:r>
+      <w:proofErr w:type="spellStart"/>
+      <w:r>
+        <w:rPr>
+          <w:rFonts w:ascii="Times New Roman" w:hAnsi="Times New Roman" w:cs="Times New Roman"/>
+          <w:sz w:val="24"/>
+          <w:szCs w:val="24"/>
+        </w:rPr>
+        <w:t>Introduccion</w:t>
+      </w:r>
+      <w:proofErr w:type="spellEnd"/>
+      <w:r>
+        <w:rPr>
+          <w:rFonts w:ascii="Times New Roman" w:hAnsi="Times New Roman" w:cs="Times New Roman"/>
+          <w:sz w:val="24"/>
+          <w:szCs w:val="24"/>
+        </w:rPr>
+        <w:t xml:space="preserve"> Godot/1-Capitulo/Programacion Videojuegos</w:t>
+      </w:r>
+      <w:r>
+        <w:rPr>
+          <w:rFonts w:ascii="Times New Roman" w:hAnsi="Times New Roman" w:cs="Times New Roman"/>
+          <w:sz w:val="24"/>
+          <w:szCs w:val="24"/>
+        </w:rPr>
+        <w:t xml:space="preserve"> </w:t>
+      </w:r>
+      <w:hyperlink r:id="rId9" w:history="1">
+        <w:r>
+          <w:rPr>
+            <w:rStyle w:val="Hipervnculo"/>
+            <w:rFonts w:ascii="Times New Roman" w:hAnsi="Times New Roman" w:cs="Times New Roman"/>
+            <w:sz w:val="24"/>
+            <w:szCs w:val="24"/>
+          </w:rPr>
+          <w:t>www.youtube.com/watch?v=F3T_ZhllzJs&amp;t</w:t>
+        </w:r>
+      </w:hyperlink>
+    </w:p>
+    <w:p>
+      <w:pPr>
+        <w:rPr>
+          <w:rFonts w:ascii="Times New Roman" w:hAnsi="Times New Roman" w:cs="Times New Roman"/>
+          <w:sz w:val="24"/>
+          <w:szCs w:val="24"/>
+        </w:rPr>
+      </w:pPr>
+      <w:r>
+        <w:rPr>
+          <w:rFonts w:ascii="Times New Roman" w:hAnsi="Times New Roman" w:cs="Times New Roman"/>
+          <w:sz w:val="24"/>
+          <w:szCs w:val="24"/>
+        </w:rPr>
+        <w:t>05</w:t>
+      </w:r>
+      <w:r>
+        <w:rPr>
+          <w:rFonts w:ascii="Times New Roman" w:hAnsi="Times New Roman" w:cs="Times New Roman"/>
+          <w:sz w:val="24"/>
+          <w:szCs w:val="24"/>
+        </w:rPr>
+        <w:t xml:space="preserve">/03/2024 </w:t>
+      </w:r>
+      <w:r>
+        <w:rPr>
+          <w:rFonts w:ascii="Times New Roman" w:hAnsi="Times New Roman" w:cs="Times New Roman"/>
+          <w:sz w:val="24"/>
+          <w:szCs w:val="24"/>
+        </w:rPr>
+        <w:t>Juego de Plataformas 2D/Godot Tutorial/Crear el Mapa/Godot/2-Capitulo/Programacion videojuegos</w:t>
+      </w:r>
+      <w:r>
+        <w:rPr>
+          <w:rFonts w:ascii="Times New Roman" w:hAnsi="Times New Roman" w:cs="Times New Roman"/>
+          <w:sz w:val="24"/>
+          <w:szCs w:val="24"/>
+        </w:rPr>
+        <w:t xml:space="preserve"> </w:t>
+      </w:r>
+      <w:hyperlink r:id="rId10" w:history="1">
+        <w:r>
+          <w:rPr>
+            <w:rStyle w:val="Hipervnculo"/>
+            <w:rFonts w:ascii="Times New Roman" w:hAnsi="Times New Roman" w:cs="Times New Roman"/>
+            <w:sz w:val="24"/>
+            <w:szCs w:val="24"/>
+          </w:rPr>
+          <w:t>www.youtube.com/watch?v=SR7mdh0_i6Q&amp;t</w:t>
+        </w:r>
+      </w:hyperlink>
+    </w:p>
+    <w:p>
+      <w:pPr>
+        <w:rPr>
+          <w:rFonts w:ascii="Times New Roman" w:hAnsi="Times New Roman" w:cs="Times New Roman"/>
+          <w:sz w:val="24"/>
+          <w:szCs w:val="24"/>
+        </w:rPr>
+      </w:pPr>
+      <w:r>
+        <w:rPr>
+          <w:rFonts w:ascii="Times New Roman" w:hAnsi="Times New Roman" w:cs="Times New Roman"/>
+          <w:sz w:val="24"/>
+          <w:szCs w:val="24"/>
+        </w:rPr>
+        <w:t xml:space="preserve">07/03/2024 </w:t>
+      </w:r>
+      <w:r>
+        <w:rPr>
+          <w:rFonts w:ascii="Times New Roman" w:hAnsi="Times New Roman" w:cs="Times New Roman"/>
+          <w:sz w:val="24"/>
+          <w:szCs w:val="24"/>
+        </w:rPr>
+        <w:t>GODOT Desde 0/Movimiento Jugador/Primer Script/Tutorial/ 4-Capitulo/Programación Videojuegos</w:t>
+      </w:r>
+      <w:r>
+        <w:rPr>
+          <w:rFonts w:ascii="Times New Roman" w:hAnsi="Times New Roman" w:cs="Times New Roman"/>
+          <w:sz w:val="24"/>
+          <w:szCs w:val="24"/>
+        </w:rPr>
+        <w:t xml:space="preserve"> </w:t>
+      </w:r>
+      <w:hyperlink r:id="rId11" w:history="1">
+        <w:r>
+          <w:rPr>
+            <w:rStyle w:val="Hipervnculo"/>
+            <w:rFonts w:ascii="Times New Roman" w:hAnsi="Times New Roman" w:cs="Times New Roman"/>
+            <w:sz w:val="24"/>
+            <w:szCs w:val="24"/>
+          </w:rPr>
+          <w:t>https://www.youtube.com/watch?v=fya91wv1OPI&amp;t</w:t>
+        </w:r>
+      </w:hyperlink>
+    </w:p>
+    <w:p>
+      <w:pPr>
+        <w:rPr>
+          <w:rFonts w:ascii="Times New Roman" w:hAnsi="Times New Roman" w:cs="Times New Roman"/>
+          <w:sz w:val="24"/>
+          <w:szCs w:val="24"/>
+        </w:rPr>
+      </w:pPr>
+      <w:r>
+        <w:rPr>
+          <w:rFonts w:ascii="Times New Roman" w:hAnsi="Times New Roman" w:cs="Times New Roman"/>
+          <w:sz w:val="24"/>
+          <w:szCs w:val="24"/>
+        </w:rPr>
+        <w:t xml:space="preserve">09/03/2024 </w:t>
+      </w:r>
+      <w:r>
+        <w:rPr>
+          <w:rFonts w:ascii="Times New Roman" w:hAnsi="Times New Roman" w:cs="Times New Roman"/>
+          <w:sz w:val="24"/>
+          <w:szCs w:val="24"/>
+        </w:rPr>
+        <w:t>Juego de Plataformas 2D/Godot Tutorial/Movimiento Personaje/Godot/3-Cap/Programacion videojuegos</w:t>
+      </w:r>
+      <w:r>
+        <w:rPr>
+          <w:rFonts w:ascii="Times New Roman" w:hAnsi="Times New Roman" w:cs="Times New Roman"/>
+          <w:sz w:val="24"/>
+          <w:szCs w:val="24"/>
+        </w:rPr>
+        <w:t xml:space="preserve"> </w:t>
+      </w:r>
+      <w:hyperlink r:id="rId12" w:history="1">
+        <w:r>
+          <w:rPr>
+            <w:rStyle w:val="Hipervnculo"/>
+            <w:rFonts w:ascii="Times New Roman" w:hAnsi="Times New Roman" w:cs="Times New Roman"/>
+            <w:sz w:val="24"/>
+            <w:szCs w:val="24"/>
+          </w:rPr>
+          <w:t>https://www.youtube.com/watch?v=NeUS3Ytjty4</w:t>
+        </w:r>
+      </w:hyperlink>
+    </w:p>
+    <w:p>
+      <w:pPr>
+        <w:rPr>
+          <w:rFonts w:ascii="Times New Roman" w:hAnsi="Times New Roman" w:cs="Times New Roman"/>
+          <w:sz w:val="24"/>
+          <w:szCs w:val="24"/>
+        </w:rPr>
+      </w:pPr>
+      <w:r>
+        <w:rPr>
+          <w:rFonts w:ascii="Times New Roman" w:hAnsi="Times New Roman" w:cs="Times New Roman"/>
+          <w:sz w:val="24"/>
+          <w:szCs w:val="24"/>
+        </w:rPr>
+        <w:t xml:space="preserve">12/03/2024 </w:t>
+      </w:r>
+      <w:r>
+        <w:rPr>
+          <w:rFonts w:ascii="Times New Roman" w:hAnsi="Times New Roman" w:cs="Times New Roman"/>
+          <w:sz w:val="24"/>
+          <w:szCs w:val="24"/>
+        </w:rPr>
+        <w:t>Juego de Plataformas 2D/Godot Tutorial/Recoger Monedas/Godot/4-Cap/Programacion videojuegos</w:t>
+      </w:r>
+      <w:r>
+        <w:rPr>
+          <w:rFonts w:ascii="Times New Roman" w:hAnsi="Times New Roman" w:cs="Times New Roman"/>
+          <w:sz w:val="24"/>
+          <w:szCs w:val="24"/>
+        </w:rPr>
+        <w:t xml:space="preserve"> </w:t>
+      </w:r>
+      <w:hyperlink r:id="rId13" w:history="1">
+        <w:r>
+          <w:rPr>
+            <w:rStyle w:val="Hipervnculo"/>
+            <w:rFonts w:ascii="Times New Roman" w:hAnsi="Times New Roman" w:cs="Times New Roman"/>
+            <w:sz w:val="24"/>
+            <w:szCs w:val="24"/>
+          </w:rPr>
+          <w:t>www.youtube.com/watch?v=u99myfBJDlc&amp;t</w:t>
+        </w:r>
+      </w:hyperlink>
+    </w:p>
+    <w:p>
+      <w:pPr>
+        <w:rPr>
+          <w:rFonts w:ascii="Times New Roman" w:hAnsi="Times New Roman" w:cs="Times New Roman"/>
+          <w:sz w:val="24"/>
+          <w:szCs w:val="24"/>
+        </w:rPr>
+      </w:pPr>
+      <w:r>
+        <w:rPr>
+          <w:rFonts w:ascii="Times New Roman" w:hAnsi="Times New Roman" w:cs="Times New Roman"/>
+          <w:sz w:val="24"/>
+          <w:szCs w:val="24"/>
+        </w:rPr>
+        <w:t xml:space="preserve">20/03/2024 </w:t>
+      </w:r>
+      <w:proofErr w:type="spellStart"/>
+      <w:r>
+        <w:rPr>
+          <w:rFonts w:ascii="Times New Roman" w:hAnsi="Times New Roman" w:cs="Times New Roman"/>
+          <w:sz w:val="24"/>
+          <w:szCs w:val="24"/>
+        </w:rPr>
+        <w:t>How</w:t>
+      </w:r>
+      <w:proofErr w:type="spellEnd"/>
+      <w:r>
+        <w:rPr>
+          <w:rFonts w:ascii="Times New Roman" w:hAnsi="Times New Roman" w:cs="Times New Roman"/>
+          <w:sz w:val="24"/>
+          <w:szCs w:val="24"/>
+        </w:rPr>
+        <w:t xml:space="preserve"> to </w:t>
+      </w:r>
+      <w:proofErr w:type="spellStart"/>
+      <w:r>
+        <w:rPr>
+          <w:rFonts w:ascii="Times New Roman" w:hAnsi="Times New Roman" w:cs="Times New Roman"/>
+          <w:sz w:val="24"/>
+          <w:szCs w:val="24"/>
+        </w:rPr>
+        <w:t>Create</w:t>
+      </w:r>
+      <w:proofErr w:type="spellEnd"/>
+      <w:r>
+        <w:rPr>
+          <w:rFonts w:ascii="Times New Roman" w:hAnsi="Times New Roman" w:cs="Times New Roman"/>
+          <w:sz w:val="24"/>
+          <w:szCs w:val="24"/>
+        </w:rPr>
+        <w:t xml:space="preserve"> WORKING CROPS in Godot</w:t>
+      </w:r>
+      <w:r>
+        <w:rPr>
+          <w:rFonts w:ascii="Times New Roman" w:hAnsi="Times New Roman" w:cs="Times New Roman"/>
+          <w:sz w:val="24"/>
+          <w:szCs w:val="24"/>
+        </w:rPr>
+        <w:t xml:space="preserve"> </w:t>
+      </w:r>
+      <w:hyperlink r:id="rId14" w:history="1">
+        <w:r>
+          <w:rPr>
+            <w:rStyle w:val="Hipervnculo"/>
+            <w:rFonts w:ascii="Times New Roman" w:hAnsi="Times New Roman" w:cs="Times New Roman"/>
+            <w:sz w:val="24"/>
+            <w:szCs w:val="24"/>
+          </w:rPr>
+          <w:t>www.youtube.com/watch?v=QK_uI-m6bpA&amp;t</w:t>
+        </w:r>
+      </w:hyperlink>
+    </w:p>
+    <w:p>
+      <w:pPr>
+        <w:rPr>
+          <w:rFonts w:ascii="Times New Roman" w:hAnsi="Times New Roman" w:cs="Times New Roman"/>
+          <w:sz w:val="24"/>
+          <w:szCs w:val="24"/>
+        </w:rPr>
+      </w:pPr>
+      <w:r>
+        <w:rPr>
+          <w:rFonts w:ascii="Times New Roman" w:hAnsi="Times New Roman" w:cs="Times New Roman"/>
+          <w:sz w:val="24"/>
+          <w:szCs w:val="24"/>
+        </w:rPr>
+        <w:t>2</w:t>
+      </w:r>
+      <w:r>
+        <w:rPr>
+          <w:rFonts w:ascii="Times New Roman" w:hAnsi="Times New Roman" w:cs="Times New Roman"/>
+          <w:sz w:val="24"/>
+          <w:szCs w:val="24"/>
+        </w:rPr>
+        <w:t>0</w:t>
+      </w:r>
+      <w:r>
+        <w:rPr>
+          <w:rFonts w:ascii="Times New Roman" w:hAnsi="Times New Roman" w:cs="Times New Roman"/>
+          <w:sz w:val="24"/>
+          <w:szCs w:val="24"/>
+        </w:rPr>
+        <w:t xml:space="preserve">/03/2024 </w:t>
+      </w:r>
+      <w:proofErr w:type="spellStart"/>
+      <w:r>
+        <w:rPr>
+          <w:rFonts w:ascii="Times New Roman" w:hAnsi="Times New Roman" w:cs="Times New Roman"/>
+          <w:sz w:val="24"/>
+          <w:szCs w:val="24"/>
+        </w:rPr>
+        <w:t>How</w:t>
+      </w:r>
+      <w:proofErr w:type="spellEnd"/>
+      <w:r>
+        <w:rPr>
+          <w:rFonts w:ascii="Times New Roman" w:hAnsi="Times New Roman" w:cs="Times New Roman"/>
+          <w:sz w:val="24"/>
+          <w:szCs w:val="24"/>
+        </w:rPr>
+        <w:t xml:space="preserve"> to </w:t>
+      </w:r>
+      <w:proofErr w:type="spellStart"/>
+      <w:r>
+        <w:rPr>
+          <w:rFonts w:ascii="Times New Roman" w:hAnsi="Times New Roman" w:cs="Times New Roman"/>
+          <w:sz w:val="24"/>
+          <w:szCs w:val="24"/>
+        </w:rPr>
+        <w:t>Make</w:t>
+      </w:r>
+      <w:proofErr w:type="spellEnd"/>
+      <w:r>
+        <w:rPr>
+          <w:rFonts w:ascii="Times New Roman" w:hAnsi="Times New Roman" w:cs="Times New Roman"/>
+          <w:sz w:val="24"/>
+          <w:szCs w:val="24"/>
+        </w:rPr>
+        <w:t xml:space="preserve"> a 2D FARMING </w:t>
+      </w:r>
+      <w:proofErr w:type="spellStart"/>
+      <w:r>
+        <w:rPr>
+          <w:rFonts w:ascii="Times New Roman" w:hAnsi="Times New Roman" w:cs="Times New Roman"/>
+          <w:sz w:val="24"/>
+          <w:szCs w:val="24"/>
+        </w:rPr>
+        <w:t>Game</w:t>
+      </w:r>
+      <w:proofErr w:type="spellEnd"/>
+      <w:r>
+        <w:rPr>
+          <w:rFonts w:ascii="Times New Roman" w:hAnsi="Times New Roman" w:cs="Times New Roman"/>
+          <w:sz w:val="24"/>
+          <w:szCs w:val="24"/>
+        </w:rPr>
+        <w:t xml:space="preserve"> in Godot (step </w:t>
+      </w:r>
+      <w:proofErr w:type="spellStart"/>
+      <w:r>
+        <w:rPr>
+          <w:rFonts w:ascii="Times New Roman" w:hAnsi="Times New Roman" w:cs="Times New Roman"/>
+          <w:sz w:val="24"/>
+          <w:szCs w:val="24"/>
+        </w:rPr>
+        <w:t>by</w:t>
+      </w:r>
+      <w:proofErr w:type="spellEnd"/>
+      <w:r>
+        <w:rPr>
+          <w:rFonts w:ascii="Times New Roman" w:hAnsi="Times New Roman" w:cs="Times New Roman"/>
+          <w:sz w:val="24"/>
+          <w:szCs w:val="24"/>
+        </w:rPr>
+        <w:t xml:space="preserve"> step)</w:t>
+      </w:r>
+      <w:r>
+        <w:rPr>
+          <w:rFonts w:ascii="Times New Roman" w:hAnsi="Times New Roman" w:cs="Times New Roman"/>
+          <w:sz w:val="24"/>
+          <w:szCs w:val="24"/>
+        </w:rPr>
+        <w:t xml:space="preserve"> </w:t>
+      </w:r>
+      <w:hyperlink r:id="rId15" w:history="1">
+        <w:r>
+          <w:rPr>
+            <w:rStyle w:val="Hipervnculo"/>
+            <w:rFonts w:ascii="Times New Roman" w:hAnsi="Times New Roman" w:cs="Times New Roman"/>
+            <w:sz w:val="24"/>
+            <w:szCs w:val="24"/>
+          </w:rPr>
+          <w:t>www.youtube.com/watch?v=QnOQNkglXso&amp;t</w:t>
+        </w:r>
+      </w:hyperlink>
+    </w:p>
+    <w:p>
+      <w:pPr>
+        <w:rPr>
+          <w:rFonts w:ascii="Times New Roman" w:hAnsi="Times New Roman" w:cs="Times New Roman"/>
+          <w:sz w:val="24"/>
+          <w:szCs w:val="24"/>
+        </w:rPr>
+      </w:pPr>
+      <w:r>
+        <w:rPr>
+          <w:rFonts w:ascii="Times New Roman" w:hAnsi="Times New Roman" w:cs="Times New Roman"/>
+          <w:sz w:val="24"/>
+          <w:szCs w:val="24"/>
+        </w:rPr>
+        <w:t xml:space="preserve">27/04/2024 </w:t>
+      </w:r>
+      <w:r>
+        <w:rPr>
+          <w:rFonts w:ascii="Times New Roman" w:hAnsi="Times New Roman" w:cs="Times New Roman"/>
+          <w:sz w:val="24"/>
+          <w:szCs w:val="24"/>
+        </w:rPr>
+        <w:t xml:space="preserve">INTRODUCCIÓN A GODOT 4 [10] ANIMATIONPLAYER, Sistema de ANIMACIONES | Indie </w:t>
+      </w:r>
+      <w:proofErr w:type="spellStart"/>
+      <w:r>
+        <w:rPr>
+          <w:rFonts w:ascii="Times New Roman" w:hAnsi="Times New Roman" w:cs="Times New Roman"/>
+          <w:sz w:val="24"/>
+          <w:szCs w:val="24"/>
+        </w:rPr>
+        <w:t>Game</w:t>
+      </w:r>
+      <w:proofErr w:type="spellEnd"/>
+      <w:r>
+        <w:rPr>
+          <w:rFonts w:ascii="Times New Roman" w:hAnsi="Times New Roman" w:cs="Times New Roman"/>
+          <w:sz w:val="24"/>
+          <w:szCs w:val="24"/>
+        </w:rPr>
+        <w:t xml:space="preserve"> Dev</w:t>
+      </w:r>
+      <w:r>
+        <w:rPr>
+          <w:rFonts w:ascii="Times New Roman" w:hAnsi="Times New Roman" w:cs="Times New Roman"/>
+          <w:sz w:val="24"/>
+          <w:szCs w:val="24"/>
+        </w:rPr>
+        <w:t xml:space="preserve"> </w:t>
+      </w:r>
+      <w:hyperlink r:id="rId16" w:history="1">
+        <w:r>
+          <w:rPr>
+            <w:rStyle w:val="Hipervnculo"/>
+            <w:rFonts w:ascii="Times New Roman" w:hAnsi="Times New Roman" w:cs="Times New Roman"/>
+            <w:sz w:val="24"/>
+            <w:szCs w:val="24"/>
+          </w:rPr>
+          <w:t>https://www.youtube.com/watch?v=v5uZuyelKRQ</w:t>
+        </w:r>
+      </w:hyperlink>
+    </w:p>
+    <w:p>
+      <w:pPr>
+        <w:rPr>
+          <w:rFonts w:ascii="Times New Roman" w:hAnsi="Times New Roman" w:cs="Times New Roman"/>
+          <w:sz w:val="24"/>
+          <w:szCs w:val="24"/>
+        </w:rPr>
+      </w:pPr>
+      <w:r>
+        <w:rPr>
+          <w:rFonts w:ascii="Times New Roman" w:hAnsi="Times New Roman" w:cs="Times New Roman"/>
+          <w:sz w:val="24"/>
+          <w:szCs w:val="24"/>
+        </w:rPr>
+        <w:t>27</w:t>
+      </w:r>
+      <w:r>
+        <w:rPr>
+          <w:rFonts w:ascii="Times New Roman" w:hAnsi="Times New Roman" w:cs="Times New Roman"/>
+          <w:sz w:val="24"/>
+          <w:szCs w:val="24"/>
+        </w:rPr>
+        <w:t xml:space="preserve">/03/2024 </w:t>
+      </w:r>
+      <w:r>
+        <w:rPr>
+          <w:rFonts w:ascii="Times New Roman" w:hAnsi="Times New Roman" w:cs="Times New Roman"/>
+          <w:sz w:val="24"/>
+          <w:szCs w:val="24"/>
+        </w:rPr>
+        <w:t xml:space="preserve">INTRODUCCIÓN A GODOT 4 [11] ANIMATIONTREE, Gestor de Transiciones | Indie </w:t>
+      </w:r>
+      <w:proofErr w:type="spellStart"/>
+      <w:r>
+        <w:rPr>
+          <w:rFonts w:ascii="Times New Roman" w:hAnsi="Times New Roman" w:cs="Times New Roman"/>
+          <w:sz w:val="24"/>
+          <w:szCs w:val="24"/>
+        </w:rPr>
+        <w:t>Game</w:t>
+      </w:r>
+      <w:proofErr w:type="spellEnd"/>
+      <w:r>
+        <w:rPr>
+          <w:rFonts w:ascii="Times New Roman" w:hAnsi="Times New Roman" w:cs="Times New Roman"/>
+          <w:sz w:val="24"/>
+          <w:szCs w:val="24"/>
+        </w:rPr>
+        <w:t xml:space="preserve"> Dev</w:t>
+      </w:r>
+      <w:r>
+        <w:rPr>
+          <w:rFonts w:ascii="Times New Roman" w:hAnsi="Times New Roman" w:cs="Times New Roman"/>
+          <w:sz w:val="24"/>
+          <w:szCs w:val="24"/>
+        </w:rPr>
+        <w:t xml:space="preserve"> </w:t>
+      </w:r>
+      <w:hyperlink r:id="rId17" w:history="1">
+        <w:r>
+          <w:rPr>
+            <w:rStyle w:val="Hipervnculo"/>
+            <w:rFonts w:ascii="Times New Roman" w:hAnsi="Times New Roman" w:cs="Times New Roman"/>
+            <w:sz w:val="24"/>
+            <w:szCs w:val="24"/>
+          </w:rPr>
+          <w:t>https://www.youtube.com/watch?v=hfQkI5zQY3w</w:t>
+        </w:r>
+      </w:hyperlink>
+    </w:p>
+    <w:p>
+      <w:pPr>
+        <w:rPr>
+          <w:rFonts w:ascii="Times New Roman" w:hAnsi="Times New Roman" w:cs="Times New Roman"/>
+          <w:sz w:val="24"/>
+          <w:szCs w:val="24"/>
+        </w:rPr>
+      </w:pPr>
+      <w:r>
+        <w:rPr>
+          <w:rFonts w:ascii="Times New Roman" w:hAnsi="Times New Roman" w:cs="Times New Roman"/>
+          <w:sz w:val="24"/>
+          <w:szCs w:val="24"/>
+        </w:rPr>
+        <w:t xml:space="preserve">30/03/2024 </w:t>
+      </w:r>
+      <w:proofErr w:type="spellStart"/>
+      <w:r>
+        <w:rPr>
+          <w:rFonts w:ascii="Times New Roman" w:hAnsi="Times New Roman" w:cs="Times New Roman"/>
+          <w:sz w:val="24"/>
+          <w:szCs w:val="24"/>
+        </w:rPr>
+        <w:t>Hiding</w:t>
+      </w:r>
+      <w:proofErr w:type="spellEnd"/>
+      <w:r>
+        <w:rPr>
+          <w:rFonts w:ascii="Times New Roman" w:hAnsi="Times New Roman" w:cs="Times New Roman"/>
+          <w:sz w:val="24"/>
+          <w:szCs w:val="24"/>
+        </w:rPr>
+        <w:t xml:space="preserve"> the Mouse Cursor in Godot 4</w:t>
+      </w:r>
+      <w:r>
+        <w:rPr>
+          <w:rFonts w:ascii="Times New Roman" w:hAnsi="Times New Roman" w:cs="Times New Roman"/>
+          <w:sz w:val="24"/>
+          <w:szCs w:val="24"/>
+        </w:rPr>
+        <w:t xml:space="preserve"> </w:t>
+      </w:r>
+      <w:hyperlink r:id="rId18" w:history="1">
+        <w:r>
+          <w:rPr>
+            <w:rStyle w:val="Hipervnculo"/>
+            <w:rFonts w:ascii="Times New Roman" w:hAnsi="Times New Roman" w:cs="Times New Roman"/>
+            <w:sz w:val="24"/>
+            <w:szCs w:val="24"/>
+          </w:rPr>
+          <w:t>https://www.youtube.com/watch?v=QIiS5WK2z0Q</w:t>
+        </w:r>
+      </w:hyperlink>
+    </w:p>
+    <w:p>
+      <w:pPr>
+        <w:rPr>
+          <w:rFonts w:ascii="Times New Roman" w:hAnsi="Times New Roman" w:cs="Times New Roman"/>
+          <w:sz w:val="24"/>
+          <w:szCs w:val="24"/>
+        </w:rPr>
+      </w:pPr>
+      <w:r>
+        <w:rPr>
+          <w:rFonts w:ascii="Times New Roman" w:hAnsi="Times New Roman" w:cs="Times New Roman"/>
+          <w:sz w:val="24"/>
+          <w:szCs w:val="24"/>
+        </w:rPr>
+        <w:t xml:space="preserve">30/03/2024 </w:t>
+      </w:r>
+      <w:r>
+        <w:rPr>
+          <w:rFonts w:ascii="Times New Roman" w:hAnsi="Times New Roman" w:cs="Times New Roman"/>
+          <w:sz w:val="24"/>
+          <w:szCs w:val="24"/>
+        </w:rPr>
+        <w:t xml:space="preserve">063 - </w:t>
+      </w:r>
+      <w:proofErr w:type="spellStart"/>
+      <w:r>
+        <w:rPr>
+          <w:rFonts w:ascii="Times New Roman" w:hAnsi="Times New Roman" w:cs="Times New Roman"/>
+          <w:sz w:val="24"/>
+          <w:szCs w:val="24"/>
+        </w:rPr>
+        <w:t>Viewports</w:t>
+      </w:r>
+      <w:proofErr w:type="spellEnd"/>
+      <w:r>
+        <w:rPr>
+          <w:rFonts w:ascii="Times New Roman" w:hAnsi="Times New Roman" w:cs="Times New Roman"/>
+          <w:sz w:val="24"/>
+          <w:szCs w:val="24"/>
+        </w:rPr>
+        <w:t xml:space="preserve"> - Múltiples Resoluciones - Godot 3</w:t>
+      </w:r>
+      <w:r>
+        <w:rPr>
+          <w:rFonts w:ascii="Times New Roman" w:hAnsi="Times New Roman" w:cs="Times New Roman"/>
+          <w:sz w:val="24"/>
+          <w:szCs w:val="24"/>
+        </w:rPr>
+        <w:t xml:space="preserve"> </w:t>
+      </w:r>
+      <w:hyperlink r:id="rId19" w:history="1">
+        <w:r>
+          <w:rPr>
+            <w:rStyle w:val="Hipervnculo"/>
+            <w:rFonts w:ascii="Times New Roman" w:hAnsi="Times New Roman" w:cs="Times New Roman"/>
+            <w:sz w:val="24"/>
+            <w:szCs w:val="24"/>
+          </w:rPr>
+          <w:t>www.youtube.com/watch?v=ZveIbgizF28&amp;t</w:t>
+        </w:r>
+      </w:hyperlink>
+    </w:p>
+    <w:p>
+      <w:pPr>
+        <w:rPr>
+          <w:rFonts w:ascii="Times New Roman" w:hAnsi="Times New Roman" w:cs="Times New Roman"/>
+          <w:sz w:val="24"/>
+          <w:szCs w:val="24"/>
+        </w:rPr>
+      </w:pPr>
+      <w:r>
+        <w:rPr>
+          <w:rFonts w:ascii="Times New Roman" w:hAnsi="Times New Roman" w:cs="Times New Roman"/>
+          <w:sz w:val="24"/>
+          <w:szCs w:val="24"/>
+        </w:rPr>
+        <w:lastRenderedPageBreak/>
+        <w:t xml:space="preserve">30/03/2024 </w:t>
+      </w:r>
+      <w:r>
+        <w:rPr>
+          <w:rFonts w:ascii="Times New Roman" w:hAnsi="Times New Roman" w:cs="Times New Roman"/>
+          <w:sz w:val="24"/>
+          <w:szCs w:val="24"/>
+        </w:rPr>
         <w:t xml:space="preserve">Godot 4 </w:t>
       </w:r>
       <w:proofErr w:type="spellStart"/>
       <w:r>
+        <w:rPr>
+          <w:rFonts w:ascii="Times New Roman" w:hAnsi="Times New Roman" w:cs="Times New Roman"/>
+          <w:sz w:val="24"/>
+          <w:szCs w:val="24"/>
+        </w:rPr>
+        <w:t>Making</w:t>
+      </w:r>
+      <w:proofErr w:type="spellEnd"/>
+      <w:r>
+        <w:rPr>
+          <w:rFonts w:ascii="Times New Roman" w:hAnsi="Times New Roman" w:cs="Times New Roman"/>
+          <w:sz w:val="24"/>
+          <w:szCs w:val="24"/>
+        </w:rPr>
+        <w:t xml:space="preserve"> the </w:t>
+      </w:r>
+      <w:proofErr w:type="spellStart"/>
+      <w:r>
+        <w:rPr>
+          <w:rFonts w:ascii="Times New Roman" w:hAnsi="Times New Roman" w:cs="Times New Roman"/>
+          <w:sz w:val="24"/>
+          <w:szCs w:val="24"/>
+        </w:rPr>
+        <w:t>Game</w:t>
+      </w:r>
+      <w:proofErr w:type="spellEnd"/>
+      <w:r>
+        <w:rPr>
+          <w:rFonts w:ascii="Times New Roman" w:hAnsi="Times New Roman" w:cs="Times New Roman"/>
+          <w:sz w:val="24"/>
+          <w:szCs w:val="24"/>
+        </w:rPr>
+        <w:t xml:space="preserve"> </w:t>
+      </w:r>
+      <w:proofErr w:type="spellStart"/>
+      <w:r>
+        <w:rPr>
+          <w:rFonts w:ascii="Times New Roman" w:hAnsi="Times New Roman" w:cs="Times New Roman"/>
+          <w:sz w:val="24"/>
+          <w:szCs w:val="24"/>
+        </w:rPr>
+        <w:t>Fullscreen</w:t>
+      </w:r>
+      <w:proofErr w:type="spellEnd"/>
+      <w:r>
+        <w:rPr>
+          <w:rFonts w:ascii="Times New Roman" w:hAnsi="Times New Roman" w:cs="Times New Roman"/>
+          <w:sz w:val="24"/>
+          <w:szCs w:val="24"/>
+        </w:rPr>
+        <w:t xml:space="preserve"> and </w:t>
+      </w:r>
+      <w:proofErr w:type="spellStart"/>
+      <w:r>
+        <w:rPr>
+          <w:rFonts w:ascii="Times New Roman" w:hAnsi="Times New Roman" w:cs="Times New Roman"/>
+          <w:sz w:val="24"/>
+          <w:szCs w:val="24"/>
+        </w:rPr>
+        <w:t>adding</w:t>
+      </w:r>
+      <w:proofErr w:type="spellEnd"/>
+      <w:r>
+        <w:rPr>
+          <w:rFonts w:ascii="Times New Roman" w:hAnsi="Times New Roman" w:cs="Times New Roman"/>
+          <w:sz w:val="24"/>
+          <w:szCs w:val="24"/>
+        </w:rPr>
+        <w:t xml:space="preserve"> Splash </w:t>
+      </w:r>
+      <w:proofErr w:type="spellStart"/>
+      <w:r>
+        <w:rPr>
+          <w:rFonts w:ascii="Times New Roman" w:hAnsi="Times New Roman" w:cs="Times New Roman"/>
+          <w:sz w:val="24"/>
+          <w:szCs w:val="24"/>
+        </w:rPr>
+        <w:t>Screen</w:t>
+      </w:r>
+      <w:proofErr w:type="spellEnd"/>
+      <w:r>
+        <w:rPr>
+          <w:rFonts w:ascii="Times New Roman" w:hAnsi="Times New Roman" w:cs="Times New Roman"/>
+          <w:sz w:val="24"/>
+          <w:szCs w:val="24"/>
+        </w:rPr>
+        <w:t xml:space="preserve"> </w:t>
+      </w:r>
+      <w:hyperlink r:id="rId20" w:history="1">
+        <w:r>
+          <w:rPr>
+            <w:rStyle w:val="Hipervnculo"/>
+            <w:rFonts w:ascii="Times New Roman" w:hAnsi="Times New Roman" w:cs="Times New Roman"/>
+            <w:sz w:val="24"/>
+            <w:szCs w:val="24"/>
+          </w:rPr>
+          <w:t>https://www.youtube.com/watch?v=-iGL2wkARj0</w:t>
+        </w:r>
+      </w:hyperlink>
+    </w:p>
+    <w:p>
+      <w:pPr>
+        <w:rPr>
+          <w:rFonts w:ascii="Times New Roman" w:hAnsi="Times New Roman" w:cs="Times New Roman"/>
+          <w:sz w:val="24"/>
+          <w:szCs w:val="24"/>
+        </w:rPr>
+      </w:pPr>
+      <w:r>
+        <w:rPr>
+          <w:rFonts w:ascii="Times New Roman" w:hAnsi="Times New Roman" w:cs="Times New Roman"/>
+          <w:sz w:val="24"/>
+          <w:szCs w:val="24"/>
+        </w:rPr>
+        <w:t>30</w:t>
+      </w:r>
+      <w:r>
+        <w:rPr>
+          <w:rFonts w:ascii="Times New Roman" w:hAnsi="Times New Roman" w:cs="Times New Roman"/>
+          <w:sz w:val="24"/>
+          <w:szCs w:val="24"/>
+        </w:rPr>
+        <w:t>/0</w:t>
+      </w:r>
+      <w:r>
+        <w:rPr>
+          <w:rFonts w:ascii="Times New Roman" w:hAnsi="Times New Roman" w:cs="Times New Roman"/>
+          <w:sz w:val="24"/>
+          <w:szCs w:val="24"/>
+        </w:rPr>
+        <w:t>3</w:t>
+      </w:r>
+      <w:r>
+        <w:rPr>
+          <w:rFonts w:ascii="Times New Roman" w:hAnsi="Times New Roman" w:cs="Times New Roman"/>
+          <w:sz w:val="24"/>
+          <w:szCs w:val="24"/>
+        </w:rPr>
+        <w:t xml:space="preserve">/2024 </w:t>
+      </w:r>
+      <w:r>
+        <w:rPr>
+          <w:rFonts w:ascii="Times New Roman" w:hAnsi="Times New Roman" w:cs="Times New Roman"/>
+          <w:sz w:val="24"/>
+          <w:szCs w:val="24"/>
+        </w:rPr>
+        <w:t>Main Menu (Godot 4)</w:t>
+      </w:r>
+      <w:r>
+        <w:rPr>
+          <w:rFonts w:ascii="Times New Roman" w:hAnsi="Times New Roman" w:cs="Times New Roman"/>
+          <w:sz w:val="24"/>
+          <w:szCs w:val="24"/>
+        </w:rPr>
+        <w:t xml:space="preserve"> </w:t>
+      </w:r>
+      <w:hyperlink r:id="rId21" w:history="1">
+        <w:r>
+          <w:rPr>
+            <w:rStyle w:val="Hipervnculo"/>
+            <w:rFonts w:ascii="Times New Roman" w:hAnsi="Times New Roman" w:cs="Times New Roman"/>
+            <w:sz w:val="24"/>
+            <w:szCs w:val="24"/>
+          </w:rPr>
+          <w:t>https://www.youtube.com/watch?v=oDtDuwCPasg</w:t>
+        </w:r>
+      </w:hyperlink>
+    </w:p>
+    <w:p>
+      <w:pPr>
+        <w:rPr>
+          <w:rFonts w:ascii="Times New Roman" w:hAnsi="Times New Roman" w:cs="Times New Roman"/>
+          <w:sz w:val="24"/>
+          <w:szCs w:val="24"/>
+        </w:rPr>
+      </w:pPr>
+      <w:r>
+        <w:rPr>
+          <w:rFonts w:ascii="Times New Roman" w:hAnsi="Times New Roman" w:cs="Times New Roman"/>
+          <w:sz w:val="24"/>
+          <w:szCs w:val="24"/>
+        </w:rPr>
+        <w:t xml:space="preserve">06/04/2024 </w:t>
+      </w:r>
+      <w:proofErr w:type="spellStart"/>
+      <w:r>
+        <w:rPr>
+          <w:rFonts w:ascii="Times New Roman" w:hAnsi="Times New Roman" w:cs="Times New Roman"/>
+          <w:sz w:val="24"/>
+          <w:szCs w:val="24"/>
+        </w:rPr>
+        <w:t>Animation</w:t>
+      </w:r>
+      <w:proofErr w:type="spellEnd"/>
+      <w:r>
+        <w:rPr>
+          <w:rFonts w:ascii="Times New Roman" w:hAnsi="Times New Roman" w:cs="Times New Roman"/>
+          <w:sz w:val="24"/>
+          <w:szCs w:val="24"/>
+        </w:rPr>
+        <w:t xml:space="preserve"> </w:t>
+      </w:r>
+      <w:proofErr w:type="spellStart"/>
+      <w:r>
+        <w:rPr>
+          <w:rFonts w:ascii="Times New Roman" w:hAnsi="Times New Roman" w:cs="Times New Roman"/>
+          <w:sz w:val="24"/>
+          <w:szCs w:val="24"/>
+        </w:rPr>
+        <w:t>Tree</w:t>
+      </w:r>
+      <w:proofErr w:type="spellEnd"/>
+      <w:r>
+        <w:rPr>
+          <w:rFonts w:ascii="Times New Roman" w:hAnsi="Times New Roman" w:cs="Times New Roman"/>
+          <w:sz w:val="24"/>
+          <w:szCs w:val="24"/>
+        </w:rPr>
+        <w:t xml:space="preserve"> </w:t>
+      </w:r>
+      <w:proofErr w:type="spellStart"/>
+      <w:r>
+        <w:rPr>
+          <w:rFonts w:ascii="Times New Roman" w:hAnsi="Times New Roman" w:cs="Times New Roman"/>
+          <w:sz w:val="24"/>
+          <w:szCs w:val="24"/>
+        </w:rPr>
+        <w:t>State</w:t>
+      </w:r>
+      <w:proofErr w:type="spellEnd"/>
+      <w:r>
+        <w:rPr>
+          <w:rFonts w:ascii="Times New Roman" w:hAnsi="Times New Roman" w:cs="Times New Roman"/>
+          <w:sz w:val="24"/>
+          <w:szCs w:val="24"/>
+        </w:rPr>
+        <w:t xml:space="preserve"> Machine </w:t>
+      </w:r>
+      <w:proofErr w:type="spellStart"/>
+      <w:r>
+        <w:rPr>
+          <w:rFonts w:ascii="Times New Roman" w:hAnsi="Times New Roman" w:cs="Times New Roman"/>
+          <w:sz w:val="24"/>
+          <w:szCs w:val="24"/>
+        </w:rPr>
+        <w:t>Setup</w:t>
+      </w:r>
+      <w:proofErr w:type="spellEnd"/>
+      <w:r>
+        <w:rPr>
+          <w:rFonts w:ascii="Times New Roman" w:hAnsi="Times New Roman" w:cs="Times New Roman"/>
+          <w:sz w:val="24"/>
+          <w:szCs w:val="24"/>
+        </w:rPr>
+        <w:t xml:space="preserve"> w/ </w:t>
+      </w:r>
+      <w:proofErr w:type="spellStart"/>
+      <w:r>
+        <w:rPr>
+          <w:rFonts w:ascii="Times New Roman" w:hAnsi="Times New Roman" w:cs="Times New Roman"/>
+          <w:sz w:val="24"/>
+          <w:szCs w:val="24"/>
+        </w:rPr>
+        <w:t>Conditions</w:t>
+      </w:r>
+      <w:proofErr w:type="spellEnd"/>
+      <w:r>
+        <w:rPr>
+          <w:rFonts w:ascii="Times New Roman" w:hAnsi="Times New Roman" w:cs="Times New Roman"/>
+          <w:sz w:val="24"/>
+          <w:szCs w:val="24"/>
+        </w:rPr>
+        <w:t xml:space="preserve"> &amp; BlendSpace2D - Godot 4 </w:t>
+      </w:r>
+      <w:proofErr w:type="spellStart"/>
+      <w:r>
+        <w:rPr>
+          <w:rFonts w:ascii="Times New Roman" w:hAnsi="Times New Roman" w:cs="Times New Roman"/>
+          <w:sz w:val="24"/>
+          <w:szCs w:val="24"/>
+        </w:rPr>
+        <w:t>Resource</w:t>
+      </w:r>
+      <w:proofErr w:type="spellEnd"/>
+      <w:r>
+        <w:rPr>
+          <w:rFonts w:ascii="Times New Roman" w:hAnsi="Times New Roman" w:cs="Times New Roman"/>
+          <w:sz w:val="24"/>
+          <w:szCs w:val="24"/>
+        </w:rPr>
+        <w:t xml:space="preserve"> </w:t>
+      </w:r>
+      <w:proofErr w:type="spellStart"/>
+      <w:r>
+        <w:rPr>
+          <w:rFonts w:ascii="Times New Roman" w:hAnsi="Times New Roman" w:cs="Times New Roman"/>
+          <w:sz w:val="24"/>
+          <w:szCs w:val="24"/>
+        </w:rPr>
+        <w:t>Gatherer</w:t>
+      </w:r>
+      <w:proofErr w:type="spellEnd"/>
+      <w:r>
+        <w:rPr>
+          <w:rFonts w:ascii="Times New Roman" w:hAnsi="Times New Roman" w:cs="Times New Roman"/>
+          <w:sz w:val="24"/>
+          <w:szCs w:val="24"/>
+        </w:rPr>
+        <w:t xml:space="preserve"> Tutorial</w:t>
+      </w:r>
+      <w:r>
+        <w:rPr>
+          <w:rFonts w:ascii="Times New Roman" w:hAnsi="Times New Roman" w:cs="Times New Roman"/>
+          <w:sz w:val="24"/>
+          <w:szCs w:val="24"/>
+        </w:rPr>
+        <w:t xml:space="preserve"> </w:t>
+      </w:r>
+      <w:hyperlink r:id="rId22" w:history="1">
+        <w:r>
+          <w:rPr>
+            <w:rStyle w:val="Hipervnculo"/>
+            <w:rFonts w:ascii="Times New Roman" w:hAnsi="Times New Roman" w:cs="Times New Roman"/>
+            <w:sz w:val="24"/>
+            <w:szCs w:val="24"/>
+          </w:rPr>
+          <w:t>www.youtube.com/watch?v=WrMORzl3g1U&amp;t</w:t>
+        </w:r>
+      </w:hyperlink>
+    </w:p>
+    <w:p>
+      <w:pPr>
+        <w:rPr>
+          <w:rFonts w:ascii="Times New Roman" w:hAnsi="Times New Roman" w:cs="Times New Roman"/>
+          <w:sz w:val="24"/>
+          <w:szCs w:val="24"/>
+        </w:rPr>
+      </w:pPr>
+      <w:r>
+        <w:rPr>
+          <w:rFonts w:ascii="Times New Roman" w:hAnsi="Times New Roman" w:cs="Times New Roman"/>
+          <w:sz w:val="24"/>
+          <w:szCs w:val="24"/>
+        </w:rPr>
+        <w:t xml:space="preserve">09/04/2024 </w:t>
+      </w:r>
+      <w:r>
+        <w:rPr>
+          <w:rFonts w:ascii="Times New Roman" w:hAnsi="Times New Roman" w:cs="Times New Roman"/>
+          <w:sz w:val="24"/>
+          <w:szCs w:val="24"/>
+        </w:rPr>
+        <w:t xml:space="preserve">INTRODUCCIÓN A GODOT 4 [13] TILEMAP, Sistema de Tiles 2D | Indie </w:t>
+      </w:r>
+      <w:proofErr w:type="spellStart"/>
+      <w:r>
+        <w:rPr>
+          <w:rFonts w:ascii="Times New Roman" w:hAnsi="Times New Roman" w:cs="Times New Roman"/>
+          <w:sz w:val="24"/>
+          <w:szCs w:val="24"/>
+        </w:rPr>
+        <w:t>Game</w:t>
+      </w:r>
+      <w:proofErr w:type="spellEnd"/>
+      <w:r>
+        <w:rPr>
+          <w:rFonts w:ascii="Times New Roman" w:hAnsi="Times New Roman" w:cs="Times New Roman"/>
+          <w:sz w:val="24"/>
+          <w:szCs w:val="24"/>
+        </w:rPr>
+        <w:t xml:space="preserve"> Dev</w:t>
+      </w:r>
+      <w:r>
+        <w:rPr>
+          <w:rFonts w:ascii="Times New Roman" w:hAnsi="Times New Roman" w:cs="Times New Roman"/>
+          <w:sz w:val="24"/>
+          <w:szCs w:val="24"/>
+        </w:rPr>
+        <w:t xml:space="preserve"> </w:t>
+      </w:r>
+      <w:hyperlink r:id="rId23" w:history="1">
+        <w:r>
+          <w:rPr>
+            <w:rStyle w:val="Hipervnculo"/>
+            <w:rFonts w:ascii="Times New Roman" w:hAnsi="Times New Roman" w:cs="Times New Roman"/>
+            <w:sz w:val="24"/>
+            <w:szCs w:val="24"/>
+          </w:rPr>
+          <w:t>https://www.youtube.com/watch?v=XVSbjq</w:t>
+        </w:r>
+        <w:r>
+          <w:rPr>
+            <w:rStyle w:val="Hipervnculo"/>
+            <w:rFonts w:ascii="Times New Roman" w:hAnsi="Times New Roman" w:cs="Times New Roman"/>
+            <w:sz w:val="24"/>
+            <w:szCs w:val="24"/>
+          </w:rPr>
+          <w:t>j</w:t>
+        </w:r>
+        <w:r>
+          <w:rPr>
+            <w:rStyle w:val="Hipervnculo"/>
+            <w:rFonts w:ascii="Times New Roman" w:hAnsi="Times New Roman" w:cs="Times New Roman"/>
+            <w:sz w:val="24"/>
+            <w:szCs w:val="24"/>
+          </w:rPr>
+          <w:t>JhUQ&amp;t</w:t>
+        </w:r>
+      </w:hyperlink>
+    </w:p>
+    <w:p>
+      <w:pPr>
+        <w:rPr>
+          <w:rFonts w:ascii="Times New Roman" w:hAnsi="Times New Roman" w:cs="Times New Roman"/>
+          <w:sz w:val="24"/>
+          <w:szCs w:val="24"/>
+        </w:rPr>
+      </w:pPr>
+      <w:r>
+        <w:rPr>
+          <w:rFonts w:ascii="Times New Roman" w:hAnsi="Times New Roman" w:cs="Times New Roman"/>
+          <w:sz w:val="24"/>
+          <w:szCs w:val="24"/>
+        </w:rPr>
+        <w:t xml:space="preserve">16/04/2024 </w:t>
+      </w:r>
+      <w:r>
+        <w:rPr>
+          <w:rFonts w:ascii="Times New Roman" w:hAnsi="Times New Roman" w:cs="Times New Roman"/>
+          <w:sz w:val="24"/>
+          <w:szCs w:val="24"/>
+        </w:rPr>
+        <w:t xml:space="preserve">Godot 4 </w:t>
+      </w:r>
+      <w:proofErr w:type="spellStart"/>
+      <w:r>
+        <w:rPr>
+          <w:rFonts w:ascii="Times New Roman" w:hAnsi="Times New Roman" w:cs="Times New Roman"/>
+          <w:sz w:val="24"/>
+          <w:szCs w:val="24"/>
+        </w:rPr>
         <w:t>TileMap</w:t>
       </w:r>
       <w:proofErr w:type="spellEnd"/>
       <w:r>
+        <w:rPr>
+          <w:rFonts w:ascii="Times New Roman" w:hAnsi="Times New Roman" w:cs="Times New Roman"/>
+          <w:sz w:val="24"/>
+          <w:szCs w:val="24"/>
+        </w:rPr>
         <w:t xml:space="preserve"> Tutorial </w:t>
       </w:r>
       <w:proofErr w:type="spellStart"/>
       <w:r>
+        <w:rPr>
+          <w:rFonts w:ascii="Times New Roman" w:hAnsi="Times New Roman" w:cs="Times New Roman"/>
+          <w:sz w:val="24"/>
+          <w:szCs w:val="24"/>
+        </w:rPr>
         <w:t>Ep</w:t>
       </w:r>
       <w:proofErr w:type="spellEnd"/>
       <w:r>
-        <w:t xml:space="preserve"> 3 | </w:t>
+        <w:rPr>
+          <w:rFonts w:ascii="Times New Roman" w:hAnsi="Times New Roman" w:cs="Times New Roman"/>
+          <w:sz w:val="24"/>
+          <w:szCs w:val="24"/>
+        </w:rPr>
+        <w:t xml:space="preserve"> 2 | </w:t>
       </w:r>
       <w:proofErr w:type="spellStart"/>
       <w:r>
-        <w:t>Placing</w:t>
+        <w:rPr>
+          <w:rFonts w:ascii="Times New Roman" w:hAnsi="Times New Roman" w:cs="Times New Roman"/>
+          <w:sz w:val="24"/>
+          <w:szCs w:val="24"/>
+        </w:rPr>
+        <w:t>Terrains</w:t>
       </w:r>
       <w:proofErr w:type="spellEnd"/>
       <w:r>
-        <w:t xml:space="preserve"> Tiles </w:t>
+        <w:rPr>
+          <w:rFonts w:ascii="Times New Roman" w:hAnsi="Times New Roman" w:cs="Times New Roman"/>
+          <w:sz w:val="24"/>
+          <w:szCs w:val="24"/>
+        </w:rPr>
+        <w:t xml:space="preserve"> / </w:t>
       </w:r>
       <w:proofErr w:type="spellStart"/>
       <w:r>
-        <w:t>with</w:t>
+        <w:rPr>
+          <w:rFonts w:ascii="Times New Roman" w:hAnsi="Times New Roman" w:cs="Times New Roman"/>
+          <w:sz w:val="24"/>
+          <w:szCs w:val="24"/>
+        </w:rPr>
+        <w:t>Autotilling</w:t>
       </w:r>
       <w:proofErr w:type="spellEnd"/>
       <w:r>
-        <w:t xml:space="preserve"> a Mouse </w:t>
+        <w:rPr>
+          <w:rFonts w:ascii="Times New Roman" w:hAnsi="Times New Roman" w:cs="Times New Roman"/>
+          <w:sz w:val="24"/>
+          <w:szCs w:val="24"/>
+        </w:rPr>
+        <w:t xml:space="preserve"> </w:t>
+      </w:r>
+      <w:hyperlink r:id="rId24" w:history="1">
+        <w:r>
+          <w:rPr>
+            <w:rStyle w:val="Hipervnculo"/>
+            <w:rFonts w:ascii="Times New Roman" w:hAnsi="Times New Roman" w:cs="Times New Roman"/>
+            <w:sz w:val="24"/>
+            <w:szCs w:val="24"/>
+          </w:rPr>
+          <w:t>https://www.youtube.com/watch?v=uXZuitdUPP8&amp;</w:t>
+        </w:r>
+        <w:r>
+          <w:rPr>
+            <w:rStyle w:val="Hipervnculo"/>
+            <w:rFonts w:ascii="Times New Roman" w:hAnsi="Times New Roman" w:cs="Times New Roman"/>
+            <w:sz w:val="24"/>
+            <w:szCs w:val="24"/>
+          </w:rPr>
+          <w:t>t</w:t>
+        </w:r>
+      </w:hyperlink>
+    </w:p>
+    <w:p>
+      <w:pPr>
+        <w:rPr>
+          <w:rFonts w:ascii="Times New Roman" w:hAnsi="Times New Roman" w:cs="Times New Roman"/>
+          <w:sz w:val="24"/>
+          <w:szCs w:val="24"/>
+        </w:rPr>
+      </w:pPr>
+      <w:r>
+        <w:rPr>
+          <w:rFonts w:ascii="Times New Roman" w:hAnsi="Times New Roman" w:cs="Times New Roman"/>
+          <w:sz w:val="24"/>
+          <w:szCs w:val="24"/>
+        </w:rPr>
+        <w:t>1</w:t>
+      </w:r>
+      <w:r>
+        <w:rPr>
+          <w:rFonts w:ascii="Times New Roman" w:hAnsi="Times New Roman" w:cs="Times New Roman"/>
+          <w:sz w:val="24"/>
+          <w:szCs w:val="24"/>
+        </w:rPr>
+        <w:t>6</w:t>
+      </w:r>
+      <w:r>
+        <w:rPr>
+          <w:rFonts w:ascii="Times New Roman" w:hAnsi="Times New Roman" w:cs="Times New Roman"/>
+          <w:sz w:val="24"/>
+          <w:szCs w:val="24"/>
+        </w:rPr>
+        <w:t xml:space="preserve">/0/2024 Godot 4 </w:t>
       </w:r>
       <w:proofErr w:type="spellStart"/>
       <w:r>
-        <w:t>Click</w:t>
+        <w:rPr>
+          <w:rFonts w:ascii="Times New Roman" w:hAnsi="Times New Roman" w:cs="Times New Roman"/>
+          <w:sz w:val="24"/>
+          <w:szCs w:val="24"/>
+        </w:rPr>
+        <w:t>TileMap</w:t>
       </w:r>
       <w:proofErr w:type="spellEnd"/>
       <w:r>
-        <w:t xml:space="preserve"> </w:t>
-      </w:r>
-      <w:r>
-        <w:t>https://www.youtube.com/watch?v=PSEPHO8ukjI&amp;list=PLflAYKtRJ7dwtqA0FsZadrQGal8lWp-MM&amp;index=3</w:t>
-      </w:r>
+        <w:rPr>
+          <w:rFonts w:ascii="Times New Roman" w:hAnsi="Times New Roman" w:cs="Times New Roman"/>
+          <w:sz w:val="24"/>
+          <w:szCs w:val="24"/>
+        </w:rPr>
+        <w:t xml:space="preserve"> Tutorial Ep 3 | Placing Tiles with a Mouse Click </w:t>
+      </w:r>
+      <w:hyperlink r:id="rId25" w:history="1">
+        <w:r>
+          <w:rPr>
+            <w:rStyle w:val="Hipervnculo"/>
+            <w:rFonts w:ascii="Times New Roman" w:hAnsi="Times New Roman" w:cs="Times New Roman"/>
+            <w:sz w:val="24"/>
+            <w:szCs w:val="24"/>
+          </w:rPr>
+          <w:t>https://www.youtube.com/watch?v=PSEPHO8ukjI&amp;list=PLflAYKtRJ7dwtqA0FsZadrQGal8lWp-MM&amp;index=3</w:t>
+        </w:r>
+      </w:hyperlink>
     </w:p>
     <w:sectPr>
-      <w:footerReference w:type="default" r:id="rId9"/>
+      <w:footerReference w:type="default" r:id="rId26"/>
       <w:pgSz w:w="12240" w:h="15840" w:code="1"/>
       <w:pgMar w:top="1417" w:right="1701" w:bottom="1417" w:left="1701" w:header="708" w:footer="708" w:gutter="0"/>
       <w:pgNumType w:start="0"/>
@@ -3103,7 +4854,6 @@
         <w:docPartUnique/>
       </w:docPartObj>
     </w:sdtPr>
-    <w:sdtEndPr/>
     <w:sdtContent>
       <w:p>
         <w:pPr>
@@ -3117,10 +4867,16 @@
           <mc:AlternateContent>
             <mc:Choice Requires="wps">
               <w:drawing>
-                <wp:inline distT="0" distB="0" distL="0" distR="0" wp14:anchorId="7FA56F0D" wp14:editId="5DFE0EEF">
+                <wp:inline distT="0" distB="0" distL="0" distR="0" wp14:anchorId="7FA56F0D" wp14:editId="1BEB0522">
                   <wp:extent cx="5467350" cy="54610"/>
                   <wp:effectExtent l="9525" t="19050" r="9525" b="12065"/>
-                  <wp:docPr id="753309786" name="Diagrama de flujo: decisión 5"/>
+                  <wp:docPr id="753309786" name="Diagrama de flujo: decisión 5">
+                    <a:extLst xmlns:a="http://schemas.openxmlformats.org/drawingml/2006/main">
+                      <a:ext uri="{C183D7F6-B498-43B3-948B-1728B52AA6E4}">
+                        <adec:decorative xmlns:adec="http://schemas.microsoft.com/office/drawing/2017/decorative" val="1"/>
+                      </a:ext>
+                    </a:extLst>
+                  </wp:docPr>
                   <wp:cNvGraphicFramePr>
                     <a:graphicFrameLocks xmlns:a="http://schemas.openxmlformats.org/drawingml/2006/main"/>
                   </wp:cNvGraphicFramePr>
@@ -3161,11 +4917,11 @@
             </mc:Choice>
             <mc:Fallback>
               <w:pict>
-                <v:shapetype w14:anchorId="04B4DC29" id="_x0000_t110" coordsize="21600,21600" o:spt="110" path="m10800,l,10800,10800,21600,21600,10800xe">
+                <v:shapetype w14:anchorId="28BBE86D" id="_x0000_t110" coordsize="21600,21600" o:spt="110" path="m10800,l,10800,10800,21600,21600,10800xe">
                   <v:stroke joinstyle="miter"/>
                   <v:path gradientshapeok="t" o:connecttype="rect" textboxrect="5400,5400,16200,16200"/>
                 </v:shapetype>
-                <v:shape id="Diagrama de flujo: decisión 5" o:spid="_x0000_s1026" type="#_x0000_t110" style="width:430.5pt;height:4.3pt;visibility:visible;mso-wrap-style:square;mso-left-percent:-10001;mso-top-percent:-10001;mso-position-horizontal:absolute;mso-position-horizontal-relative:char;mso-position-vertical:absolute;mso-position-vertical-relative:line;mso-left-percent:-10001;mso-top-percent:-10001;v-text-anchor:top" o:gfxdata="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" fillcolor="black">
+                <v:shape id="Diagrama de flujo: decisión 5" o:spid="_x0000_s1026" type="#_x0000_t110" alt="&quot;&quot;" style="width:430.5pt;height:4.3pt;visibility:visible;mso-wrap-style:square;mso-left-percent:-10001;mso-top-percent:-10001;mso-position-horizontal:absolute;mso-position-horizontal-relative:char;mso-position-vertical:absolute;mso-position-vertical-relative:line;mso-left-percent:-10001;mso-top-percent:-10001;v-text-anchor:top" o:gfxdata="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" fillcolor="black">
                   <w10:anchorlock/>
                 </v:shape>
               </w:pict>
@@ -3227,6 +4983,118 @@
 <file path=word/numbering.xml><?xml version="1.0" encoding="utf-8"?>
 <w:numbering xmlns:wpc="http://schemas.microsoft.com/office/word/2010/wordprocessingCanvas" xmlns:cx="http://schemas.microsoft.com/office/drawing/2014/chartex" xmlns:cx1="http://schemas.microsoft.com/office/drawing/2015/9/8/chartex" xmlns:cx2="http://schemas.microsoft.com/office/drawing/2015/10/21/chartex" xmlns:cx3="http://schemas.microsoft.com/office/drawing/2016/5/9/chartex" xmlns:cx4="http://schemas.microsoft.com/office/drawing/2016/5/10/chartex" xmlns:cx5="http://schemas.microsoft.com/office/drawing/2016/5/11/chartex" xmlns:cx6="http://schemas.microsoft.com/office/drawing/2016/5/12/chartex" xmlns:cx7="http://schemas.microsoft.com/office/drawing/2016/5/13/chartex" xmlns:cx8="http://schemas.microsoft.com/office/drawing/2016/5/14/chartex" xmlns:mc="http://schemas.openxmlformats.org/markup-compatibility/2006" xmlns:aink="http://schemas.microsoft.com/office/drawing/2016/ink" xmlns:am3d="http://schemas.microsoft.com/office/drawing/2017/model3d" xmlns:o="urn:schemas-microsoft-com:office:office" xmlns:oel="http://schemas.microsoft.com/office/2019/extlst" xmlns:r="http://schemas.openxmlformats.org/officeDocument/2006/relationships" xmlns:m="http://schemas.openxmlformats.org/officeDocument/2006/math" xmlns:v="urn:schemas-microsoft-com:vml" xmlns:wp14="http://schemas.microsoft.com/office/word/2010/wordprocessingDrawing" xmlns:wp="http://schemas.openxmlformats.org/drawingml/2006/wordprocessingDrawing" xmlns:w10="urn:schemas-microsoft-com:office:word" xmlns:w="http://schemas.openxmlformats.org/wordprocessingml/2006/main" xmlns:w14="http://schemas.microsoft.com/office/word/2010/wordml" xmlns:w15="http://schemas.microsoft.com/office/word/2012/wordml" xmlns:w16cex="http://schemas.microsoft.com/office/word/2018/wordml/cex" xmlns:w16cid="http://schemas.microsoft.com/office/word/2016/wordml/cid" xmlns:w16="http://schemas.microsoft.com/office/word/2018/wordml" xmlns:w16sdtdh="http://schemas.microsoft.com/office/word/2020/wordml/sdtdatahash" xmlns:w16se="http://schemas.microsoft.com/office/word/2015/wordml/symex" xmlns:wpg="http://schemas.microsoft.com/office/word/2010/wordprocessingGroup" xmlns:wpi="http://schemas.microsoft.com/office/word/2010/wordprocessingInk" xmlns:wne="http://schemas.microsoft.com/office/word/2006/wordml" xmlns:wps="http://schemas.microsoft.com/office/word/2010/wordprocessingShape" mc:Ignorable="w14 w15 w16se w16cid w16 w16cex w16sdtdh wp14">
   <w:abstractNum w:abstractNumId="0" w15:restartNumberingAfterBreak="0">
+    <w:nsid w:val="1BA25D46"/>
+    <w:multiLevelType w:val="hybridMultilevel"/>
+    <w:tmpl w:val="A9E8AA0C"/>
+    <w:lvl w:ilvl="0" w:tplc="9BB4CDAA">
+      <w:numFmt w:val="bullet"/>
+      <w:lvlText w:val="-"/>
+      <w:lvlJc w:val="left"/>
+      <w:pPr>
+        <w:ind w:left="720" w:hanging="360"/>
+      </w:pPr>
+      <w:rPr>
+        <w:rFonts w:ascii="Times New Roman" w:eastAsiaTheme="minorHAnsi" w:hAnsi="Times New Roman" w:cs="Times New Roman" w:hint="default"/>
+      </w:rPr>
+    </w:lvl>
+    <w:lvl w:ilvl="1" w:tplc="0C0A0003" w:tentative="1">
+      <w:start w:val="1"/>
+      <w:numFmt w:val="bullet"/>
+      <w:lvlText w:val="o"/>
+      <w:lvlJc w:val="left"/>
+      <w:pPr>
+        <w:ind w:left="1440" w:hanging="360"/>
+      </w:pPr>
+      <w:rPr>
+        <w:rFonts w:ascii="Courier New" w:hAnsi="Courier New" w:cs="Courier New" w:hint="default"/>
+      </w:rPr>
+    </w:lvl>
+    <w:lvl w:ilvl="2" w:tplc="0C0A0005" w:tentative="1">
+      <w:start w:val="1"/>
+      <w:numFmt w:val="bullet"/>
+      <w:lvlText w:val=""/>
+      <w:lvlJc w:val="left"/>
+      <w:pPr>
+        <w:ind w:left="2160" w:hanging="360"/>
+      </w:pPr>
+      <w:rPr>
+        <w:rFonts w:ascii="Wingdings" w:hAnsi="Wingdings" w:hint="default"/>
+      </w:rPr>
+    </w:lvl>
+    <w:lvl w:ilvl="3" w:tplc="0C0A0001" w:tentative="1">
+      <w:start w:val="1"/>
+      <w:numFmt w:val="bullet"/>
+      <w:lvlText w:val=""/>
+      <w:lvlJc w:val="left"/>
+      <w:pPr>
+        <w:ind w:left="2880" w:hanging="360"/>
+      </w:pPr>
+      <w:rPr>
+        <w:rFonts w:ascii="Symbol" w:hAnsi="Symbol" w:hint="default"/>
+      </w:rPr>
+    </w:lvl>
+    <w:lvl w:ilvl="4" w:tplc="0C0A0003" w:tentative="1">
+      <w:start w:val="1"/>
+      <w:numFmt w:val="bullet"/>
+      <w:lvlText w:val="o"/>
+      <w:lvlJc w:val="left"/>
+      <w:pPr>
+        <w:ind w:left="3600" w:hanging="360"/>
+      </w:pPr>
+      <w:rPr>
+        <w:rFonts w:ascii="Courier New" w:hAnsi="Courier New" w:cs="Courier New" w:hint="default"/>
+      </w:rPr>
+    </w:lvl>
+    <w:lvl w:ilvl="5" w:tplc="0C0A0005" w:tentative="1">
+      <w:start w:val="1"/>
+      <w:numFmt w:val="bullet"/>
+      <w:lvlText w:val=""/>
+      <w:lvlJc w:val="left"/>
+      <w:pPr>
+        <w:ind w:left="4320" w:hanging="360"/>
+      </w:pPr>
+      <w:rPr>
+        <w:rFonts w:ascii="Wingdings" w:hAnsi="Wingdings" w:hint="default"/>
+      </w:rPr>
+    </w:lvl>
+    <w:lvl w:ilvl="6" w:tplc="0C0A0001" w:tentative="1">
+      <w:start w:val="1"/>
+      <w:numFmt w:val="bullet"/>
+      <w:lvlText w:val=""/>
+      <w:lvlJc w:val="left"/>
+      <w:pPr>
+        <w:ind w:left="5040" w:hanging="360"/>
+      </w:pPr>
+      <w:rPr>
+        <w:rFonts w:ascii="Symbol" w:hAnsi="Symbol" w:hint="default"/>
+      </w:rPr>
+    </w:lvl>
+    <w:lvl w:ilvl="7" w:tplc="0C0A0003" w:tentative="1">
+      <w:start w:val="1"/>
+      <w:numFmt w:val="bullet"/>
+      <w:lvlText w:val="o"/>
+      <w:lvlJc w:val="left"/>
+      <w:pPr>
+        <w:ind w:left="5760" w:hanging="360"/>
+      </w:pPr>
+      <w:rPr>
+        <w:rFonts w:ascii="Courier New" w:hAnsi="Courier New" w:cs="Courier New" w:hint="default"/>
+      </w:rPr>
+    </w:lvl>
+    <w:lvl w:ilvl="8" w:tplc="0C0A0005" w:tentative="1">
+      <w:start w:val="1"/>
+      <w:numFmt w:val="bullet"/>
+      <w:lvlText w:val=""/>
+      <w:lvlJc w:val="left"/>
+      <w:pPr>
+        <w:ind w:left="6480" w:hanging="360"/>
+      </w:pPr>
+      <w:rPr>
+        <w:rFonts w:ascii="Wingdings" w:hAnsi="Wingdings" w:hint="default"/>
+      </w:rPr>
+    </w:lvl>
+  </w:abstractNum>
+  <w:abstractNum w:abstractNumId="1" w15:restartNumberingAfterBreak="0">
     <w:nsid w:val="49550FC9"/>
     <w:multiLevelType w:val="multilevel"/>
     <w:tmpl w:val="EB581784"/>
@@ -3348,6 +5216,9 @@
     </w:lvl>
   </w:abstractNum>
   <w:num w:numId="1" w16cid:durableId="613638515">
+    <w:abstractNumId w:val="1"/>
+  </w:num>
+  <w:num w:numId="2" w16cid:durableId="2090692563">
     <w:abstractNumId w:val="0"/>
   </w:num>
 </w:numbering>

</xml_diff>

<commit_message>
Intento de crecimiento de plantas
</commit_message>
<xml_diff>
--- a/Memoria DAM.docx
+++ b/Memoria DAM.docx
@@ -1,13 +1,13 @@
 
 <file path=word/document.xml><?xml version="1.0" encoding="utf-8"?>
-<w:document xmlns:wpc="http://schemas.microsoft.com/office/word/2010/wordprocessingCanvas" xmlns:cx="http://schemas.microsoft.com/office/drawing/2014/chartex" xmlns:cx1="http://schemas.microsoft.com/office/drawing/2015/9/8/chartex" xmlns:cx2="http://schemas.microsoft.com/office/drawing/2015/10/21/chartex" xmlns:cx3="http://schemas.microsoft.com/office/drawing/2016/5/9/chartex" xmlns:cx4="http://schemas.microsoft.com/office/drawing/2016/5/10/chartex" xmlns:cx5="http://schemas.microsoft.com/office/drawing/2016/5/11/chartex" xmlns:cx6="http://schemas.microsoft.com/office/drawing/2016/5/12/chartex" xmlns:cx7="http://schemas.microsoft.com/office/drawing/2016/5/13/chartex" xmlns:cx8="http://schemas.microsoft.com/office/drawing/2016/5/14/chartex" xmlns:mc="http://schemas.openxmlformats.org/markup-compatibility/2006" xmlns:aink="http://schemas.microsoft.com/office/drawing/2016/ink" xmlns:am3d="http://schemas.microsoft.com/office/drawing/2017/model3d" xmlns:o="urn:schemas-microsoft-com:office:office" xmlns:oel="http://schemas.microsoft.com/office/2019/extlst" xmlns:r="http://schemas.openxmlformats.org/officeDocument/2006/relationships" xmlns:m="http://schemas.openxmlformats.org/officeDocument/2006/math" xmlns:v="urn:schemas-microsoft-com:vml" xmlns:wp14="http://schemas.microsoft.com/office/word/2010/wordprocessingDrawing" xmlns:wp="http://schemas.openxmlformats.org/drawingml/2006/wordprocessingDrawing" xmlns:w10="urn:schemas-microsoft-com:office:word" xmlns:w="http://schemas.openxmlformats.org/wordprocessingml/2006/main" xmlns:w14="http://schemas.microsoft.com/office/word/2010/wordml" xmlns:w15="http://schemas.microsoft.com/office/word/2012/wordml" xmlns:w16cex="http://schemas.microsoft.com/office/word/2018/wordml/cex" xmlns:w16cid="http://schemas.microsoft.com/office/word/2016/wordml/cid" xmlns:w16="http://schemas.microsoft.com/office/word/2018/wordml" xmlns:w16sdtdh="http://schemas.microsoft.com/office/word/2020/wordml/sdtdatahash" xmlns:w16se="http://schemas.microsoft.com/office/word/2015/wordml/symex" xmlns:wpg="http://schemas.microsoft.com/office/word/2010/wordprocessingGroup" xmlns:wpi="http://schemas.microsoft.com/office/word/2010/wordprocessingInk" xmlns:wne="http://schemas.microsoft.com/office/word/2006/wordml" xmlns:wps="http://schemas.microsoft.com/office/word/2010/wordprocessingShape" mc:Ignorable="w14 w15 w16se w16cid w16 w16cex w16sdtdh wp14">
+<w:document xmlns:wpc="http://schemas.microsoft.com/office/word/2010/wordprocessingCanvas" xmlns:cx="http://schemas.microsoft.com/office/drawing/2014/chartex" xmlns:cx1="http://schemas.microsoft.com/office/drawing/2015/9/8/chartex" xmlns:cx2="http://schemas.microsoft.com/office/drawing/2015/10/21/chartex" xmlns:cx3="http://schemas.microsoft.com/office/drawing/2016/5/9/chartex" xmlns:cx4="http://schemas.microsoft.com/office/drawing/2016/5/10/chartex" xmlns:cx5="http://schemas.microsoft.com/office/drawing/2016/5/11/chartex" xmlns:cx6="http://schemas.microsoft.com/office/drawing/2016/5/12/chartex" xmlns:cx7="http://schemas.microsoft.com/office/drawing/2016/5/13/chartex" xmlns:cx8="http://schemas.microsoft.com/office/drawing/2016/5/14/chartex" xmlns:mc="http://schemas.openxmlformats.org/markup-compatibility/2006" xmlns:aink="http://schemas.microsoft.com/office/drawing/2016/ink" xmlns:am3d="http://schemas.microsoft.com/office/drawing/2017/model3d" xmlns:o="urn:schemas-microsoft-com:office:office" xmlns:oel="http://schemas.microsoft.com/office/2019/extlst" xmlns:r="http://schemas.openxmlformats.org/officeDocument/2006/relationships" xmlns:m="http://schemas.openxmlformats.org/officeDocument/2006/math" xmlns:v="urn:schemas-microsoft-com:vml" xmlns:wp14="http://schemas.microsoft.com/office/word/2010/wordprocessingDrawing" xmlns:wp="http://schemas.openxmlformats.org/drawingml/2006/wordprocessingDrawing" xmlns:w10="urn:schemas-microsoft-com:office:word" xmlns:w="http://schemas.openxmlformats.org/wordprocessingml/2006/main" xmlns:w14="http://schemas.microsoft.com/office/word/2010/wordml" xmlns:w15="http://schemas.microsoft.com/office/word/2012/wordml" xmlns:w16cex="http://schemas.microsoft.com/office/word/2018/wordml/cex" xmlns:w16cid="http://schemas.microsoft.com/office/word/2016/wordml/cid" xmlns:w16="http://schemas.microsoft.com/office/word/2018/wordml" xmlns:w16du="http://schemas.microsoft.com/office/word/2023/wordml/word16du" xmlns:w16sdtdh="http://schemas.microsoft.com/office/word/2020/wordml/sdtdatahash" xmlns:w16se="http://schemas.microsoft.com/office/word/2015/wordml/symex" xmlns:wpg="http://schemas.microsoft.com/office/word/2010/wordprocessingGroup" xmlns:wpi="http://schemas.microsoft.com/office/word/2010/wordprocessingInk" xmlns:wne="http://schemas.microsoft.com/office/word/2006/wordml" xmlns:wps="http://schemas.microsoft.com/office/word/2010/wordprocessingShape" mc:Ignorable="w14 w15 w16se w16cid w16 w16cex w16sdtdh w16du wp14">
   <w:body>
     <w:p>
       <w:pPr>
         <w:pStyle w:val="Ttulo1"/>
       </w:pPr>
-      <w:bookmarkStart w:id="0" w:name="_Hlk112666688"/>
-      <w:bookmarkStart w:id="1" w:name="_Toc165331347"/>
+      <w:bookmarkStart w:id="0" w:name="_Toc165331347"/>
+      <w:bookmarkStart w:id="1" w:name="_Hlk112666688"/>
       <w:r>
         <w:rPr>
           <w:noProof/>
@@ -86,7 +86,7 @@
           </wp:anchor>
         </w:drawing>
       </w:r>
-      <w:bookmarkEnd w:id="1"/>
+      <w:bookmarkEnd w:id="0"/>
     </w:p>
     <w:p>
       <w:pPr>
@@ -798,7 +798,7 @@
           </mc:Fallback>
         </mc:AlternateContent>
       </w:r>
-      <w:bookmarkEnd w:id="0"/>
+      <w:bookmarkEnd w:id="1"/>
       <w:r>
         <w:br w:type="page"/>
       </w:r>
@@ -7056,6 +7056,7 @@
       <w:pPr>
         <w:spacing w:line="276" w:lineRule="auto"/>
         <w:rPr>
+          <w:rStyle w:val="Hipervnculo"/>
           <w:rFonts w:ascii="Times New Roman" w:hAnsi="Times New Roman" w:cs="Times New Roman"/>
           <w:sz w:val="24"/>
           <w:szCs w:val="24"/>
@@ -7115,8 +7116,198 @@
         </w:r>
       </w:hyperlink>
     </w:p>
+    <w:p>
+      <w:pPr>
+        <w:spacing w:line="276" w:lineRule="auto"/>
+        <w:rPr>
+          <w:rFonts w:ascii="Times New Roman" w:hAnsi="Times New Roman" w:cs="Times New Roman"/>
+          <w:sz w:val="24"/>
+          <w:szCs w:val="24"/>
+        </w:rPr>
+      </w:pPr>
+      <w:r>
+        <w:rPr>
+          <w:rFonts w:ascii="Times New Roman" w:hAnsi="Times New Roman" w:cs="Times New Roman"/>
+          <w:sz w:val="24"/>
+          <w:szCs w:val="24"/>
+        </w:rPr>
+        <w:t xml:space="preserve">30/04/2024 </w:t>
+      </w:r>
+      <w:r>
+        <w:rPr>
+          <w:rFonts w:ascii="Times New Roman" w:hAnsi="Times New Roman" w:cs="Times New Roman"/>
+          <w:sz w:val="24"/>
+          <w:szCs w:val="24"/>
+        </w:rPr>
+        <w:t xml:space="preserve">Godot 4 </w:t>
+      </w:r>
+      <w:proofErr w:type="spellStart"/>
+      <w:r>
+        <w:rPr>
+          <w:rFonts w:ascii="Times New Roman" w:hAnsi="Times New Roman" w:cs="Times New Roman"/>
+          <w:sz w:val="24"/>
+          <w:szCs w:val="24"/>
+        </w:rPr>
+        <w:t>Timer</w:t>
+      </w:r>
+      <w:proofErr w:type="spellEnd"/>
+      <w:r>
+        <w:rPr>
+          <w:rFonts w:ascii="Times New Roman" w:hAnsi="Times New Roman" w:cs="Times New Roman"/>
+          <w:sz w:val="24"/>
+          <w:szCs w:val="24"/>
+        </w:rPr>
+        <w:t xml:space="preserve"> </w:t>
+      </w:r>
+      <w:proofErr w:type="spellStart"/>
+      <w:r>
+        <w:rPr>
+          <w:rFonts w:ascii="Times New Roman" w:hAnsi="Times New Roman" w:cs="Times New Roman"/>
+          <w:sz w:val="24"/>
+          <w:szCs w:val="24"/>
+        </w:rPr>
+        <w:t>Node</w:t>
+      </w:r>
+      <w:proofErr w:type="spellEnd"/>
+      <w:r>
+        <w:rPr>
+          <w:rFonts w:ascii="Times New Roman" w:hAnsi="Times New Roman" w:cs="Times New Roman"/>
+          <w:sz w:val="24"/>
+          <w:szCs w:val="24"/>
+        </w:rPr>
+        <w:t xml:space="preserve"> Tutorial</w:t>
+      </w:r>
+      <w:r>
+        <w:rPr>
+          <w:rFonts w:ascii="Times New Roman" w:hAnsi="Times New Roman" w:cs="Times New Roman"/>
+          <w:sz w:val="24"/>
+          <w:szCs w:val="24"/>
+        </w:rPr>
+        <w:t xml:space="preserve"> </w:t>
+      </w:r>
+      <w:hyperlink r:id="rId36" w:history="1">
+        <w:r>
+          <w:rPr>
+            <w:rStyle w:val="Hipervnculo"/>
+            <w:rFonts w:ascii="Times New Roman" w:hAnsi="Times New Roman" w:cs="Times New Roman"/>
+            <w:sz w:val="24"/>
+            <w:szCs w:val="24"/>
+          </w:rPr>
+          <w:t>https://www.youtube.com/watch?v=Zf6awHRr7bU</w:t>
+        </w:r>
+      </w:hyperlink>
+    </w:p>
+    <w:p>
+      <w:pPr>
+        <w:spacing w:line="276" w:lineRule="auto"/>
+        <w:rPr>
+          <w:rFonts w:ascii="Times New Roman" w:hAnsi="Times New Roman" w:cs="Times New Roman"/>
+          <w:sz w:val="24"/>
+          <w:szCs w:val="24"/>
+        </w:rPr>
+      </w:pPr>
+      <w:r>
+        <w:rPr>
+          <w:rFonts w:ascii="Times New Roman" w:hAnsi="Times New Roman" w:cs="Times New Roman"/>
+          <w:sz w:val="24"/>
+          <w:szCs w:val="24"/>
+        </w:rPr>
+        <w:t xml:space="preserve">30/04/2024 </w:t>
+      </w:r>
+      <w:r>
+        <w:rPr>
+          <w:rFonts w:ascii="Times New Roman" w:hAnsi="Times New Roman" w:cs="Times New Roman"/>
+          <w:sz w:val="24"/>
+          <w:szCs w:val="24"/>
+        </w:rPr>
+        <w:t xml:space="preserve">Como crear un </w:t>
+      </w:r>
+      <w:proofErr w:type="spellStart"/>
+      <w:r>
+        <w:rPr>
+          <w:rFonts w:ascii="Times New Roman" w:hAnsi="Times New Roman" w:cs="Times New Roman"/>
+          <w:sz w:val="24"/>
+          <w:szCs w:val="24"/>
+        </w:rPr>
+        <w:t>timer</w:t>
+      </w:r>
+      <w:proofErr w:type="spellEnd"/>
+      <w:r>
+        <w:rPr>
+          <w:rFonts w:ascii="Times New Roman" w:hAnsi="Times New Roman" w:cs="Times New Roman"/>
+          <w:sz w:val="24"/>
+          <w:szCs w:val="24"/>
+        </w:rPr>
+        <w:t xml:space="preserve">! (Godot </w:t>
+      </w:r>
+      <w:proofErr w:type="spellStart"/>
+      <w:r>
+        <w:rPr>
+          <w:rFonts w:ascii="Times New Roman" w:hAnsi="Times New Roman" w:cs="Times New Roman"/>
+          <w:sz w:val="24"/>
+          <w:szCs w:val="24"/>
+        </w:rPr>
+        <w:t>Engine</w:t>
+      </w:r>
+      <w:proofErr w:type="spellEnd"/>
+      <w:r>
+        <w:rPr>
+          <w:rFonts w:ascii="Times New Roman" w:hAnsi="Times New Roman" w:cs="Times New Roman"/>
+          <w:sz w:val="24"/>
+          <w:szCs w:val="24"/>
+        </w:rPr>
+        <w:t xml:space="preserve"> 4)</w:t>
+      </w:r>
+      <w:r>
+        <w:rPr>
+          <w:rFonts w:ascii="Times New Roman" w:hAnsi="Times New Roman" w:cs="Times New Roman"/>
+          <w:sz w:val="24"/>
+          <w:szCs w:val="24"/>
+        </w:rPr>
+        <w:t xml:space="preserve"> </w:t>
+      </w:r>
+      <w:hyperlink r:id="rId37" w:history="1">
+        <w:r>
+          <w:rPr>
+            <w:rStyle w:val="Hipervnculo"/>
+            <w:rFonts w:ascii="Times New Roman" w:hAnsi="Times New Roman" w:cs="Times New Roman"/>
+            <w:sz w:val="24"/>
+            <w:szCs w:val="24"/>
+          </w:rPr>
+          <w:t>https://www.youtube.com/watch?v=TyPalRr_jpo</w:t>
+        </w:r>
+      </w:hyperlink>
+    </w:p>
+    <w:p>
+      <w:pPr>
+        <w:spacing w:line="276" w:lineRule="auto"/>
+        <w:rPr>
+          <w:rFonts w:ascii="Times New Roman" w:hAnsi="Times New Roman" w:cs="Times New Roman"/>
+          <w:sz w:val="24"/>
+          <w:szCs w:val="24"/>
+        </w:rPr>
+      </w:pPr>
+    </w:p>
+    <w:p>
+      <w:pPr>
+        <w:spacing w:line="276" w:lineRule="auto"/>
+        <w:rPr>
+          <w:rFonts w:ascii="Times New Roman" w:hAnsi="Times New Roman" w:cs="Times New Roman"/>
+          <w:sz w:val="24"/>
+          <w:szCs w:val="24"/>
+        </w:rPr>
+      </w:pPr>
+      <w:r>
+        <w:rPr>
+          <w:rFonts w:ascii="Times New Roman" w:hAnsi="Times New Roman" w:cs="Times New Roman"/>
+          <w:sz w:val="24"/>
+          <w:szCs w:val="24"/>
+        </w:rPr>
+        <w:t>456</w:t>
+      </w:r>
+    </w:p>
     <w:sectPr>
-      <w:footerReference w:type="default" r:id="rId36"/>
+      <w:footerReference w:type="default" r:id="rId38"/>
       <w:pgSz w:w="12240" w:h="15840" w:code="1"/>
       <w:pgMar w:top="1417" w:right="1701" w:bottom="1417" w:left="1701" w:header="708" w:footer="708" w:gutter="0"/>
       <w:pgNumType w:start="0"/>
@@ -7129,7 +7320,7 @@
 </file>
 
 <file path=word/endnotes.xml><?xml version="1.0" encoding="utf-8"?>
-<w:endnotes xmlns:wpc="http://schemas.microsoft.com/office/word/2010/wordprocessingCanvas" xmlns:cx="http://schemas.microsoft.com/office/drawing/2014/chartex" xmlns:cx1="http://schemas.microsoft.com/office/drawing/2015/9/8/chartex" xmlns:cx2="http://schemas.microsoft.com/office/drawing/2015/10/21/chartex" xmlns:cx3="http://schemas.microsoft.com/office/drawing/2016/5/9/chartex" xmlns:cx4="http://schemas.microsoft.com/office/drawing/2016/5/10/chartex" xmlns:cx5="http://schemas.microsoft.com/office/drawing/2016/5/11/chartex" xmlns:cx6="http://schemas.microsoft.com/office/drawing/2016/5/12/chartex" xmlns:cx7="http://schemas.microsoft.com/office/drawing/2016/5/13/chartex" xmlns:cx8="http://schemas.microsoft.com/office/drawing/2016/5/14/chartex" xmlns:mc="http://schemas.openxmlformats.org/markup-compatibility/2006" xmlns:aink="http://schemas.microsoft.com/office/drawing/2016/ink" xmlns:am3d="http://schemas.microsoft.com/office/drawing/2017/model3d" xmlns:o="urn:schemas-microsoft-com:office:office" xmlns:oel="http://schemas.microsoft.com/office/2019/extlst" xmlns:r="http://schemas.openxmlformats.org/officeDocument/2006/relationships" xmlns:m="http://schemas.openxmlformats.org/officeDocument/2006/math" xmlns:v="urn:schemas-microsoft-com:vml" xmlns:wp14="http://schemas.microsoft.com/office/word/2010/wordprocessingDrawing" xmlns:wp="http://schemas.openxmlformats.org/drawingml/2006/wordprocessingDrawing" xmlns:w10="urn:schemas-microsoft-com:office:word" xmlns:w="http://schemas.openxmlformats.org/wordprocessingml/2006/main" xmlns:w14="http://schemas.microsoft.com/office/word/2010/wordml" xmlns:w15="http://schemas.microsoft.com/office/word/2012/wordml" xmlns:w16cex="http://schemas.microsoft.com/office/word/2018/wordml/cex" xmlns:w16cid="http://schemas.microsoft.com/office/word/2016/wordml/cid" xmlns:w16="http://schemas.microsoft.com/office/word/2018/wordml" xmlns:w16sdtdh="http://schemas.microsoft.com/office/word/2020/wordml/sdtdatahash" xmlns:w16se="http://schemas.microsoft.com/office/word/2015/wordml/symex" xmlns:wpg="http://schemas.microsoft.com/office/word/2010/wordprocessingGroup" xmlns:wpi="http://schemas.microsoft.com/office/word/2010/wordprocessingInk" xmlns:wne="http://schemas.microsoft.com/office/word/2006/wordml" xmlns:wps="http://schemas.microsoft.com/office/word/2010/wordprocessingShape" mc:Ignorable="w14 w15 w16se w16cid w16 w16cex w16sdtdh wp14">
+<w:endnotes xmlns:wpc="http://schemas.microsoft.com/office/word/2010/wordprocessingCanvas" xmlns:cx="http://schemas.microsoft.com/office/drawing/2014/chartex" xmlns:cx1="http://schemas.microsoft.com/office/drawing/2015/9/8/chartex" xmlns:cx2="http://schemas.microsoft.com/office/drawing/2015/10/21/chartex" xmlns:cx3="http://schemas.microsoft.com/office/drawing/2016/5/9/chartex" xmlns:cx4="http://schemas.microsoft.com/office/drawing/2016/5/10/chartex" xmlns:cx5="http://schemas.microsoft.com/office/drawing/2016/5/11/chartex" xmlns:cx6="http://schemas.microsoft.com/office/drawing/2016/5/12/chartex" xmlns:cx7="http://schemas.microsoft.com/office/drawing/2016/5/13/chartex" xmlns:cx8="http://schemas.microsoft.com/office/drawing/2016/5/14/chartex" xmlns:mc="http://schemas.openxmlformats.org/markup-compatibility/2006" xmlns:aink="http://schemas.microsoft.com/office/drawing/2016/ink" xmlns:am3d="http://schemas.microsoft.com/office/drawing/2017/model3d" xmlns:o="urn:schemas-microsoft-com:office:office" xmlns:oel="http://schemas.microsoft.com/office/2019/extlst" xmlns:r="http://schemas.openxmlformats.org/officeDocument/2006/relationships" xmlns:m="http://schemas.openxmlformats.org/officeDocument/2006/math" xmlns:v="urn:schemas-microsoft-com:vml" xmlns:wp14="http://schemas.microsoft.com/office/word/2010/wordprocessingDrawing" xmlns:wp="http://schemas.openxmlformats.org/drawingml/2006/wordprocessingDrawing" xmlns:w10="urn:schemas-microsoft-com:office:word" xmlns:w="http://schemas.openxmlformats.org/wordprocessingml/2006/main" xmlns:w14="http://schemas.microsoft.com/office/word/2010/wordml" xmlns:w15="http://schemas.microsoft.com/office/word/2012/wordml" xmlns:w16cex="http://schemas.microsoft.com/office/word/2018/wordml/cex" xmlns:w16cid="http://schemas.microsoft.com/office/word/2016/wordml/cid" xmlns:w16="http://schemas.microsoft.com/office/word/2018/wordml" xmlns:w16du="http://schemas.microsoft.com/office/word/2023/wordml/word16du" xmlns:w16sdtdh="http://schemas.microsoft.com/office/word/2020/wordml/sdtdatahash" xmlns:w16se="http://schemas.microsoft.com/office/word/2015/wordml/symex" xmlns:wpg="http://schemas.microsoft.com/office/word/2010/wordprocessingGroup" xmlns:wpi="http://schemas.microsoft.com/office/word/2010/wordprocessingInk" xmlns:wne="http://schemas.microsoft.com/office/word/2006/wordml" xmlns:wps="http://schemas.microsoft.com/office/word/2010/wordprocessingShape" mc:Ignorable="w14 w15 w16se w16cid w16 w16cex w16sdtdh w16du wp14">
   <w:endnote w:type="separator" w:id="-1">
     <w:p>
       <w:pPr>
@@ -7154,7 +7345,7 @@
 </file>
 
 <file path=word/footer1.xml><?xml version="1.0" encoding="utf-8"?>
-<w:ftr xmlns:wpc="http://schemas.microsoft.com/office/word/2010/wordprocessingCanvas" xmlns:cx="http://schemas.microsoft.com/office/drawing/2014/chartex" xmlns:cx1="http://schemas.microsoft.com/office/drawing/2015/9/8/chartex" xmlns:cx2="http://schemas.microsoft.com/office/drawing/2015/10/21/chartex" xmlns:cx3="http://schemas.microsoft.com/office/drawing/2016/5/9/chartex" xmlns:cx4="http://schemas.microsoft.com/office/drawing/2016/5/10/chartex" xmlns:cx5="http://schemas.microsoft.com/office/drawing/2016/5/11/chartex" xmlns:cx6="http://schemas.microsoft.com/office/drawing/2016/5/12/chartex" xmlns:cx7="http://schemas.microsoft.com/office/drawing/2016/5/13/chartex" xmlns:cx8="http://schemas.microsoft.com/office/drawing/2016/5/14/chartex" xmlns:mc="http://schemas.openxmlformats.org/markup-compatibility/2006" xmlns:aink="http://schemas.microsoft.com/office/drawing/2016/ink" xmlns:am3d="http://schemas.microsoft.com/office/drawing/2017/model3d" xmlns:o="urn:schemas-microsoft-com:office:office" xmlns:oel="http://schemas.microsoft.com/office/2019/extlst" xmlns:r="http://schemas.openxmlformats.org/officeDocument/2006/relationships" xmlns:m="http://schemas.openxmlformats.org/officeDocument/2006/math" xmlns:v="urn:schemas-microsoft-com:vml" xmlns:wp14="http://schemas.microsoft.com/office/word/2010/wordprocessingDrawing" xmlns:wp="http://schemas.openxmlformats.org/drawingml/2006/wordprocessingDrawing" xmlns:w10="urn:schemas-microsoft-com:office:word" xmlns:w="http://schemas.openxmlformats.org/wordprocessingml/2006/main" xmlns:w14="http://schemas.microsoft.com/office/word/2010/wordml" xmlns:w15="http://schemas.microsoft.com/office/word/2012/wordml" xmlns:w16cex="http://schemas.microsoft.com/office/word/2018/wordml/cex" xmlns:w16cid="http://schemas.microsoft.com/office/word/2016/wordml/cid" xmlns:w16="http://schemas.microsoft.com/office/word/2018/wordml" xmlns:w16sdtdh="http://schemas.microsoft.com/office/word/2020/wordml/sdtdatahash" xmlns:w16se="http://schemas.microsoft.com/office/word/2015/wordml/symex" xmlns:wpg="http://schemas.microsoft.com/office/word/2010/wordprocessingGroup" xmlns:wpi="http://schemas.microsoft.com/office/word/2010/wordprocessingInk" xmlns:wne="http://schemas.microsoft.com/office/word/2006/wordml" xmlns:wps="http://schemas.microsoft.com/office/word/2010/wordprocessingShape" mc:Ignorable="w14 w15 w16se w16cid w16 w16cex w16sdtdh wp14">
+<w:ftr xmlns:wpc="http://schemas.microsoft.com/office/word/2010/wordprocessingCanvas" xmlns:cx="http://schemas.microsoft.com/office/drawing/2014/chartex" xmlns:cx1="http://schemas.microsoft.com/office/drawing/2015/9/8/chartex" xmlns:cx2="http://schemas.microsoft.com/office/drawing/2015/10/21/chartex" xmlns:cx3="http://schemas.microsoft.com/office/drawing/2016/5/9/chartex" xmlns:cx4="http://schemas.microsoft.com/office/drawing/2016/5/10/chartex" xmlns:cx5="http://schemas.microsoft.com/office/drawing/2016/5/11/chartex" xmlns:cx6="http://schemas.microsoft.com/office/drawing/2016/5/12/chartex" xmlns:cx7="http://schemas.microsoft.com/office/drawing/2016/5/13/chartex" xmlns:cx8="http://schemas.microsoft.com/office/drawing/2016/5/14/chartex" xmlns:mc="http://schemas.openxmlformats.org/markup-compatibility/2006" xmlns:aink="http://schemas.microsoft.com/office/drawing/2016/ink" xmlns:am3d="http://schemas.microsoft.com/office/drawing/2017/model3d" xmlns:o="urn:schemas-microsoft-com:office:office" xmlns:oel="http://schemas.microsoft.com/office/2019/extlst" xmlns:r="http://schemas.openxmlformats.org/officeDocument/2006/relationships" xmlns:m="http://schemas.openxmlformats.org/officeDocument/2006/math" xmlns:v="urn:schemas-microsoft-com:vml" xmlns:wp14="http://schemas.microsoft.com/office/word/2010/wordprocessingDrawing" xmlns:wp="http://schemas.openxmlformats.org/drawingml/2006/wordprocessingDrawing" xmlns:w10="urn:schemas-microsoft-com:office:word" xmlns:w="http://schemas.openxmlformats.org/wordprocessingml/2006/main" xmlns:w14="http://schemas.microsoft.com/office/word/2010/wordml" xmlns:w15="http://schemas.microsoft.com/office/word/2012/wordml" xmlns:w16cex="http://schemas.microsoft.com/office/word/2018/wordml/cex" xmlns:w16cid="http://schemas.microsoft.com/office/word/2016/wordml/cid" xmlns:w16="http://schemas.microsoft.com/office/word/2018/wordml" xmlns:w16du="http://schemas.microsoft.com/office/word/2023/wordml/word16du" xmlns:w16sdtdh="http://schemas.microsoft.com/office/word/2020/wordml/sdtdatahash" xmlns:w16se="http://schemas.microsoft.com/office/word/2015/wordml/symex" xmlns:wpg="http://schemas.microsoft.com/office/word/2010/wordprocessingGroup" xmlns:wpi="http://schemas.microsoft.com/office/word/2010/wordprocessingInk" xmlns:wne="http://schemas.microsoft.com/office/word/2006/wordml" xmlns:wps="http://schemas.microsoft.com/office/word/2010/wordprocessingShape" mc:Ignorable="w14 w15 w16se w16cid w16 w16cex w16sdtdh w16du wp14">
   <w:sdt>
     <w:sdtPr>
       <w:id w:val="-1017854638"/>
@@ -7265,7 +7456,7 @@
 </file>
 
 <file path=word/footnotes.xml><?xml version="1.0" encoding="utf-8"?>
-<w:footnotes xmlns:wpc="http://schemas.microsoft.com/office/word/2010/wordprocessingCanvas" xmlns:cx="http://schemas.microsoft.com/office/drawing/2014/chartex" xmlns:cx1="http://schemas.microsoft.com/office/drawing/2015/9/8/chartex" xmlns:cx2="http://schemas.microsoft.com/office/drawing/2015/10/21/chartex" xmlns:cx3="http://schemas.microsoft.com/office/drawing/2016/5/9/chartex" xmlns:cx4="http://schemas.microsoft.com/office/drawing/2016/5/10/chartex" xmlns:cx5="http://schemas.microsoft.com/office/drawing/2016/5/11/chartex" xmlns:cx6="http://schemas.microsoft.com/office/drawing/2016/5/12/chartex" xmlns:cx7="http://schemas.microsoft.com/office/drawing/2016/5/13/chartex" xmlns:cx8="http://schemas.microsoft.com/office/drawing/2016/5/14/chartex" xmlns:mc="http://schemas.openxmlformats.org/markup-compatibility/2006" xmlns:aink="http://schemas.microsoft.com/office/drawing/2016/ink" xmlns:am3d="http://schemas.microsoft.com/office/drawing/2017/model3d" xmlns:o="urn:schemas-microsoft-com:office:office" xmlns:oel="http://schemas.microsoft.com/office/2019/extlst" xmlns:r="http://schemas.openxmlformats.org/officeDocument/2006/relationships" xmlns:m="http://schemas.openxmlformats.org/officeDocument/2006/math" xmlns:v="urn:schemas-microsoft-com:vml" xmlns:wp14="http://schemas.microsoft.com/office/word/2010/wordprocessingDrawing" xmlns:wp="http://schemas.openxmlformats.org/drawingml/2006/wordprocessingDrawing" xmlns:w10="urn:schemas-microsoft-com:office:word" xmlns:w="http://schemas.openxmlformats.org/wordprocessingml/2006/main" xmlns:w14="http://schemas.microsoft.com/office/word/2010/wordml" xmlns:w15="http://schemas.microsoft.com/office/word/2012/wordml" xmlns:w16cex="http://schemas.microsoft.com/office/word/2018/wordml/cex" xmlns:w16cid="http://schemas.microsoft.com/office/word/2016/wordml/cid" xmlns:w16="http://schemas.microsoft.com/office/word/2018/wordml" xmlns:w16sdtdh="http://schemas.microsoft.com/office/word/2020/wordml/sdtdatahash" xmlns:w16se="http://schemas.microsoft.com/office/word/2015/wordml/symex" xmlns:wpg="http://schemas.microsoft.com/office/word/2010/wordprocessingGroup" xmlns:wpi="http://schemas.microsoft.com/office/word/2010/wordprocessingInk" xmlns:wne="http://schemas.microsoft.com/office/word/2006/wordml" xmlns:wps="http://schemas.microsoft.com/office/word/2010/wordprocessingShape" mc:Ignorable="w14 w15 w16se w16cid w16 w16cex w16sdtdh wp14">
+<w:footnotes xmlns:wpc="http://schemas.microsoft.com/office/word/2010/wordprocessingCanvas" xmlns:cx="http://schemas.microsoft.com/office/drawing/2014/chartex" xmlns:cx1="http://schemas.microsoft.com/office/drawing/2015/9/8/chartex" xmlns:cx2="http://schemas.microsoft.com/office/drawing/2015/10/21/chartex" xmlns:cx3="http://schemas.microsoft.com/office/drawing/2016/5/9/chartex" xmlns:cx4="http://schemas.microsoft.com/office/drawing/2016/5/10/chartex" xmlns:cx5="http://schemas.microsoft.com/office/drawing/2016/5/11/chartex" xmlns:cx6="http://schemas.microsoft.com/office/drawing/2016/5/12/chartex" xmlns:cx7="http://schemas.microsoft.com/office/drawing/2016/5/13/chartex" xmlns:cx8="http://schemas.microsoft.com/office/drawing/2016/5/14/chartex" xmlns:mc="http://schemas.openxmlformats.org/markup-compatibility/2006" xmlns:aink="http://schemas.microsoft.com/office/drawing/2016/ink" xmlns:am3d="http://schemas.microsoft.com/office/drawing/2017/model3d" xmlns:o="urn:schemas-microsoft-com:office:office" xmlns:oel="http://schemas.microsoft.com/office/2019/extlst" xmlns:r="http://schemas.openxmlformats.org/officeDocument/2006/relationships" xmlns:m="http://schemas.openxmlformats.org/officeDocument/2006/math" xmlns:v="urn:schemas-microsoft-com:vml" xmlns:wp14="http://schemas.microsoft.com/office/word/2010/wordprocessingDrawing" xmlns:wp="http://schemas.openxmlformats.org/drawingml/2006/wordprocessingDrawing" xmlns:w10="urn:schemas-microsoft-com:office:word" xmlns:w="http://schemas.openxmlformats.org/wordprocessingml/2006/main" xmlns:w14="http://schemas.microsoft.com/office/word/2010/wordml" xmlns:w15="http://schemas.microsoft.com/office/word/2012/wordml" xmlns:w16cex="http://schemas.microsoft.com/office/word/2018/wordml/cex" xmlns:w16cid="http://schemas.microsoft.com/office/word/2016/wordml/cid" xmlns:w16="http://schemas.microsoft.com/office/word/2018/wordml" xmlns:w16du="http://schemas.microsoft.com/office/word/2023/wordml/word16du" xmlns:w16sdtdh="http://schemas.microsoft.com/office/word/2020/wordml/sdtdatahash" xmlns:w16se="http://schemas.microsoft.com/office/word/2015/wordml/symex" xmlns:wpg="http://schemas.microsoft.com/office/word/2010/wordprocessingGroup" xmlns:wpi="http://schemas.microsoft.com/office/word/2010/wordprocessingInk" xmlns:wne="http://schemas.microsoft.com/office/word/2006/wordml" xmlns:wps="http://schemas.microsoft.com/office/word/2010/wordprocessingShape" mc:Ignorable="w14 w15 w16se w16cid w16 w16cex w16sdtdh w16du wp14">
   <w:footnote w:type="separator" w:id="-1">
     <w:p>
       <w:pPr>
@@ -7290,7 +7481,7 @@
 </file>
 
 <file path=word/numbering.xml><?xml version="1.0" encoding="utf-8"?>
-<w:numbering xmlns:wpc="http://schemas.microsoft.com/office/word/2010/wordprocessingCanvas" xmlns:cx="http://schemas.microsoft.com/office/drawing/2014/chartex" xmlns:cx1="http://schemas.microsoft.com/office/drawing/2015/9/8/chartex" xmlns:cx2="http://schemas.microsoft.com/office/drawing/2015/10/21/chartex" xmlns:cx3="http://schemas.microsoft.com/office/drawing/2016/5/9/chartex" xmlns:cx4="http://schemas.microsoft.com/office/drawing/2016/5/10/chartex" xmlns:cx5="http://schemas.microsoft.com/office/drawing/2016/5/11/chartex" xmlns:cx6="http://schemas.microsoft.com/office/drawing/2016/5/12/chartex" xmlns:cx7="http://schemas.microsoft.com/office/drawing/2016/5/13/chartex" xmlns:cx8="http://schemas.microsoft.com/office/drawing/2016/5/14/chartex" xmlns:mc="http://schemas.openxmlformats.org/markup-compatibility/2006" xmlns:aink="http://schemas.microsoft.com/office/drawing/2016/ink" xmlns:am3d="http://schemas.microsoft.com/office/drawing/2017/model3d" xmlns:o="urn:schemas-microsoft-com:office:office" xmlns:oel="http://schemas.microsoft.com/office/2019/extlst" xmlns:r="http://schemas.openxmlformats.org/officeDocument/2006/relationships" xmlns:m="http://schemas.openxmlformats.org/officeDocument/2006/math" xmlns:v="urn:schemas-microsoft-com:vml" xmlns:wp14="http://schemas.microsoft.com/office/word/2010/wordprocessingDrawing" xmlns:wp="http://schemas.openxmlformats.org/drawingml/2006/wordprocessingDrawing" xmlns:w10="urn:schemas-microsoft-com:office:word" xmlns:w="http://schemas.openxmlformats.org/wordprocessingml/2006/main" xmlns:w14="http://schemas.microsoft.com/office/word/2010/wordml" xmlns:w15="http://schemas.microsoft.com/office/word/2012/wordml" xmlns:w16cex="http://schemas.microsoft.com/office/word/2018/wordml/cex" xmlns:w16cid="http://schemas.microsoft.com/office/word/2016/wordml/cid" xmlns:w16="http://schemas.microsoft.com/office/word/2018/wordml" xmlns:w16sdtdh="http://schemas.microsoft.com/office/word/2020/wordml/sdtdatahash" xmlns:w16se="http://schemas.microsoft.com/office/word/2015/wordml/symex" xmlns:wpg="http://schemas.microsoft.com/office/word/2010/wordprocessingGroup" xmlns:wpi="http://schemas.microsoft.com/office/word/2010/wordprocessingInk" xmlns:wne="http://schemas.microsoft.com/office/word/2006/wordml" xmlns:wps="http://schemas.microsoft.com/office/word/2010/wordprocessingShape" mc:Ignorable="w14 w15 w16se w16cid w16 w16cex w16sdtdh wp14">
+<w:numbering xmlns:wpc="http://schemas.microsoft.com/office/word/2010/wordprocessingCanvas" xmlns:cx="http://schemas.microsoft.com/office/drawing/2014/chartex" xmlns:cx1="http://schemas.microsoft.com/office/drawing/2015/9/8/chartex" xmlns:cx2="http://schemas.microsoft.com/office/drawing/2015/10/21/chartex" xmlns:cx3="http://schemas.microsoft.com/office/drawing/2016/5/9/chartex" xmlns:cx4="http://schemas.microsoft.com/office/drawing/2016/5/10/chartex" xmlns:cx5="http://schemas.microsoft.com/office/drawing/2016/5/11/chartex" xmlns:cx6="http://schemas.microsoft.com/office/drawing/2016/5/12/chartex" xmlns:cx7="http://schemas.microsoft.com/office/drawing/2016/5/13/chartex" xmlns:cx8="http://schemas.microsoft.com/office/drawing/2016/5/14/chartex" xmlns:mc="http://schemas.openxmlformats.org/markup-compatibility/2006" xmlns:aink="http://schemas.microsoft.com/office/drawing/2016/ink" xmlns:am3d="http://schemas.microsoft.com/office/drawing/2017/model3d" xmlns:o="urn:schemas-microsoft-com:office:office" xmlns:oel="http://schemas.microsoft.com/office/2019/extlst" xmlns:r="http://schemas.openxmlformats.org/officeDocument/2006/relationships" xmlns:m="http://schemas.openxmlformats.org/officeDocument/2006/math" xmlns:v="urn:schemas-microsoft-com:vml" xmlns:wp14="http://schemas.microsoft.com/office/word/2010/wordprocessingDrawing" xmlns:wp="http://schemas.openxmlformats.org/drawingml/2006/wordprocessingDrawing" xmlns:w10="urn:schemas-microsoft-com:office:word" xmlns:w="http://schemas.openxmlformats.org/wordprocessingml/2006/main" xmlns:w14="http://schemas.microsoft.com/office/word/2010/wordml" xmlns:w15="http://schemas.microsoft.com/office/word/2012/wordml" xmlns:w16cex="http://schemas.microsoft.com/office/word/2018/wordml/cex" xmlns:w16cid="http://schemas.microsoft.com/office/word/2016/wordml/cid" xmlns:w16="http://schemas.microsoft.com/office/word/2018/wordml" xmlns:w16du="http://schemas.microsoft.com/office/word/2023/wordml/word16du" xmlns:w16sdtdh="http://schemas.microsoft.com/office/word/2020/wordml/sdtdatahash" xmlns:w16se="http://schemas.microsoft.com/office/word/2015/wordml/symex" xmlns:wpg="http://schemas.microsoft.com/office/word/2010/wordprocessingGroup" xmlns:wpi="http://schemas.microsoft.com/office/word/2010/wordprocessingInk" xmlns:wne="http://schemas.microsoft.com/office/word/2006/wordml" xmlns:wps="http://schemas.microsoft.com/office/word/2010/wordprocessingShape" mc:Ignorable="w14 w15 w16se w16cid w16 w16cex w16sdtdh w16du wp14">
   <w:abstractNum w:abstractNumId="0" w15:restartNumberingAfterBreak="0">
     <w:nsid w:val="1ABE2863"/>
     <w:multiLevelType w:val="hybridMultilevel"/>
@@ -7651,7 +7842,7 @@
 </file>
 
 <file path=word/styles.xml><?xml version="1.0" encoding="utf-8"?>
-<w:styles xmlns:mc="http://schemas.openxmlformats.org/markup-compatibility/2006" xmlns:r="http://schemas.openxmlformats.org/officeDocument/2006/relationships" xmlns:w="http://schemas.openxmlformats.org/wordprocessingml/2006/main" xmlns:w14="http://schemas.microsoft.com/office/word/2010/wordml" xmlns:w15="http://schemas.microsoft.com/office/word/2012/wordml" xmlns:w16cex="http://schemas.microsoft.com/office/word/2018/wordml/cex" xmlns:w16cid="http://schemas.microsoft.com/office/word/2016/wordml/cid" xmlns:w16="http://schemas.microsoft.com/office/word/2018/wordml" xmlns:w16sdtdh="http://schemas.microsoft.com/office/word/2020/wordml/sdtdatahash" xmlns:w16se="http://schemas.microsoft.com/office/word/2015/wordml/symex" mc:Ignorable="w14 w15 w16se w16cid w16 w16cex w16sdtdh">
+<w:styles xmlns:mc="http://schemas.openxmlformats.org/markup-compatibility/2006" xmlns:r="http://schemas.openxmlformats.org/officeDocument/2006/relationships" xmlns:w="http://schemas.openxmlformats.org/wordprocessingml/2006/main" xmlns:w14="http://schemas.microsoft.com/office/word/2010/wordml" xmlns:w15="http://schemas.microsoft.com/office/word/2012/wordml" xmlns:w16cex="http://schemas.microsoft.com/office/word/2018/wordml/cex" xmlns:w16cid="http://schemas.microsoft.com/office/word/2016/wordml/cid" xmlns:w16="http://schemas.microsoft.com/office/word/2018/wordml" xmlns:w16du="http://schemas.microsoft.com/office/word/2023/wordml/word16du" xmlns:w16sdtdh="http://schemas.microsoft.com/office/word/2020/wordml/sdtdatahash" xmlns:w16se="http://schemas.microsoft.com/office/word/2015/wordml/symex" mc:Ignorable="w14 w15 w16se w16cid w16 w16cex w16sdtdh w16du">
   <w:docDefaults>
     <w:rPrDefault>
       <w:rPr>

</xml_diff>

<commit_message>
Empezados ajustes de sonido
</commit_message>
<xml_diff>
--- a/Memoria DAM.docx
+++ b/Memoria DAM.docx
@@ -8,6 +8,7 @@
       </w:pPr>
       <w:bookmarkStart w:id="0" w:name="_Toc165331347"/>
       <w:bookmarkStart w:id="1" w:name="_Hlk112666688"/>
+      <w:bookmarkStart w:id="2" w:name="_Toc165674141"/>
       <w:r>
         <w:rPr>
           <w:noProof/>
@@ -87,6 +88,7 @@
         </w:drawing>
       </w:r>
       <w:bookmarkEnd w:id="0"/>
+      <w:bookmarkEnd w:id="2"/>
     </w:p>
     <w:p>
       <w:pPr>
@@ -835,6 +837,9 @@
           <w:pPr>
             <w:pStyle w:val="TtuloTDC"/>
             <w:spacing w:before="0" w:line="276" w:lineRule="auto"/>
+            <w:rPr>
+              <w:noProof/>
+            </w:rPr>
           </w:pPr>
           <w:r>
             <w:t>Contenido</w:t>
@@ -874,7 +879,7 @@
               <w14:ligatures w14:val="standardContextual"/>
             </w:rPr>
           </w:pPr>
-          <w:hyperlink w:anchor="_Toc165331348" w:history="1">
+          <w:hyperlink w:anchor="_Toc165674142" w:history="1">
             <w:r>
               <w:rPr>
                 <w:rStyle w:val="Hipervnculo"/>
@@ -917,7 +922,7 @@
                 <w:noProof/>
                 <w:webHidden/>
               </w:rPr>
-              <w:instrText xml:space="preserve"> PAGEREF _Toc165331348 \h </w:instrText>
+              <w:instrText xml:space="preserve"> PAGEREF _Toc165674142 \h </w:instrText>
             </w:r>
             <w:r>
               <w:rPr>
@@ -962,7 +967,7 @@
               <w14:ligatures w14:val="standardContextual"/>
             </w:rPr>
           </w:pPr>
-          <w:hyperlink w:anchor="_Toc165331349" w:history="1">
+          <w:hyperlink w:anchor="_Toc165674143" w:history="1">
             <w:r>
               <w:rPr>
                 <w:rStyle w:val="Hipervnculo"/>
@@ -1005,7 +1010,7 @@
                 <w:noProof/>
                 <w:webHidden/>
               </w:rPr>
-              <w:instrText xml:space="preserve"> PAGEREF _Toc165331349 \h </w:instrText>
+              <w:instrText xml:space="preserve"> PAGEREF _Toc165674143 \h </w:instrText>
             </w:r>
             <w:r>
               <w:rPr>
@@ -1050,7 +1055,7 @@
               <w14:ligatures w14:val="standardContextual"/>
             </w:rPr>
           </w:pPr>
-          <w:hyperlink w:anchor="_Toc165331350" w:history="1">
+          <w:hyperlink w:anchor="_Toc165674144" w:history="1">
             <w:r>
               <w:rPr>
                 <w:rStyle w:val="Hipervnculo"/>
@@ -1093,7 +1098,7 @@
                 <w:noProof/>
                 <w:webHidden/>
               </w:rPr>
-              <w:instrText xml:space="preserve"> PAGEREF _Toc165331350 \h </w:instrText>
+              <w:instrText xml:space="preserve"> PAGEREF _Toc165674144 \h </w:instrText>
             </w:r>
             <w:r>
               <w:rPr>
@@ -1138,7 +1143,7 @@
               <w14:ligatures w14:val="standardContextual"/>
             </w:rPr>
           </w:pPr>
-          <w:hyperlink w:anchor="_Toc165331351" w:history="1">
+          <w:hyperlink w:anchor="_Toc165674145" w:history="1">
             <w:r>
               <w:rPr>
                 <w:rStyle w:val="Hipervnculo"/>
@@ -1181,7 +1186,7 @@
                 <w:noProof/>
                 <w:webHidden/>
               </w:rPr>
-              <w:instrText xml:space="preserve"> PAGEREF _Toc165331351 \h </w:instrText>
+              <w:instrText xml:space="preserve"> PAGEREF _Toc165674145 \h </w:instrText>
             </w:r>
             <w:r>
               <w:rPr>
@@ -1226,7 +1231,7 @@
               <w14:ligatures w14:val="standardContextual"/>
             </w:rPr>
           </w:pPr>
-          <w:hyperlink w:anchor="_Toc165331352" w:history="1">
+          <w:hyperlink w:anchor="_Toc165674146" w:history="1">
             <w:r>
               <w:rPr>
                 <w:rStyle w:val="Hipervnculo"/>
@@ -1269,7 +1274,7 @@
                 <w:noProof/>
                 <w:webHidden/>
               </w:rPr>
-              <w:instrText xml:space="preserve"> PAGEREF _Toc165331352 \h </w:instrText>
+              <w:instrText xml:space="preserve"> PAGEREF _Toc165674146 \h </w:instrText>
             </w:r>
             <w:r>
               <w:rPr>
@@ -1314,7 +1319,7 @@
               <w14:ligatures w14:val="standardContextual"/>
             </w:rPr>
           </w:pPr>
-          <w:hyperlink w:anchor="_Toc165331353" w:history="1">
+          <w:hyperlink w:anchor="_Toc165674147" w:history="1">
             <w:r>
               <w:rPr>
                 <w:rStyle w:val="Hipervnculo"/>
@@ -1357,7 +1362,7 @@
                 <w:noProof/>
                 <w:webHidden/>
               </w:rPr>
-              <w:instrText xml:space="preserve"> PAGEREF _Toc165331353 \h </w:instrText>
+              <w:instrText xml:space="preserve"> PAGEREF _Toc165674147 \h </w:instrText>
             </w:r>
             <w:r>
               <w:rPr>
@@ -1402,7 +1407,7 @@
               <w14:ligatures w14:val="standardContextual"/>
             </w:rPr>
           </w:pPr>
-          <w:hyperlink w:anchor="_Toc165331354" w:history="1">
+          <w:hyperlink w:anchor="_Toc165674148" w:history="1">
             <w:r>
               <w:rPr>
                 <w:rStyle w:val="Hipervnculo"/>
@@ -1445,7 +1450,7 @@
                 <w:noProof/>
                 <w:webHidden/>
               </w:rPr>
-              <w:instrText xml:space="preserve"> PAGEREF _Toc165331354 \h </w:instrText>
+              <w:instrText xml:space="preserve"> PAGEREF _Toc165674148 \h </w:instrText>
             </w:r>
             <w:r>
               <w:rPr>
@@ -1465,7 +1470,7 @@
                 <w:noProof/>
                 <w:webHidden/>
               </w:rPr>
-              <w:t>5</w:t>
+              <w:t>6</w:t>
             </w:r>
             <w:r>
               <w:rPr>
@@ -1490,7 +1495,7 @@
               <w14:ligatures w14:val="standardContextual"/>
             </w:rPr>
           </w:pPr>
-          <w:hyperlink w:anchor="_Toc165331355" w:history="1">
+          <w:hyperlink w:anchor="_Toc165674149" w:history="1">
             <w:r>
               <w:rPr>
                 <w:rStyle w:val="Hipervnculo"/>
@@ -1533,7 +1538,7 @@
                 <w:noProof/>
                 <w:webHidden/>
               </w:rPr>
-              <w:instrText xml:space="preserve"> PAGEREF _Toc165331355 \h </w:instrText>
+              <w:instrText xml:space="preserve"> PAGEREF _Toc165674149 \h </w:instrText>
             </w:r>
             <w:r>
               <w:rPr>
@@ -1553,7 +1558,7 @@
                 <w:noProof/>
                 <w:webHidden/>
               </w:rPr>
-              <w:t>5</w:t>
+              <w:t>6</w:t>
             </w:r>
             <w:r>
               <w:rPr>
@@ -1578,7 +1583,7 @@
               <w14:ligatures w14:val="standardContextual"/>
             </w:rPr>
           </w:pPr>
-          <w:hyperlink w:anchor="_Toc165331356" w:history="1">
+          <w:hyperlink w:anchor="_Toc165674150" w:history="1">
             <w:r>
               <w:rPr>
                 <w:rStyle w:val="Hipervnculo"/>
@@ -1621,7 +1626,7 @@
                 <w:noProof/>
                 <w:webHidden/>
               </w:rPr>
-              <w:instrText xml:space="preserve"> PAGEREF _Toc165331356 \h </w:instrText>
+              <w:instrText xml:space="preserve"> PAGEREF _Toc165674150 \h </w:instrText>
             </w:r>
             <w:r>
               <w:rPr>
@@ -1666,7 +1671,7 @@
               <w14:ligatures w14:val="standardContextual"/>
             </w:rPr>
           </w:pPr>
-          <w:hyperlink w:anchor="_Toc165331357" w:history="1">
+          <w:hyperlink w:anchor="_Toc165674151" w:history="1">
             <w:r>
               <w:rPr>
                 <w:rStyle w:val="Hipervnculo"/>
@@ -1709,7 +1714,7 @@
                 <w:noProof/>
                 <w:webHidden/>
               </w:rPr>
-              <w:instrText xml:space="preserve"> PAGEREF _Toc165331357 \h </w:instrText>
+              <w:instrText xml:space="preserve"> PAGEREF _Toc165674151 \h </w:instrText>
             </w:r>
             <w:r>
               <w:rPr>
@@ -1754,7 +1759,7 @@
               <w14:ligatures w14:val="standardContextual"/>
             </w:rPr>
           </w:pPr>
-          <w:hyperlink w:anchor="_Toc165331358" w:history="1">
+          <w:hyperlink w:anchor="_Toc165674152" w:history="1">
             <w:r>
               <w:rPr>
                 <w:rStyle w:val="Hipervnculo"/>
@@ -1797,7 +1802,7 @@
                 <w:noProof/>
                 <w:webHidden/>
               </w:rPr>
-              <w:instrText xml:space="preserve"> PAGEREF _Toc165331358 \h </w:instrText>
+              <w:instrText xml:space="preserve"> PAGEREF _Toc165674152 \h </w:instrText>
             </w:r>
             <w:r>
               <w:rPr>
@@ -1842,7 +1847,7 @@
               <w14:ligatures w14:val="standardContextual"/>
             </w:rPr>
           </w:pPr>
-          <w:hyperlink w:anchor="_Toc165331359" w:history="1">
+          <w:hyperlink w:anchor="_Toc165674153" w:history="1">
             <w:r>
               <w:rPr>
                 <w:rStyle w:val="Hipervnculo"/>
@@ -1885,7 +1890,7 @@
                 <w:noProof/>
                 <w:webHidden/>
               </w:rPr>
-              <w:instrText xml:space="preserve"> PAGEREF _Toc165331359 \h </w:instrText>
+              <w:instrText xml:space="preserve"> PAGEREF _Toc165674153 \h </w:instrText>
             </w:r>
             <w:r>
               <w:rPr>
@@ -1930,7 +1935,7 @@
               <w14:ligatures w14:val="standardContextual"/>
             </w:rPr>
           </w:pPr>
-          <w:hyperlink w:anchor="_Toc165331360" w:history="1">
+          <w:hyperlink w:anchor="_Toc165674154" w:history="1">
             <w:r>
               <w:rPr>
                 <w:rStyle w:val="Hipervnculo"/>
@@ -1973,7 +1978,7 @@
                 <w:noProof/>
                 <w:webHidden/>
               </w:rPr>
-              <w:instrText xml:space="preserve"> PAGEREF _Toc165331360 \h </w:instrText>
+              <w:instrText xml:space="preserve"> PAGEREF _Toc165674154 \h </w:instrText>
             </w:r>
             <w:r>
               <w:rPr>
@@ -1994,6 +1999,94 @@
                 <w:webHidden/>
               </w:rPr>
               <w:t>9</w:t>
+            </w:r>
+            <w:r>
+              <w:rPr>
+                <w:noProof/>
+                <w:webHidden/>
+              </w:rPr>
+              <w:fldChar w:fldCharType="end"/>
+            </w:r>
+          </w:hyperlink>
+        </w:p>
+        <w:p>
+          <w:pPr>
+            <w:pStyle w:val="TDC2"/>
+            <w:tabs>
+              <w:tab w:val="left" w:pos="880"/>
+              <w:tab w:val="right" w:leader="dot" w:pos="8828"/>
+            </w:tabs>
+            <w:rPr>
+              <w:rFonts w:cstheme="minorBidi"/>
+              <w:noProof/>
+              <w:kern w:val="2"/>
+              <w14:ligatures w14:val="standardContextual"/>
+            </w:rPr>
+          </w:pPr>
+          <w:hyperlink w:anchor="_Toc165674155" w:history="1">
+            <w:r>
+              <w:rPr>
+                <w:rStyle w:val="Hipervnculo"/>
+                <w:noProof/>
+              </w:rPr>
+              <w:t>4.2</w:t>
+            </w:r>
+            <w:r>
+              <w:rPr>
+                <w:rFonts w:cstheme="minorBidi"/>
+                <w:noProof/>
+                <w:kern w:val="2"/>
+                <w14:ligatures w14:val="standardContextual"/>
+              </w:rPr>
+              <w:tab/>
+            </w:r>
+            <w:r>
+              <w:rPr>
+                <w:rStyle w:val="Hipervnculo"/>
+                <w:noProof/>
+              </w:rPr>
+              <w:t>Planificación económica</w:t>
+            </w:r>
+            <w:r>
+              <w:rPr>
+                <w:noProof/>
+                <w:webHidden/>
+              </w:rPr>
+              <w:tab/>
+            </w:r>
+            <w:r>
+              <w:rPr>
+                <w:noProof/>
+                <w:webHidden/>
+              </w:rPr>
+              <w:fldChar w:fldCharType="begin"/>
+            </w:r>
+            <w:r>
+              <w:rPr>
+                <w:noProof/>
+                <w:webHidden/>
+              </w:rPr>
+              <w:instrText xml:space="preserve"> PAGEREF _Toc165674155 \h </w:instrText>
+            </w:r>
+            <w:r>
+              <w:rPr>
+                <w:noProof/>
+                <w:webHidden/>
+              </w:rPr>
+            </w:r>
+            <w:r>
+              <w:rPr>
+                <w:noProof/>
+                <w:webHidden/>
+              </w:rPr>
+              <w:fldChar w:fldCharType="separate"/>
+            </w:r>
+            <w:r>
+              <w:rPr>
+                <w:noProof/>
+                <w:webHidden/>
+              </w:rPr>
+              <w:t>11</w:t>
             </w:r>
             <w:r>
               <w:rPr>
@@ -2017,7 +2110,7 @@
               <w14:ligatures w14:val="standardContextual"/>
             </w:rPr>
           </w:pPr>
-          <w:hyperlink w:anchor="_Toc165331361" w:history="1">
+          <w:hyperlink w:anchor="_Toc165674156" w:history="1">
             <w:r>
               <w:rPr>
                 <w:rStyle w:val="Hipervnculo"/>
@@ -2044,7 +2137,7 @@
                 <w:noProof/>
                 <w:webHidden/>
               </w:rPr>
-              <w:instrText xml:space="preserve"> PAGEREF _Toc165331361 \h </w:instrText>
+              <w:instrText xml:space="preserve"> PAGEREF _Toc165674156 \h </w:instrText>
             </w:r>
             <w:r>
               <w:rPr>
@@ -2118,7 +2211,7 @@
           <w:sz w:val="36"/>
         </w:rPr>
       </w:pPr>
-      <w:bookmarkStart w:id="2" w:name="_Toc165331348"/>
+      <w:bookmarkStart w:id="3" w:name="_Toc165674142"/>
       <w:r>
         <w:rPr>
           <w:sz w:val="36"/>
@@ -2126,7 +2219,7 @@
         <w:lastRenderedPageBreak/>
         <w:t>Introducción</w:t>
       </w:r>
-      <w:bookmarkEnd w:id="2"/>
+      <w:bookmarkEnd w:id="3"/>
     </w:p>
     <w:p>
       <w:pPr>
@@ -2326,7 +2419,7 @@
           <w:sz w:val="32"/>
         </w:rPr>
       </w:pPr>
-      <w:bookmarkStart w:id="3" w:name="_Toc165331349"/>
+      <w:bookmarkStart w:id="4" w:name="_Toc165674143"/>
       <w:r>
         <w:rPr>
           <w:sz w:val="32"/>
@@ -2334,7 +2427,7 @@
         <w:lastRenderedPageBreak/>
         <w:t>Descripción del proyecto y finalidad del mismo</w:t>
       </w:r>
-      <w:bookmarkEnd w:id="3"/>
+      <w:bookmarkEnd w:id="4"/>
     </w:p>
     <w:p>
       <w:pPr>
@@ -2440,7 +2533,7 @@
           <w:sz w:val="36"/>
         </w:rPr>
       </w:pPr>
-      <w:bookmarkStart w:id="4" w:name="_Toc165331350"/>
+      <w:bookmarkStart w:id="5" w:name="_Toc165674144"/>
       <w:r>
         <w:rPr>
           <w:sz w:val="36"/>
@@ -2448,7 +2541,7 @@
         <w:lastRenderedPageBreak/>
         <w:t>Análisis y diseño del proyecto</w:t>
       </w:r>
-      <w:bookmarkEnd w:id="4"/>
+      <w:bookmarkEnd w:id="5"/>
     </w:p>
     <w:p>
       <w:pPr>
@@ -2496,14 +2589,14 @@
           <w:sz w:val="32"/>
         </w:rPr>
       </w:pPr>
-      <w:bookmarkStart w:id="5" w:name="_Toc165331351"/>
+      <w:bookmarkStart w:id="6" w:name="_Toc165674145"/>
       <w:r>
         <w:rPr>
           <w:sz w:val="32"/>
         </w:rPr>
         <w:t>Planificación y Especificación de requisitos-descripción de las necesidades del proyecto</w:t>
       </w:r>
-      <w:bookmarkEnd w:id="5"/>
+      <w:bookmarkEnd w:id="6"/>
     </w:p>
     <w:p>
       <w:pPr>
@@ -2814,7 +2907,7 @@
           <w:sz w:val="32"/>
         </w:rPr>
       </w:pPr>
-      <w:bookmarkStart w:id="6" w:name="_Toc165331352"/>
+      <w:bookmarkStart w:id="7" w:name="_Toc165674146"/>
       <w:r>
         <w:rPr>
           <w:sz w:val="32"/>
@@ -2822,7 +2915,7 @@
         <w:lastRenderedPageBreak/>
         <w:t>Construcción</w:t>
       </w:r>
-      <w:bookmarkEnd w:id="6"/>
+      <w:bookmarkEnd w:id="7"/>
     </w:p>
     <w:p>
       <w:pPr>
@@ -2852,14 +2945,14 @@
           <w:sz w:val="28"/>
         </w:rPr>
       </w:pPr>
-      <w:bookmarkStart w:id="7" w:name="_Toc165331353"/>
+      <w:bookmarkStart w:id="8" w:name="_Toc165674147"/>
       <w:r>
         <w:rPr>
           <w:sz w:val="28"/>
         </w:rPr>
         <w:t>Diseño</w:t>
       </w:r>
-      <w:bookmarkEnd w:id="7"/>
+      <w:bookmarkEnd w:id="8"/>
     </w:p>
     <w:p>
       <w:pPr>
@@ -2955,16 +3048,7 @@
           <w:sz w:val="24"/>
           <w:szCs w:val="24"/>
         </w:rPr>
-        <w:t xml:space="preserve"> los </w:t>
-      </w:r>
-      <w:proofErr w:type="spellStart"/>
-      <w:r>
-        <w:rPr>
-          <w:rFonts w:ascii="Times New Roman" w:hAnsi="Times New Roman" w:cs="Times New Roman"/>
-          <w:sz w:val="24"/>
-          <w:szCs w:val="24"/>
-        </w:rPr>
-        <w:t>as</w:t>
+        <w:t xml:space="preserve"> los as</w:t>
       </w:r>
       <w:r>
         <w:rPr>
@@ -2974,7 +3058,6 @@
         </w:rPr>
         <w:t>sets</w:t>
       </w:r>
-      <w:proofErr w:type="spellEnd"/>
       <w:r>
         <w:rPr>
           <w:rFonts w:ascii="Times New Roman" w:hAnsi="Times New Roman" w:cs="Times New Roman"/>
@@ -3016,23 +3099,13 @@
         </w:rPr>
         <w:t xml:space="preserve">Al ver los </w:t>
       </w:r>
-      <w:proofErr w:type="spellStart"/>
-      <w:r>
-        <w:rPr>
-          <w:rFonts w:ascii="Times New Roman" w:hAnsi="Times New Roman" w:cs="Times New Roman"/>
-          <w:sz w:val="24"/>
-          <w:szCs w:val="24"/>
-        </w:rPr>
-        <w:t>assets</w:t>
-      </w:r>
-      <w:proofErr w:type="spellEnd"/>
-      <w:r>
-        <w:rPr>
-          <w:rFonts w:ascii="Times New Roman" w:hAnsi="Times New Roman" w:cs="Times New Roman"/>
-          <w:sz w:val="24"/>
-          <w:szCs w:val="24"/>
-        </w:rPr>
-        <w:t xml:space="preserve"> de un juego</w:t>
+      <w:r>
+        <w:rPr>
+          <w:rFonts w:ascii="Times New Roman" w:hAnsi="Times New Roman" w:cs="Times New Roman"/>
+          <w:sz w:val="24"/>
+          <w:szCs w:val="24"/>
+        </w:rPr>
+        <w:t>assets de un juego</w:t>
       </w:r>
       <w:r>
         <w:rPr>
@@ -3072,43 +3145,7 @@
           <w:sz w:val="24"/>
           <w:szCs w:val="24"/>
         </w:rPr>
-        <w:t xml:space="preserve"> como Stardew Valley y </w:t>
-      </w:r>
-      <w:proofErr w:type="spellStart"/>
-      <w:r>
-        <w:rPr>
-          <w:rFonts w:ascii="Times New Roman" w:hAnsi="Times New Roman" w:cs="Times New Roman"/>
-          <w:sz w:val="24"/>
-          <w:szCs w:val="24"/>
-        </w:rPr>
-        <w:t>Potion</w:t>
-      </w:r>
-      <w:proofErr w:type="spellEnd"/>
-      <w:r>
-        <w:rPr>
-          <w:rFonts w:ascii="Times New Roman" w:hAnsi="Times New Roman" w:cs="Times New Roman"/>
-          <w:sz w:val="24"/>
-          <w:szCs w:val="24"/>
-        </w:rPr>
-        <w:t xml:space="preserve"> </w:t>
-      </w:r>
-      <w:proofErr w:type="spellStart"/>
-      <w:r>
-        <w:rPr>
-          <w:rFonts w:ascii="Times New Roman" w:hAnsi="Times New Roman" w:cs="Times New Roman"/>
-          <w:sz w:val="24"/>
-          <w:szCs w:val="24"/>
-        </w:rPr>
-        <w:t>Permit</w:t>
-      </w:r>
-      <w:proofErr w:type="spellEnd"/>
-      <w:r>
-        <w:rPr>
-          <w:rFonts w:ascii="Times New Roman" w:hAnsi="Times New Roman" w:cs="Times New Roman"/>
-          <w:sz w:val="24"/>
-          <w:szCs w:val="24"/>
-        </w:rPr>
-        <w:t>, decidí adoptar este enfoque y transformar el proyecto en un juego que fusionara elementos de RPG</w:t>
+        <w:t xml:space="preserve"> como Stardew Valley y Potion Permit, decidí adoptar este enfoque y transformar el proyecto en un juego que fusionara elementos de RPG</w:t>
       </w:r>
       <w:r>
         <w:rPr>
@@ -3158,43 +3195,24 @@
           <w:sz w:val="24"/>
           <w:szCs w:val="24"/>
         </w:rPr>
-        <w:t xml:space="preserve">Tomando en cuenta los contenidos del curso, decidí usar C# en lugar de </w:t>
-      </w:r>
-      <w:proofErr w:type="spellStart"/>
-      <w:r>
-        <w:rPr>
-          <w:rFonts w:ascii="Times New Roman" w:hAnsi="Times New Roman" w:cs="Times New Roman"/>
-          <w:sz w:val="24"/>
-          <w:szCs w:val="24"/>
-        </w:rPr>
-        <w:t>GDScript</w:t>
-      </w:r>
-      <w:proofErr w:type="spellEnd"/>
-      <w:r>
-        <w:rPr>
-          <w:rFonts w:ascii="Times New Roman" w:hAnsi="Times New Roman" w:cs="Times New Roman"/>
-          <w:sz w:val="24"/>
-          <w:szCs w:val="24"/>
-        </w:rPr>
-        <w:t xml:space="preserve">. Aunque </w:t>
-      </w:r>
-      <w:proofErr w:type="spellStart"/>
-      <w:r>
-        <w:rPr>
-          <w:rFonts w:ascii="Times New Roman" w:hAnsi="Times New Roman" w:cs="Times New Roman"/>
-          <w:sz w:val="24"/>
-          <w:szCs w:val="24"/>
-        </w:rPr>
-        <w:t>GDScript</w:t>
-      </w:r>
-      <w:proofErr w:type="spellEnd"/>
-      <w:r>
-        <w:rPr>
-          <w:rFonts w:ascii="Times New Roman" w:hAnsi="Times New Roman" w:cs="Times New Roman"/>
-          <w:sz w:val="24"/>
-          <w:szCs w:val="24"/>
-        </w:rPr>
-        <w:t xml:space="preserve"> está integrado de forma nativa en Godot, opté por C# debido a su amplia adopción en la industria de los videojuegos. Esta elección me permitirá aplicar los conocimientos del curso y adquirir habilidades transferibles valoradas en la industria, aprovechando las ventajas de su sistema de tipos estáticos y su sólido soporte en Godot.</w:t>
+        <w:t>Tomando en cuenta los contenidos del curso, decidí usar C# en lugar de GDScript. Aunque GDScript está integrado de forma nativa en Godot, opté por C# debido a su amplia adopción en la industria de los videojuegos. Esta elección me permitirá aplicar los conocimientos del curso y adquirir habilidades transferibles valoradas en la industria, aprovechando las ventajas de su sistema de tipos estáticos y su sólido soporte en Godot.</w:t>
+      </w:r>
+    </w:p>
+    <w:p>
+      <w:pPr>
+        <w:rPr>
+          <w:rFonts w:ascii="Times New Roman" w:hAnsi="Times New Roman" w:cs="Times New Roman"/>
+          <w:sz w:val="24"/>
+          <w:szCs w:val="24"/>
+        </w:rPr>
+      </w:pPr>
+      <w:r>
+        <w:rPr>
+          <w:rFonts w:ascii="Times New Roman" w:hAnsi="Times New Roman" w:cs="Times New Roman"/>
+          <w:sz w:val="24"/>
+          <w:szCs w:val="24"/>
+        </w:rPr>
+        <w:br w:type="page"/>
       </w:r>
     </w:p>
     <w:p>
@@ -3209,26 +3227,61 @@
           <w:sz w:val="28"/>
         </w:rPr>
       </w:pPr>
-      <w:bookmarkStart w:id="8" w:name="_Toc165331354"/>
+      <w:bookmarkStart w:id="9" w:name="_Toc165674148"/>
       <w:r>
         <w:rPr>
           <w:sz w:val="28"/>
         </w:rPr>
+        <w:lastRenderedPageBreak/>
         <w:t>Implementación</w:t>
       </w:r>
-      <w:bookmarkEnd w:id="8"/>
-    </w:p>
-    <w:p>
-      <w:r>
-        <w:t xml:space="preserve">Implementación: Aquí vamos a especificar con código de programación, lo que dije antes que, hacia mi juego, por ejemplo, uno de los objetivos de diseño era que al picar en la tierra esta cambiara de forma, lo cual se logra con (XXXXXXXXXXXXXXXXXXXXX)código de programación, también que antes de que el campesino se moviese de una finca a otra tenía que tener totalmente arada la tierra de esta finca para lo cual tuve que implementar (XXXXXXXXXXXXXXXXX)código, el personaje se diseñó con este código (XXXXXXXXXX), y sus funciones que son esta y esta y esta con este código, la párate más complicada en código fue (XXXXXXXXXXXX) esta que lleva a cabo tal función. Las clases más importantes y demás, como se comunican cual es la principal </w:t>
-      </w:r>
-      <w:proofErr w:type="spellStart"/>
-      <w:r>
-        <w:t>etc,etc</w:t>
-      </w:r>
-      <w:proofErr w:type="spellEnd"/>
-      <w:r>
-        <w:t>.</w:t>
+      <w:bookmarkEnd w:id="9"/>
+    </w:p>
+    <w:p>
+      <w:r>
+        <w:rPr>
+          <w:rFonts w:ascii="Times New Roman" w:hAnsi="Times New Roman" w:cs="Times New Roman"/>
+          <w:sz w:val="24"/>
+          <w:szCs w:val="24"/>
+        </w:rPr>
+        <w:t xml:space="preserve">Este apartado detalla el proceso de implementación de código en </w:t>
+      </w:r>
+      <w:r>
+        <w:rPr>
+          <w:rFonts w:ascii="Times New Roman" w:hAnsi="Times New Roman" w:cs="Times New Roman"/>
+          <w:sz w:val="24"/>
+          <w:szCs w:val="24"/>
+        </w:rPr>
+        <w:t>este proyecto de</w:t>
+      </w:r>
+      <w:r>
+        <w:rPr>
+          <w:rFonts w:ascii="Times New Roman" w:hAnsi="Times New Roman" w:cs="Times New Roman"/>
+          <w:sz w:val="24"/>
+          <w:szCs w:val="24"/>
+        </w:rPr>
+        <w:t xml:space="preserve"> videojuego</w:t>
+      </w:r>
+      <w:r>
+        <w:rPr>
+          <w:rFonts w:ascii="Times New Roman" w:hAnsi="Times New Roman" w:cs="Times New Roman"/>
+          <w:sz w:val="24"/>
+          <w:szCs w:val="24"/>
+        </w:rPr>
+        <w:t>, del cual se expondrá una demo tecnica</w:t>
+      </w:r>
+      <w:r>
+        <w:rPr>
+          <w:rFonts w:ascii="Times New Roman" w:hAnsi="Times New Roman" w:cs="Times New Roman"/>
+          <w:sz w:val="24"/>
+          <w:szCs w:val="24"/>
+        </w:rPr>
+        <w:t xml:space="preserve">, abarcando desde la planificación inicial hasta la ejecución final. Exploraremos las herramientas utilizadas y desafíos encontrados durante el desarrollo. </w:t>
+      </w:r>
+    </w:p>
+    <w:p>
+      <w:r>
+        <w:t>Implementación: Aquí vamos a especificar con código de programación, lo que dije antes que, hacia mi juego, por ejemplo, uno de los objetivos de diseño era que al picar en la tierra esta cambiara de forma, lo cual se logra con (XXXXXXXXXXXXXXXXXXXXX)código de programación, también que antes de que el campesino se moviese de una finca a otra tenía que tener totalmente arada la tierra de esta finca para lo cual tuve que implementar (XXXXXXXXXXXXXXXXX)código, el personaje se diseñó con este código (XXXXXXXXXX), y sus funciones que son esta y esta y esta con este código, la párate más complicada en código fue (XXXXXXXXXXXX) esta que lleva a cabo tal función. Las clases más importantes y demás, como se comunican cual es la principal etc,etc.</w:t>
       </w:r>
     </w:p>
     <w:p>
@@ -3243,14 +3296,14 @@
           <w:sz w:val="28"/>
         </w:rPr>
       </w:pPr>
-      <w:bookmarkStart w:id="9" w:name="_Toc165331355"/>
+      <w:bookmarkStart w:id="10" w:name="_Toc165674149"/>
       <w:r>
         <w:rPr>
           <w:sz w:val="28"/>
         </w:rPr>
         <w:t>Pruebas</w:t>
       </w:r>
-      <w:bookmarkEnd w:id="9"/>
+      <w:bookmarkEnd w:id="10"/>
     </w:p>
     <w:p>
       <w:pPr>
@@ -3321,7 +3374,6 @@
                 <w:sz w:val="24"/>
                 <w:szCs w:val="24"/>
               </w:rPr>
-              <w:lastRenderedPageBreak/>
               <w:t>Prueba</w:t>
             </w:r>
           </w:p>
@@ -3873,6 +3925,7 @@
                 <w:sz w:val="24"/>
                 <w:szCs w:val="24"/>
               </w:rPr>
+              <w:lastRenderedPageBreak/>
               <w:t>Cambio de StateMachine a BlendMachine2D</w:t>
             </w:r>
           </w:p>
@@ -4577,7 +4630,6 @@
                 <w:sz w:val="24"/>
                 <w:szCs w:val="24"/>
               </w:rPr>
-              <w:lastRenderedPageBreak/>
               <w:t>Cambio de script al padre directo y cambio de combobox por botones</w:t>
             </w:r>
           </w:p>
@@ -4739,25 +4791,7 @@
                 <w:sz w:val="24"/>
                 <w:szCs w:val="24"/>
               </w:rPr>
-              <w:t xml:space="preserve">Funcionamiento del </w:t>
-            </w:r>
-            <w:proofErr w:type="spellStart"/>
-            <w:r>
-              <w:rPr>
-                <w:rFonts w:ascii="Times New Roman" w:hAnsi="Times New Roman" w:cs="Times New Roman"/>
-                <w:sz w:val="24"/>
-                <w:szCs w:val="24"/>
-              </w:rPr>
-              <w:t>custom</w:t>
-            </w:r>
-            <w:proofErr w:type="spellEnd"/>
-            <w:r>
-              <w:rPr>
-                <w:rFonts w:ascii="Times New Roman" w:hAnsi="Times New Roman" w:cs="Times New Roman"/>
-                <w:sz w:val="24"/>
-                <w:szCs w:val="24"/>
-              </w:rPr>
-              <w:t xml:space="preserve"> data para las plantas</w:t>
+              <w:t>Funcionamiento del custom data para las plantas</w:t>
             </w:r>
           </w:p>
         </w:tc>
@@ -4781,25 +4815,7 @@
                 <w:sz w:val="24"/>
                 <w:szCs w:val="24"/>
               </w:rPr>
-              <w:t xml:space="preserve">Las plantas solo estan en </w:t>
-            </w:r>
-            <w:proofErr w:type="spellStart"/>
-            <w:r>
-              <w:rPr>
-                <w:rFonts w:ascii="Times New Roman" w:hAnsi="Times New Roman" w:cs="Times New Roman"/>
-                <w:sz w:val="24"/>
-                <w:szCs w:val="24"/>
-              </w:rPr>
-              <w:t>tilesets</w:t>
-            </w:r>
-            <w:proofErr w:type="spellEnd"/>
-            <w:r>
-              <w:rPr>
-                <w:rFonts w:ascii="Times New Roman" w:hAnsi="Times New Roman" w:cs="Times New Roman"/>
-                <w:sz w:val="24"/>
-                <w:szCs w:val="24"/>
-              </w:rPr>
-              <w:t xml:space="preserve"> de tierra</w:t>
+              <w:t>Las plantas solo estan en tilesets de tierra</w:t>
             </w:r>
           </w:p>
         </w:tc>
@@ -4823,25 +4839,7 @@
                 <w:sz w:val="24"/>
                 <w:szCs w:val="24"/>
               </w:rPr>
-              <w:t xml:space="preserve">Las plantas solo estan en </w:t>
-            </w:r>
-            <w:proofErr w:type="spellStart"/>
-            <w:r>
-              <w:rPr>
-                <w:rFonts w:ascii="Times New Roman" w:hAnsi="Times New Roman" w:cs="Times New Roman"/>
-                <w:sz w:val="24"/>
-                <w:szCs w:val="24"/>
-              </w:rPr>
-              <w:t>tilesets</w:t>
-            </w:r>
-            <w:proofErr w:type="spellEnd"/>
-            <w:r>
-              <w:rPr>
-                <w:rFonts w:ascii="Times New Roman" w:hAnsi="Times New Roman" w:cs="Times New Roman"/>
-                <w:sz w:val="24"/>
-                <w:szCs w:val="24"/>
-              </w:rPr>
-              <w:t xml:space="preserve"> de tierra</w:t>
+              <w:t>Las plantas solo estan en tilesets de tierra</w:t>
             </w:r>
           </w:p>
         </w:tc>
@@ -5028,6 +5026,14 @@
                 <w:szCs w:val="24"/>
               </w:rPr>
             </w:pPr>
+            <w:r>
+              <w:rPr>
+                <w:rFonts w:ascii="Times New Roman" w:hAnsi="Times New Roman" w:cs="Times New Roman"/>
+                <w:sz w:val="24"/>
+                <w:szCs w:val="24"/>
+              </w:rPr>
+              <w:t>Música del menu principal</w:t>
+            </w:r>
           </w:p>
         </w:tc>
         <w:tc>
@@ -5044,6 +5050,14 @@
                 <w:szCs w:val="24"/>
               </w:rPr>
             </w:pPr>
+            <w:r>
+              <w:rPr>
+                <w:rFonts w:ascii="Times New Roman" w:hAnsi="Times New Roman" w:cs="Times New Roman"/>
+                <w:sz w:val="24"/>
+                <w:szCs w:val="24"/>
+              </w:rPr>
+              <w:t>La música suena cuando se inicia el videojuego</w:t>
+            </w:r>
           </w:p>
         </w:tc>
         <w:tc>
@@ -5060,6 +5074,96 @@
                 <w:szCs w:val="24"/>
               </w:rPr>
             </w:pPr>
+            <w:r>
+              <w:rPr>
+                <w:rFonts w:ascii="Times New Roman" w:hAnsi="Times New Roman" w:cs="Times New Roman"/>
+                <w:sz w:val="24"/>
+                <w:szCs w:val="24"/>
+              </w:rPr>
+              <w:t>La música suena cuando se inicia el videojuego</w:t>
+            </w:r>
+          </w:p>
+        </w:tc>
+      </w:tr>
+      <w:tr>
+        <w:trPr>
+          <w:cnfStyle w:val="000000100000" w:firstRow="0" w:lastRow="0" w:firstColumn="0" w:lastColumn="0" w:oddVBand="0" w:evenVBand="0" w:oddHBand="1" w:evenHBand="0" w:firstRowFirstColumn="0" w:firstRowLastColumn="0" w:lastRowFirstColumn="0" w:lastRowLastColumn="0"/>
+          <w:trHeight w:val="660"/>
+        </w:trPr>
+        <w:tc>
+          <w:tcPr>
+            <w:cnfStyle w:val="001000000000" w:firstRow="0" w:lastRow="0" w:firstColumn="1" w:lastColumn="0" w:oddVBand="0" w:evenVBand="0" w:oddHBand="0" w:evenHBand="0" w:firstRowFirstColumn="0" w:firstRowLastColumn="0" w:lastRowFirstColumn="0" w:lastRowLastColumn="0"/>
+            <w:tcW w:w="3654" w:type="dxa"/>
+          </w:tcPr>
+          <w:p>
+            <w:pPr>
+              <w:tabs>
+                <w:tab w:val="left" w:pos="1188"/>
+              </w:tabs>
+              <w:spacing w:line="276" w:lineRule="auto"/>
+              <w:rPr>
+                <w:rFonts w:ascii="Times New Roman" w:hAnsi="Times New Roman" w:cs="Times New Roman"/>
+                <w:sz w:val="24"/>
+                <w:szCs w:val="24"/>
+              </w:rPr>
+            </w:pPr>
+            <w:r>
+              <w:rPr>
+                <w:rFonts w:ascii="Times New Roman" w:hAnsi="Times New Roman" w:cs="Times New Roman"/>
+                <w:sz w:val="24"/>
+                <w:szCs w:val="24"/>
+              </w:rPr>
+              <w:t>Sonido de arar</w:t>
+            </w:r>
+          </w:p>
+        </w:tc>
+        <w:tc>
+          <w:tcPr>
+            <w:tcW w:w="3655" w:type="dxa"/>
+          </w:tcPr>
+          <w:p>
+            <w:pPr>
+              <w:spacing w:line="276" w:lineRule="auto"/>
+              <w:cnfStyle w:val="000000100000" w:firstRow="0" w:lastRow="0" w:firstColumn="0" w:lastColumn="0" w:oddVBand="0" w:evenVBand="0" w:oddHBand="1" w:evenHBand="0" w:firstRowFirstColumn="0" w:firstRowLastColumn="0" w:lastRowFirstColumn="0" w:lastRowLastColumn="0"/>
+              <w:rPr>
+                <w:rFonts w:ascii="Times New Roman" w:hAnsi="Times New Roman" w:cs="Times New Roman"/>
+                <w:sz w:val="24"/>
+                <w:szCs w:val="24"/>
+              </w:rPr>
+            </w:pPr>
+            <w:r>
+              <w:rPr>
+                <w:rFonts w:ascii="Times New Roman" w:hAnsi="Times New Roman" w:cs="Times New Roman"/>
+                <w:sz w:val="24"/>
+                <w:szCs w:val="24"/>
+              </w:rPr>
+              <w:t>Suena un sonido cuando se presiona la acción “plow”</w:t>
+            </w:r>
+          </w:p>
+        </w:tc>
+        <w:tc>
+          <w:tcPr>
+            <w:tcW w:w="3655" w:type="dxa"/>
+          </w:tcPr>
+          <w:p>
+            <w:pPr>
+              <w:spacing w:line="276" w:lineRule="auto"/>
+              <w:cnfStyle w:val="000000100000" w:firstRow="0" w:lastRow="0" w:firstColumn="0" w:lastColumn="0" w:oddVBand="0" w:evenVBand="0" w:oddHBand="1" w:evenHBand="0" w:firstRowFirstColumn="0" w:firstRowLastColumn="0" w:lastRowFirstColumn="0" w:lastRowLastColumn="0"/>
+              <w:rPr>
+                <w:rFonts w:ascii="Times New Roman" w:hAnsi="Times New Roman" w:cs="Times New Roman"/>
+                <w:sz w:val="24"/>
+                <w:szCs w:val="24"/>
+                <w:u w:val="single"/>
+              </w:rPr>
+            </w:pPr>
+            <w:r>
+              <w:rPr>
+                <w:rFonts w:ascii="Times New Roman" w:hAnsi="Times New Roman" w:cs="Times New Roman"/>
+                <w:sz w:val="24"/>
+                <w:szCs w:val="24"/>
+              </w:rPr>
+              <w:t>Suena un sonido cuando se presiona la acción “plow”</w:t>
+            </w:r>
           </w:p>
         </w:tc>
       </w:tr>
@@ -5089,7 +5193,7 @@
           <w:sz w:val="36"/>
         </w:rPr>
       </w:pPr>
-      <w:bookmarkStart w:id="10" w:name="_Toc165331356"/>
+      <w:bookmarkStart w:id="11" w:name="_Toc165674150"/>
       <w:r>
         <w:rPr>
           <w:sz w:val="36"/>
@@ -5097,7 +5201,7 @@
         <w:lastRenderedPageBreak/>
         <w:t>Recursos</w:t>
       </w:r>
-      <w:bookmarkEnd w:id="10"/>
+      <w:bookmarkEnd w:id="11"/>
     </w:p>
     <w:p>
       <w:pPr>
@@ -5129,14 +5233,14 @@
           <w:sz w:val="32"/>
         </w:rPr>
       </w:pPr>
-      <w:bookmarkStart w:id="11" w:name="_Toc165331357"/>
+      <w:bookmarkStart w:id="12" w:name="_Toc165674151"/>
       <w:r>
         <w:rPr>
           <w:sz w:val="32"/>
         </w:rPr>
         <w:t>Recursos hardware</w:t>
       </w:r>
-      <w:bookmarkEnd w:id="11"/>
+      <w:bookmarkEnd w:id="12"/>
     </w:p>
     <w:p>
       <w:pPr>
@@ -5236,14 +5340,14 @@
           <w:sz w:val="32"/>
         </w:rPr>
       </w:pPr>
-      <w:bookmarkStart w:id="12" w:name="_Toc165331358"/>
+      <w:bookmarkStart w:id="13" w:name="_Toc165674152"/>
       <w:r>
         <w:rPr>
           <w:sz w:val="32"/>
         </w:rPr>
         <w:t>Recursos software</w:t>
       </w:r>
-      <w:bookmarkEnd w:id="12"/>
+      <w:bookmarkEnd w:id="13"/>
     </w:p>
     <w:p>
       <w:pPr>
@@ -5459,34 +5563,6 @@
         </w:rPr>
         <w:t xml:space="preserve">istemas de control de versiones y almacenamiento, respectivamente, que han proporcionado un entorno seguro y eficiente para gestionar el desarrollo del proyecto, ofreciendo una solución alternativa de almacenamiento en caso de ser necesario. </w:t>
       </w:r>
-    </w:p>
-    <w:p>
-      <w:pPr>
-        <w:spacing w:line="276" w:lineRule="auto"/>
-        <w:rPr>
-          <w:rFonts w:ascii="Times New Roman" w:hAnsi="Times New Roman" w:cs="Times New Roman"/>
-          <w:sz w:val="24"/>
-          <w:szCs w:val="24"/>
-        </w:rPr>
-      </w:pPr>
-      <w:r>
-        <w:rPr>
-          <w:rFonts w:ascii="Times New Roman" w:hAnsi="Times New Roman" w:cs="Times New Roman"/>
-          <w:sz w:val="24"/>
-          <w:szCs w:val="24"/>
-        </w:rPr>
-        <w:t>La combinación de estos recursos software ha sido esencial para garantizar la calidad y la eficiencia en cada etapa del proceso de creación del videojuego.</w:t>
-      </w:r>
-    </w:p>
-    <w:p>
-      <w:pPr>
-        <w:spacing w:line="276" w:lineRule="auto"/>
-        <w:rPr>
-          <w:rFonts w:ascii="Times New Roman" w:hAnsi="Times New Roman" w:cs="Times New Roman"/>
-          <w:sz w:val="24"/>
-          <w:szCs w:val="24"/>
-        </w:rPr>
-      </w:pPr>
       <w:r>
         <w:rPr>
           <w:rFonts w:ascii="Times New Roman" w:hAnsi="Times New Roman" w:cs="Times New Roman"/>
@@ -5508,7 +5584,7 @@
           <w:sz w:val="36"/>
         </w:rPr>
       </w:pPr>
-      <w:bookmarkStart w:id="13" w:name="_Toc165331359"/>
+      <w:bookmarkStart w:id="14" w:name="_Toc165674153"/>
       <w:r>
         <w:rPr>
           <w:sz w:val="36"/>
@@ -5516,7 +5592,7 @@
         <w:lastRenderedPageBreak/>
         <w:t>Planificación</w:t>
       </w:r>
-      <w:bookmarkEnd w:id="13"/>
+      <w:bookmarkEnd w:id="14"/>
     </w:p>
     <w:p>
       <w:pPr>
@@ -5574,14 +5650,14 @@
           <w:sz w:val="32"/>
         </w:rPr>
       </w:pPr>
-      <w:bookmarkStart w:id="14" w:name="_Toc165331360"/>
+      <w:bookmarkStart w:id="15" w:name="_Toc165674154"/>
       <w:r>
         <w:rPr>
           <w:sz w:val="32"/>
         </w:rPr>
         <w:t>Planificación temporal</w:t>
       </w:r>
-      <w:bookmarkEnd w:id="14"/>
+      <w:bookmarkEnd w:id="15"/>
     </w:p>
     <w:p>
       <w:pPr>
@@ -5954,6 +6030,22 @@
     <w:p>
       <w:pPr>
         <w:spacing w:line="276" w:lineRule="auto"/>
+        <w:rPr>
+          <w:rFonts w:ascii="Times New Roman" w:hAnsi="Times New Roman" w:cs="Times New Roman"/>
+          <w:sz w:val="24"/>
+        </w:rPr>
+      </w:pPr>
+      <w:r>
+        <w:rPr>
+          <w:rFonts w:ascii="Times New Roman" w:hAnsi="Times New Roman" w:cs="Times New Roman"/>
+          <w:sz w:val="24"/>
+        </w:rPr>
+        <w:t>La sección de sonido tiene un control llamado “HSlider” para controlar el volumen maestro (el volumen general del videojuego)</w:t>
+      </w:r>
+    </w:p>
+    <w:p>
+      <w:pPr>
+        <w:spacing w:line="276" w:lineRule="auto"/>
       </w:pPr>
       <w:r>
         <w:rPr>
@@ -5983,6 +6075,7 @@
           <w:szCs w:val="32"/>
         </w:rPr>
       </w:pPr>
+      <w:bookmarkStart w:id="16" w:name="_Toc165674155"/>
       <w:r>
         <w:rPr>
           <w:sz w:val="32"/>
@@ -5991,6 +6084,7 @@
         <w:lastRenderedPageBreak/>
         <w:t>Planificación económica</w:t>
       </w:r>
+      <w:bookmarkEnd w:id="16"/>
     </w:p>
     <w:p/>
     <w:p>
@@ -6001,14 +6095,14 @@
           <w:sz w:val="36"/>
         </w:rPr>
       </w:pPr>
-      <w:bookmarkStart w:id="15" w:name="_Toc165331361"/>
+      <w:bookmarkStart w:id="17" w:name="_Toc165674156"/>
       <w:r>
         <w:rPr>
           <w:sz w:val="36"/>
         </w:rPr>
         <w:t>7. Bibliografía</w:t>
       </w:r>
-      <w:bookmarkEnd w:id="15"/>
+      <w:bookmarkEnd w:id="17"/>
     </w:p>
     <w:p>
       <w:pPr>
@@ -7034,43 +7128,7 @@
           <w:sz w:val="24"/>
           <w:szCs w:val="24"/>
         </w:rPr>
-        <w:t xml:space="preserve">Godot4: Como agregar colisiones a un </w:t>
-      </w:r>
-      <w:proofErr w:type="spellStart"/>
-      <w:r>
-        <w:rPr>
-          <w:rFonts w:ascii="Times New Roman" w:hAnsi="Times New Roman" w:cs="Times New Roman"/>
-          <w:sz w:val="24"/>
-          <w:szCs w:val="24"/>
-        </w:rPr>
-        <w:t>TileMap</w:t>
-      </w:r>
-      <w:proofErr w:type="spellEnd"/>
-      <w:r>
-        <w:rPr>
-          <w:rFonts w:ascii="Times New Roman" w:hAnsi="Times New Roman" w:cs="Times New Roman"/>
-          <w:sz w:val="24"/>
-          <w:szCs w:val="24"/>
-        </w:rPr>
-        <w:t xml:space="preserve"> (Curso intensivo del </w:t>
-      </w:r>
-      <w:proofErr w:type="spellStart"/>
-      <w:r>
-        <w:rPr>
-          <w:rFonts w:ascii="Times New Roman" w:hAnsi="Times New Roman" w:cs="Times New Roman"/>
-          <w:sz w:val="24"/>
-          <w:szCs w:val="24"/>
-        </w:rPr>
-        <w:t>TileMap</w:t>
-      </w:r>
-      <w:proofErr w:type="spellEnd"/>
-      <w:r>
-        <w:rPr>
-          <w:rFonts w:ascii="Times New Roman" w:hAnsi="Times New Roman" w:cs="Times New Roman"/>
-          <w:sz w:val="24"/>
-          <w:szCs w:val="24"/>
-        </w:rPr>
-        <w:t>)</w:t>
+        <w:t>Godot4: Como agregar colisiones a un TileMap (Curso intensivo del TileMap)</w:t>
       </w:r>
       <w:r>
         <w:rPr>
@@ -7124,72 +7182,8 @@
           <w:sz w:val="24"/>
           <w:szCs w:val="24"/>
         </w:rPr>
-        <w:t xml:space="preserve">Godot 4 </w:t>
-      </w:r>
-      <w:proofErr w:type="spellStart"/>
-      <w:r>
-        <w:rPr>
-          <w:rFonts w:ascii="Times New Roman" w:hAnsi="Times New Roman" w:cs="Times New Roman"/>
-          <w:sz w:val="24"/>
-          <w:szCs w:val="24"/>
-        </w:rPr>
-        <w:t>TileMap</w:t>
-      </w:r>
-      <w:proofErr w:type="spellEnd"/>
-      <w:r>
-        <w:rPr>
-          <w:rFonts w:ascii="Times New Roman" w:hAnsi="Times New Roman" w:cs="Times New Roman"/>
-          <w:sz w:val="24"/>
-          <w:szCs w:val="24"/>
-        </w:rPr>
-        <w:t xml:space="preserve"> Tutorial </w:t>
-      </w:r>
-      <w:proofErr w:type="spellStart"/>
-      <w:r>
-        <w:rPr>
-          <w:rFonts w:ascii="Times New Roman" w:hAnsi="Times New Roman" w:cs="Times New Roman"/>
-          <w:sz w:val="24"/>
-          <w:szCs w:val="24"/>
-        </w:rPr>
-        <w:t>Ep</w:t>
-      </w:r>
-      <w:proofErr w:type="spellEnd"/>
-      <w:r>
-        <w:rPr>
-          <w:rFonts w:ascii="Times New Roman" w:hAnsi="Times New Roman" w:cs="Times New Roman"/>
-          <w:sz w:val="24"/>
-          <w:szCs w:val="24"/>
-        </w:rPr>
-        <w:t xml:space="preserve"> 6 | </w:t>
-      </w:r>
-      <w:proofErr w:type="spellStart"/>
-      <w:r>
-        <w:rPr>
-          <w:rFonts w:ascii="Times New Roman" w:hAnsi="Times New Roman" w:cs="Times New Roman"/>
-          <w:sz w:val="24"/>
-          <w:szCs w:val="24"/>
-        </w:rPr>
-        <w:t>Plant</w:t>
-      </w:r>
-      <w:proofErr w:type="spellEnd"/>
-      <w:r>
-        <w:rPr>
-          <w:rFonts w:ascii="Times New Roman" w:hAnsi="Times New Roman" w:cs="Times New Roman"/>
-          <w:sz w:val="24"/>
-          <w:szCs w:val="24"/>
-        </w:rPr>
-        <w:t xml:space="preserve"> </w:t>
-      </w:r>
-      <w:proofErr w:type="spellStart"/>
-      <w:r>
-        <w:rPr>
-          <w:rFonts w:ascii="Times New Roman" w:hAnsi="Times New Roman" w:cs="Times New Roman"/>
-          <w:sz w:val="24"/>
-          <w:szCs w:val="24"/>
-        </w:rPr>
-        <w:t>Growth</w:t>
-      </w:r>
-      <w:proofErr w:type="spellEnd"/>
+        <w:t>Godot 4 TileMap Tutorial Ep 6 | Plant Growth</w:t>
+      </w:r>
       <w:r>
         <w:rPr>
           <w:rFonts w:ascii="Times New Roman" w:hAnsi="Times New Roman" w:cs="Times New Roman"/>
@@ -7234,25 +7228,7 @@
           <w:sz w:val="24"/>
           <w:szCs w:val="24"/>
         </w:rPr>
-        <w:t xml:space="preserve">¡5 </w:t>
-      </w:r>
-      <w:proofErr w:type="spellStart"/>
-      <w:r>
-        <w:rPr>
-          <w:rFonts w:ascii="Times New Roman" w:hAnsi="Times New Roman" w:cs="Times New Roman"/>
-          <w:sz w:val="24"/>
-          <w:szCs w:val="24"/>
-        </w:rPr>
-        <w:t>Tips</w:t>
-      </w:r>
-      <w:proofErr w:type="spellEnd"/>
-      <w:r>
-        <w:rPr>
-          <w:rFonts w:ascii="Times New Roman" w:hAnsi="Times New Roman" w:cs="Times New Roman"/>
-          <w:sz w:val="24"/>
-          <w:szCs w:val="24"/>
-        </w:rPr>
-        <w:t xml:space="preserve"> en Godot que quizás no conozcas!</w:t>
+        <w:t>¡5 Tips en Godot que quizás no conozcas!</w:t>
       </w:r>
       <w:r>
         <w:rPr>
@@ -7297,43 +7273,7 @@
           <w:sz w:val="24"/>
           <w:szCs w:val="24"/>
         </w:rPr>
-        <w:t xml:space="preserve">Godot 4 </w:t>
-      </w:r>
-      <w:proofErr w:type="spellStart"/>
-      <w:r>
-        <w:rPr>
-          <w:rFonts w:ascii="Times New Roman" w:hAnsi="Times New Roman" w:cs="Times New Roman"/>
-          <w:sz w:val="24"/>
-          <w:szCs w:val="24"/>
-        </w:rPr>
-        <w:t>Timer</w:t>
-      </w:r>
-      <w:proofErr w:type="spellEnd"/>
-      <w:r>
-        <w:rPr>
-          <w:rFonts w:ascii="Times New Roman" w:hAnsi="Times New Roman" w:cs="Times New Roman"/>
-          <w:sz w:val="24"/>
-          <w:szCs w:val="24"/>
-        </w:rPr>
-        <w:t xml:space="preserve"> </w:t>
-      </w:r>
-      <w:proofErr w:type="spellStart"/>
-      <w:r>
-        <w:rPr>
-          <w:rFonts w:ascii="Times New Roman" w:hAnsi="Times New Roman" w:cs="Times New Roman"/>
-          <w:sz w:val="24"/>
-          <w:szCs w:val="24"/>
-        </w:rPr>
-        <w:t>Node</w:t>
-      </w:r>
-      <w:proofErr w:type="spellEnd"/>
-      <w:r>
-        <w:rPr>
-          <w:rFonts w:ascii="Times New Roman" w:hAnsi="Times New Roman" w:cs="Times New Roman"/>
-          <w:sz w:val="24"/>
-          <w:szCs w:val="24"/>
-        </w:rPr>
-        <w:t xml:space="preserve"> Tutorial</w:t>
+        <w:t>Godot 4 Timer Node Tutorial</w:t>
       </w:r>
       <w:r>
         <w:rPr>
@@ -7378,43 +7318,7 @@
           <w:sz w:val="24"/>
           <w:szCs w:val="24"/>
         </w:rPr>
-        <w:t xml:space="preserve">Como crear un </w:t>
-      </w:r>
-      <w:proofErr w:type="spellStart"/>
-      <w:r>
-        <w:rPr>
-          <w:rFonts w:ascii="Times New Roman" w:hAnsi="Times New Roman" w:cs="Times New Roman"/>
-          <w:sz w:val="24"/>
-          <w:szCs w:val="24"/>
-        </w:rPr>
-        <w:t>timer</w:t>
-      </w:r>
-      <w:proofErr w:type="spellEnd"/>
-      <w:r>
-        <w:rPr>
-          <w:rFonts w:ascii="Times New Roman" w:hAnsi="Times New Roman" w:cs="Times New Roman"/>
-          <w:sz w:val="24"/>
-          <w:szCs w:val="24"/>
-        </w:rPr>
-        <w:t xml:space="preserve">! (Godot </w:t>
-      </w:r>
-      <w:proofErr w:type="spellStart"/>
-      <w:r>
-        <w:rPr>
-          <w:rFonts w:ascii="Times New Roman" w:hAnsi="Times New Roman" w:cs="Times New Roman"/>
-          <w:sz w:val="24"/>
-          <w:szCs w:val="24"/>
-        </w:rPr>
-        <w:t>Engine</w:t>
-      </w:r>
-      <w:proofErr w:type="spellEnd"/>
-      <w:r>
-        <w:rPr>
-          <w:rFonts w:ascii="Times New Roman" w:hAnsi="Times New Roman" w:cs="Times New Roman"/>
-          <w:sz w:val="24"/>
-          <w:szCs w:val="24"/>
-        </w:rPr>
-        <w:t xml:space="preserve"> 4)</w:t>
+        <w:t>Como crear un timer! (Godot Engine 4)</w:t>
       </w:r>
       <w:r>
         <w:rPr>
@@ -7453,41 +7357,13 @@
         </w:rPr>
         <w:t xml:space="preserve">30/04/2024 </w:t>
       </w:r>
-      <w:proofErr w:type="spellStart"/>
-      <w:r>
-        <w:rPr>
-          <w:rFonts w:ascii="Times New Roman" w:hAnsi="Times New Roman" w:cs="Times New Roman"/>
-          <w:sz w:val="24"/>
-          <w:szCs w:val="24"/>
-        </w:rPr>
-        <w:t>How</w:t>
-      </w:r>
-      <w:proofErr w:type="spellEnd"/>
-      <w:r>
-        <w:rPr>
-          <w:rFonts w:ascii="Times New Roman" w:hAnsi="Times New Roman" w:cs="Times New Roman"/>
-          <w:sz w:val="24"/>
-          <w:szCs w:val="24"/>
-        </w:rPr>
-        <w:t xml:space="preserve"> to </w:t>
-      </w:r>
-      <w:proofErr w:type="spellStart"/>
-      <w:r>
-        <w:rPr>
-          <w:rFonts w:ascii="Times New Roman" w:hAnsi="Times New Roman" w:cs="Times New Roman"/>
-          <w:sz w:val="24"/>
-          <w:szCs w:val="24"/>
-        </w:rPr>
-        <w:t>Create</w:t>
-      </w:r>
-      <w:proofErr w:type="spellEnd"/>
-      <w:r>
-        <w:rPr>
-          <w:rFonts w:ascii="Times New Roman" w:hAnsi="Times New Roman" w:cs="Times New Roman"/>
-          <w:sz w:val="24"/>
-          <w:szCs w:val="24"/>
-        </w:rPr>
-        <w:t xml:space="preserve"> WORKING CROPS in Godot</w:t>
+      <w:r>
+        <w:rPr>
+          <w:rFonts w:ascii="Times New Roman" w:hAnsi="Times New Roman" w:cs="Times New Roman"/>
+          <w:sz w:val="24"/>
+          <w:szCs w:val="24"/>
+        </w:rPr>
+        <w:t>How to Create WORKING CROPS in Godot</w:t>
       </w:r>
       <w:r>
         <w:rPr>
@@ -7526,124 +7402,14 @@
         </w:rPr>
         <w:t xml:space="preserve">01/05/2024 </w:t>
       </w:r>
-      <w:proofErr w:type="spellStart"/>
-      <w:r>
-        <w:rPr>
-          <w:rFonts w:ascii="Times New Roman" w:hAnsi="Times New Roman" w:cs="Times New Roman"/>
-          <w:sz w:val="24"/>
-          <w:szCs w:val="24"/>
-        </w:rPr>
-        <w:t>Every</w:t>
-      </w:r>
-      <w:proofErr w:type="spellEnd"/>
-      <w:r>
-        <w:rPr>
-          <w:rFonts w:ascii="Times New Roman" w:hAnsi="Times New Roman" w:cs="Times New Roman"/>
-          <w:sz w:val="24"/>
-          <w:szCs w:val="24"/>
-        </w:rPr>
-        <w:t xml:space="preserve"> </w:t>
-      </w:r>
-      <w:proofErr w:type="spellStart"/>
-      <w:r>
-        <w:rPr>
-          <w:rFonts w:ascii="Times New Roman" w:hAnsi="Times New Roman" w:cs="Times New Roman"/>
-          <w:sz w:val="24"/>
-          <w:szCs w:val="24"/>
-        </w:rPr>
-        <w:t>Node</w:t>
-      </w:r>
-      <w:proofErr w:type="spellEnd"/>
-      <w:r>
-        <w:rPr>
-          <w:rFonts w:ascii="Times New Roman" w:hAnsi="Times New Roman" w:cs="Times New Roman"/>
-          <w:sz w:val="24"/>
-          <w:szCs w:val="24"/>
-        </w:rPr>
-        <w:t xml:space="preserve"> In Godot 3.5+, </w:t>
-      </w:r>
-      <w:proofErr w:type="spellStart"/>
-      <w:r>
-        <w:rPr>
-          <w:rFonts w:ascii="Times New Roman" w:hAnsi="Times New Roman" w:cs="Times New Roman"/>
-          <w:sz w:val="24"/>
-          <w:szCs w:val="24"/>
-        </w:rPr>
-        <w:t>Episode</w:t>
-      </w:r>
-      <w:proofErr w:type="spellEnd"/>
-      <w:r>
-        <w:rPr>
-          <w:rFonts w:ascii="Times New Roman" w:hAnsi="Times New Roman" w:cs="Times New Roman"/>
-          <w:sz w:val="24"/>
-          <w:szCs w:val="24"/>
-        </w:rPr>
-        <w:t xml:space="preserve"> 5 - </w:t>
-      </w:r>
-      <w:proofErr w:type="spellStart"/>
-      <w:r>
-        <w:rPr>
-          <w:rFonts w:ascii="Times New Roman" w:hAnsi="Times New Roman" w:cs="Times New Roman"/>
-          <w:sz w:val="24"/>
-          <w:szCs w:val="24"/>
-        </w:rPr>
-        <w:t>Timer</w:t>
-      </w:r>
-      <w:proofErr w:type="spellEnd"/>
-      <w:r>
-        <w:rPr>
-          <w:rFonts w:ascii="Times New Roman" w:hAnsi="Times New Roman" w:cs="Times New Roman"/>
-          <w:sz w:val="24"/>
-          <w:szCs w:val="24"/>
-        </w:rPr>
-        <w:t xml:space="preserve"> | Godot C# </w:t>
-      </w:r>
-      <w:proofErr w:type="spellStart"/>
-      <w:r>
-        <w:rPr>
-          <w:rFonts w:ascii="Times New Roman" w:hAnsi="Times New Roman" w:cs="Times New Roman"/>
-          <w:sz w:val="24"/>
-          <w:szCs w:val="24"/>
-        </w:rPr>
-        <w:t>Timer</w:t>
-      </w:r>
-      <w:proofErr w:type="spellEnd"/>
-      <w:r>
-        <w:rPr>
-          <w:rFonts w:ascii="Times New Roman" w:hAnsi="Times New Roman" w:cs="Times New Roman"/>
-          <w:sz w:val="24"/>
-          <w:szCs w:val="24"/>
-        </w:rPr>
-        <w:t xml:space="preserve"> </w:t>
-      </w:r>
-      <w:proofErr w:type="spellStart"/>
-      <w:r>
-        <w:rPr>
-          <w:rFonts w:ascii="Times New Roman" w:hAnsi="Times New Roman" w:cs="Times New Roman"/>
-          <w:sz w:val="24"/>
-          <w:szCs w:val="24"/>
-        </w:rPr>
-        <w:t>Node</w:t>
-      </w:r>
-      <w:proofErr w:type="spellEnd"/>
-      <w:r>
-        <w:rPr>
-          <w:rFonts w:ascii="Times New Roman" w:hAnsi="Times New Roman" w:cs="Times New Roman"/>
-          <w:sz w:val="24"/>
-          <w:szCs w:val="24"/>
-        </w:rPr>
-        <w:t xml:space="preserve"> | Mono | .NET | Tutorial | </w:t>
-      </w:r>
-      <w:proofErr w:type="spellStart"/>
-      <w:r>
-        <w:rPr>
-          <w:rFonts w:ascii="Times New Roman" w:hAnsi="Times New Roman" w:cs="Times New Roman"/>
-          <w:sz w:val="24"/>
-          <w:szCs w:val="24"/>
-        </w:rPr>
-        <w:t>Example</w:t>
-      </w:r>
-      <w:proofErr w:type="spellEnd"/>
+      <w:r>
+        <w:rPr>
+          <w:rFonts w:ascii="Times New Roman" w:hAnsi="Times New Roman" w:cs="Times New Roman"/>
+          <w:sz w:val="24"/>
+          <w:szCs w:val="24"/>
+        </w:rPr>
+        <w:t>Every Node In Godot 3.5+, Episode 5 - Timer | Godot C# Timer Node | Mono | .NET | Tutorial | Example</w:t>
+      </w:r>
       <w:r>
         <w:rPr>
           <w:rFonts w:ascii="Times New Roman" w:hAnsi="Times New Roman" w:cs="Times New Roman"/>
@@ -7688,18 +7454,8 @@
           <w:sz w:val="24"/>
           <w:szCs w:val="24"/>
         </w:rPr>
-        <w:t xml:space="preserve">Importar muestras de audio - Godot </w:t>
-      </w:r>
-      <w:proofErr w:type="spellStart"/>
-      <w:r>
-        <w:rPr>
-          <w:rFonts w:ascii="Times New Roman" w:hAnsi="Times New Roman" w:cs="Times New Roman"/>
-          <w:sz w:val="24"/>
-          <w:szCs w:val="24"/>
-        </w:rPr>
-        <w:t>Docs</w:t>
-      </w:r>
-      <w:proofErr w:type="spellEnd"/>
+        <w:t>Importar muestras de audio - Godot Docs</w:t>
+      </w:r>
       <w:r>
         <w:rPr>
           <w:rFonts w:ascii="Times New Roman" w:hAnsi="Times New Roman" w:cs="Times New Roman"/>
@@ -7743,61 +7499,7 @@
           <w:sz w:val="24"/>
           <w:szCs w:val="24"/>
         </w:rPr>
-        <w:t xml:space="preserve">Música de Fondo - </w:t>
-      </w:r>
-      <w:proofErr w:type="spellStart"/>
-      <w:r>
-        <w:rPr>
-          <w:rFonts w:ascii="Times New Roman" w:hAnsi="Times New Roman" w:cs="Times New Roman"/>
-          <w:sz w:val="24"/>
-          <w:szCs w:val="24"/>
-        </w:rPr>
-        <w:t>Sunny</w:t>
-      </w:r>
-      <w:proofErr w:type="spellEnd"/>
-      <w:r>
-        <w:rPr>
-          <w:rFonts w:ascii="Times New Roman" w:hAnsi="Times New Roman" w:cs="Times New Roman"/>
-          <w:sz w:val="24"/>
-          <w:szCs w:val="24"/>
-        </w:rPr>
-        <w:t xml:space="preserve"> </w:t>
-      </w:r>
-      <w:proofErr w:type="spellStart"/>
-      <w:r>
-        <w:rPr>
-          <w:rFonts w:ascii="Times New Roman" w:hAnsi="Times New Roman" w:cs="Times New Roman"/>
-          <w:sz w:val="24"/>
-          <w:szCs w:val="24"/>
-        </w:rPr>
-        <w:t>Land</w:t>
-      </w:r>
-      <w:proofErr w:type="spellEnd"/>
-      <w:r>
-        <w:rPr>
-          <w:rFonts w:ascii="Times New Roman" w:hAnsi="Times New Roman" w:cs="Times New Roman"/>
-          <w:sz w:val="24"/>
-          <w:szCs w:val="24"/>
-        </w:rPr>
-        <w:t xml:space="preserve"> en Godot - </w:t>
-      </w:r>
-      <w:proofErr w:type="spellStart"/>
-      <w:r>
-        <w:rPr>
-          <w:rFonts w:ascii="Times New Roman" w:hAnsi="Times New Roman" w:cs="Times New Roman"/>
-          <w:sz w:val="24"/>
-          <w:szCs w:val="24"/>
-        </w:rPr>
-        <w:t>Cap</w:t>
-      </w:r>
-      <w:proofErr w:type="spellEnd"/>
-      <w:r>
-        <w:rPr>
-          <w:rFonts w:ascii="Times New Roman" w:hAnsi="Times New Roman" w:cs="Times New Roman"/>
-          <w:sz w:val="24"/>
-          <w:szCs w:val="24"/>
-        </w:rPr>
-        <w:t>: 18</w:t>
+        <w:t>Música de Fondo - Sunny Land en Godot - Cap: 18</w:t>
       </w:r>
       <w:r>
         <w:rPr>
@@ -7836,77 +7538,13 @@
         </w:rPr>
         <w:t xml:space="preserve">02/05/2024 </w:t>
       </w:r>
-      <w:proofErr w:type="spellStart"/>
-      <w:r>
-        <w:rPr>
-          <w:rFonts w:ascii="Times New Roman" w:hAnsi="Times New Roman" w:cs="Times New Roman"/>
-          <w:sz w:val="24"/>
-          <w:szCs w:val="24"/>
-        </w:rPr>
-        <w:t>How</w:t>
-      </w:r>
-      <w:proofErr w:type="spellEnd"/>
-      <w:r>
-        <w:rPr>
-          <w:rFonts w:ascii="Times New Roman" w:hAnsi="Times New Roman" w:cs="Times New Roman"/>
-          <w:sz w:val="24"/>
-          <w:szCs w:val="24"/>
-        </w:rPr>
-        <w:t xml:space="preserve"> To </w:t>
-      </w:r>
-      <w:proofErr w:type="spellStart"/>
-      <w:r>
-        <w:rPr>
-          <w:rFonts w:ascii="Times New Roman" w:hAnsi="Times New Roman" w:cs="Times New Roman"/>
-          <w:sz w:val="24"/>
-          <w:szCs w:val="24"/>
-        </w:rPr>
-        <w:t>Create</w:t>
-      </w:r>
-      <w:proofErr w:type="spellEnd"/>
-      <w:r>
-        <w:rPr>
-          <w:rFonts w:ascii="Times New Roman" w:hAnsi="Times New Roman" w:cs="Times New Roman"/>
-          <w:sz w:val="24"/>
-          <w:szCs w:val="24"/>
-        </w:rPr>
-        <w:t xml:space="preserve"> </w:t>
-      </w:r>
-      <w:proofErr w:type="spellStart"/>
-      <w:r>
-        <w:rPr>
-          <w:rFonts w:ascii="Times New Roman" w:hAnsi="Times New Roman" w:cs="Times New Roman"/>
-          <w:sz w:val="24"/>
-          <w:szCs w:val="24"/>
-        </w:rPr>
-        <w:t>Sound</w:t>
-      </w:r>
-      <w:proofErr w:type="spellEnd"/>
-      <w:r>
-        <w:rPr>
-          <w:rFonts w:ascii="Times New Roman" w:hAnsi="Times New Roman" w:cs="Times New Roman"/>
-          <w:sz w:val="24"/>
-          <w:szCs w:val="24"/>
-        </w:rPr>
-        <w:t xml:space="preserve"> </w:t>
-      </w:r>
-      <w:proofErr w:type="spellStart"/>
-      <w:r>
-        <w:rPr>
-          <w:rFonts w:ascii="Times New Roman" w:hAnsi="Times New Roman" w:cs="Times New Roman"/>
-          <w:sz w:val="24"/>
-          <w:szCs w:val="24"/>
-        </w:rPr>
-        <w:t>Settings</w:t>
-      </w:r>
-      <w:proofErr w:type="spellEnd"/>
-      <w:r>
-        <w:rPr>
-          <w:rFonts w:ascii="Times New Roman" w:hAnsi="Times New Roman" w:cs="Times New Roman"/>
-          <w:sz w:val="24"/>
-          <w:szCs w:val="24"/>
-        </w:rPr>
-        <w:t xml:space="preserve"> In Godot</w:t>
+      <w:r>
+        <w:rPr>
+          <w:rFonts w:ascii="Times New Roman" w:hAnsi="Times New Roman" w:cs="Times New Roman"/>
+          <w:sz w:val="24"/>
+          <w:szCs w:val="24"/>
+        </w:rPr>
+        <w:t>How To Create Sound Settings In Godot</w:t>
       </w:r>
       <w:r>
         <w:rPr>

</xml_diff>

<commit_message>
Tienda incluida con errores
</commit_message>
<xml_diff>
--- a/Memoria DAM.docx
+++ b/Memoria DAM.docx
@@ -13149,6 +13149,7 @@
       <w:r>
         <w:rPr>
           <w:rFonts w:ascii="Times New Roman" w:hAnsi="Times New Roman" w:cs="Times New Roman"/>
+          <w:noProof/>
           <w:sz w:val="24"/>
         </w:rPr>
         <w:drawing>
@@ -16338,8 +16339,10 @@
         <w:spacing w:line="276" w:lineRule="auto"/>
         <w:rPr>
           <w:rFonts w:ascii="Times New Roman" w:hAnsi="Times New Roman" w:cs="Times New Roman"/>
-          <w:sz w:val="24"/>
-          <w:szCs w:val="24"/>
+          <w:color w:val="0563C1" w:themeColor="hyperlink"/>
+          <w:sz w:val="24"/>
+          <w:szCs w:val="24"/>
+          <w:u w:val="single"/>
         </w:rPr>
       </w:pPr>
       <w:r>
@@ -16393,8 +16396,63 @@
           <w:sz w:val="24"/>
           <w:szCs w:val="24"/>
         </w:rPr>
-        <w:t>456</w:t>
-      </w:r>
+        <w:t xml:space="preserve">14/05/2024 </w:t>
+      </w:r>
+      <w:proofErr w:type="spellStart"/>
+      <w:r>
+        <w:rPr>
+          <w:rFonts w:ascii="Times New Roman" w:hAnsi="Times New Roman" w:cs="Times New Roman"/>
+          <w:sz w:val="24"/>
+          <w:szCs w:val="24"/>
+        </w:rPr>
+        <w:t>How</w:t>
+      </w:r>
+      <w:proofErr w:type="spellEnd"/>
+      <w:r>
+        <w:rPr>
+          <w:rFonts w:ascii="Times New Roman" w:hAnsi="Times New Roman" w:cs="Times New Roman"/>
+          <w:sz w:val="24"/>
+          <w:szCs w:val="24"/>
+        </w:rPr>
+        <w:t xml:space="preserve"> to </w:t>
+      </w:r>
+      <w:proofErr w:type="spellStart"/>
+      <w:r>
+        <w:rPr>
+          <w:rFonts w:ascii="Times New Roman" w:hAnsi="Times New Roman" w:cs="Times New Roman"/>
+          <w:sz w:val="24"/>
+          <w:szCs w:val="24"/>
+        </w:rPr>
+        <w:t>Make</w:t>
+      </w:r>
+      <w:proofErr w:type="spellEnd"/>
+      <w:r>
+        <w:rPr>
+          <w:rFonts w:ascii="Times New Roman" w:hAnsi="Times New Roman" w:cs="Times New Roman"/>
+          <w:sz w:val="24"/>
+          <w:szCs w:val="24"/>
+        </w:rPr>
+        <w:t xml:space="preserve"> a SELL ZONE in Godot</w:t>
+      </w:r>
+      <w:r>
+        <w:rPr>
+          <w:rFonts w:ascii="Times New Roman" w:hAnsi="Times New Roman" w:cs="Times New Roman"/>
+          <w:sz w:val="24"/>
+          <w:szCs w:val="24"/>
+        </w:rPr>
+        <w:t xml:space="preserve"> </w:t>
+      </w:r>
+      <w:hyperlink r:id="rId55" w:history="1">
+        <w:r>
+          <w:rPr>
+            <w:rStyle w:val="Hipervnculo"/>
+            <w:rFonts w:ascii="Times New Roman" w:hAnsi="Times New Roman" w:cs="Times New Roman"/>
+            <w:sz w:val="24"/>
+            <w:szCs w:val="24"/>
+          </w:rPr>
+          <w:t>https://www.youtube.com/watch?v=knmOs61W-lI&amp;list=PL3cGrGHvkwn3zyVj-lHM1aGYhNv8E0HBS&amp;index=6</w:t>
+        </w:r>
+      </w:hyperlink>
     </w:p>
     <w:p>
       <w:pPr>
@@ -16405,23 +16463,13 @@
           <w:szCs w:val="24"/>
         </w:rPr>
       </w:pPr>
-      <w:proofErr w:type="spellStart"/>
-      <w:r>
-        <w:rPr>
-          <w:rFonts w:ascii="Times New Roman" w:hAnsi="Times New Roman" w:cs="Times New Roman"/>
-          <w:sz w:val="24"/>
-          <w:szCs w:val="24"/>
-        </w:rPr>
-        <w:t>Assets</w:t>
-      </w:r>
-      <w:proofErr w:type="spellEnd"/>
-      <w:r>
-        <w:rPr>
-          <w:rFonts w:ascii="Times New Roman" w:hAnsi="Times New Roman" w:cs="Times New Roman"/>
-          <w:sz w:val="24"/>
-          <w:szCs w:val="24"/>
-        </w:rPr>
-        <w:t>:</w:t>
+      <w:r>
+        <w:rPr>
+          <w:rFonts w:ascii="Times New Roman" w:hAnsi="Times New Roman" w:cs="Times New Roman"/>
+          <w:sz w:val="24"/>
+          <w:szCs w:val="24"/>
+        </w:rPr>
+        <w:t>456</w:t>
       </w:r>
     </w:p>
     <w:p>
@@ -16433,6 +16481,34 @@
           <w:szCs w:val="24"/>
         </w:rPr>
       </w:pPr>
+      <w:proofErr w:type="spellStart"/>
+      <w:r>
+        <w:rPr>
+          <w:rFonts w:ascii="Times New Roman" w:hAnsi="Times New Roman" w:cs="Times New Roman"/>
+          <w:sz w:val="24"/>
+          <w:szCs w:val="24"/>
+        </w:rPr>
+        <w:t>Assets</w:t>
+      </w:r>
+      <w:proofErr w:type="spellEnd"/>
+      <w:r>
+        <w:rPr>
+          <w:rFonts w:ascii="Times New Roman" w:hAnsi="Times New Roman" w:cs="Times New Roman"/>
+          <w:sz w:val="24"/>
+          <w:szCs w:val="24"/>
+        </w:rPr>
+        <w:t>:</w:t>
+      </w:r>
+    </w:p>
+    <w:p>
+      <w:pPr>
+        <w:spacing w:line="276" w:lineRule="auto"/>
+        <w:rPr>
+          <w:rFonts w:ascii="Times New Roman" w:hAnsi="Times New Roman" w:cs="Times New Roman"/>
+          <w:sz w:val="24"/>
+          <w:szCs w:val="24"/>
+        </w:rPr>
+      </w:pPr>
       <w:r>
         <w:rPr>
           <w:rFonts w:ascii="Times New Roman" w:hAnsi="Times New Roman" w:cs="Times New Roman"/>
@@ -16485,7 +16561,7 @@
         </w:rPr>
         <w:t xml:space="preserve"> </w:t>
       </w:r>
-      <w:hyperlink r:id="rId55" w:history="1">
+      <w:hyperlink r:id="rId56" w:history="1">
         <w:r>
           <w:rPr>
             <w:rStyle w:val="Hipervnculo"/>
@@ -16515,7 +16591,7 @@
         </w:rPr>
         <w:t xml:space="preserve">03/05/2024 Sonidos granja arar </w:t>
       </w:r>
-      <w:hyperlink r:id="rId56" w:history="1">
+      <w:hyperlink r:id="rId57" w:history="1">
         <w:r>
           <w:rPr>
             <w:rStyle w:val="Hipervnculo"/>
@@ -16562,7 +16638,7 @@
         </w:rPr>
         <w:t xml:space="preserve"> de fondo </w:t>
       </w:r>
-      <w:hyperlink r:id="rId57" w:history="1">
+      <w:hyperlink r:id="rId58" w:history="1">
         <w:r>
           <w:rPr>
             <w:rStyle w:val="Hipervnculo"/>
@@ -16610,7 +16686,7 @@
         </w:rPr>
         <w:t xml:space="preserve"> de granja </w:t>
       </w:r>
-      <w:hyperlink r:id="rId58" w:history="1">
+      <w:hyperlink r:id="rId59" w:history="1">
         <w:r>
           <w:rPr>
             <w:rStyle w:val="Hipervnculo"/>
@@ -16639,7 +16715,7 @@
         </w:rPr>
         <w:t xml:space="preserve">13/05/2024 Sonidos cosechar </w:t>
       </w:r>
-      <w:hyperlink r:id="rId59" w:history="1">
+      <w:hyperlink r:id="rId60" w:history="1">
         <w:r>
           <w:rPr>
             <w:rStyle w:val="Hipervnculo"/>
@@ -16686,7 +16762,7 @@
         </w:rPr>
         <w:t xml:space="preserve"> para la tienda </w:t>
       </w:r>
-      <w:hyperlink r:id="rId60" w:history="1">
+      <w:hyperlink r:id="rId61" w:history="1">
         <w:r>
           <w:rPr>
             <w:rStyle w:val="Hipervnculo"/>
@@ -16759,7 +16835,7 @@
         </w:rPr>
         <w:t xml:space="preserve"> </w:t>
       </w:r>
-      <w:hyperlink r:id="rId61" w:history="1">
+      <w:hyperlink r:id="rId62" w:history="1">
         <w:r>
           <w:rPr>
             <w:rStyle w:val="Hipervnculo"/>
@@ -16772,8 +16848,8 @@
       </w:hyperlink>
     </w:p>
     <w:sectPr>
-      <w:headerReference w:type="default" r:id="rId62"/>
-      <w:footerReference w:type="default" r:id="rId63"/>
+      <w:headerReference w:type="default" r:id="rId63"/>
+      <w:footerReference w:type="default" r:id="rId64"/>
       <w:pgSz w:w="12240" w:h="15840" w:code="1"/>
       <w:pgMar w:top="1417" w:right="1701" w:bottom="1417" w:left="1701" w:header="708" w:footer="708" w:gutter="0"/>
       <w:pgNumType w:start="0"/>

</xml_diff>

<commit_message>
Añadido error en acciones prohibidas
</commit_message>
<xml_diff>
--- a/Memoria DAM.docx
+++ b/Memoria DAM.docx
@@ -10,6 +10,60 @@
       <w:bookmarkStart w:id="1" w:name="_Toc165674141"/>
       <w:bookmarkStart w:id="2" w:name="_Toc166162135"/>
       <w:bookmarkStart w:id="3" w:name="_Hlk112666688"/>
+      <w:r>
+        <w:rPr>
+          <w:noProof/>
+        </w:rPr>
+        <w:drawing>
+          <wp:anchor distT="0" distB="0" distL="114300" distR="114300" simplePos="0" relativeHeight="251722752" behindDoc="0" locked="0" layoutInCell="1" allowOverlap="1" wp14:anchorId="47BA1210" wp14:editId="0F83A236">
+            <wp:simplePos x="0" y="0"/>
+            <wp:positionH relativeFrom="column">
+              <wp:posOffset>5305425</wp:posOffset>
+            </wp:positionH>
+            <wp:positionV relativeFrom="paragraph">
+              <wp:posOffset>0</wp:posOffset>
+            </wp:positionV>
+            <wp:extent cx="1135380" cy="519812"/>
+            <wp:effectExtent l="0" t="0" r="7620" b="0"/>
+            <wp:wrapSquare wrapText="bothSides"/>
+            <wp:docPr id="935273722" name="Imagen 1"/>
+            <wp:cNvGraphicFramePr>
+              <a:graphicFrameLocks xmlns:a="http://schemas.openxmlformats.org/drawingml/2006/main" noChangeAspect="1"/>
+            </wp:cNvGraphicFramePr>
+            <a:graphic xmlns:a="http://schemas.openxmlformats.org/drawingml/2006/main">
+              <a:graphicData uri="http://schemas.openxmlformats.org/drawingml/2006/picture">
+                <pic:pic xmlns:pic="http://schemas.openxmlformats.org/drawingml/2006/picture">
+                  <pic:nvPicPr>
+                    <pic:cNvPr id="1816366723" name="Imagen 1816366723"/>
+                    <pic:cNvPicPr/>
+                  </pic:nvPicPr>
+                  <pic:blipFill>
+                    <a:blip r:embed="rId8" cstate="print">
+                      <a:extLst>
+                        <a:ext uri="{28A0092B-C50C-407E-A947-70E740481C1C}">
+                          <a14:useLocalDpi xmlns:a14="http://schemas.microsoft.com/office/drawing/2010/main" val="0"/>
+                        </a:ext>
+                      </a:extLst>
+                    </a:blip>
+                    <a:stretch>
+                      <a:fillRect/>
+                    </a:stretch>
+                  </pic:blipFill>
+                  <pic:spPr>
+                    <a:xfrm>
+                      <a:off x="0" y="0"/>
+                      <a:ext cx="1135380" cy="519812"/>
+                    </a:xfrm>
+                    <a:prstGeom prst="rect">
+                      <a:avLst/>
+                    </a:prstGeom>
+                  </pic:spPr>
+                </pic:pic>
+              </a:graphicData>
+            </a:graphic>
+          </wp:anchor>
+        </w:drawing>
+      </w:r>
       <w:r>
         <w:rPr>
           <w:noProof/>
@@ -52,7 +106,7 @@
                     </pic:cNvPicPr>
                   </pic:nvPicPr>
                   <pic:blipFill>
-                    <a:blip r:embed="rId8" cstate="print">
+                    <a:blip r:embed="rId9" cstate="print">
                       <a:extLst>
                         <a:ext uri="{28A0092B-C50C-407E-A947-70E740481C1C}">
                           <a14:useLocalDpi xmlns:a14="http://schemas.microsoft.com/office/drawing/2010/main" val="0"/>
@@ -557,7 +611,35 @@
                                   </w14:srgbClr>
                                 </w14:shadow>
                               </w:rPr>
-                              <w:t>Informática y Telecomunicaciones</w:t>
+                              <w:t xml:space="preserve">Informática y </w:t>
+                            </w:r>
+                            <w:r>
+                              <w:rPr>
+                                <w:rFonts w:ascii="Montserrat Light" w:eastAsia="STXinwei" w:hAnsi="Montserrat Light" w:cstheme="minorHAnsi"/>
+                                <w:color w:val="002060"/>
+                                <w:sz w:val="36"/>
+                                <w:szCs w:val="36"/>
+                                <w14:shadow w14:blurRad="50800" w14:dist="38100" w14:dir="2700000" w14:sx="100000" w14:sy="100000" w14:kx="0" w14:ky="0" w14:algn="tl">
+                                  <w14:srgbClr w14:val="000000">
+                                    <w14:alpha w14:val="60000"/>
+                                  </w14:srgbClr>
+                                </w14:shadow>
+                              </w:rPr>
+                              <w:t>C</w:t>
+                            </w:r>
+                            <w:r>
+                              <w:rPr>
+                                <w:rFonts w:ascii="Montserrat Light" w:eastAsia="STXinwei" w:hAnsi="Montserrat Light" w:cstheme="minorHAnsi"/>
+                                <w:color w:val="002060"/>
+                                <w:sz w:val="36"/>
+                                <w:szCs w:val="36"/>
+                                <w14:shadow w14:blurRad="50800" w14:dist="38100" w14:dir="2700000" w14:sx="100000" w14:sy="100000" w14:kx="0" w14:ky="0" w14:algn="tl">
+                                  <w14:srgbClr w14:val="000000">
+                                    <w14:alpha w14:val="60000"/>
+                                  </w14:srgbClr>
+                                </w14:shadow>
+                              </w:rPr>
+                              <w:t>omunicaciones</w:t>
                             </w:r>
                           </w:p>
                           <w:p>
@@ -715,7 +797,35 @@
                             </w14:srgbClr>
                           </w14:shadow>
                         </w:rPr>
-                        <w:t>Informática y Telecomunicaciones</w:t>
+                        <w:t xml:space="preserve">Informática y </w:t>
+                      </w:r>
+                      <w:r>
+                        <w:rPr>
+                          <w:rFonts w:ascii="Montserrat Light" w:eastAsia="STXinwei" w:hAnsi="Montserrat Light" w:cstheme="minorHAnsi"/>
+                          <w:color w:val="002060"/>
+                          <w:sz w:val="36"/>
+                          <w:szCs w:val="36"/>
+                          <w14:shadow w14:blurRad="50800" w14:dist="38100" w14:dir="2700000" w14:sx="100000" w14:sy="100000" w14:kx="0" w14:ky="0" w14:algn="tl">
+                            <w14:srgbClr w14:val="000000">
+                              <w14:alpha w14:val="60000"/>
+                            </w14:srgbClr>
+                          </w14:shadow>
+                        </w:rPr>
+                        <w:t>C</w:t>
+                      </w:r>
+                      <w:r>
+                        <w:rPr>
+                          <w:rFonts w:ascii="Montserrat Light" w:eastAsia="STXinwei" w:hAnsi="Montserrat Light" w:cstheme="minorHAnsi"/>
+                          <w:color w:val="002060"/>
+                          <w:sz w:val="36"/>
+                          <w:szCs w:val="36"/>
+                          <w14:shadow w14:blurRad="50800" w14:dist="38100" w14:dir="2700000" w14:sx="100000" w14:sy="100000" w14:kx="0" w14:ky="0" w14:algn="tl">
+                            <w14:srgbClr w14:val="000000">
+                              <w14:alpha w14:val="60000"/>
+                            </w14:srgbClr>
+                          </w14:shadow>
+                        </w:rPr>
+                        <w:t>omunicaciones</w:t>
                       </w:r>
                     </w:p>
                     <w:p>
@@ -2138,10 +2248,23 @@
     <w:p>
       <w:pPr>
         <w:spacing w:line="276" w:lineRule="auto"/>
-      </w:pPr>
-      <w:r>
-        <w:br w:type="page"/>
-      </w:r>
+        <w:sectPr>
+          <w:headerReference w:type="default" r:id="rId10"/>
+          <w:footerReference w:type="default" r:id="rId11"/>
+          <w:footerReference w:type="first" r:id="rId12"/>
+          <w:pgSz w:w="12240" w:h="15840" w:code="1"/>
+          <w:pgMar w:top="1417" w:right="1701" w:bottom="1417" w:left="1701" w:header="708" w:footer="708" w:gutter="0"/>
+          <w:pgNumType w:start="1"/>
+          <w:cols w:space="708"/>
+          <w:titlePg/>
+          <w:docGrid w:linePitch="360"/>
+        </w:sectPr>
+      </w:pPr>
+    </w:p>
+    <w:p>
+      <w:pPr>
+        <w:spacing w:line="276" w:lineRule="auto"/>
+      </w:pPr>
     </w:p>
     <w:p>
       <w:pPr>
@@ -2160,7 +2283,6 @@
         <w:rPr>
           <w:sz w:val="36"/>
         </w:rPr>
-        <w:lastRenderedPageBreak/>
         <w:t>Introducción</w:t>
       </w:r>
       <w:bookmarkEnd w:id="4"/>
@@ -2180,23 +2302,63 @@
           <w:sz w:val="24"/>
           <w:szCs w:val="24"/>
         </w:rPr>
-        <w:t xml:space="preserve">Este proyecto final de desarrollo de aplicaciones multiplataforma se </w:t>
-      </w:r>
-      <w:r>
-        <w:rPr>
-          <w:rFonts w:ascii="Times New Roman" w:hAnsi="Times New Roman" w:cs="Times New Roman"/>
-          <w:sz w:val="24"/>
-          <w:szCs w:val="24"/>
-        </w:rPr>
-        <w:t>centra en el</w:t>
-      </w:r>
-      <w:r>
-        <w:rPr>
-          <w:rFonts w:ascii="Times New Roman" w:hAnsi="Times New Roman" w:cs="Times New Roman"/>
-          <w:sz w:val="24"/>
-          <w:szCs w:val="24"/>
-        </w:rPr>
-        <w:t xml:space="preserve"> mundo de los videojuegos de granjas para ofrecer una propuesta atractiva. Con el objetivo de crear una experiencia de juego compacta pero completa, accesible en escritorio, se centra en la creación de una demostración técnica de un videojuego de granjas.</w:t>
+        <w:t>E</w:t>
+      </w:r>
+      <w:r>
+        <w:rPr>
+          <w:rFonts w:ascii="Times New Roman" w:hAnsi="Times New Roman" w:cs="Times New Roman"/>
+          <w:sz w:val="24"/>
+          <w:szCs w:val="24"/>
+        </w:rPr>
+        <w:t>l siguiente</w:t>
+      </w:r>
+      <w:r>
+        <w:rPr>
+          <w:rFonts w:ascii="Times New Roman" w:hAnsi="Times New Roman" w:cs="Times New Roman"/>
+          <w:sz w:val="24"/>
+          <w:szCs w:val="24"/>
+        </w:rPr>
+        <w:t xml:space="preserve"> proyecto final de desarrollo de aplicaciones multiplataforma se </w:t>
+      </w:r>
+      <w:r>
+        <w:rPr>
+          <w:rFonts w:ascii="Times New Roman" w:hAnsi="Times New Roman" w:cs="Times New Roman"/>
+          <w:sz w:val="24"/>
+          <w:szCs w:val="24"/>
+        </w:rPr>
+        <w:t>desarrollará</w:t>
+      </w:r>
+      <w:r>
+        <w:rPr>
+          <w:rFonts w:ascii="Times New Roman" w:hAnsi="Times New Roman" w:cs="Times New Roman"/>
+          <w:sz w:val="24"/>
+          <w:szCs w:val="24"/>
+        </w:rPr>
+        <w:t xml:space="preserve"> en el</w:t>
+      </w:r>
+      <w:r>
+        <w:rPr>
+          <w:rFonts w:ascii="Times New Roman" w:hAnsi="Times New Roman" w:cs="Times New Roman"/>
+          <w:sz w:val="24"/>
+          <w:szCs w:val="24"/>
+        </w:rPr>
+        <w:t xml:space="preserve"> mundo de los videojuegos de granjas</w:t>
+      </w:r>
+      <w:r>
+        <w:rPr>
+          <w:rFonts w:ascii="Times New Roman" w:hAnsi="Times New Roman" w:cs="Times New Roman"/>
+          <w:sz w:val="24"/>
+          <w:szCs w:val="24"/>
+        </w:rPr>
+        <w:t xml:space="preserve"> que nos permitirá visualizar </w:t>
+      </w:r>
+      <w:r>
+        <w:rPr>
+          <w:rFonts w:ascii="Times New Roman" w:hAnsi="Times New Roman" w:cs="Times New Roman"/>
+          <w:sz w:val="24"/>
+          <w:szCs w:val="24"/>
+        </w:rPr>
+        <w:t>una propuesta atractiva. Con el objetivo de crear una experiencia de juego compacta pero completa, accesible en escritorio, se centra en la creación de una demostración técnica de un videojuego de granjas.</w:t>
       </w:r>
     </w:p>
     <w:p>
@@ -2232,55 +2394,7 @@
           <w:sz w:val="24"/>
           <w:szCs w:val="24"/>
         </w:rPr>
-        <w:t xml:space="preserve">Este Trabajo de Fin de </w:t>
-      </w:r>
-      <w:r>
-        <w:rPr>
-          <w:rFonts w:ascii="Times New Roman" w:hAnsi="Times New Roman" w:cs="Times New Roman"/>
-          <w:sz w:val="24"/>
-          <w:szCs w:val="24"/>
-        </w:rPr>
-        <w:t>Ciclo</w:t>
-      </w:r>
-      <w:r>
-        <w:rPr>
-          <w:rFonts w:ascii="Times New Roman" w:hAnsi="Times New Roman" w:cs="Times New Roman"/>
-          <w:sz w:val="24"/>
-          <w:szCs w:val="24"/>
-        </w:rPr>
-        <w:t xml:space="preserve"> se centra en el desarrollo de una </w:t>
-      </w:r>
-      <w:r>
-        <w:rPr>
-          <w:rFonts w:ascii="Times New Roman" w:hAnsi="Times New Roman" w:cs="Times New Roman"/>
-          <w:sz w:val="24"/>
-          <w:szCs w:val="24"/>
-        </w:rPr>
-        <w:t>demostración</w:t>
-      </w:r>
-      <w:r>
-        <w:rPr>
-          <w:rFonts w:ascii="Times New Roman" w:hAnsi="Times New Roman" w:cs="Times New Roman"/>
-          <w:sz w:val="24"/>
-          <w:szCs w:val="24"/>
-        </w:rPr>
-        <w:t xml:space="preserve"> técnica de un videojuego de granjas. El objetivo es crear una experiencia de juego compacta pero completa, accesible en escritor</w:t>
-      </w:r>
-      <w:r>
-        <w:rPr>
-          <w:rFonts w:ascii="Times New Roman" w:hAnsi="Times New Roman" w:cs="Times New Roman"/>
-          <w:sz w:val="24"/>
-          <w:szCs w:val="24"/>
-        </w:rPr>
-        <w:t>io</w:t>
-      </w:r>
-      <w:r>
-        <w:rPr>
-          <w:rFonts w:ascii="Times New Roman" w:hAnsi="Times New Roman" w:cs="Times New Roman"/>
-          <w:sz w:val="24"/>
-          <w:szCs w:val="24"/>
-        </w:rPr>
-        <w:t>. A medida que la demanda de juegos de simulación, como los de granjas, continúa en aumento, esta iniciativa busca ofrecer una experiencia de juego envolvente.</w:t>
+        <w:t>A medida que la demanda de juegos de simulación, como los de granjas, continúa en aumento, esta iniciativa busca ofrecer una experiencia de juego envolvente.</w:t>
       </w:r>
     </w:p>
     <w:p>
@@ -2314,23 +2428,87 @@
           <w:sz w:val="24"/>
           <w:szCs w:val="24"/>
         </w:rPr>
-        <w:t xml:space="preserve"> técnica se basa en un entorno virtual detallado donde los jugadores pueden experimentar la gestión y el crecimiento de una granja a través de mecánicas estratégicas y elementos de simulación</w:t>
-      </w:r>
-      <w:r>
-        <w:rPr>
-          <w:rFonts w:ascii="Times New Roman" w:hAnsi="Times New Roman" w:cs="Times New Roman"/>
-          <w:sz w:val="24"/>
-          <w:szCs w:val="24"/>
-        </w:rPr>
-        <w:t>, con teclado y mando</w:t>
-      </w:r>
-      <w:r>
-        <w:rPr>
-          <w:rFonts w:ascii="Times New Roman" w:hAnsi="Times New Roman" w:cs="Times New Roman"/>
-          <w:sz w:val="24"/>
-          <w:szCs w:val="24"/>
-        </w:rPr>
-        <w:t>. A pesar de su limitada extensión, la demo pretende proporcionar una muestra representativa de las funcionalidades clave del juego completo. Por lo tanto, se enfrentará a desafíos técnicos como la optimización de rendimiento y la adaptación de la interfaz de usuario para garantizar una experiencia fluida y satisfactoria en todas las plataformas.</w:t>
+        <w:t xml:space="preserve"> técnica se basa en un entorno virtual detallado donde los jugadores pueden </w:t>
+      </w:r>
+      <w:r>
+        <w:rPr>
+          <w:rFonts w:ascii="Times New Roman" w:hAnsi="Times New Roman" w:cs="Times New Roman"/>
+          <w:sz w:val="24"/>
+          <w:szCs w:val="24"/>
+        </w:rPr>
+        <w:t>probar lo que sería el resultado final de este juego de</w:t>
+      </w:r>
+      <w:r>
+        <w:rPr>
+          <w:rFonts w:ascii="Times New Roman" w:hAnsi="Times New Roman" w:cs="Times New Roman"/>
+          <w:sz w:val="24"/>
+          <w:szCs w:val="24"/>
+        </w:rPr>
+        <w:t xml:space="preserve"> granja</w:t>
+      </w:r>
+      <w:r>
+        <w:rPr>
+          <w:rFonts w:ascii="Times New Roman" w:hAnsi="Times New Roman" w:cs="Times New Roman"/>
+          <w:sz w:val="24"/>
+          <w:szCs w:val="24"/>
+        </w:rPr>
+        <w:t>s</w:t>
+      </w:r>
+      <w:r>
+        <w:rPr>
+          <w:rFonts w:ascii="Times New Roman" w:hAnsi="Times New Roman" w:cs="Times New Roman"/>
+          <w:sz w:val="24"/>
+          <w:szCs w:val="24"/>
+        </w:rPr>
+        <w:t xml:space="preserve"> con</w:t>
+      </w:r>
+      <w:r>
+        <w:rPr>
+          <w:rFonts w:ascii="Times New Roman" w:hAnsi="Times New Roman" w:cs="Times New Roman"/>
+          <w:sz w:val="24"/>
+          <w:szCs w:val="24"/>
+        </w:rPr>
+        <w:t xml:space="preserve"> opcion a</w:t>
+      </w:r>
+      <w:r>
+        <w:rPr>
+          <w:rFonts w:ascii="Times New Roman" w:hAnsi="Times New Roman" w:cs="Times New Roman"/>
+          <w:sz w:val="24"/>
+          <w:szCs w:val="24"/>
+        </w:rPr>
+        <w:t xml:space="preserve"> teclado </w:t>
+      </w:r>
+      <w:r>
+        <w:rPr>
+          <w:rFonts w:ascii="Times New Roman" w:hAnsi="Times New Roman" w:cs="Times New Roman"/>
+          <w:sz w:val="24"/>
+          <w:szCs w:val="24"/>
+        </w:rPr>
+        <w:t>o</w:t>
+      </w:r>
+      <w:r>
+        <w:rPr>
+          <w:rFonts w:ascii="Times New Roman" w:hAnsi="Times New Roman" w:cs="Times New Roman"/>
+          <w:sz w:val="24"/>
+          <w:szCs w:val="24"/>
+        </w:rPr>
+        <w:t xml:space="preserve"> mando</w:t>
+      </w:r>
+      <w:r>
+        <w:rPr>
+          <w:rFonts w:ascii="Times New Roman" w:hAnsi="Times New Roman" w:cs="Times New Roman"/>
+          <w:sz w:val="24"/>
+          <w:szCs w:val="24"/>
+        </w:rPr>
+        <w:t xml:space="preserve"> dentro del propio juego</w:t>
+      </w:r>
+      <w:r>
+        <w:rPr>
+          <w:rFonts w:ascii="Times New Roman" w:hAnsi="Times New Roman" w:cs="Times New Roman"/>
+          <w:sz w:val="24"/>
+          <w:szCs w:val="24"/>
+        </w:rPr>
+        <w:t>. A pesar de su limitada extensión, la demo pretende proporcionar una muestra representativa de las funcionalidades clave del juego completo.</w:t>
       </w:r>
     </w:p>
     <w:p>
@@ -2456,6 +2634,321 @@
         </w:rPr>
         <w:t>En resumen, el proyecto no solo busca ofrecer entretenimiento a los usuarios, sino también servir como plataforma de aprendizaje y desarrollo profesional para los participantes. Se aspira a crear una experiencia de juego sólida y atractiva, respaldada por un enfoque metodológico y una ejecución técnica impecable, lo que guiará cada paso del proceso de desarrollo.</w:t>
       </w:r>
+    </w:p>
+    <w:p>
+      <w:pPr>
+        <w:rPr>
+          <w:rFonts w:ascii="Times New Roman" w:hAnsi="Times New Roman" w:cs="Times New Roman"/>
+          <w:sz w:val="24"/>
+          <w:szCs w:val="24"/>
+        </w:rPr>
+      </w:pPr>
+      <w:r>
+        <w:rPr>
+          <w:rFonts w:ascii="Times New Roman" w:hAnsi="Times New Roman" w:cs="Times New Roman"/>
+          <w:sz w:val="24"/>
+          <w:szCs w:val="24"/>
+        </w:rPr>
+        <w:br w:type="page"/>
+      </w:r>
+    </w:p>
+    <w:p>
+      <w:pPr>
+        <w:spacing w:line="276" w:lineRule="auto"/>
+        <w:rPr>
+          <w:rFonts w:ascii="Times New Roman" w:hAnsi="Times New Roman" w:cs="Times New Roman"/>
+          <w:sz w:val="24"/>
+          <w:szCs w:val="24"/>
+        </w:rPr>
+      </w:pPr>
+      <w:r>
+        <w:rPr>
+          <w:rFonts w:ascii="Times New Roman" w:hAnsi="Times New Roman" w:cs="Times New Roman"/>
+          <w:sz w:val="24"/>
+          <w:szCs w:val="24"/>
+        </w:rPr>
+        <w:lastRenderedPageBreak/>
+        <w:t>Entre los objetivos de este proyecto están:</w:t>
+      </w:r>
+    </w:p>
+    <w:p>
+      <w:pPr>
+        <w:pStyle w:val="Prrafodelista"/>
+        <w:numPr>
+          <w:ilvl w:val="0"/>
+          <w:numId w:val="2"/>
+        </w:numPr>
+        <w:spacing w:line="276" w:lineRule="auto"/>
+        <w:rPr>
+          <w:rFonts w:ascii="Times New Roman" w:hAnsi="Times New Roman" w:cs="Times New Roman"/>
+          <w:sz w:val="24"/>
+          <w:szCs w:val="24"/>
+        </w:rPr>
+      </w:pPr>
+      <w:r>
+        <w:rPr>
+          <w:rFonts w:ascii="Times New Roman" w:hAnsi="Times New Roman" w:cs="Times New Roman"/>
+          <w:sz w:val="24"/>
+          <w:szCs w:val="24"/>
+        </w:rPr>
+        <w:t>Aprender sobre el motor de juegos “Godot Engine”.</w:t>
+      </w:r>
+    </w:p>
+    <w:p>
+      <w:pPr>
+        <w:pStyle w:val="Prrafodelista"/>
+        <w:numPr>
+          <w:ilvl w:val="0"/>
+          <w:numId w:val="2"/>
+        </w:numPr>
+        <w:spacing w:line="276" w:lineRule="auto"/>
+        <w:rPr>
+          <w:rFonts w:ascii="Times New Roman" w:hAnsi="Times New Roman" w:cs="Times New Roman"/>
+          <w:sz w:val="24"/>
+          <w:szCs w:val="24"/>
+        </w:rPr>
+      </w:pPr>
+      <w:r>
+        <w:rPr>
+          <w:rFonts w:ascii="Times New Roman" w:hAnsi="Times New Roman" w:cs="Times New Roman"/>
+          <w:sz w:val="24"/>
+          <w:szCs w:val="24"/>
+        </w:rPr>
+        <w:t>Implementar la lógica en C#.</w:t>
+      </w:r>
+    </w:p>
+    <w:p>
+      <w:pPr>
+        <w:pStyle w:val="Prrafodelista"/>
+        <w:numPr>
+          <w:ilvl w:val="0"/>
+          <w:numId w:val="2"/>
+        </w:numPr>
+        <w:spacing w:line="276" w:lineRule="auto"/>
+        <w:rPr>
+          <w:rFonts w:ascii="Times New Roman" w:hAnsi="Times New Roman" w:cs="Times New Roman"/>
+          <w:sz w:val="24"/>
+          <w:szCs w:val="24"/>
+        </w:rPr>
+      </w:pPr>
+      <w:r>
+        <w:rPr>
+          <w:rFonts w:ascii="Times New Roman" w:hAnsi="Times New Roman" w:cs="Times New Roman"/>
+          <w:sz w:val="24"/>
+          <w:szCs w:val="24"/>
+        </w:rPr>
+        <w:t>Crear una demo técnica de un juego de granjas.</w:t>
+      </w:r>
+    </w:p>
+    <w:p>
+      <w:pPr>
+        <w:pStyle w:val="Prrafodelista"/>
+        <w:numPr>
+          <w:ilvl w:val="0"/>
+          <w:numId w:val="2"/>
+        </w:numPr>
+        <w:spacing w:line="276" w:lineRule="auto"/>
+        <w:rPr>
+          <w:rFonts w:ascii="Times New Roman" w:hAnsi="Times New Roman" w:cs="Times New Roman"/>
+          <w:sz w:val="24"/>
+          <w:szCs w:val="24"/>
+        </w:rPr>
+      </w:pPr>
+      <w:r>
+        <w:rPr>
+          <w:rFonts w:ascii="Times New Roman" w:hAnsi="Times New Roman" w:cs="Times New Roman"/>
+          <w:sz w:val="24"/>
+          <w:szCs w:val="24"/>
+        </w:rPr>
+        <w:t>Crear un menú con ajustes funcionales.</w:t>
+      </w:r>
+    </w:p>
+    <w:p>
+      <w:pPr>
+        <w:pStyle w:val="Prrafodelista"/>
+        <w:numPr>
+          <w:ilvl w:val="0"/>
+          <w:numId w:val="2"/>
+        </w:numPr>
+        <w:spacing w:line="276" w:lineRule="auto"/>
+        <w:rPr>
+          <w:rFonts w:ascii="Times New Roman" w:hAnsi="Times New Roman" w:cs="Times New Roman"/>
+          <w:sz w:val="24"/>
+          <w:szCs w:val="24"/>
+        </w:rPr>
+      </w:pPr>
+      <w:r>
+        <w:rPr>
+          <w:rFonts w:ascii="Times New Roman" w:hAnsi="Times New Roman" w:cs="Times New Roman"/>
+          <w:sz w:val="24"/>
+          <w:szCs w:val="24"/>
+        </w:rPr>
+        <w:t>Dar al usuario un menu de pausa donde poder salir al menú o al escritorio y guardar.</w:t>
+      </w:r>
+    </w:p>
+    <w:p>
+      <w:pPr>
+        <w:pStyle w:val="Prrafodelista"/>
+        <w:numPr>
+          <w:ilvl w:val="0"/>
+          <w:numId w:val="2"/>
+        </w:numPr>
+        <w:spacing w:line="276" w:lineRule="auto"/>
+        <w:rPr>
+          <w:rFonts w:ascii="Times New Roman" w:hAnsi="Times New Roman" w:cs="Times New Roman"/>
+          <w:sz w:val="24"/>
+          <w:szCs w:val="24"/>
+        </w:rPr>
+      </w:pPr>
+      <w:r>
+        <w:rPr>
+          <w:rFonts w:ascii="Times New Roman" w:hAnsi="Times New Roman" w:cs="Times New Roman"/>
+          <w:sz w:val="24"/>
+          <w:szCs w:val="24"/>
+        </w:rPr>
+        <w:t>Guardar configuraciones.</w:t>
+      </w:r>
+    </w:p>
+    <w:p>
+      <w:pPr>
+        <w:pStyle w:val="Prrafodelista"/>
+        <w:numPr>
+          <w:ilvl w:val="0"/>
+          <w:numId w:val="2"/>
+        </w:numPr>
+        <w:spacing w:line="276" w:lineRule="auto"/>
+        <w:rPr>
+          <w:rFonts w:ascii="Times New Roman" w:hAnsi="Times New Roman" w:cs="Times New Roman"/>
+          <w:sz w:val="24"/>
+          <w:szCs w:val="24"/>
+        </w:rPr>
+      </w:pPr>
+      <w:r>
+        <w:rPr>
+          <w:rFonts w:ascii="Times New Roman" w:hAnsi="Times New Roman" w:cs="Times New Roman"/>
+          <w:sz w:val="24"/>
+          <w:szCs w:val="24"/>
+        </w:rPr>
+        <w:t>Menú con aspecto completamente personalizado.</w:t>
+      </w:r>
+    </w:p>
+    <w:p>
+      <w:pPr>
+        <w:spacing w:line="276" w:lineRule="auto"/>
+        <w:rPr>
+          <w:rFonts w:ascii="Times New Roman" w:hAnsi="Times New Roman" w:cs="Times New Roman"/>
+          <w:sz w:val="24"/>
+          <w:szCs w:val="24"/>
+        </w:rPr>
+      </w:pPr>
+      <w:r>
+        <w:rPr>
+          <w:rFonts w:ascii="Times New Roman" w:hAnsi="Times New Roman" w:cs="Times New Roman"/>
+          <w:sz w:val="24"/>
+          <w:szCs w:val="24"/>
+        </w:rPr>
+        <w:t>Y partiendo de ahí los objetivos de la demo serían</w:t>
+      </w:r>
+    </w:p>
+    <w:p>
+      <w:pPr>
+        <w:pStyle w:val="Prrafodelista"/>
+        <w:numPr>
+          <w:ilvl w:val="0"/>
+          <w:numId w:val="2"/>
+        </w:numPr>
+        <w:spacing w:line="276" w:lineRule="auto"/>
+        <w:rPr>
+          <w:rFonts w:ascii="Times New Roman" w:hAnsi="Times New Roman" w:cs="Times New Roman"/>
+          <w:sz w:val="24"/>
+          <w:szCs w:val="24"/>
+        </w:rPr>
+      </w:pPr>
+      <w:r>
+        <w:rPr>
+          <w:rFonts w:ascii="Times New Roman" w:hAnsi="Times New Roman" w:cs="Times New Roman"/>
+          <w:sz w:val="24"/>
+          <w:szCs w:val="24"/>
+        </w:rPr>
+        <w:t>Mecanismos para de arar, regar y plantar.</w:t>
+      </w:r>
+    </w:p>
+    <w:p>
+      <w:pPr>
+        <w:pStyle w:val="Prrafodelista"/>
+        <w:numPr>
+          <w:ilvl w:val="0"/>
+          <w:numId w:val="2"/>
+        </w:numPr>
+        <w:spacing w:line="276" w:lineRule="auto"/>
+        <w:rPr>
+          <w:rFonts w:ascii="Times New Roman" w:hAnsi="Times New Roman" w:cs="Times New Roman"/>
+          <w:sz w:val="24"/>
+          <w:szCs w:val="24"/>
+        </w:rPr>
+      </w:pPr>
+      <w:r>
+        <w:rPr>
+          <w:rFonts w:ascii="Times New Roman" w:hAnsi="Times New Roman" w:cs="Times New Roman"/>
+          <w:sz w:val="24"/>
+          <w:szCs w:val="24"/>
+        </w:rPr>
+        <w:t>Tiendas funcionales.</w:t>
+      </w:r>
+    </w:p>
+    <w:p>
+      <w:pPr>
+        <w:pStyle w:val="Prrafodelista"/>
+        <w:numPr>
+          <w:ilvl w:val="0"/>
+          <w:numId w:val="2"/>
+        </w:numPr>
+        <w:spacing w:line="276" w:lineRule="auto"/>
+        <w:rPr>
+          <w:rFonts w:ascii="Times New Roman" w:hAnsi="Times New Roman" w:cs="Times New Roman"/>
+          <w:sz w:val="24"/>
+          <w:szCs w:val="24"/>
+        </w:rPr>
+      </w:pPr>
+      <w:r>
+        <w:rPr>
+          <w:rFonts w:ascii="Times New Roman" w:hAnsi="Times New Roman" w:cs="Times New Roman"/>
+          <w:sz w:val="24"/>
+          <w:szCs w:val="24"/>
+        </w:rPr>
+        <w:t>Ajustes de controles, accesibilidad, gráficos y de sonido</w:t>
+      </w:r>
+      <w:r>
+        <w:rPr>
+          <w:rFonts w:ascii="Times New Roman" w:hAnsi="Times New Roman" w:cs="Times New Roman"/>
+          <w:sz w:val="24"/>
+          <w:szCs w:val="24"/>
+        </w:rPr>
+        <w:t>.</w:t>
+      </w:r>
+    </w:p>
+    <w:p>
+      <w:pPr>
+        <w:pStyle w:val="Prrafodelista"/>
+        <w:numPr>
+          <w:ilvl w:val="0"/>
+          <w:numId w:val="2"/>
+        </w:numPr>
+        <w:spacing w:line="276" w:lineRule="auto"/>
+        <w:rPr>
+          <w:rFonts w:ascii="Times New Roman" w:hAnsi="Times New Roman" w:cs="Times New Roman"/>
+          <w:sz w:val="24"/>
+          <w:szCs w:val="24"/>
+        </w:rPr>
+      </w:pPr>
+      <w:r>
+        <w:rPr>
+          <w:rFonts w:ascii="Times New Roman" w:hAnsi="Times New Roman" w:cs="Times New Roman"/>
+          <w:sz w:val="24"/>
+          <w:szCs w:val="24"/>
+        </w:rPr>
+        <w:t>Pop ups informativos para el usuario de cuando no puede plantar o vender</w:t>
+      </w:r>
       <w:r>
         <w:rPr>
           <w:rFonts w:ascii="Times New Roman" w:hAnsi="Times New Roman" w:cs="Times New Roman"/>
@@ -2544,6 +3037,56 @@
     </w:p>
     <w:p>
       <w:pPr>
+        <w:rPr>
+          <w:rFonts w:ascii="Times New Roman" w:hAnsi="Times New Roman" w:cs="Times New Roman"/>
+          <w:sz w:val="24"/>
+          <w:szCs w:val="24"/>
+        </w:rPr>
+      </w:pPr>
+      <w:r>
+        <w:rPr>
+          <w:rFonts w:ascii="Times New Roman" w:hAnsi="Times New Roman" w:cs="Times New Roman"/>
+          <w:sz w:val="24"/>
+          <w:szCs w:val="24"/>
+        </w:rPr>
+        <w:t xml:space="preserve">Aquí vamos a poner lo siguiente, dentro de la planificación iría, preparación en el motor de juego,  investigación sobre herramientas para utilizar </w:t>
+      </w:r>
+      <w:r>
+        <w:rPr>
+          <w:rFonts w:ascii="Times New Roman" w:hAnsi="Times New Roman" w:cs="Times New Roman"/>
+          <w:sz w:val="24"/>
+          <w:szCs w:val="24"/>
+        </w:rPr>
+        <w:t>válidas</w:t>
+      </w:r>
+      <w:r>
+        <w:rPr>
+          <w:rFonts w:ascii="Times New Roman" w:hAnsi="Times New Roman" w:cs="Times New Roman"/>
+          <w:sz w:val="24"/>
+          <w:szCs w:val="24"/>
+        </w:rPr>
+        <w:t xml:space="preserve"> para el proyecto a desarrollar,  es decir como teóricamente se planifico el proyecto</w:t>
+      </w:r>
+    </w:p>
+    <w:p>
+      <w:pPr>
+        <w:rPr>
+          <w:rFonts w:ascii="Times New Roman" w:hAnsi="Times New Roman" w:cs="Times New Roman"/>
+          <w:sz w:val="24"/>
+          <w:szCs w:val="24"/>
+        </w:rPr>
+      </w:pPr>
+      <w:r>
+        <w:rPr>
+          <w:rFonts w:ascii="Times New Roman" w:hAnsi="Times New Roman" w:cs="Times New Roman"/>
+          <w:sz w:val="24"/>
+          <w:szCs w:val="24"/>
+        </w:rPr>
+        <w:t xml:space="preserve">Y la parte de especificación de requisitos,  sería S.O que se necesita, si o si tiene que tener X cosa, para poder instalarse, será necesario x, y, z. </w:t>
+      </w:r>
+    </w:p>
+    <w:p>
+      <w:pPr>
         <w:spacing w:line="276" w:lineRule="auto"/>
         <w:rPr>
           <w:rFonts w:ascii="Times New Roman" w:hAnsi="Times New Roman" w:cs="Times New Roman"/>
@@ -2551,341 +3094,6 @@
           <w:szCs w:val="24"/>
         </w:rPr>
       </w:pPr>
-      <w:r>
-        <w:rPr>
-          <w:rFonts w:ascii="Times New Roman" w:hAnsi="Times New Roman" w:cs="Times New Roman"/>
-          <w:sz w:val="24"/>
-          <w:szCs w:val="24"/>
-        </w:rPr>
-        <w:t>Entre los objetivos de este proyecto están:</w:t>
-      </w:r>
-    </w:p>
-    <w:p>
-      <w:pPr>
-        <w:pStyle w:val="Prrafodelista"/>
-        <w:numPr>
-          <w:ilvl w:val="0"/>
-          <w:numId w:val="2"/>
-        </w:numPr>
-        <w:spacing w:line="276" w:lineRule="auto"/>
-        <w:rPr>
-          <w:rFonts w:ascii="Times New Roman" w:hAnsi="Times New Roman" w:cs="Times New Roman"/>
-          <w:sz w:val="24"/>
-          <w:szCs w:val="24"/>
-        </w:rPr>
-      </w:pPr>
-      <w:r>
-        <w:rPr>
-          <w:rFonts w:ascii="Times New Roman" w:hAnsi="Times New Roman" w:cs="Times New Roman"/>
-          <w:sz w:val="24"/>
-          <w:szCs w:val="24"/>
-        </w:rPr>
-        <w:t>Aprender sobre el motor de juegos “Godot Engine”.</w:t>
-      </w:r>
-    </w:p>
-    <w:p>
-      <w:pPr>
-        <w:pStyle w:val="Prrafodelista"/>
-        <w:numPr>
-          <w:ilvl w:val="0"/>
-          <w:numId w:val="2"/>
-        </w:numPr>
-        <w:spacing w:line="276" w:lineRule="auto"/>
-        <w:rPr>
-          <w:rFonts w:ascii="Times New Roman" w:hAnsi="Times New Roman" w:cs="Times New Roman"/>
-          <w:sz w:val="24"/>
-          <w:szCs w:val="24"/>
-        </w:rPr>
-      </w:pPr>
-      <w:r>
-        <w:rPr>
-          <w:rFonts w:ascii="Times New Roman" w:hAnsi="Times New Roman" w:cs="Times New Roman"/>
-          <w:sz w:val="24"/>
-          <w:szCs w:val="24"/>
-        </w:rPr>
-        <w:t>Implementar la lógica en C#.</w:t>
-      </w:r>
-    </w:p>
-    <w:p>
-      <w:pPr>
-        <w:pStyle w:val="Prrafodelista"/>
-        <w:numPr>
-          <w:ilvl w:val="0"/>
-          <w:numId w:val="2"/>
-        </w:numPr>
-        <w:spacing w:line="276" w:lineRule="auto"/>
-        <w:rPr>
-          <w:rFonts w:ascii="Times New Roman" w:hAnsi="Times New Roman" w:cs="Times New Roman"/>
-          <w:sz w:val="24"/>
-          <w:szCs w:val="24"/>
-        </w:rPr>
-      </w:pPr>
-      <w:r>
-        <w:rPr>
-          <w:rFonts w:ascii="Times New Roman" w:hAnsi="Times New Roman" w:cs="Times New Roman"/>
-          <w:sz w:val="24"/>
-          <w:szCs w:val="24"/>
-        </w:rPr>
-        <w:t>Crear una demo técnica de un juego de granjas.</w:t>
-      </w:r>
-    </w:p>
-    <w:p>
-      <w:pPr>
-        <w:pStyle w:val="Prrafodelista"/>
-        <w:numPr>
-          <w:ilvl w:val="0"/>
-          <w:numId w:val="2"/>
-        </w:numPr>
-        <w:spacing w:line="276" w:lineRule="auto"/>
-        <w:rPr>
-          <w:rFonts w:ascii="Times New Roman" w:hAnsi="Times New Roman" w:cs="Times New Roman"/>
-          <w:sz w:val="24"/>
-          <w:szCs w:val="24"/>
-        </w:rPr>
-      </w:pPr>
-      <w:r>
-        <w:rPr>
-          <w:rFonts w:ascii="Times New Roman" w:hAnsi="Times New Roman" w:cs="Times New Roman"/>
-          <w:sz w:val="24"/>
-          <w:szCs w:val="24"/>
-        </w:rPr>
-        <w:t>Crear un menú con ajustes funcionales.</w:t>
-      </w:r>
-    </w:p>
-    <w:p>
-      <w:pPr>
-        <w:pStyle w:val="Prrafodelista"/>
-        <w:numPr>
-          <w:ilvl w:val="0"/>
-          <w:numId w:val="2"/>
-        </w:numPr>
-        <w:spacing w:line="276" w:lineRule="auto"/>
-        <w:rPr>
-          <w:rFonts w:ascii="Times New Roman" w:hAnsi="Times New Roman" w:cs="Times New Roman"/>
-          <w:sz w:val="24"/>
-          <w:szCs w:val="24"/>
-        </w:rPr>
-      </w:pPr>
-      <w:r>
-        <w:rPr>
-          <w:rFonts w:ascii="Times New Roman" w:hAnsi="Times New Roman" w:cs="Times New Roman"/>
-          <w:sz w:val="24"/>
-          <w:szCs w:val="24"/>
-        </w:rPr>
-        <w:t xml:space="preserve">Dar al usuario un menu de pausa donde poder salir al </w:t>
-      </w:r>
-      <w:r>
-        <w:rPr>
-          <w:rFonts w:ascii="Times New Roman" w:hAnsi="Times New Roman" w:cs="Times New Roman"/>
-          <w:sz w:val="24"/>
-          <w:szCs w:val="24"/>
-        </w:rPr>
-        <w:t>menú</w:t>
-      </w:r>
-      <w:r>
-        <w:rPr>
-          <w:rFonts w:ascii="Times New Roman" w:hAnsi="Times New Roman" w:cs="Times New Roman"/>
-          <w:sz w:val="24"/>
-          <w:szCs w:val="24"/>
-        </w:rPr>
-        <w:t xml:space="preserve"> o al escritorio</w:t>
-      </w:r>
-      <w:r>
-        <w:rPr>
-          <w:rFonts w:ascii="Times New Roman" w:hAnsi="Times New Roman" w:cs="Times New Roman"/>
-          <w:sz w:val="24"/>
-          <w:szCs w:val="24"/>
-        </w:rPr>
-        <w:t xml:space="preserve"> y guardar.</w:t>
-      </w:r>
-    </w:p>
-    <w:p>
-      <w:pPr>
-        <w:pStyle w:val="Prrafodelista"/>
-        <w:numPr>
-          <w:ilvl w:val="0"/>
-          <w:numId w:val="2"/>
-        </w:numPr>
-        <w:spacing w:line="276" w:lineRule="auto"/>
-        <w:rPr>
-          <w:rFonts w:ascii="Times New Roman" w:hAnsi="Times New Roman" w:cs="Times New Roman"/>
-          <w:sz w:val="24"/>
-          <w:szCs w:val="24"/>
-        </w:rPr>
-      </w:pPr>
-      <w:r>
-        <w:rPr>
-          <w:rFonts w:ascii="Times New Roman" w:hAnsi="Times New Roman" w:cs="Times New Roman"/>
-          <w:sz w:val="24"/>
-          <w:szCs w:val="24"/>
-        </w:rPr>
-        <w:t>Guardar configuraciones</w:t>
-      </w:r>
-      <w:r>
-        <w:rPr>
-          <w:rFonts w:ascii="Times New Roman" w:hAnsi="Times New Roman" w:cs="Times New Roman"/>
-          <w:sz w:val="24"/>
-          <w:szCs w:val="24"/>
-        </w:rPr>
-        <w:t>.</w:t>
-      </w:r>
-    </w:p>
-    <w:p>
-      <w:pPr>
-        <w:pStyle w:val="Prrafodelista"/>
-        <w:numPr>
-          <w:ilvl w:val="0"/>
-          <w:numId w:val="2"/>
-        </w:numPr>
-        <w:spacing w:line="276" w:lineRule="auto"/>
-        <w:rPr>
-          <w:rFonts w:ascii="Times New Roman" w:hAnsi="Times New Roman" w:cs="Times New Roman"/>
-          <w:sz w:val="24"/>
-          <w:szCs w:val="24"/>
-        </w:rPr>
-      </w:pPr>
-      <w:r>
-        <w:rPr>
-          <w:rFonts w:ascii="Times New Roman" w:hAnsi="Times New Roman" w:cs="Times New Roman"/>
-          <w:sz w:val="24"/>
-          <w:szCs w:val="24"/>
-        </w:rPr>
-        <w:t>Menú con aspecto completamente personalizado.</w:t>
-      </w:r>
-    </w:p>
-    <w:p>
-      <w:pPr>
-        <w:spacing w:line="276" w:lineRule="auto"/>
-        <w:rPr>
-          <w:rFonts w:ascii="Times New Roman" w:hAnsi="Times New Roman" w:cs="Times New Roman"/>
-          <w:sz w:val="24"/>
-          <w:szCs w:val="24"/>
-        </w:rPr>
-      </w:pPr>
-      <w:r>
-        <w:rPr>
-          <w:rFonts w:ascii="Times New Roman" w:hAnsi="Times New Roman" w:cs="Times New Roman"/>
-          <w:sz w:val="24"/>
-          <w:szCs w:val="24"/>
-        </w:rPr>
-        <w:t>Y partiendo de ahí los objetivos de la demo serían</w:t>
-      </w:r>
-    </w:p>
-    <w:p>
-      <w:pPr>
-        <w:pStyle w:val="Prrafodelista"/>
-        <w:numPr>
-          <w:ilvl w:val="0"/>
-          <w:numId w:val="2"/>
-        </w:numPr>
-        <w:spacing w:line="276" w:lineRule="auto"/>
-        <w:rPr>
-          <w:rFonts w:ascii="Times New Roman" w:hAnsi="Times New Roman" w:cs="Times New Roman"/>
-          <w:sz w:val="24"/>
-          <w:szCs w:val="24"/>
-        </w:rPr>
-      </w:pPr>
-      <w:r>
-        <w:rPr>
-          <w:rFonts w:ascii="Times New Roman" w:hAnsi="Times New Roman" w:cs="Times New Roman"/>
-          <w:sz w:val="24"/>
-          <w:szCs w:val="24"/>
-        </w:rPr>
-        <w:t>Mecanismos para de arar, regar y plantar.</w:t>
-      </w:r>
-    </w:p>
-    <w:p>
-      <w:pPr>
-        <w:pStyle w:val="Prrafodelista"/>
-        <w:numPr>
-          <w:ilvl w:val="0"/>
-          <w:numId w:val="2"/>
-        </w:numPr>
-        <w:spacing w:line="276" w:lineRule="auto"/>
-        <w:rPr>
-          <w:rFonts w:ascii="Times New Roman" w:hAnsi="Times New Roman" w:cs="Times New Roman"/>
-          <w:sz w:val="24"/>
-          <w:szCs w:val="24"/>
-        </w:rPr>
-      </w:pPr>
-      <w:r>
-        <w:rPr>
-          <w:rFonts w:ascii="Times New Roman" w:hAnsi="Times New Roman" w:cs="Times New Roman"/>
-          <w:sz w:val="24"/>
-          <w:szCs w:val="24"/>
-        </w:rPr>
-        <w:t>Tiendas funcionales.</w:t>
-      </w:r>
-    </w:p>
-    <w:p>
-      <w:pPr>
-        <w:pStyle w:val="Prrafodelista"/>
-        <w:numPr>
-          <w:ilvl w:val="0"/>
-          <w:numId w:val="2"/>
-        </w:numPr>
-        <w:spacing w:line="276" w:lineRule="auto"/>
-        <w:rPr>
-          <w:rFonts w:ascii="Times New Roman" w:hAnsi="Times New Roman" w:cs="Times New Roman"/>
-          <w:sz w:val="24"/>
-          <w:szCs w:val="24"/>
-        </w:rPr>
-      </w:pPr>
-      <w:r>
-        <w:rPr>
-          <w:rFonts w:ascii="Times New Roman" w:hAnsi="Times New Roman" w:cs="Times New Roman"/>
-          <w:sz w:val="24"/>
-          <w:szCs w:val="24"/>
-        </w:rPr>
-        <w:t>Ajustes de controles, accesibilidad, gráficos y de sonido</w:t>
-      </w:r>
-      <w:r>
-        <w:rPr>
-          <w:rFonts w:ascii="Times New Roman" w:hAnsi="Times New Roman" w:cs="Times New Roman"/>
-          <w:sz w:val="24"/>
-          <w:szCs w:val="24"/>
-        </w:rPr>
-        <w:t>.</w:t>
-      </w:r>
-    </w:p>
-    <w:p>
-      <w:pPr>
-        <w:pStyle w:val="Prrafodelista"/>
-        <w:numPr>
-          <w:ilvl w:val="0"/>
-          <w:numId w:val="2"/>
-        </w:numPr>
-        <w:spacing w:line="276" w:lineRule="auto"/>
-        <w:rPr>
-          <w:rFonts w:ascii="Times New Roman" w:hAnsi="Times New Roman" w:cs="Times New Roman"/>
-          <w:sz w:val="24"/>
-          <w:szCs w:val="24"/>
-        </w:rPr>
-      </w:pPr>
-      <w:r>
-        <w:rPr>
-          <w:rFonts w:ascii="Times New Roman" w:hAnsi="Times New Roman" w:cs="Times New Roman"/>
-          <w:sz w:val="24"/>
-          <w:szCs w:val="24"/>
-        </w:rPr>
-        <w:t>Pop</w:t>
-      </w:r>
-      <w:r>
-        <w:rPr>
-          <w:rFonts w:ascii="Times New Roman" w:hAnsi="Times New Roman" w:cs="Times New Roman"/>
-          <w:sz w:val="24"/>
-          <w:szCs w:val="24"/>
-        </w:rPr>
-        <w:t xml:space="preserve"> </w:t>
-      </w:r>
-      <w:r>
-        <w:rPr>
-          <w:rFonts w:ascii="Times New Roman" w:hAnsi="Times New Roman" w:cs="Times New Roman"/>
-          <w:sz w:val="24"/>
-          <w:szCs w:val="24"/>
-        </w:rPr>
-        <w:t>ups informativos para el usuario de cuando no puede plantar o vender</w:t>
-      </w:r>
     </w:p>
     <w:p>
       <w:pPr>
@@ -3149,7 +3357,23 @@
           <w:sz w:val="24"/>
           <w:szCs w:val="24"/>
         </w:rPr>
-        <w:t xml:space="preserve">nero completamente diferente: el simulador de granjas. Inspirándome en juegos </w:t>
+        <w:t xml:space="preserve">nero completamente diferente: el simulador de granjas. </w:t>
+      </w:r>
+      <w:r>
+        <w:rPr>
+          <w:rFonts w:ascii="Times New Roman" w:hAnsi="Times New Roman" w:cs="Times New Roman"/>
+          <w:sz w:val="24"/>
+          <w:szCs w:val="24"/>
+        </w:rPr>
+        <w:t>La inspiración vino de la mano de</w:t>
+      </w:r>
+      <w:r>
+        <w:rPr>
+          <w:rFonts w:ascii="Times New Roman" w:hAnsi="Times New Roman" w:cs="Times New Roman"/>
+          <w:sz w:val="24"/>
+          <w:szCs w:val="24"/>
+        </w:rPr>
+        <w:t xml:space="preserve"> juegos </w:t>
       </w:r>
       <w:r>
         <w:rPr>
@@ -3181,7 +3405,23 @@
           <w:sz w:val="24"/>
           <w:szCs w:val="24"/>
         </w:rPr>
-        <w:t>Stardew Valley y Potion Permit, decidí adoptar este enfoque y transformar el proyecto en un juego que fusionara elementos de RPG</w:t>
+        <w:t xml:space="preserve">Stardew Valley y Potion Permit, </w:t>
+      </w:r>
+      <w:r>
+        <w:rPr>
+          <w:rFonts w:ascii="Times New Roman" w:hAnsi="Times New Roman" w:cs="Times New Roman"/>
+          <w:sz w:val="24"/>
+          <w:szCs w:val="24"/>
+        </w:rPr>
+        <w:t>por lo que se decidió</w:t>
+      </w:r>
+      <w:r>
+        <w:rPr>
+          <w:rFonts w:ascii="Times New Roman" w:hAnsi="Times New Roman" w:cs="Times New Roman"/>
+          <w:sz w:val="24"/>
+          <w:szCs w:val="24"/>
+        </w:rPr>
+        <w:t xml:space="preserve"> adoptar este enfoque y transformar el proyecto en un juego que fusionara elementos de RPG</w:t>
       </w:r>
       <w:r>
         <w:rPr>
@@ -3214,7 +3454,71 @@
           <w:sz w:val="24"/>
           <w:szCs w:val="24"/>
         </w:rPr>
-        <w:t>El cambio de dirección no solo amplió mis horizontes creativos, sino que también me ofreció la oportunidad de sumergirme en el diseño y la programación de videojuegos. A través de este proyecto, mi objetivo es adquirir experiencia práctica en el desarrollo de juegos, explorando las complejidades del motor de juego Godot y familiarizándome con sus nodos y funcionalidades.</w:t>
+        <w:t xml:space="preserve">El cambio de dirección no solo amplió </w:t>
+      </w:r>
+      <w:r>
+        <w:rPr>
+          <w:rFonts w:ascii="Times New Roman" w:hAnsi="Times New Roman" w:cs="Times New Roman"/>
+          <w:sz w:val="24"/>
+          <w:szCs w:val="24"/>
+        </w:rPr>
+        <w:t>los</w:t>
+      </w:r>
+      <w:r>
+        <w:rPr>
+          <w:rFonts w:ascii="Times New Roman" w:hAnsi="Times New Roman" w:cs="Times New Roman"/>
+          <w:sz w:val="24"/>
+          <w:szCs w:val="24"/>
+        </w:rPr>
+        <w:t xml:space="preserve"> horizontes creativos, sino que también </w:t>
+      </w:r>
+      <w:r>
+        <w:rPr>
+          <w:rFonts w:ascii="Times New Roman" w:hAnsi="Times New Roman" w:cs="Times New Roman"/>
+          <w:sz w:val="24"/>
+          <w:szCs w:val="24"/>
+        </w:rPr>
+        <w:t xml:space="preserve">se </w:t>
+      </w:r>
+      <w:r>
+        <w:rPr>
+          <w:rFonts w:ascii="Times New Roman" w:hAnsi="Times New Roman" w:cs="Times New Roman"/>
+          <w:sz w:val="24"/>
+          <w:szCs w:val="24"/>
+        </w:rPr>
+        <w:t xml:space="preserve">ofreció la oportunidad de </w:t>
+      </w:r>
+      <w:r>
+        <w:rPr>
+          <w:rFonts w:ascii="Times New Roman" w:hAnsi="Times New Roman" w:cs="Times New Roman"/>
+          <w:sz w:val="24"/>
+          <w:szCs w:val="24"/>
+        </w:rPr>
+        <w:t>probar campos como</w:t>
+      </w:r>
+      <w:r>
+        <w:rPr>
+          <w:rFonts w:ascii="Times New Roman" w:hAnsi="Times New Roman" w:cs="Times New Roman"/>
+          <w:sz w:val="24"/>
+          <w:szCs w:val="24"/>
+        </w:rPr>
+        <w:t xml:space="preserve"> el diseño y la programación de videojuegos. A través de este proyecto, </w:t>
+      </w:r>
+      <w:r>
+        <w:rPr>
+          <w:rFonts w:ascii="Times New Roman" w:hAnsi="Times New Roman" w:cs="Times New Roman"/>
+          <w:sz w:val="24"/>
+          <w:szCs w:val="24"/>
+        </w:rPr>
+        <w:t>el</w:t>
+      </w:r>
+      <w:r>
+        <w:rPr>
+          <w:rFonts w:ascii="Times New Roman" w:hAnsi="Times New Roman" w:cs="Times New Roman"/>
+          <w:sz w:val="24"/>
+          <w:szCs w:val="24"/>
+        </w:rPr>
+        <w:t xml:space="preserve"> objetivo es adquirir experiencia práctica en el desarrollo de juegos, explorando las complejidades del motor de juego Godot y familiarizándome con sus nodos y funcionalidades.</w:t>
       </w:r>
     </w:p>
     <w:p>
@@ -3233,6 +3537,601 @@
         </w:rPr>
         <w:t>Tomando en cuenta los contenidos del curso, decidí usar C# en lugar de GDScript. Aunque GDScript está integrado de forma nativa en Godot, opté por C# debido a su amplia adopción en la industria de los videojuegos. Esta elección me permitirá aplicar los conocimientos del curso y adquirir habilidades transferibles valoradas en la industria, aprovechando las ventajas de su sistema de tipos estáticos y su sólido soporte en Godot.</w:t>
       </w:r>
+    </w:p>
+    <w:p>
+      <w:pPr>
+        <w:rPr>
+          <w:rFonts w:ascii="Times New Roman" w:hAnsi="Times New Roman" w:cs="Times New Roman"/>
+          <w:sz w:val="24"/>
+          <w:szCs w:val="24"/>
+        </w:rPr>
+      </w:pPr>
+      <w:r>
+        <w:rPr>
+          <w:rFonts w:ascii="Times New Roman" w:hAnsi="Times New Roman" w:cs="Times New Roman"/>
+          <w:sz w:val="24"/>
+          <w:szCs w:val="24"/>
+        </w:rPr>
+        <w:t>También</w:t>
+      </w:r>
+      <w:r>
+        <w:rPr>
+          <w:rFonts w:ascii="Times New Roman" w:hAnsi="Times New Roman" w:cs="Times New Roman"/>
+          <w:sz w:val="24"/>
+          <w:szCs w:val="24"/>
+        </w:rPr>
+        <w:t xml:space="preserve">, se </w:t>
+      </w:r>
+      <w:r>
+        <w:rPr>
+          <w:rFonts w:ascii="Times New Roman" w:hAnsi="Times New Roman" w:cs="Times New Roman"/>
+          <w:sz w:val="24"/>
+          <w:szCs w:val="24"/>
+        </w:rPr>
+        <w:t>usó el nodo TileMap que simplifica la creación de niveles al hacer una creación de mapas a través de azulejos en capas, los cuales son TileSets. Los TileSets son colecciones de imágenes con opciones de configuración como colisiones, animaciones (no usadas en este proyecto en principio) y datos personalizados llamados CustomData. Hay 4 capas en este proyecto, siendo estas: césped, tierra, semillas y colisiones.</w:t>
+      </w:r>
+    </w:p>
+    <w:p>
+      <w:pPr>
+        <w:rPr>
+          <w:rFonts w:ascii="Times New Roman" w:hAnsi="Times New Roman" w:cs="Times New Roman"/>
+          <w:sz w:val="24"/>
+          <w:szCs w:val="24"/>
+        </w:rPr>
+      </w:pPr>
+      <w:r>
+        <w:rPr>
+          <w:rFonts w:ascii="Times New Roman" w:hAnsi="Times New Roman" w:cs="Times New Roman"/>
+          <w:sz w:val="24"/>
+          <w:szCs w:val="24"/>
+        </w:rPr>
+        <w:t>La primera capa, llamada "césped", proporciona una superficie visua</w:t>
+      </w:r>
+      <w:r>
+        <w:rPr>
+          <w:rFonts w:ascii="Times New Roman" w:hAnsi="Times New Roman" w:cs="Times New Roman"/>
+          <w:sz w:val="24"/>
+          <w:szCs w:val="24"/>
+        </w:rPr>
+        <w:t xml:space="preserve">l </w:t>
+      </w:r>
+      <w:r>
+        <w:rPr>
+          <w:rFonts w:ascii="Times New Roman" w:hAnsi="Times New Roman" w:cs="Times New Roman"/>
+          <w:sz w:val="24"/>
+          <w:szCs w:val="24"/>
+        </w:rPr>
+        <w:t>para que el personaje camine. Para lograr variedad visual, se empleó la función de aleatoriedad del Tile</w:t>
+      </w:r>
+      <w:r>
+        <w:rPr>
+          <w:rFonts w:ascii="Times New Roman" w:hAnsi="Times New Roman" w:cs="Times New Roman"/>
+          <w:sz w:val="24"/>
+          <w:szCs w:val="24"/>
+        </w:rPr>
+        <w:t>M</w:t>
+      </w:r>
+      <w:r>
+        <w:rPr>
+          <w:rFonts w:ascii="Times New Roman" w:hAnsi="Times New Roman" w:cs="Times New Roman"/>
+          <w:sz w:val="24"/>
+          <w:szCs w:val="24"/>
+        </w:rPr>
+        <w:t>ap, permitiendo que los Tile</w:t>
+      </w:r>
+      <w:r>
+        <w:rPr>
+          <w:rFonts w:ascii="Times New Roman" w:hAnsi="Times New Roman" w:cs="Times New Roman"/>
+          <w:sz w:val="24"/>
+          <w:szCs w:val="24"/>
+        </w:rPr>
+        <w:t>S</w:t>
+      </w:r>
+      <w:r>
+        <w:rPr>
+          <w:rFonts w:ascii="Times New Roman" w:hAnsi="Times New Roman" w:cs="Times New Roman"/>
+          <w:sz w:val="24"/>
+          <w:szCs w:val="24"/>
+        </w:rPr>
+        <w:t>ets se coloquen de manera aleatoria al dibujar un rectángulo, asignándoles diferentes probabilidades de aparición para cada Tile</w:t>
+      </w:r>
+      <w:r>
+        <w:rPr>
+          <w:rFonts w:ascii="Times New Roman" w:hAnsi="Times New Roman" w:cs="Times New Roman"/>
+          <w:sz w:val="24"/>
+          <w:szCs w:val="24"/>
+        </w:rPr>
+        <w:t>S</w:t>
+      </w:r>
+      <w:r>
+        <w:rPr>
+          <w:rFonts w:ascii="Times New Roman" w:hAnsi="Times New Roman" w:cs="Times New Roman"/>
+          <w:sz w:val="24"/>
+          <w:szCs w:val="24"/>
+        </w:rPr>
+        <w:t>et.</w:t>
+      </w:r>
+    </w:p>
+    <w:p>
+      <w:pPr>
+        <w:rPr>
+          <w:rFonts w:ascii="Times New Roman" w:hAnsi="Times New Roman" w:cs="Times New Roman"/>
+          <w:sz w:val="40"/>
+          <w:szCs w:val="24"/>
+        </w:rPr>
+      </w:pPr>
+      <w:r>
+        <w:rPr>
+          <w:rFonts w:ascii="Times New Roman" w:hAnsi="Times New Roman" w:cs="Times New Roman"/>
+          <w:noProof/>
+          <w:sz w:val="40"/>
+          <w:szCs w:val="24"/>
+        </w:rPr>
+        <w:drawing>
+          <wp:inline distT="0" distB="0" distL="0" distR="0" wp14:anchorId="1F27D0AE" wp14:editId="557D746F">
+            <wp:extent cx="2372056" cy="809738"/>
+            <wp:effectExtent l="0" t="0" r="9525" b="9525"/>
+            <wp:docPr id="63125204" name="Imagen 1"/>
+            <wp:cNvGraphicFramePr>
+              <a:graphicFrameLocks xmlns:a="http://schemas.openxmlformats.org/drawingml/2006/main" noChangeAspect="1"/>
+            </wp:cNvGraphicFramePr>
+            <a:graphic xmlns:a="http://schemas.openxmlformats.org/drawingml/2006/main">
+              <a:graphicData uri="http://schemas.openxmlformats.org/drawingml/2006/picture">
+                <pic:pic xmlns:pic="http://schemas.openxmlformats.org/drawingml/2006/picture">
+                  <pic:nvPicPr>
+                    <pic:cNvPr id="63125204" name=""/>
+                    <pic:cNvPicPr/>
+                  </pic:nvPicPr>
+                  <pic:blipFill>
+                    <a:blip r:embed="rId13"/>
+                    <a:stretch>
+                      <a:fillRect/>
+                    </a:stretch>
+                  </pic:blipFill>
+                  <pic:spPr>
+                    <a:xfrm>
+                      <a:off x="0" y="0"/>
+                      <a:ext cx="2372056" cy="809738"/>
+                    </a:xfrm>
+                    <a:prstGeom prst="rect">
+                      <a:avLst/>
+                    </a:prstGeom>
+                  </pic:spPr>
+                </pic:pic>
+              </a:graphicData>
+            </a:graphic>
+          </wp:inline>
+        </w:drawing>
+      </w:r>
+    </w:p>
+    <w:p>
+      <w:pPr>
+        <w:rPr>
+          <w:rFonts w:ascii="Times New Roman" w:hAnsi="Times New Roman" w:cs="Times New Roman"/>
+          <w:sz w:val="24"/>
+          <w:szCs w:val="24"/>
+        </w:rPr>
+      </w:pPr>
+    </w:p>
+    <w:p>
+      <w:pPr>
+        <w:rPr>
+          <w:rFonts w:ascii="Times New Roman" w:hAnsi="Times New Roman" w:cs="Times New Roman"/>
+          <w:sz w:val="24"/>
+        </w:rPr>
+      </w:pPr>
+      <w:r>
+        <w:rPr>
+          <w:rFonts w:ascii="Times New Roman" w:hAnsi="Times New Roman" w:cs="Times New Roman"/>
+          <w:sz w:val="24"/>
+        </w:rPr>
+        <w:lastRenderedPageBreak/>
+        <w:t xml:space="preserve">La segunda capa, denominada "tierra", desempeña un papel crucial en el juego, ya que es aquí donde se observa un cambio en el </w:t>
+      </w:r>
+      <w:r>
+        <w:rPr>
+          <w:rFonts w:ascii="Times New Roman" w:hAnsi="Times New Roman" w:cs="Times New Roman"/>
+          <w:sz w:val="24"/>
+        </w:rPr>
+        <w:t>TileMap</w:t>
+      </w:r>
+      <w:r>
+        <w:rPr>
+          <w:rFonts w:ascii="Times New Roman" w:hAnsi="Times New Roman" w:cs="Times New Roman"/>
+          <w:sz w:val="24"/>
+        </w:rPr>
+        <w:t xml:space="preserve"> cada vez que se realiza la acción de arar. Esta acción es esencial para preparar el suelo </w:t>
+      </w:r>
+      <w:r>
+        <w:rPr>
+          <w:rFonts w:ascii="Times New Roman" w:hAnsi="Times New Roman" w:cs="Times New Roman"/>
+          <w:sz w:val="24"/>
+        </w:rPr>
+        <w:t>ya que está relacionada con la siguiente capa</w:t>
+      </w:r>
+      <w:r>
+        <w:rPr>
+          <w:rFonts w:ascii="Times New Roman" w:hAnsi="Times New Roman" w:cs="Times New Roman"/>
+          <w:sz w:val="24"/>
+        </w:rPr>
+        <w:t>.</w:t>
+      </w:r>
+    </w:p>
+    <w:p>
+      <w:pPr>
+        <w:rPr>
+          <w:rFonts w:ascii="Times New Roman" w:hAnsi="Times New Roman" w:cs="Times New Roman"/>
+          <w:sz w:val="24"/>
+        </w:rPr>
+      </w:pPr>
+      <w:r>
+        <w:rPr>
+          <w:rFonts w:ascii="Times New Roman" w:hAnsi="Times New Roman" w:cs="Times New Roman"/>
+          <w:sz w:val="24"/>
+        </w:rPr>
+        <w:t xml:space="preserve">La tercera capa, denominada </w:t>
+      </w:r>
+      <w:r>
+        <w:rPr>
+          <w:rFonts w:ascii="Times New Roman" w:hAnsi="Times New Roman" w:cs="Times New Roman"/>
+          <w:sz w:val="24"/>
+        </w:rPr>
+        <w:t>“</w:t>
+      </w:r>
+      <w:r>
+        <w:rPr>
+          <w:rFonts w:ascii="Times New Roman" w:hAnsi="Times New Roman" w:cs="Times New Roman"/>
+          <w:sz w:val="24"/>
+        </w:rPr>
+        <w:t>semillas</w:t>
+      </w:r>
+      <w:r>
+        <w:rPr>
+          <w:rFonts w:ascii="Times New Roman" w:hAnsi="Times New Roman" w:cs="Times New Roman"/>
+          <w:sz w:val="24"/>
+        </w:rPr>
+        <w:t>”</w:t>
+      </w:r>
+      <w:r>
+        <w:rPr>
+          <w:rFonts w:ascii="Times New Roman" w:hAnsi="Times New Roman" w:cs="Times New Roman"/>
+          <w:sz w:val="24"/>
+        </w:rPr>
+        <w:t xml:space="preserve">, es la </w:t>
+      </w:r>
+      <w:r>
+        <w:rPr>
+          <w:rFonts w:ascii="Times New Roman" w:hAnsi="Times New Roman" w:cs="Times New Roman"/>
+          <w:sz w:val="24"/>
+        </w:rPr>
+        <w:t>capa</w:t>
+      </w:r>
+      <w:r>
+        <w:rPr>
+          <w:rFonts w:ascii="Times New Roman" w:hAnsi="Times New Roman" w:cs="Times New Roman"/>
+          <w:sz w:val="24"/>
+        </w:rPr>
+        <w:t xml:space="preserve"> designada para la plantación de semillas. Esta capa incorpora TileSets con CustomData que </w:t>
+      </w:r>
+      <w:r>
+        <w:rPr>
+          <w:rFonts w:ascii="Times New Roman" w:hAnsi="Times New Roman" w:cs="Times New Roman"/>
+          <w:sz w:val="24"/>
+        </w:rPr>
+        <w:t>compuestos de</w:t>
+      </w:r>
+      <w:r>
+        <w:rPr>
+          <w:rFonts w:ascii="Times New Roman" w:hAnsi="Times New Roman" w:cs="Times New Roman"/>
+          <w:sz w:val="24"/>
+        </w:rPr>
+        <w:t xml:space="preserve"> un booleano</w:t>
+      </w:r>
+      <w:r>
+        <w:rPr>
+          <w:rFonts w:ascii="Times New Roman" w:hAnsi="Times New Roman" w:cs="Times New Roman"/>
+          <w:sz w:val="24"/>
+        </w:rPr>
+        <w:t xml:space="preserve"> (puede_semillas)</w:t>
+      </w:r>
+      <w:r>
+        <w:rPr>
+          <w:rFonts w:ascii="Times New Roman" w:hAnsi="Times New Roman" w:cs="Times New Roman"/>
+          <w:sz w:val="24"/>
+        </w:rPr>
+        <w:t xml:space="preserve">, el cual sirve para verificar si existen TileSets en la capa </w:t>
+      </w:r>
+      <w:r>
+        <w:rPr>
+          <w:rFonts w:ascii="Times New Roman" w:hAnsi="Times New Roman" w:cs="Times New Roman"/>
+          <w:sz w:val="24"/>
+        </w:rPr>
+        <w:t>“</w:t>
+      </w:r>
+      <w:r>
+        <w:rPr>
+          <w:rFonts w:ascii="Times New Roman" w:hAnsi="Times New Roman" w:cs="Times New Roman"/>
+          <w:sz w:val="24"/>
+        </w:rPr>
+        <w:t>tierra</w:t>
+      </w:r>
+      <w:r>
+        <w:rPr>
+          <w:rFonts w:ascii="Times New Roman" w:hAnsi="Times New Roman" w:cs="Times New Roman"/>
+          <w:sz w:val="24"/>
+        </w:rPr>
+        <w:t>” justo en la posición donde está el jugador</w:t>
+      </w:r>
+      <w:r>
+        <w:rPr>
+          <w:rFonts w:ascii="Times New Roman" w:hAnsi="Times New Roman" w:cs="Times New Roman"/>
+          <w:sz w:val="24"/>
+        </w:rPr>
+        <w:t>. Si detecta que hay TileSets presentes, automáticamente coloca un TileSet correspondiente a la primera fase de crecimiento de la planta.</w:t>
+      </w:r>
+    </w:p>
+    <w:p>
+      <w:pPr>
+        <w:rPr>
+          <w:rFonts w:ascii="Times New Roman" w:hAnsi="Times New Roman" w:cs="Times New Roman"/>
+          <w:sz w:val="36"/>
+          <w:szCs w:val="24"/>
+        </w:rPr>
+      </w:pPr>
+      <w:r>
+        <w:rPr>
+          <w:rFonts w:ascii="Times New Roman" w:hAnsi="Times New Roman" w:cs="Times New Roman"/>
+          <w:noProof/>
+          <w:sz w:val="36"/>
+          <w:szCs w:val="24"/>
+        </w:rPr>
+        <w:drawing>
+          <wp:anchor distT="0" distB="0" distL="114300" distR="114300" simplePos="0" relativeHeight="251724800" behindDoc="0" locked="0" layoutInCell="1" allowOverlap="1" wp14:anchorId="6660D31C" wp14:editId="2B8FB842">
+            <wp:simplePos x="1082040" y="2186940"/>
+            <wp:positionH relativeFrom="column">
+              <wp:align>left</wp:align>
+            </wp:positionH>
+            <wp:positionV relativeFrom="paragraph">
+              <wp:align>top</wp:align>
+            </wp:positionV>
+            <wp:extent cx="2800741" cy="924054"/>
+            <wp:effectExtent l="0" t="0" r="0" b="9525"/>
+            <wp:wrapSquare wrapText="bothSides"/>
+            <wp:docPr id="1597757389" name="Imagen 1"/>
+            <wp:cNvGraphicFramePr>
+              <a:graphicFrameLocks xmlns:a="http://schemas.openxmlformats.org/drawingml/2006/main" noChangeAspect="1"/>
+            </wp:cNvGraphicFramePr>
+            <a:graphic xmlns:a="http://schemas.openxmlformats.org/drawingml/2006/main">
+              <a:graphicData uri="http://schemas.openxmlformats.org/drawingml/2006/picture">
+                <pic:pic xmlns:pic="http://schemas.openxmlformats.org/drawingml/2006/picture">
+                  <pic:nvPicPr>
+                    <pic:cNvPr id="1597757389" name=""/>
+                    <pic:cNvPicPr/>
+                  </pic:nvPicPr>
+                  <pic:blipFill>
+                    <a:blip r:embed="rId14">
+                      <a:extLst>
+                        <a:ext uri="{28A0092B-C50C-407E-A947-70E740481C1C}">
+                          <a14:useLocalDpi xmlns:a14="http://schemas.microsoft.com/office/drawing/2010/main" val="0"/>
+                        </a:ext>
+                      </a:extLst>
+                    </a:blip>
+                    <a:stretch>
+                      <a:fillRect/>
+                    </a:stretch>
+                  </pic:blipFill>
+                  <pic:spPr>
+                    <a:xfrm>
+                      <a:off x="0" y="0"/>
+                      <a:ext cx="2800741" cy="924054"/>
+                    </a:xfrm>
+                    <a:prstGeom prst="rect">
+                      <a:avLst/>
+                    </a:prstGeom>
+                  </pic:spPr>
+                </pic:pic>
+              </a:graphicData>
+            </a:graphic>
+          </wp:anchor>
+        </w:drawing>
+      </w:r>
+    </w:p>
+    <w:p>
+      <w:pPr>
+        <w:rPr>
+          <w:rFonts w:ascii="Times New Roman" w:hAnsi="Times New Roman" w:cs="Times New Roman"/>
+          <w:sz w:val="36"/>
+          <w:szCs w:val="24"/>
+        </w:rPr>
+      </w:pPr>
+    </w:p>
+    <w:p>
+      <w:pPr>
+        <w:rPr>
+          <w:rFonts w:ascii="Times New Roman" w:hAnsi="Times New Roman" w:cs="Times New Roman"/>
+          <w:sz w:val="24"/>
+          <w:szCs w:val="24"/>
+        </w:rPr>
+      </w:pPr>
+    </w:p>
+    <w:p>
+      <w:pPr>
+        <w:rPr>
+          <w:rFonts w:ascii="Times New Roman" w:hAnsi="Times New Roman" w:cs="Times New Roman"/>
+          <w:sz w:val="24"/>
+          <w:szCs w:val="24"/>
+        </w:rPr>
+      </w:pPr>
+      <w:r>
+        <w:rPr>
+          <w:rFonts w:ascii="Times New Roman" w:hAnsi="Times New Roman" w:cs="Times New Roman"/>
+          <w:sz w:val="24"/>
+          <w:szCs w:val="24"/>
+        </w:rPr>
+        <w:t xml:space="preserve">La cuarta capa, </w:t>
+      </w:r>
+      <w:r>
+        <w:rPr>
+          <w:rFonts w:ascii="Times New Roman" w:hAnsi="Times New Roman" w:cs="Times New Roman"/>
+          <w:sz w:val="24"/>
+          <w:szCs w:val="24"/>
+        </w:rPr>
+        <w:t>llamada</w:t>
+      </w:r>
+      <w:r>
+        <w:rPr>
+          <w:rFonts w:ascii="Times New Roman" w:hAnsi="Times New Roman" w:cs="Times New Roman"/>
+          <w:sz w:val="24"/>
+          <w:szCs w:val="24"/>
+        </w:rPr>
+        <w:t xml:space="preserve"> "colisiones", es esencial para la estructura del juego, ya que contiene todos los elementos que poseen colisión, como vallas. Estos componentes son cruciales porque establecen los límites</w:t>
+      </w:r>
+      <w:r>
+        <w:rPr>
+          <w:rFonts w:ascii="Times New Roman" w:hAnsi="Times New Roman" w:cs="Times New Roman"/>
+          <w:sz w:val="24"/>
+          <w:szCs w:val="24"/>
+        </w:rPr>
+        <w:t xml:space="preserve"> del mapa</w:t>
+      </w:r>
+      <w:r>
+        <w:rPr>
+          <w:rFonts w:ascii="Times New Roman" w:hAnsi="Times New Roman" w:cs="Times New Roman"/>
+          <w:sz w:val="24"/>
+          <w:szCs w:val="24"/>
+        </w:rPr>
+        <w:t>.</w:t>
+      </w:r>
+    </w:p>
+    <w:p>
+      <w:pPr>
+        <w:rPr>
+          <w:rFonts w:ascii="Times New Roman" w:hAnsi="Times New Roman" w:cs="Times New Roman"/>
+          <w:sz w:val="36"/>
+          <w:szCs w:val="24"/>
+        </w:rPr>
+      </w:pPr>
+      <w:r>
+        <w:rPr>
+          <w:rFonts w:ascii="Times New Roman" w:hAnsi="Times New Roman" w:cs="Times New Roman"/>
+          <w:noProof/>
+          <w:sz w:val="36"/>
+          <w:szCs w:val="24"/>
+        </w:rPr>
+        <w:drawing>
+          <wp:inline distT="0" distB="0" distL="0" distR="0" wp14:anchorId="38EA091C" wp14:editId="056C384A">
+            <wp:extent cx="1447128" cy="1432560"/>
+            <wp:effectExtent l="0" t="0" r="1270" b="0"/>
+            <wp:docPr id="747380551" name="Imagen 1"/>
+            <wp:cNvGraphicFramePr>
+              <a:graphicFrameLocks xmlns:a="http://schemas.openxmlformats.org/drawingml/2006/main" noChangeAspect="1"/>
+            </wp:cNvGraphicFramePr>
+            <a:graphic xmlns:a="http://schemas.openxmlformats.org/drawingml/2006/main">
+              <a:graphicData uri="http://schemas.openxmlformats.org/drawingml/2006/picture">
+                <pic:pic xmlns:pic="http://schemas.openxmlformats.org/drawingml/2006/picture">
+                  <pic:nvPicPr>
+                    <pic:cNvPr id="747380551" name=""/>
+                    <pic:cNvPicPr/>
+                  </pic:nvPicPr>
+                  <pic:blipFill>
+                    <a:blip r:embed="rId15"/>
+                    <a:stretch>
+                      <a:fillRect/>
+                    </a:stretch>
+                  </pic:blipFill>
+                  <pic:spPr>
+                    <a:xfrm>
+                      <a:off x="0" y="0"/>
+                      <a:ext cx="1447128" cy="1432560"/>
+                    </a:xfrm>
+                    <a:prstGeom prst="rect">
+                      <a:avLst/>
+                    </a:prstGeom>
+                  </pic:spPr>
+                </pic:pic>
+              </a:graphicData>
+            </a:graphic>
+          </wp:inline>
+        </w:drawing>
+      </w:r>
+    </w:p>
+    <w:p>
+      <w:pPr>
+        <w:rPr>
+          <w:rFonts w:ascii="Times New Roman" w:hAnsi="Times New Roman" w:cs="Times New Roman"/>
+          <w:sz w:val="24"/>
+          <w:szCs w:val="18"/>
+        </w:rPr>
+      </w:pPr>
+      <w:r>
+        <w:rPr>
+          <w:rFonts w:ascii="Times New Roman" w:hAnsi="Times New Roman" w:cs="Times New Roman"/>
+          <w:sz w:val="24"/>
+          <w:szCs w:val="18"/>
+        </w:rPr>
+        <w:t>Las vallas en específico tambien tienen un bitmask para poder ponerlas y que se ajuste el Tile solo al dibujo, como por ejemplo al dibujar dos líneas conectadas y que se dibuje sola la esquina.</w:t>
+      </w:r>
+    </w:p>
+    <w:p>
+      <w:pPr>
+        <w:rPr>
+          <w:rFonts w:ascii="Times New Roman" w:hAnsi="Times New Roman" w:cs="Times New Roman"/>
+          <w:sz w:val="24"/>
+          <w:szCs w:val="18"/>
+        </w:rPr>
+      </w:pPr>
+      <w:r>
+        <w:rPr>
+          <w:rFonts w:ascii="Times New Roman" w:hAnsi="Times New Roman" w:cs="Times New Roman"/>
+          <w:noProof/>
+          <w:sz w:val="24"/>
+          <w:szCs w:val="18"/>
+        </w:rPr>
+        <w:drawing>
+          <wp:inline distT="0" distB="0" distL="0" distR="0" wp14:anchorId="23B81C71" wp14:editId="6927DF4F">
+            <wp:extent cx="1485900" cy="1495872"/>
+            <wp:effectExtent l="0" t="0" r="0" b="9525"/>
+            <wp:docPr id="2080336609" name="Imagen 1"/>
+            <wp:cNvGraphicFramePr>
+              <a:graphicFrameLocks xmlns:a="http://schemas.openxmlformats.org/drawingml/2006/main" noChangeAspect="1"/>
+            </wp:cNvGraphicFramePr>
+            <a:graphic xmlns:a="http://schemas.openxmlformats.org/drawingml/2006/main">
+              <a:graphicData uri="http://schemas.openxmlformats.org/drawingml/2006/picture">
+                <pic:pic xmlns:pic="http://schemas.openxmlformats.org/drawingml/2006/picture">
+                  <pic:nvPicPr>
+                    <pic:cNvPr id="2080336609" name=""/>
+                    <pic:cNvPicPr/>
+                  </pic:nvPicPr>
+                  <pic:blipFill>
+                    <a:blip r:embed="rId16"/>
+                    <a:stretch>
+                      <a:fillRect/>
+                    </a:stretch>
+                  </pic:blipFill>
+                  <pic:spPr>
+                    <a:xfrm>
+                      <a:off x="0" y="0"/>
+                      <a:ext cx="1492372" cy="1502387"/>
+                    </a:xfrm>
+                    <a:prstGeom prst="rect">
+                      <a:avLst/>
+                    </a:prstGeom>
+                  </pic:spPr>
+                </pic:pic>
+              </a:graphicData>
+            </a:graphic>
+          </wp:inline>
+        </w:drawing>
+      </w:r>
+    </w:p>
+    <w:p>
+      <w:pPr>
+        <w:rPr>
+          <w:rFonts w:ascii="Times New Roman" w:hAnsi="Times New Roman" w:cs="Times New Roman"/>
+          <w:sz w:val="24"/>
+          <w:szCs w:val="24"/>
+        </w:rPr>
+      </w:pPr>
     </w:p>
     <w:p>
       <w:pPr>
@@ -3287,15 +4186,47 @@
           <w:sz w:val="24"/>
           <w:szCs w:val="24"/>
         </w:rPr>
-        <w:t xml:space="preserve">Este apartado detalla el proceso de implementación de código en </w:t>
-      </w:r>
-      <w:r>
-        <w:rPr>
-          <w:rFonts w:ascii="Times New Roman" w:hAnsi="Times New Roman" w:cs="Times New Roman"/>
-          <w:sz w:val="24"/>
-          <w:szCs w:val="24"/>
-        </w:rPr>
-        <w:t>este proyecto de</w:t>
+        <w:t>E</w:t>
+      </w:r>
+      <w:r>
+        <w:rPr>
+          <w:rFonts w:ascii="Times New Roman" w:hAnsi="Times New Roman" w:cs="Times New Roman"/>
+          <w:sz w:val="24"/>
+          <w:szCs w:val="24"/>
+        </w:rPr>
+        <w:t>l siguiente</w:t>
+      </w:r>
+      <w:r>
+        <w:rPr>
+          <w:rFonts w:ascii="Times New Roman" w:hAnsi="Times New Roman" w:cs="Times New Roman"/>
+          <w:sz w:val="24"/>
+          <w:szCs w:val="24"/>
+        </w:rPr>
+        <w:t xml:space="preserve"> apartado detalla el proceso de implementación de código en </w:t>
+      </w:r>
+      <w:r>
+        <w:rPr>
+          <w:rFonts w:ascii="Times New Roman" w:hAnsi="Times New Roman" w:cs="Times New Roman"/>
+          <w:sz w:val="24"/>
+          <w:szCs w:val="24"/>
+        </w:rPr>
+        <w:t>e</w:t>
+      </w:r>
+      <w:r>
+        <w:rPr>
+          <w:rFonts w:ascii="Times New Roman" w:hAnsi="Times New Roman" w:cs="Times New Roman"/>
+          <w:sz w:val="24"/>
+          <w:szCs w:val="24"/>
+        </w:rPr>
+        <w:t>l</w:t>
+      </w:r>
+      <w:r>
+        <w:rPr>
+          <w:rFonts w:ascii="Times New Roman" w:hAnsi="Times New Roman" w:cs="Times New Roman"/>
+          <w:sz w:val="24"/>
+          <w:szCs w:val="24"/>
+        </w:rPr>
+        <w:t xml:space="preserve"> proyecto de</w:t>
       </w:r>
       <w:r>
         <w:rPr>
@@ -3417,7 +4348,23 @@
           <w:sz w:val="24"/>
           <w:szCs w:val="24"/>
         </w:rPr>
-        <w:t xml:space="preserve"> a través de los frames que se encontraban en las hojas de sprites. Para facilitar la implementación de lógica a la hora de cambiar la animación en función de la acción que realice el sprite, dependiendo esta la entrada de teclado, se juntaron la hoja de animaciones base con las de acción. En acción al final solo se conservó la de arar por motivos de tiempo.</w:t>
+        <w:t xml:space="preserve"> a través de los frames que se encontraban en las hojas de sprites. Para facilitar la implementación de lógica a la hora de cambiar la animación en función de la acción que realice el sprite, dependiendo esta</w:t>
+      </w:r>
+      <w:r>
+        <w:rPr>
+          <w:rFonts w:ascii="Times New Roman" w:hAnsi="Times New Roman" w:cs="Times New Roman"/>
+          <w:sz w:val="24"/>
+          <w:szCs w:val="24"/>
+        </w:rPr>
+        <w:t xml:space="preserve"> de</w:t>
+      </w:r>
+      <w:r>
+        <w:rPr>
+          <w:rFonts w:ascii="Times New Roman" w:hAnsi="Times New Roman" w:cs="Times New Roman"/>
+          <w:sz w:val="24"/>
+          <w:szCs w:val="24"/>
+        </w:rPr>
+        <w:t xml:space="preserve"> la entrada de teclado, se juntaron la hoja de animaciones base con las de acción. En acción al final solo se conservó la de arar por motivos de tiempo.</w:t>
       </w:r>
     </w:p>
     <w:p>
@@ -3486,7 +4433,7 @@
                     <pic:cNvPicPr/>
                   </pic:nvPicPr>
                   <pic:blipFill>
-                    <a:blip r:embed="rId9"/>
+                    <a:blip r:embed="rId17"/>
                     <a:stretch>
                       <a:fillRect/>
                     </a:stretch>
@@ -3643,7 +4590,7 @@
                     <pic:cNvPicPr/>
                   </pic:nvPicPr>
                   <pic:blipFill>
-                    <a:blip r:embed="rId10">
+                    <a:blip r:embed="rId18">
                       <a:extLst>
                         <a:ext uri="{28A0092B-C50C-407E-A947-70E740481C1C}">
                           <a14:useLocalDpi xmlns:a14="http://schemas.microsoft.com/office/drawing/2010/main" val="0"/>
@@ -3699,25 +4646,17 @@
       <w:pPr>
         <w:rPr>
           <w:rFonts w:ascii="Times New Roman" w:hAnsi="Times New Roman" w:cs="Times New Roman"/>
-          <w:sz w:val="36"/>
-          <w:szCs w:val="24"/>
-        </w:rPr>
-      </w:pPr>
-    </w:p>
-    <w:p>
-      <w:pPr>
-        <w:rPr>
-          <w:rFonts w:ascii="Times New Roman" w:hAnsi="Times New Roman" w:cs="Times New Roman"/>
-          <w:sz w:val="24"/>
-          <w:szCs w:val="24"/>
-        </w:rPr>
-      </w:pPr>
-      <w:r>
-        <w:rPr>
-          <w:rFonts w:ascii="Times New Roman" w:hAnsi="Times New Roman" w:cs="Times New Roman"/>
-          <w:sz w:val="24"/>
-          <w:szCs w:val="24"/>
-        </w:rPr>
+          <w:sz w:val="24"/>
+          <w:szCs w:val="24"/>
+        </w:rPr>
+      </w:pPr>
+      <w:r>
+        <w:rPr>
+          <w:rFonts w:ascii="Times New Roman" w:hAnsi="Times New Roman" w:cs="Times New Roman"/>
+          <w:sz w:val="24"/>
+          <w:szCs w:val="24"/>
+        </w:rPr>
+        <w:lastRenderedPageBreak/>
         <w:t>Aquí se ha</w:t>
       </w:r>
       <w:r>
@@ -4282,209 +5221,37 @@
         <w:rPr>
           <w:rFonts w:ascii="Times New Roman" w:hAnsi="Times New Roman" w:cs="Times New Roman"/>
           <w:sz w:val="24"/>
-          <w:szCs w:val="24"/>
-        </w:rPr>
-      </w:pPr>
-      <w:r>
-        <w:rPr>
-          <w:rFonts w:ascii="Times New Roman" w:hAnsi="Times New Roman" w:cs="Times New Roman"/>
-          <w:sz w:val="24"/>
-          <w:szCs w:val="24"/>
+        </w:rPr>
+      </w:pPr>
+      <w:r>
+        <w:rPr>
+          <w:rFonts w:ascii="Times New Roman" w:hAnsi="Times New Roman" w:cs="Times New Roman"/>
+          <w:sz w:val="24"/>
         </w:rPr>
         <w:lastRenderedPageBreak/>
-        <w:t>También</w:t>
-      </w:r>
-      <w:r>
-        <w:rPr>
-          <w:rFonts w:ascii="Times New Roman" w:hAnsi="Times New Roman" w:cs="Times New Roman"/>
-          <w:sz w:val="24"/>
-          <w:szCs w:val="24"/>
-        </w:rPr>
-        <w:t xml:space="preserve">, se </w:t>
-      </w:r>
-      <w:r>
-        <w:rPr>
-          <w:rFonts w:ascii="Times New Roman" w:hAnsi="Times New Roman" w:cs="Times New Roman"/>
-          <w:sz w:val="24"/>
-          <w:szCs w:val="24"/>
-        </w:rPr>
-        <w:t>usó el nodo TileMap que simplifica la creación de niveles al hacer una creación de mapas a través de azulejos en capas, los cuales son TileSets. Los TileSets son colecciones de imágenes con opciones de configuración como colisiones, animaciones (no usadas en este proyecto en principio) y datos personalizados llamados CustomData. Hay 4 capas en este proyecto, siendo estas: césped, tierra, semillas y colisiones.</w:t>
-      </w:r>
-    </w:p>
-    <w:p>
-      <w:pPr>
-        <w:rPr>
-          <w:rFonts w:ascii="Times New Roman" w:hAnsi="Times New Roman" w:cs="Times New Roman"/>
-          <w:sz w:val="24"/>
-          <w:szCs w:val="24"/>
-        </w:rPr>
-      </w:pPr>
-      <w:r>
-        <w:rPr>
-          <w:rFonts w:ascii="Times New Roman" w:hAnsi="Times New Roman" w:cs="Times New Roman"/>
-          <w:sz w:val="24"/>
-          <w:szCs w:val="24"/>
-        </w:rPr>
-        <w:t>La primera capa, llamada "césped", proporciona una superficie visua</w:t>
-      </w:r>
-      <w:r>
-        <w:rPr>
-          <w:rFonts w:ascii="Times New Roman" w:hAnsi="Times New Roman" w:cs="Times New Roman"/>
-          <w:sz w:val="24"/>
-          <w:szCs w:val="24"/>
-        </w:rPr>
-        <w:t xml:space="preserve">l </w:t>
-      </w:r>
-      <w:r>
-        <w:rPr>
-          <w:rFonts w:ascii="Times New Roman" w:hAnsi="Times New Roman" w:cs="Times New Roman"/>
-          <w:sz w:val="24"/>
-          <w:szCs w:val="24"/>
-        </w:rPr>
-        <w:t>para que el personaje camine. Para lograr variedad visual, se empleó la función de aleatoriedad del Tile</w:t>
-      </w:r>
-      <w:r>
-        <w:rPr>
-          <w:rFonts w:ascii="Times New Roman" w:hAnsi="Times New Roman" w:cs="Times New Roman"/>
-          <w:sz w:val="24"/>
-          <w:szCs w:val="24"/>
-        </w:rPr>
-        <w:t>M</w:t>
-      </w:r>
-      <w:r>
-        <w:rPr>
-          <w:rFonts w:ascii="Times New Roman" w:hAnsi="Times New Roman" w:cs="Times New Roman"/>
-          <w:sz w:val="24"/>
-          <w:szCs w:val="24"/>
-        </w:rPr>
-        <w:t>ap, permitiendo que los Tile</w:t>
-      </w:r>
-      <w:r>
-        <w:rPr>
-          <w:rFonts w:ascii="Times New Roman" w:hAnsi="Times New Roman" w:cs="Times New Roman"/>
-          <w:sz w:val="24"/>
-          <w:szCs w:val="24"/>
-        </w:rPr>
-        <w:t>S</w:t>
-      </w:r>
-      <w:r>
-        <w:rPr>
-          <w:rFonts w:ascii="Times New Roman" w:hAnsi="Times New Roman" w:cs="Times New Roman"/>
-          <w:sz w:val="24"/>
-          <w:szCs w:val="24"/>
-        </w:rPr>
-        <w:t>ets se coloquen de manera aleatoria al dibujar un rectángulo, asignándoles diferentes probabilidades de aparición para cada Tile</w:t>
-      </w:r>
-      <w:r>
-        <w:rPr>
-          <w:rFonts w:ascii="Times New Roman" w:hAnsi="Times New Roman" w:cs="Times New Roman"/>
-          <w:sz w:val="24"/>
-          <w:szCs w:val="24"/>
-        </w:rPr>
-        <w:t>S</w:t>
-      </w:r>
-      <w:r>
-        <w:rPr>
-          <w:rFonts w:ascii="Times New Roman" w:hAnsi="Times New Roman" w:cs="Times New Roman"/>
-          <w:sz w:val="24"/>
-          <w:szCs w:val="24"/>
-        </w:rPr>
-        <w:t>et.</w:t>
-      </w:r>
-    </w:p>
-    <w:p>
-      <w:pPr>
-        <w:rPr>
-          <w:rFonts w:ascii="Times New Roman" w:hAnsi="Times New Roman" w:cs="Times New Roman"/>
-          <w:sz w:val="40"/>
-          <w:szCs w:val="24"/>
-        </w:rPr>
-      </w:pPr>
-      <w:r>
-        <w:rPr>
-          <w:rFonts w:ascii="Times New Roman" w:hAnsi="Times New Roman" w:cs="Times New Roman"/>
-          <w:noProof/>
-          <w:sz w:val="40"/>
-          <w:szCs w:val="24"/>
-        </w:rPr>
-        <w:drawing>
-          <wp:inline distT="0" distB="0" distL="0" distR="0" wp14:anchorId="5EC7D37D" wp14:editId="330959D9">
-            <wp:extent cx="2372056" cy="809738"/>
-            <wp:effectExtent l="0" t="0" r="9525" b="9525"/>
-            <wp:docPr id="63125204" name="Imagen 1"/>
-            <wp:cNvGraphicFramePr>
-              <a:graphicFrameLocks xmlns:a="http://schemas.openxmlformats.org/drawingml/2006/main" noChangeAspect="1"/>
-            </wp:cNvGraphicFramePr>
-            <a:graphic xmlns:a="http://schemas.openxmlformats.org/drawingml/2006/main">
-              <a:graphicData uri="http://schemas.openxmlformats.org/drawingml/2006/picture">
-                <pic:pic xmlns:pic="http://schemas.openxmlformats.org/drawingml/2006/picture">
-                  <pic:nvPicPr>
-                    <pic:cNvPr id="63125204" name=""/>
-                    <pic:cNvPicPr/>
-                  </pic:nvPicPr>
-                  <pic:blipFill>
-                    <a:blip r:embed="rId11"/>
-                    <a:stretch>
-                      <a:fillRect/>
-                    </a:stretch>
-                  </pic:blipFill>
-                  <pic:spPr>
-                    <a:xfrm>
-                      <a:off x="0" y="0"/>
-                      <a:ext cx="2372056" cy="809738"/>
-                    </a:xfrm>
-                    <a:prstGeom prst="rect">
-                      <a:avLst/>
-                    </a:prstGeom>
-                  </pic:spPr>
-                </pic:pic>
-              </a:graphicData>
-            </a:graphic>
-          </wp:inline>
-        </w:drawing>
-      </w:r>
-    </w:p>
-    <w:p>
-      <w:pPr>
-        <w:rPr>
-          <w:rFonts w:ascii="Times New Roman" w:hAnsi="Times New Roman" w:cs="Times New Roman"/>
-          <w:sz w:val="24"/>
-        </w:rPr>
-      </w:pPr>
-      <w:r>
-        <w:rPr>
-          <w:rFonts w:ascii="Times New Roman" w:hAnsi="Times New Roman" w:cs="Times New Roman"/>
-          <w:sz w:val="24"/>
-        </w:rPr>
-        <w:t xml:space="preserve">La segunda capa, denominada "tierra", desempeña un papel crucial en el juego, ya que es aquí donde se observa un cambio en el </w:t>
-      </w:r>
-      <w:r>
-        <w:rPr>
-          <w:rFonts w:ascii="Times New Roman" w:hAnsi="Times New Roman" w:cs="Times New Roman"/>
-          <w:sz w:val="24"/>
-        </w:rPr>
-        <w:t>TileMap</w:t>
-      </w:r>
-      <w:r>
-        <w:rPr>
-          <w:rFonts w:ascii="Times New Roman" w:hAnsi="Times New Roman" w:cs="Times New Roman"/>
-          <w:sz w:val="24"/>
-        </w:rPr>
-        <w:t xml:space="preserve"> cada vez que se realiza la acción de arar. Esta acción es esencial para preparar el suelo </w:t>
-      </w:r>
-      <w:r>
-        <w:rPr>
-          <w:rFonts w:ascii="Times New Roman" w:hAnsi="Times New Roman" w:cs="Times New Roman"/>
-          <w:sz w:val="24"/>
-        </w:rPr>
-        <w:t>ya que está relacionada con la siguiente capa</w:t>
-      </w:r>
-      <w:r>
-        <w:rPr>
-          <w:rFonts w:ascii="Times New Roman" w:hAnsi="Times New Roman" w:cs="Times New Roman"/>
-          <w:sz w:val="24"/>
-        </w:rPr>
-        <w:t>.</w:t>
+        <w:t>En cuanto al codigo de las capas, a parte de lo mencionado en el apartado anterior sobre el diseño de las mismas, algunas como la capa “tierra” y “semillas” llevan codigo por detrás ya que es necesario para su modificación dinámica.</w:t>
+      </w:r>
+    </w:p>
+    <w:p>
+      <w:pPr>
+        <w:rPr>
+          <w:rFonts w:ascii="Times New Roman" w:hAnsi="Times New Roman" w:cs="Times New Roman"/>
+          <w:sz w:val="24"/>
+        </w:rPr>
+      </w:pPr>
+      <w:r>
+        <w:rPr>
+          <w:rFonts w:ascii="Times New Roman" w:hAnsi="Times New Roman" w:cs="Times New Roman"/>
+          <w:sz w:val="24"/>
+        </w:rPr>
+        <w:t xml:space="preserve">Aquí se ve parte del codigo usado para </w:t>
+      </w:r>
+      <w:r>
+        <w:rPr>
+          <w:rFonts w:ascii="Times New Roman" w:hAnsi="Times New Roman" w:cs="Times New Roman"/>
+          <w:sz w:val="24"/>
+        </w:rPr>
+        <w:t>modificar la capa de tierra para implantar un Tile determinado en la posición del personaje en la capa “tierra”</w:t>
       </w:r>
     </w:p>
     <w:tbl>
@@ -4546,218 +5313,25 @@
         <w:rPr>
           <w:rFonts w:ascii="Times New Roman" w:hAnsi="Times New Roman" w:cs="Times New Roman"/>
           <w:sz w:val="24"/>
-        </w:rPr>
-      </w:pPr>
-    </w:p>
-    <w:p>
-      <w:pPr>
-        <w:rPr>
-          <w:rFonts w:ascii="Times New Roman" w:hAnsi="Times New Roman" w:cs="Times New Roman"/>
-          <w:sz w:val="24"/>
-        </w:rPr>
-      </w:pPr>
-      <w:r>
-        <w:rPr>
-          <w:rFonts w:ascii="Times New Roman" w:hAnsi="Times New Roman" w:cs="Times New Roman"/>
-          <w:sz w:val="24"/>
-        </w:rPr>
-        <w:br w:type="page"/>
-      </w:r>
-    </w:p>
-    <w:p>
-      <w:pPr>
-        <w:rPr>
-          <w:rFonts w:ascii="Times New Roman" w:hAnsi="Times New Roman" w:cs="Times New Roman"/>
-          <w:sz w:val="24"/>
-        </w:rPr>
-      </w:pPr>
-      <w:r>
-        <w:rPr>
-          <w:rFonts w:ascii="Times New Roman" w:hAnsi="Times New Roman" w:cs="Times New Roman"/>
-          <w:sz w:val="24"/>
-        </w:rPr>
-        <w:lastRenderedPageBreak/>
-        <w:t xml:space="preserve">La tercera capa, denominada </w:t>
-      </w:r>
-      <w:r>
-        <w:rPr>
-          <w:rFonts w:ascii="Times New Roman" w:hAnsi="Times New Roman" w:cs="Times New Roman"/>
-          <w:sz w:val="24"/>
-        </w:rPr>
-        <w:t>“</w:t>
-      </w:r>
-      <w:r>
-        <w:rPr>
-          <w:rFonts w:ascii="Times New Roman" w:hAnsi="Times New Roman" w:cs="Times New Roman"/>
-          <w:sz w:val="24"/>
-        </w:rPr>
-        <w:t>semillas</w:t>
-      </w:r>
-      <w:r>
-        <w:rPr>
-          <w:rFonts w:ascii="Times New Roman" w:hAnsi="Times New Roman" w:cs="Times New Roman"/>
-          <w:sz w:val="24"/>
-        </w:rPr>
-        <w:t>”</w:t>
-      </w:r>
-      <w:r>
-        <w:rPr>
-          <w:rFonts w:ascii="Times New Roman" w:hAnsi="Times New Roman" w:cs="Times New Roman"/>
-          <w:sz w:val="24"/>
-        </w:rPr>
-        <w:t xml:space="preserve">, es la </w:t>
-      </w:r>
-      <w:r>
-        <w:rPr>
-          <w:rFonts w:ascii="Times New Roman" w:hAnsi="Times New Roman" w:cs="Times New Roman"/>
-          <w:sz w:val="24"/>
-        </w:rPr>
-        <w:t>capa</w:t>
-      </w:r>
-      <w:r>
-        <w:rPr>
-          <w:rFonts w:ascii="Times New Roman" w:hAnsi="Times New Roman" w:cs="Times New Roman"/>
-          <w:sz w:val="24"/>
-        </w:rPr>
-        <w:t xml:space="preserve"> designada para la plantación de semillas. Esta capa incorpora TileSets con CustomData que </w:t>
-      </w:r>
-      <w:r>
-        <w:rPr>
-          <w:rFonts w:ascii="Times New Roman" w:hAnsi="Times New Roman" w:cs="Times New Roman"/>
-          <w:sz w:val="24"/>
-        </w:rPr>
-        <w:t>compuestos de</w:t>
-      </w:r>
-      <w:r>
-        <w:rPr>
-          <w:rFonts w:ascii="Times New Roman" w:hAnsi="Times New Roman" w:cs="Times New Roman"/>
-          <w:sz w:val="24"/>
-        </w:rPr>
-        <w:t xml:space="preserve"> un booleano</w:t>
-      </w:r>
-      <w:r>
-        <w:rPr>
-          <w:rFonts w:ascii="Times New Roman" w:hAnsi="Times New Roman" w:cs="Times New Roman"/>
-          <w:sz w:val="24"/>
-        </w:rPr>
-        <w:t xml:space="preserve"> (puede_semillas)</w:t>
-      </w:r>
-      <w:r>
-        <w:rPr>
-          <w:rFonts w:ascii="Times New Roman" w:hAnsi="Times New Roman" w:cs="Times New Roman"/>
-          <w:sz w:val="24"/>
-        </w:rPr>
-        <w:t xml:space="preserve">, el cual sirve para verificar si existen TileSets en la capa </w:t>
-      </w:r>
-      <w:r>
-        <w:rPr>
-          <w:rFonts w:ascii="Times New Roman" w:hAnsi="Times New Roman" w:cs="Times New Roman"/>
-          <w:sz w:val="24"/>
-        </w:rPr>
-        <w:t>“</w:t>
-      </w:r>
-      <w:r>
-        <w:rPr>
-          <w:rFonts w:ascii="Times New Roman" w:hAnsi="Times New Roman" w:cs="Times New Roman"/>
-          <w:sz w:val="24"/>
-        </w:rPr>
-        <w:t>tierra</w:t>
-      </w:r>
-      <w:r>
-        <w:rPr>
-          <w:rFonts w:ascii="Times New Roman" w:hAnsi="Times New Roman" w:cs="Times New Roman"/>
-          <w:sz w:val="24"/>
-        </w:rPr>
-        <w:t>” justo en la posición donde está el jugador</w:t>
-      </w:r>
-      <w:r>
-        <w:rPr>
-          <w:rFonts w:ascii="Times New Roman" w:hAnsi="Times New Roman" w:cs="Times New Roman"/>
-          <w:sz w:val="24"/>
-        </w:rPr>
-        <w:t>. Si detecta que hay TileSets presentes, automáticamente coloca un TileSet correspondiente a la primera fase de crecimiento de la planta.</w:t>
-      </w:r>
-    </w:p>
-    <w:p>
-      <w:pPr>
-        <w:rPr>
-          <w:rFonts w:ascii="Times New Roman" w:hAnsi="Times New Roman" w:cs="Times New Roman"/>
-          <w:sz w:val="24"/>
-        </w:rPr>
-      </w:pPr>
-    </w:p>
-    <w:p>
-      <w:pPr>
-        <w:rPr>
-          <w:rFonts w:ascii="Times New Roman" w:hAnsi="Times New Roman" w:cs="Times New Roman"/>
-          <w:sz w:val="36"/>
-          <w:szCs w:val="24"/>
-        </w:rPr>
-      </w:pPr>
-      <w:r>
-        <w:rPr>
-          <w:rFonts w:ascii="Times New Roman" w:hAnsi="Times New Roman" w:cs="Times New Roman"/>
-          <w:noProof/>
-          <w:sz w:val="36"/>
-          <w:szCs w:val="24"/>
-        </w:rPr>
-        <w:drawing>
-          <wp:anchor distT="0" distB="0" distL="114300" distR="114300" simplePos="0" relativeHeight="251720704" behindDoc="0" locked="0" layoutInCell="1" allowOverlap="1" wp14:anchorId="378953FA" wp14:editId="3327C8F4">
-            <wp:simplePos x="1082040" y="2186940"/>
-            <wp:positionH relativeFrom="column">
-              <wp:align>left</wp:align>
-            </wp:positionH>
-            <wp:positionV relativeFrom="paragraph">
-              <wp:align>top</wp:align>
-            </wp:positionV>
-            <wp:extent cx="2800741" cy="924054"/>
-            <wp:effectExtent l="0" t="0" r="0" b="9525"/>
-            <wp:wrapSquare wrapText="bothSides"/>
-            <wp:docPr id="1597757389" name="Imagen 1"/>
-            <wp:cNvGraphicFramePr>
-              <a:graphicFrameLocks xmlns:a="http://schemas.openxmlformats.org/drawingml/2006/main" noChangeAspect="1"/>
-            </wp:cNvGraphicFramePr>
-            <a:graphic xmlns:a="http://schemas.openxmlformats.org/drawingml/2006/main">
-              <a:graphicData uri="http://schemas.openxmlformats.org/drawingml/2006/picture">
-                <pic:pic xmlns:pic="http://schemas.openxmlformats.org/drawingml/2006/picture">
-                  <pic:nvPicPr>
-                    <pic:cNvPr id="1597757389" name=""/>
-                    <pic:cNvPicPr/>
-                  </pic:nvPicPr>
-                  <pic:blipFill>
-                    <a:blip r:embed="rId12">
-                      <a:extLst>
-                        <a:ext uri="{28A0092B-C50C-407E-A947-70E740481C1C}">
-                          <a14:useLocalDpi xmlns:a14="http://schemas.microsoft.com/office/drawing/2010/main" val="0"/>
-                        </a:ext>
-                      </a:extLst>
-                    </a:blip>
-                    <a:stretch>
-                      <a:fillRect/>
-                    </a:stretch>
-                  </pic:blipFill>
-                  <pic:spPr>
-                    <a:xfrm>
-                      <a:off x="0" y="0"/>
-                      <a:ext cx="2800741" cy="924054"/>
-                    </a:xfrm>
-                    <a:prstGeom prst="rect">
-                      <a:avLst/>
-                    </a:prstGeom>
-                  </pic:spPr>
-                </pic:pic>
-              </a:graphicData>
-            </a:graphic>
-          </wp:anchor>
-        </w:drawing>
-      </w:r>
-      <w:r>
-        <w:rPr>
-          <w:rFonts w:ascii="Times New Roman" w:hAnsi="Times New Roman" w:cs="Times New Roman"/>
-          <w:sz w:val="36"/>
-          <w:szCs w:val="24"/>
-        </w:rPr>
-        <w:br w:type="textWrapping" w:clear="all"/>
+          <w:szCs w:val="18"/>
+        </w:rPr>
+      </w:pPr>
+    </w:p>
+    <w:p>
+      <w:pPr>
+        <w:rPr>
+          <w:rFonts w:ascii="Times New Roman" w:hAnsi="Times New Roman" w:cs="Times New Roman"/>
+          <w:sz w:val="24"/>
+          <w:szCs w:val="18"/>
+        </w:rPr>
+      </w:pPr>
+      <w:r>
+        <w:rPr>
+          <w:rFonts w:ascii="Times New Roman" w:hAnsi="Times New Roman" w:cs="Times New Roman"/>
+          <w:sz w:val="24"/>
+          <w:szCs w:val="18"/>
+        </w:rPr>
+        <w:t>En la siguiente figura se ve la lógica de como se ponen semillas solo donde haya un Tile determinado en la capa “tierra”</w:t>
       </w:r>
     </w:p>
     <w:tbl>
@@ -4938,201 +5512,29 @@
         <w:rPr>
           <w:rFonts w:ascii="Times New Roman" w:hAnsi="Times New Roman" w:cs="Times New Roman"/>
           <w:sz w:val="24"/>
-          <w:szCs w:val="24"/>
-        </w:rPr>
-      </w:pPr>
-      <w:r>
-        <w:rPr>
-          <w:rFonts w:ascii="Times New Roman" w:hAnsi="Times New Roman" w:cs="Times New Roman"/>
-          <w:sz w:val="24"/>
-          <w:szCs w:val="24"/>
+        </w:rPr>
+      </w:pPr>
+      <w:r>
+        <w:rPr>
+          <w:rFonts w:ascii="Times New Roman" w:hAnsi="Times New Roman" w:cs="Times New Roman"/>
+          <w:sz w:val="24"/>
         </w:rPr>
         <w:lastRenderedPageBreak/>
-        <w:t xml:space="preserve">La cuarta capa, </w:t>
-      </w:r>
-      <w:r>
-        <w:rPr>
-          <w:rFonts w:ascii="Times New Roman" w:hAnsi="Times New Roman" w:cs="Times New Roman"/>
-          <w:sz w:val="24"/>
-          <w:szCs w:val="24"/>
-        </w:rPr>
-        <w:t>llamada</w:t>
-      </w:r>
-      <w:r>
-        <w:rPr>
-          <w:rFonts w:ascii="Times New Roman" w:hAnsi="Times New Roman" w:cs="Times New Roman"/>
-          <w:sz w:val="24"/>
-          <w:szCs w:val="24"/>
-        </w:rPr>
-        <w:t xml:space="preserve"> "colisiones", es esencial para la estructura del juego, ya que contiene todos los elementos que poseen colisión, como vallas. Estos componentes son cruciales porque establecen los límites</w:t>
-      </w:r>
-      <w:r>
-        <w:rPr>
-          <w:rFonts w:ascii="Times New Roman" w:hAnsi="Times New Roman" w:cs="Times New Roman"/>
-          <w:sz w:val="24"/>
-          <w:szCs w:val="24"/>
-        </w:rPr>
-        <w:t xml:space="preserve"> del mapa</w:t>
-      </w:r>
-      <w:r>
-        <w:rPr>
-          <w:rFonts w:ascii="Times New Roman" w:hAnsi="Times New Roman" w:cs="Times New Roman"/>
-          <w:sz w:val="24"/>
-          <w:szCs w:val="24"/>
-        </w:rPr>
-        <w:t>.</w:t>
-      </w:r>
-    </w:p>
-    <w:p>
-      <w:pPr>
-        <w:rPr>
-          <w:rFonts w:ascii="Times New Roman" w:hAnsi="Times New Roman" w:cs="Times New Roman"/>
-          <w:sz w:val="36"/>
-          <w:szCs w:val="24"/>
-        </w:rPr>
-      </w:pPr>
-      <w:r>
-        <w:rPr>
-          <w:rFonts w:ascii="Times New Roman" w:hAnsi="Times New Roman" w:cs="Times New Roman"/>
-          <w:noProof/>
-          <w:sz w:val="36"/>
-          <w:szCs w:val="24"/>
-        </w:rPr>
-        <w:drawing>
-          <wp:inline distT="0" distB="0" distL="0" distR="0" wp14:anchorId="7C36F750" wp14:editId="770C91B4">
-            <wp:extent cx="1447128" cy="1432560"/>
-            <wp:effectExtent l="0" t="0" r="1270" b="0"/>
-            <wp:docPr id="747380551" name="Imagen 1"/>
-            <wp:cNvGraphicFramePr>
-              <a:graphicFrameLocks xmlns:a="http://schemas.openxmlformats.org/drawingml/2006/main" noChangeAspect="1"/>
-            </wp:cNvGraphicFramePr>
-            <a:graphic xmlns:a="http://schemas.openxmlformats.org/drawingml/2006/main">
-              <a:graphicData uri="http://schemas.openxmlformats.org/drawingml/2006/picture">
-                <pic:pic xmlns:pic="http://schemas.openxmlformats.org/drawingml/2006/picture">
-                  <pic:nvPicPr>
-                    <pic:cNvPr id="747380551" name=""/>
-                    <pic:cNvPicPr/>
-                  </pic:nvPicPr>
-                  <pic:blipFill>
-                    <a:blip r:embed="rId13"/>
-                    <a:stretch>
-                      <a:fillRect/>
-                    </a:stretch>
-                  </pic:blipFill>
-                  <pic:spPr>
-                    <a:xfrm>
-                      <a:off x="0" y="0"/>
-                      <a:ext cx="1447128" cy="1432560"/>
-                    </a:xfrm>
-                    <a:prstGeom prst="rect">
-                      <a:avLst/>
-                    </a:prstGeom>
-                  </pic:spPr>
-                </pic:pic>
-              </a:graphicData>
-            </a:graphic>
-          </wp:inline>
-        </w:drawing>
-      </w:r>
-    </w:p>
-    <w:p>
-      <w:pPr>
-        <w:rPr>
-          <w:rFonts w:ascii="Times New Roman" w:hAnsi="Times New Roman" w:cs="Times New Roman"/>
-          <w:sz w:val="24"/>
-          <w:szCs w:val="18"/>
-        </w:rPr>
-      </w:pPr>
-      <w:r>
-        <w:rPr>
-          <w:rFonts w:ascii="Times New Roman" w:hAnsi="Times New Roman" w:cs="Times New Roman"/>
-          <w:sz w:val="24"/>
-          <w:szCs w:val="18"/>
-        </w:rPr>
-        <w:t xml:space="preserve">Las vallas en </w:t>
-      </w:r>
-      <w:r>
-        <w:rPr>
-          <w:rFonts w:ascii="Times New Roman" w:hAnsi="Times New Roman" w:cs="Times New Roman"/>
-          <w:sz w:val="24"/>
-          <w:szCs w:val="18"/>
-        </w:rPr>
-        <w:t>específico</w:t>
-      </w:r>
-      <w:r>
-        <w:rPr>
-          <w:rFonts w:ascii="Times New Roman" w:hAnsi="Times New Roman" w:cs="Times New Roman"/>
-          <w:sz w:val="24"/>
-          <w:szCs w:val="18"/>
-        </w:rPr>
-        <w:t xml:space="preserve"> tambien tienen un bitmask para poder ponerlas y que se ajuste el Tile solo al dibujo, como por ejemplo al dibujar dos líneas conectadas y que se dibuje sola la esquina.</w:t>
-      </w:r>
-    </w:p>
-    <w:p>
-      <w:pPr>
-        <w:rPr>
-          <w:rFonts w:ascii="Times New Roman" w:hAnsi="Times New Roman" w:cs="Times New Roman"/>
-          <w:sz w:val="24"/>
-          <w:szCs w:val="18"/>
-        </w:rPr>
-      </w:pPr>
-      <w:r>
-        <w:rPr>
-          <w:rFonts w:ascii="Times New Roman" w:hAnsi="Times New Roman" w:cs="Times New Roman"/>
-          <w:noProof/>
-          <w:sz w:val="24"/>
-          <w:szCs w:val="18"/>
-        </w:rPr>
-        <w:drawing>
-          <wp:inline distT="0" distB="0" distL="0" distR="0" wp14:anchorId="0FDFAA60" wp14:editId="29D088F0">
-            <wp:extent cx="1485900" cy="1495872"/>
-            <wp:effectExtent l="0" t="0" r="0" b="9525"/>
-            <wp:docPr id="2080336609" name="Imagen 1"/>
-            <wp:cNvGraphicFramePr>
-              <a:graphicFrameLocks xmlns:a="http://schemas.openxmlformats.org/drawingml/2006/main" noChangeAspect="1"/>
-            </wp:cNvGraphicFramePr>
-            <a:graphic xmlns:a="http://schemas.openxmlformats.org/drawingml/2006/main">
-              <a:graphicData uri="http://schemas.openxmlformats.org/drawingml/2006/picture">
-                <pic:pic xmlns:pic="http://schemas.openxmlformats.org/drawingml/2006/picture">
-                  <pic:nvPicPr>
-                    <pic:cNvPr id="2080336609" name=""/>
-                    <pic:cNvPicPr/>
-                  </pic:nvPicPr>
-                  <pic:blipFill>
-                    <a:blip r:embed="rId14"/>
-                    <a:stretch>
-                      <a:fillRect/>
-                    </a:stretch>
-                  </pic:blipFill>
-                  <pic:spPr>
-                    <a:xfrm>
-                      <a:off x="0" y="0"/>
-                      <a:ext cx="1492372" cy="1502387"/>
-                    </a:xfrm>
-                    <a:prstGeom prst="rect">
-                      <a:avLst/>
-                    </a:prstGeom>
-                  </pic:spPr>
-                </pic:pic>
-              </a:graphicData>
-            </a:graphic>
-          </wp:inline>
-        </w:drawing>
-      </w:r>
-    </w:p>
-    <w:p>
-      <w:pPr>
-        <w:rPr>
-          <w:rFonts w:ascii="Times New Roman" w:hAnsi="Times New Roman" w:cs="Times New Roman"/>
-          <w:sz w:val="24"/>
-        </w:rPr>
-      </w:pPr>
-      <w:r>
-        <w:rPr>
-          <w:rFonts w:ascii="Times New Roman" w:hAnsi="Times New Roman" w:cs="Times New Roman"/>
-          <w:sz w:val="24"/>
-        </w:rPr>
-        <w:t>Lo siguiente fueron los ciclos de crecimiento de las plantas</w:t>
+        <w:t>Lo siguiente</w:t>
+      </w:r>
+      <w:r>
+        <w:rPr>
+          <w:rFonts w:ascii="Times New Roman" w:hAnsi="Times New Roman" w:cs="Times New Roman"/>
+          <w:sz w:val="24"/>
+        </w:rPr>
+        <w:t xml:space="preserve"> a la lógica en las capas,</w:t>
+      </w:r>
+      <w:r>
+        <w:rPr>
+          <w:rFonts w:ascii="Times New Roman" w:hAnsi="Times New Roman" w:cs="Times New Roman"/>
+          <w:sz w:val="24"/>
+        </w:rPr>
+        <w:t xml:space="preserve"> fueron los ciclos de crecimiento de las plantas</w:t>
       </w:r>
       <w:r>
         <w:rPr>
@@ -5219,22 +5621,6 @@
           <w:rFonts w:ascii="Times New Roman" w:hAnsi="Times New Roman" w:cs="Times New Roman"/>
           <w:sz w:val="24"/>
         </w:rPr>
-        <w:br w:type="page"/>
-      </w:r>
-    </w:p>
-    <w:p>
-      <w:pPr>
-        <w:rPr>
-          <w:rFonts w:ascii="Times New Roman" w:hAnsi="Times New Roman" w:cs="Times New Roman"/>
-          <w:sz w:val="24"/>
-        </w:rPr>
-      </w:pPr>
-      <w:r>
-        <w:rPr>
-          <w:rFonts w:ascii="Times New Roman" w:hAnsi="Times New Roman" w:cs="Times New Roman"/>
-          <w:sz w:val="24"/>
-        </w:rPr>
-        <w:lastRenderedPageBreak/>
         <w:t xml:space="preserve">El método denominado </w:t>
       </w:r>
       <w:r>
@@ -5429,6 +5815,22 @@
           <w:rFonts w:ascii="Times New Roman" w:hAnsi="Times New Roman" w:cs="Times New Roman"/>
           <w:sz w:val="24"/>
         </w:rPr>
+        <w:br w:type="page"/>
+      </w:r>
+    </w:p>
+    <w:p>
+      <w:pPr>
+        <w:rPr>
+          <w:rFonts w:ascii="Times New Roman" w:hAnsi="Times New Roman" w:cs="Times New Roman"/>
+          <w:sz w:val="24"/>
+        </w:rPr>
+      </w:pPr>
+      <w:r>
+        <w:rPr>
+          <w:rFonts w:ascii="Times New Roman" w:hAnsi="Times New Roman" w:cs="Times New Roman"/>
+          <w:sz w:val="24"/>
+        </w:rPr>
+        <w:lastRenderedPageBreak/>
         <w:t>Paralelo a los ciclos de crecimiento de las plantas, se hizo un nodo para el menú principal para añadirlo al principio del videojuego</w:t>
       </w:r>
       <w:r>
@@ -5436,7 +5838,55 @@
           <w:rFonts w:ascii="Times New Roman" w:hAnsi="Times New Roman" w:cs="Times New Roman"/>
           <w:sz w:val="24"/>
         </w:rPr>
-        <w:t>. Este menú principal se compone de 3 botones: Jugar, Ajustes y Salir.</w:t>
+        <w:t xml:space="preserve">. Este menú principal se compone de 3 botones: </w:t>
+      </w:r>
+      <w:r>
+        <w:rPr>
+          <w:rFonts w:ascii="Times New Roman" w:hAnsi="Times New Roman" w:cs="Times New Roman"/>
+          <w:b/>
+          <w:bCs/>
+          <w:sz w:val="24"/>
+        </w:rPr>
+        <w:t>Jugar</w:t>
+      </w:r>
+      <w:r>
+        <w:rPr>
+          <w:rFonts w:ascii="Times New Roman" w:hAnsi="Times New Roman" w:cs="Times New Roman"/>
+          <w:sz w:val="24"/>
+        </w:rPr>
+        <w:t xml:space="preserve">, </w:t>
+      </w:r>
+      <w:r>
+        <w:rPr>
+          <w:rFonts w:ascii="Times New Roman" w:hAnsi="Times New Roman" w:cs="Times New Roman"/>
+          <w:b/>
+          <w:bCs/>
+          <w:sz w:val="24"/>
+        </w:rPr>
+        <w:t>Ajustes</w:t>
+      </w:r>
+      <w:r>
+        <w:rPr>
+          <w:rFonts w:ascii="Times New Roman" w:hAnsi="Times New Roman" w:cs="Times New Roman"/>
+          <w:sz w:val="24"/>
+        </w:rPr>
+        <w:t xml:space="preserve"> y </w:t>
+      </w:r>
+      <w:r>
+        <w:rPr>
+          <w:rFonts w:ascii="Times New Roman" w:hAnsi="Times New Roman" w:cs="Times New Roman"/>
+          <w:b/>
+          <w:bCs/>
+          <w:sz w:val="24"/>
+        </w:rPr>
+        <w:t>Salir</w:t>
+      </w:r>
+      <w:r>
+        <w:rPr>
+          <w:rFonts w:ascii="Times New Roman" w:hAnsi="Times New Roman" w:cs="Times New Roman"/>
+          <w:sz w:val="24"/>
+        </w:rPr>
+        <w:t>.</w:t>
       </w:r>
     </w:p>
     <w:p>
@@ -5468,7 +5918,7 @@
                     <pic:cNvPicPr/>
                   </pic:nvPicPr>
                   <pic:blipFill>
-                    <a:blip r:embed="rId15"/>
+                    <a:blip r:embed="rId19"/>
                     <a:stretch>
                       <a:fillRect/>
                     </a:stretch>
@@ -5501,23 +5951,23 @@
           <w:rFonts w:ascii="Times New Roman" w:hAnsi="Times New Roman" w:cs="Times New Roman"/>
           <w:sz w:val="24"/>
         </w:rPr>
-        <w:br w:type="page"/>
-      </w:r>
-    </w:p>
-    <w:p>
-      <w:pPr>
-        <w:rPr>
-          <w:rFonts w:ascii="Times New Roman" w:hAnsi="Times New Roman" w:cs="Times New Roman"/>
-          <w:sz w:val="24"/>
-        </w:rPr>
-      </w:pPr>
-      <w:r>
-        <w:rPr>
-          <w:rFonts w:ascii="Times New Roman" w:hAnsi="Times New Roman" w:cs="Times New Roman"/>
-          <w:sz w:val="24"/>
-        </w:rPr>
-        <w:lastRenderedPageBreak/>
-        <w:t>El botón de Jugar lleva directamente al mapa donde se desarrolla el juego, y está ligado a un evento “</w:t>
+        <w:t xml:space="preserve">El botón de </w:t>
+      </w:r>
+      <w:r>
+        <w:rPr>
+          <w:rFonts w:ascii="Times New Roman" w:hAnsi="Times New Roman" w:cs="Times New Roman"/>
+          <w:b/>
+          <w:bCs/>
+          <w:sz w:val="24"/>
+        </w:rPr>
+        <w:t>Jugar</w:t>
+      </w:r>
+      <w:r>
+        <w:rPr>
+          <w:rFonts w:ascii="Times New Roman" w:hAnsi="Times New Roman" w:cs="Times New Roman"/>
+          <w:sz w:val="24"/>
+        </w:rPr>
+        <w:t xml:space="preserve"> lleva directamente al mapa donde se desarrolla el juego, y está ligado a un evento “</w:t>
       </w:r>
       <w:r>
         <w:rPr>
@@ -5587,7 +6037,23 @@
           <w:rFonts w:ascii="Times New Roman" w:hAnsi="Times New Roman" w:cs="Times New Roman"/>
           <w:sz w:val="24"/>
         </w:rPr>
-        <w:t xml:space="preserve">El botón de Salir cierra la aplicación y </w:t>
+        <w:t xml:space="preserve">El botón de </w:t>
+      </w:r>
+      <w:r>
+        <w:rPr>
+          <w:rFonts w:ascii="Times New Roman" w:hAnsi="Times New Roman" w:cs="Times New Roman"/>
+          <w:b/>
+          <w:bCs/>
+          <w:sz w:val="24"/>
+        </w:rPr>
+        <w:t>Salir</w:t>
+      </w:r>
+      <w:r>
+        <w:rPr>
+          <w:rFonts w:ascii="Times New Roman" w:hAnsi="Times New Roman" w:cs="Times New Roman"/>
+          <w:sz w:val="24"/>
+        </w:rPr>
+        <w:t xml:space="preserve"> cierra la aplicación y </w:t>
       </w:r>
       <w:r>
         <w:rPr>
@@ -5671,7 +6137,23 @@
           <w:rFonts w:ascii="Times New Roman" w:hAnsi="Times New Roman" w:cs="Times New Roman"/>
           <w:sz w:val="24"/>
         </w:rPr>
-        <w:t xml:space="preserve">El botón de Ajustes </w:t>
+        <w:t xml:space="preserve">El botón de </w:t>
+      </w:r>
+      <w:r>
+        <w:rPr>
+          <w:rFonts w:ascii="Times New Roman" w:hAnsi="Times New Roman" w:cs="Times New Roman"/>
+          <w:b/>
+          <w:bCs/>
+          <w:sz w:val="24"/>
+        </w:rPr>
+        <w:t>Ajustes</w:t>
+      </w:r>
+      <w:r>
+        <w:rPr>
+          <w:rFonts w:ascii="Times New Roman" w:hAnsi="Times New Roman" w:cs="Times New Roman"/>
+          <w:sz w:val="24"/>
+        </w:rPr>
+        <w:t xml:space="preserve"> </w:t>
       </w:r>
       <w:r>
         <w:rPr>
@@ -5748,12 +6230,49 @@
           <w:sz w:val="24"/>
         </w:rPr>
       </w:pPr>
-      <w:r>
-        <w:rPr>
-          <w:rFonts w:ascii="Times New Roman" w:hAnsi="Times New Roman" w:cs="Times New Roman"/>
-          <w:sz w:val="24"/>
-        </w:rPr>
-        <w:t xml:space="preserve">Los ajustes son donde </w:t>
+    </w:p>
+    <w:p>
+      <w:pPr>
+        <w:rPr>
+          <w:rFonts w:ascii="Times New Roman" w:hAnsi="Times New Roman" w:cs="Times New Roman"/>
+          <w:sz w:val="24"/>
+        </w:rPr>
+      </w:pPr>
+      <w:r>
+        <w:rPr>
+          <w:rFonts w:ascii="Times New Roman" w:hAnsi="Times New Roman" w:cs="Times New Roman"/>
+          <w:sz w:val="24"/>
+        </w:rPr>
+        <w:br w:type="page"/>
+      </w:r>
+      <w:r>
+        <w:rPr>
+          <w:rFonts w:ascii="Times New Roman" w:hAnsi="Times New Roman" w:cs="Times New Roman"/>
+          <w:sz w:val="24"/>
+        </w:rPr>
+        <w:lastRenderedPageBreak/>
+        <w:t>En l</w:t>
+      </w:r>
+      <w:r>
+        <w:rPr>
+          <w:rFonts w:ascii="Times New Roman" w:hAnsi="Times New Roman" w:cs="Times New Roman"/>
+          <w:sz w:val="24"/>
+        </w:rPr>
+        <w:t xml:space="preserve">os ajustes </w:t>
+      </w:r>
+      <w:r>
+        <w:rPr>
+          <w:rFonts w:ascii="Times New Roman" w:hAnsi="Times New Roman" w:cs="Times New Roman"/>
+          <w:sz w:val="24"/>
+        </w:rPr>
+        <w:t>es</w:t>
+      </w:r>
+      <w:r>
+        <w:rPr>
+          <w:rFonts w:ascii="Times New Roman" w:hAnsi="Times New Roman" w:cs="Times New Roman"/>
+          <w:sz w:val="24"/>
+        </w:rPr>
+        <w:t xml:space="preserve"> donde </w:t>
       </w:r>
       <w:r>
         <w:rPr>
@@ -5767,7 +6286,53 @@
           <w:rFonts w:ascii="Times New Roman" w:hAnsi="Times New Roman" w:cs="Times New Roman"/>
           <w:sz w:val="24"/>
         </w:rPr>
-        <w:t xml:space="preserve"> la mayor parte del código almacenado en el nodo del menú, ya que los métodos anteriores no tienen mucha complejidad. Al entrar en el apartado de ajustes se ve un botón Atrás que devuelve al menu principal, revirtiendo el método del botón Ajustes, y un TabBar con los ajustes de </w:t>
+        <w:t xml:space="preserve"> la mayor parte del código </w:t>
+      </w:r>
+      <w:r>
+        <w:rPr>
+          <w:rFonts w:ascii="Times New Roman" w:hAnsi="Times New Roman" w:cs="Times New Roman"/>
+          <w:sz w:val="24"/>
+        </w:rPr>
+        <w:t>del</w:t>
+      </w:r>
+      <w:r>
+        <w:rPr>
+          <w:rFonts w:ascii="Times New Roman" w:hAnsi="Times New Roman" w:cs="Times New Roman"/>
+          <w:sz w:val="24"/>
+        </w:rPr>
+        <w:t xml:space="preserve"> nodo </w:t>
+      </w:r>
+      <w:r>
+        <w:rPr>
+          <w:rFonts w:ascii="Times New Roman" w:hAnsi="Times New Roman" w:cs="Times New Roman"/>
+          <w:b/>
+          <w:bCs/>
+          <w:sz w:val="24"/>
+        </w:rPr>
+        <w:t>menú</w:t>
+      </w:r>
+      <w:r>
+        <w:rPr>
+          <w:rFonts w:ascii="Times New Roman" w:hAnsi="Times New Roman" w:cs="Times New Roman"/>
+          <w:sz w:val="24"/>
+        </w:rPr>
+        <w:t xml:space="preserve">, ya que los métodos anteriores no tienen mucha complejidad. Al entrar en el apartado de ajustes se ve un botón Atrás que devuelve al menu principal, revirtiendo el método del botón </w:t>
+      </w:r>
+      <w:r>
+        <w:rPr>
+          <w:rFonts w:ascii="Times New Roman" w:hAnsi="Times New Roman" w:cs="Times New Roman"/>
+          <w:b/>
+          <w:bCs/>
+          <w:sz w:val="24"/>
+        </w:rPr>
+        <w:t>Ajustes</w:t>
+      </w:r>
+      <w:r>
+        <w:rPr>
+          <w:rFonts w:ascii="Times New Roman" w:hAnsi="Times New Roman" w:cs="Times New Roman"/>
+          <w:sz w:val="24"/>
+        </w:rPr>
+        <w:t xml:space="preserve">, y un TabBar con los ajustes de </w:t>
       </w:r>
       <w:r>
         <w:rPr>
@@ -5813,7 +6378,7 @@
                     <pic:cNvPicPr/>
                   </pic:nvPicPr>
                   <pic:blipFill>
-                    <a:blip r:embed="rId16"/>
+                    <a:blip r:embed="rId20"/>
                     <a:stretch>
                       <a:fillRect/>
                     </a:stretch>
@@ -5846,7 +6411,6 @@
           <w:rFonts w:ascii="Times New Roman" w:hAnsi="Times New Roman" w:cs="Times New Roman"/>
           <w:sz w:val="24"/>
         </w:rPr>
-        <w:lastRenderedPageBreak/>
         <w:t xml:space="preserve">Los ajustes de </w:t>
       </w:r>
       <w:r>
@@ -5861,11 +6425,29 @@
           <w:rFonts w:ascii="Times New Roman" w:hAnsi="Times New Roman" w:cs="Times New Roman"/>
           <w:sz w:val="24"/>
         </w:rPr>
-        <w:t xml:space="preserve"> son los primeros que se ven. Cuentan con dos tipos de opciones: Modo de ventana y </w:t>
-      </w:r>
-      <w:r>
-        <w:rPr>
-          <w:rFonts w:ascii="Times New Roman" w:hAnsi="Times New Roman" w:cs="Times New Roman"/>
+        <w:t xml:space="preserve"> son los primeros que se ven. Cuentan con dos tipos de opciones: </w:t>
+      </w:r>
+      <w:r>
+        <w:rPr>
+          <w:rFonts w:ascii="Times New Roman" w:hAnsi="Times New Roman" w:cs="Times New Roman"/>
+          <w:b/>
+          <w:bCs/>
+          <w:sz w:val="24"/>
+        </w:rPr>
+        <w:t>Modo de ventana</w:t>
+      </w:r>
+      <w:r>
+        <w:rPr>
+          <w:rFonts w:ascii="Times New Roman" w:hAnsi="Times New Roman" w:cs="Times New Roman"/>
+          <w:sz w:val="24"/>
+        </w:rPr>
+        <w:t xml:space="preserve"> y </w:t>
+      </w:r>
+      <w:r>
+        <w:rPr>
+          <w:rFonts w:ascii="Times New Roman" w:hAnsi="Times New Roman" w:cs="Times New Roman"/>
+          <w:b/>
+          <w:bCs/>
           <w:sz w:val="24"/>
         </w:rPr>
         <w:t>Resolución</w:t>
@@ -6075,6 +6657,21 @@
         </w:rPr>
       </w:pPr>
     </w:p>
+    <w:p>
+      <w:pPr>
+        <w:rPr>
+          <w:rFonts w:ascii="Times New Roman" w:hAnsi="Times New Roman" w:cs="Times New Roman"/>
+          <w:sz w:val="24"/>
+        </w:rPr>
+      </w:pPr>
+      <w:r>
+        <w:rPr>
+          <w:rFonts w:ascii="Times New Roman" w:hAnsi="Times New Roman" w:cs="Times New Roman"/>
+          <w:sz w:val="24"/>
+        </w:rPr>
+        <w:br w:type="page"/>
+      </w:r>
+    </w:p>
     <w:tbl>
       <w:tblPr>
         <w:tblStyle w:val="Tablaconcuadrcula1Claro-nfasis2"/>
@@ -6095,6 +6692,7 @@
           </w:tcPr>
           <w:p>
             <w:r>
+              <w:lastRenderedPageBreak/>
               <w:t>private Dictionary&lt;string, Vector2I&gt; resolucionesPantalla = new Dictionary&lt;string, Vector2I&gt;()</w:t>
             </w:r>
           </w:p>
@@ -6178,22 +6776,6 @@
           <w:rFonts w:ascii="Times New Roman" w:hAnsi="Times New Roman" w:cs="Times New Roman"/>
           <w:sz w:val="24"/>
         </w:rPr>
-        <w:br w:type="page"/>
-      </w:r>
-    </w:p>
-    <w:p>
-      <w:pPr>
-        <w:rPr>
-          <w:rFonts w:ascii="Times New Roman" w:hAnsi="Times New Roman" w:cs="Times New Roman"/>
-          <w:sz w:val="24"/>
-        </w:rPr>
-      </w:pPr>
-      <w:r>
-        <w:rPr>
-          <w:rFonts w:ascii="Times New Roman" w:hAnsi="Times New Roman" w:cs="Times New Roman"/>
-          <w:sz w:val="24"/>
-        </w:rPr>
-        <w:lastRenderedPageBreak/>
         <w:t>Los ajustes de sonido tienen 3 opciones, coincidiendo con los buses de sonido</w:t>
       </w:r>
       <w:r>
@@ -6229,7 +6811,39 @@
           <w:rFonts w:ascii="Times New Roman" w:hAnsi="Times New Roman" w:cs="Times New Roman"/>
           <w:sz w:val="24"/>
         </w:rPr>
-        <w:t xml:space="preserve"> de los nodos AudioStreamPlayer para la música ambiental (añadidas al bus “Musica”) y AudioStreamPlayer2D para los efectos de sonido (añadidos al bus “Sfx”)</w:t>
+        <w:t xml:space="preserve"> de los nodos </w:t>
+      </w:r>
+      <w:r>
+        <w:rPr>
+          <w:rFonts w:ascii="Times New Roman" w:hAnsi="Times New Roman" w:cs="Times New Roman"/>
+          <w:b/>
+          <w:bCs/>
+          <w:sz w:val="24"/>
+        </w:rPr>
+        <w:t>AudioStreamPlayer</w:t>
+      </w:r>
+      <w:r>
+        <w:rPr>
+          <w:rFonts w:ascii="Times New Roman" w:hAnsi="Times New Roman" w:cs="Times New Roman"/>
+          <w:sz w:val="24"/>
+        </w:rPr>
+        <w:t xml:space="preserve"> para la música ambiental (añadidas al bus “Musica”) y </w:t>
+      </w:r>
+      <w:r>
+        <w:rPr>
+          <w:rFonts w:ascii="Times New Roman" w:hAnsi="Times New Roman" w:cs="Times New Roman"/>
+          <w:b/>
+          <w:bCs/>
+          <w:sz w:val="24"/>
+        </w:rPr>
+        <w:t>AudioStreamPlayer2D</w:t>
+      </w:r>
+      <w:r>
+        <w:rPr>
+          <w:rFonts w:ascii="Times New Roman" w:hAnsi="Times New Roman" w:cs="Times New Roman"/>
+          <w:sz w:val="24"/>
+        </w:rPr>
+        <w:t xml:space="preserve"> para los efectos de sonido (añadidos al bus “Sfx”)</w:t>
       </w:r>
     </w:p>
     <w:p>
@@ -6261,7 +6875,7 @@
                     <pic:cNvPicPr/>
                   </pic:nvPicPr>
                   <pic:blipFill>
-                    <a:blip r:embed="rId17"/>
+                    <a:blip r:embed="rId21"/>
                     <a:stretch>
                       <a:fillRect/>
                     </a:stretch>
@@ -6893,6 +7507,21 @@
           <w:sz w:val="24"/>
         </w:rPr>
       </w:pPr>
+    </w:p>
+    <w:p>
+      <w:pPr>
+        <w:rPr>
+          <w:rFonts w:ascii="Times New Roman" w:hAnsi="Times New Roman" w:cs="Times New Roman"/>
+          <w:sz w:val="24"/>
+        </w:rPr>
+      </w:pPr>
+      <w:r>
+        <w:rPr>
+          <w:rFonts w:ascii="Times New Roman" w:hAnsi="Times New Roman" w:cs="Times New Roman"/>
+          <w:sz w:val="24"/>
+        </w:rPr>
+        <w:t>En la fase actual tambien se añadió el sonido de error al llevar a cabo una acción que no se puede hacer como plantar donde no se ha arado para que el usuario sepa que son acciones “incorrectas”.</w:t>
+      </w:r>
     </w:p>
     <w:p>
       <w:r>
@@ -8046,8 +8675,15 @@
                 <w:sz w:val="24"/>
                 <w:szCs w:val="24"/>
               </w:rPr>
-              <w:lastRenderedPageBreak/>
-              <w:t>Funcionalidad botones menu</w:t>
+              <w:t>Funcionalidad botones men</w:t>
+            </w:r>
+            <w:r>
+              <w:rPr>
+                <w:rFonts w:ascii="Times New Roman" w:hAnsi="Times New Roman" w:cs="Times New Roman"/>
+                <w:sz w:val="24"/>
+                <w:szCs w:val="24"/>
+              </w:rPr>
+              <w:t>ú</w:t>
             </w:r>
           </w:p>
         </w:tc>
@@ -8128,6 +8764,7 @@
                 <w:sz w:val="24"/>
                 <w:szCs w:val="24"/>
               </w:rPr>
+              <w:lastRenderedPageBreak/>
               <w:t>Cambio de evento pressed a button_down en el boton salir</w:t>
             </w:r>
           </w:p>
@@ -9666,7 +10303,6 @@
                 <w:sz w:val="24"/>
                 <w:szCs w:val="24"/>
               </w:rPr>
-              <w:lastRenderedPageBreak/>
               <w:t>Sonido de cosecha</w:t>
             </w:r>
           </w:p>
@@ -9836,6 +10472,7 @@
                 <w:sz w:val="24"/>
                 <w:szCs w:val="24"/>
               </w:rPr>
+              <w:lastRenderedPageBreak/>
               <w:t>Inventario</w:t>
             </w:r>
           </w:p>
@@ -10213,6 +10850,167 @@
           </w:p>
         </w:tc>
       </w:tr>
+      <w:tr>
+        <w:trPr>
+          <w:cnfStyle w:val="000000100000" w:firstRow="0" w:lastRow="0" w:firstColumn="0" w:lastColumn="0" w:oddVBand="0" w:evenVBand="0" w:oddHBand="1" w:evenHBand="0" w:firstRowFirstColumn="0" w:firstRowLastColumn="0" w:lastRowFirstColumn="0" w:lastRowLastColumn="0"/>
+          <w:trHeight w:val="660"/>
+        </w:trPr>
+        <w:tc>
+          <w:tcPr>
+            <w:cnfStyle w:val="001000000000" w:firstRow="0" w:lastRow="0" w:firstColumn="1" w:lastColumn="0" w:oddVBand="0" w:evenVBand="0" w:oddHBand="0" w:evenHBand="0" w:firstRowFirstColumn="0" w:firstRowLastColumn="0" w:lastRowFirstColumn="0" w:lastRowLastColumn="0"/>
+            <w:tcW w:w="3654" w:type="dxa"/>
+          </w:tcPr>
+          <w:p>
+            <w:pPr>
+              <w:tabs>
+                <w:tab w:val="left" w:pos="1188"/>
+              </w:tabs>
+              <w:spacing w:line="276" w:lineRule="auto"/>
+              <w:rPr>
+                <w:rFonts w:ascii="Times New Roman" w:hAnsi="Times New Roman" w:cs="Times New Roman"/>
+                <w:sz w:val="24"/>
+                <w:szCs w:val="24"/>
+              </w:rPr>
+            </w:pPr>
+            <w:r>
+              <w:rPr>
+                <w:rFonts w:ascii="Times New Roman" w:hAnsi="Times New Roman" w:cs="Times New Roman"/>
+                <w:sz w:val="24"/>
+                <w:szCs w:val="24"/>
+              </w:rPr>
+              <w:t>Sonido de error</w:t>
+            </w:r>
+          </w:p>
+        </w:tc>
+        <w:tc>
+          <w:tcPr>
+            <w:tcW w:w="3655" w:type="dxa"/>
+          </w:tcPr>
+          <w:p>
+            <w:pPr>
+              <w:spacing w:line="276" w:lineRule="auto"/>
+              <w:cnfStyle w:val="000000100000" w:firstRow="0" w:lastRow="0" w:firstColumn="0" w:lastColumn="0" w:oddVBand="0" w:evenVBand="0" w:oddHBand="1" w:evenHBand="0" w:firstRowFirstColumn="0" w:firstRowLastColumn="0" w:lastRowFirstColumn="0" w:lastRowLastColumn="0"/>
+              <w:rPr>
+                <w:rFonts w:ascii="Times New Roman" w:hAnsi="Times New Roman" w:cs="Times New Roman"/>
+                <w:sz w:val="24"/>
+                <w:szCs w:val="24"/>
+              </w:rPr>
+            </w:pPr>
+            <w:r>
+              <w:rPr>
+                <w:rFonts w:ascii="Times New Roman" w:hAnsi="Times New Roman" w:cs="Times New Roman"/>
+                <w:sz w:val="24"/>
+                <w:szCs w:val="24"/>
+              </w:rPr>
+              <w:t>Al cosechar sin trigo o al intentar plantar sin arar, deberia sonar un sonido de error</w:t>
+            </w:r>
+          </w:p>
+        </w:tc>
+        <w:tc>
+          <w:tcPr>
+            <w:tcW w:w="3655" w:type="dxa"/>
+          </w:tcPr>
+          <w:p>
+            <w:pPr>
+              <w:spacing w:line="276" w:lineRule="auto"/>
+              <w:cnfStyle w:val="000000100000" w:firstRow="0" w:lastRow="0" w:firstColumn="0" w:lastColumn="0" w:oddVBand="0" w:evenVBand="0" w:oddHBand="1" w:evenHBand="0" w:firstRowFirstColumn="0" w:firstRowLastColumn="0" w:lastRowFirstColumn="0" w:lastRowLastColumn="0"/>
+              <w:rPr>
+                <w:rFonts w:ascii="Times New Roman" w:hAnsi="Times New Roman" w:cs="Times New Roman"/>
+                <w:sz w:val="24"/>
+                <w:szCs w:val="24"/>
+              </w:rPr>
+            </w:pPr>
+            <w:r>
+              <w:rPr>
+                <w:rFonts w:ascii="Times New Roman" w:hAnsi="Times New Roman" w:cs="Times New Roman"/>
+                <w:sz w:val="24"/>
+                <w:szCs w:val="24"/>
+              </w:rPr>
+              <w:t>El error suena, pero es casi imperceptible</w:t>
+            </w:r>
+          </w:p>
+        </w:tc>
+      </w:tr>
+      <w:tr>
+        <w:trPr>
+          <w:trHeight w:val="660"/>
+        </w:trPr>
+        <w:tc>
+          <w:tcPr>
+            <w:cnfStyle w:val="001000000000" w:firstRow="0" w:lastRow="0" w:firstColumn="1" w:lastColumn="0" w:oddVBand="0" w:evenVBand="0" w:oddHBand="0" w:evenHBand="0" w:firstRowFirstColumn="0" w:firstRowLastColumn="0" w:lastRowFirstColumn="0" w:lastRowLastColumn="0"/>
+            <w:tcW w:w="3654" w:type="dxa"/>
+          </w:tcPr>
+          <w:p>
+            <w:pPr>
+              <w:tabs>
+                <w:tab w:val="left" w:pos="1188"/>
+              </w:tabs>
+              <w:spacing w:line="276" w:lineRule="auto"/>
+              <w:rPr>
+                <w:rFonts w:ascii="Times New Roman" w:hAnsi="Times New Roman" w:cs="Times New Roman"/>
+                <w:sz w:val="24"/>
+                <w:szCs w:val="24"/>
+              </w:rPr>
+            </w:pPr>
+            <w:r>
+              <w:rPr>
+                <w:rFonts w:ascii="Times New Roman" w:hAnsi="Times New Roman" w:cs="Times New Roman"/>
+                <w:sz w:val="24"/>
+                <w:szCs w:val="24"/>
+              </w:rPr>
+              <w:t>Subida de volumen de error</w:t>
+            </w:r>
+          </w:p>
+        </w:tc>
+        <w:tc>
+          <w:tcPr>
+            <w:tcW w:w="3655" w:type="dxa"/>
+          </w:tcPr>
+          <w:p>
+            <w:pPr>
+              <w:spacing w:line="276" w:lineRule="auto"/>
+              <w:cnfStyle w:val="000000000000" w:firstRow="0" w:lastRow="0" w:firstColumn="0" w:lastColumn="0" w:oddVBand="0" w:evenVBand="0" w:oddHBand="0" w:evenHBand="0" w:firstRowFirstColumn="0" w:firstRowLastColumn="0" w:lastRowFirstColumn="0" w:lastRowLastColumn="0"/>
+              <w:rPr>
+                <w:rFonts w:ascii="Times New Roman" w:hAnsi="Times New Roman" w:cs="Times New Roman"/>
+                <w:sz w:val="24"/>
+                <w:szCs w:val="24"/>
+              </w:rPr>
+            </w:pPr>
+            <w:r>
+              <w:rPr>
+                <w:rFonts w:ascii="Times New Roman" w:hAnsi="Times New Roman" w:cs="Times New Roman"/>
+                <w:sz w:val="24"/>
+                <w:szCs w:val="24"/>
+              </w:rPr>
+              <w:t>El sonido se puede percibir</w:t>
+            </w:r>
+          </w:p>
+        </w:tc>
+        <w:tc>
+          <w:tcPr>
+            <w:tcW w:w="3655" w:type="dxa"/>
+          </w:tcPr>
+          <w:p>
+            <w:pPr>
+              <w:spacing w:line="276" w:lineRule="auto"/>
+              <w:cnfStyle w:val="000000000000" w:firstRow="0" w:lastRow="0" w:firstColumn="0" w:lastColumn="0" w:oddVBand="0" w:evenVBand="0" w:oddHBand="0" w:evenHBand="0" w:firstRowFirstColumn="0" w:firstRowLastColumn="0" w:lastRowFirstColumn="0" w:lastRowLastColumn="0"/>
+              <w:rPr>
+                <w:rFonts w:ascii="Times New Roman" w:hAnsi="Times New Roman" w:cs="Times New Roman"/>
+                <w:sz w:val="24"/>
+                <w:szCs w:val="24"/>
+              </w:rPr>
+            </w:pPr>
+            <w:r>
+              <w:rPr>
+                <w:rFonts w:ascii="Times New Roman" w:hAnsi="Times New Roman" w:cs="Times New Roman"/>
+                <w:sz w:val="24"/>
+                <w:szCs w:val="24"/>
+              </w:rPr>
+              <w:t>El sonido se puede percibir</w:t>
+            </w:r>
+          </w:p>
+        </w:tc>
+      </w:tr>
     </w:tbl>
     <w:p>
       <w:pPr>
@@ -10280,7 +11078,23 @@
           <w:sz w:val="24"/>
           <w:szCs w:val="24"/>
         </w:rPr>
-        <w:t>A continuación, se procederá a analizar los diferentes recursos de hardware y software que utiliza Farming RPG para su funcionamiento.</w:t>
+        <w:t xml:space="preserve">A continuación, se procederá a </w:t>
+      </w:r>
+      <w:r>
+        <w:rPr>
+          <w:rFonts w:ascii="Times New Roman" w:hAnsi="Times New Roman" w:cs="Times New Roman"/>
+          <w:sz w:val="24"/>
+          <w:szCs w:val="24"/>
+        </w:rPr>
+        <w:t>exponer</w:t>
+      </w:r>
+      <w:r>
+        <w:rPr>
+          <w:rFonts w:ascii="Times New Roman" w:hAnsi="Times New Roman" w:cs="Times New Roman"/>
+          <w:sz w:val="24"/>
+          <w:szCs w:val="24"/>
+        </w:rPr>
+        <w:t xml:space="preserve"> los diferentes recursos de hardware y software que utiliza Farming RPG para su funcionamiento.</w:t>
       </w:r>
     </w:p>
     <w:p>
@@ -10319,7 +11133,55 @@
           <w:sz w:val="24"/>
           <w:szCs w:val="24"/>
         </w:rPr>
-        <w:t xml:space="preserve">Los recursos de hardware necesarios para este proyecto han sido un ordenador con una pantalla de 1920 x 1080px y un controlador de Xbox 360. </w:t>
+        <w:t xml:space="preserve">Los recursos de hardware necesarios para este proyecto </w:t>
+      </w:r>
+      <w:r>
+        <w:rPr>
+          <w:rFonts w:ascii="Times New Roman" w:hAnsi="Times New Roman" w:cs="Times New Roman"/>
+          <w:sz w:val="24"/>
+          <w:szCs w:val="24"/>
+        </w:rPr>
+        <w:t>son</w:t>
+      </w:r>
+      <w:r>
+        <w:rPr>
+          <w:rFonts w:ascii="Times New Roman" w:hAnsi="Times New Roman" w:cs="Times New Roman"/>
+          <w:sz w:val="24"/>
+          <w:szCs w:val="24"/>
+        </w:rPr>
+        <w:t xml:space="preserve"> un ordenador con una pantalla de 1920 x 1080px</w:t>
+      </w:r>
+      <w:r>
+        <w:rPr>
+          <w:rFonts w:ascii="Times New Roman" w:hAnsi="Times New Roman" w:cs="Times New Roman"/>
+          <w:sz w:val="24"/>
+          <w:szCs w:val="24"/>
+        </w:rPr>
+        <w:t xml:space="preserve"> (aunque la aplicación tiene ajustes para cambiar la resolución, como se ha dicho en puntos anteriores), teclado</w:t>
+      </w:r>
+      <w:r>
+        <w:rPr>
+          <w:rFonts w:ascii="Times New Roman" w:hAnsi="Times New Roman" w:cs="Times New Roman"/>
+          <w:sz w:val="24"/>
+          <w:szCs w:val="24"/>
+        </w:rPr>
+        <w:t xml:space="preserve"> y</w:t>
+      </w:r>
+      <w:r>
+        <w:rPr>
+          <w:rFonts w:ascii="Times New Roman" w:hAnsi="Times New Roman" w:cs="Times New Roman"/>
+          <w:sz w:val="24"/>
+          <w:szCs w:val="24"/>
+        </w:rPr>
+        <w:t>/o</w:t>
+      </w:r>
+      <w:r>
+        <w:rPr>
+          <w:rFonts w:ascii="Times New Roman" w:hAnsi="Times New Roman" w:cs="Times New Roman"/>
+          <w:sz w:val="24"/>
+          <w:szCs w:val="24"/>
+        </w:rPr>
+        <w:t xml:space="preserve"> un controlador de Xbox 360. </w:t>
       </w:r>
     </w:p>
     <w:p>
@@ -10918,7 +11780,7 @@
                     <pic:cNvPicPr/>
                   </pic:nvPicPr>
                   <pic:blipFill>
-                    <a:blip r:embed="rId18"/>
+                    <a:blip r:embed="rId22"/>
                     <a:stretch>
                       <a:fillRect/>
                     </a:stretch>
@@ -10976,7 +11838,7 @@
                     <pic:cNvPicPr/>
                   </pic:nvPicPr>
                   <pic:blipFill>
-                    <a:blip r:embed="rId19"/>
+                    <a:blip r:embed="rId23"/>
                     <a:stretch>
                       <a:fillRect/>
                     </a:stretch>
@@ -11312,7 +12174,7 @@
                     <pic:cNvPicPr/>
                   </pic:nvPicPr>
                   <pic:blipFill>
-                    <a:blip r:embed="rId20"/>
+                    <a:blip r:embed="rId24"/>
                     <a:stretch>
                       <a:fillRect/>
                     </a:stretch>
@@ -11525,6 +12387,42 @@
           <w:rFonts w:ascii="Times New Roman" w:hAnsi="Times New Roman" w:cs="Times New Roman"/>
           <w:sz w:val="24"/>
         </w:rPr>
+        <w:t xml:space="preserve">El total de la documentación sobre godot (investigación sobre el sotware) y el proceso de construcción del videojuego (tanto en codigo como en manejo de nodos y assets en el entorno) han sido 3 meses, por lo que como sueldo de programadora cobraría </w:t>
+      </w:r>
+      <w:r>
+        <w:rPr>
+          <w:rFonts w:ascii="Times New Roman" w:hAnsi="Times New Roman" w:cs="Times New Roman"/>
+          <w:sz w:val="24"/>
+        </w:rPr>
+        <w:t>5.220</w:t>
+      </w:r>
+      <w:r>
+        <w:rPr>
+          <w:rFonts w:ascii="Times New Roman" w:hAnsi="Times New Roman" w:cs="Times New Roman"/>
+          <w:sz w:val="24"/>
+        </w:rPr>
+        <w:t>€ netos</w:t>
+      </w:r>
+      <w:r>
+        <w:rPr>
+          <w:rFonts w:ascii="Times New Roman" w:hAnsi="Times New Roman" w:cs="Times New Roman"/>
+          <w:sz w:val="24"/>
+        </w:rPr>
+        <w:t>.</w:t>
+      </w:r>
+    </w:p>
+    <w:p>
+      <w:pPr>
+        <w:rPr>
+          <w:rFonts w:ascii="Times New Roman" w:hAnsi="Times New Roman" w:cs="Times New Roman"/>
+          <w:sz w:val="24"/>
+        </w:rPr>
+      </w:pPr>
+      <w:r>
+        <w:rPr>
+          <w:rFonts w:ascii="Times New Roman" w:hAnsi="Times New Roman" w:cs="Times New Roman"/>
+          <w:sz w:val="24"/>
+        </w:rPr>
         <w:br w:type="page"/>
       </w:r>
     </w:p>
@@ -11691,15 +12589,7 @@
           <w:sz w:val="24"/>
           <w:szCs w:val="24"/>
         </w:rPr>
-        <w:t xml:space="preserve">El objetivo de utilizar C# en lugar de GDScript se ha cumplido exitosamente. Este enfoque ha permitido una programación más estructurada y familiar, </w:t>
-      </w:r>
-      <w:r>
-        <w:rPr>
-          <w:rFonts w:ascii="Times New Roman" w:hAnsi="Times New Roman" w:cs="Times New Roman"/>
-          <w:sz w:val="24"/>
-          <w:szCs w:val="24"/>
-        </w:rPr>
-        <w:t>facilitándo</w:t>
+        <w:t>El objetivo de utilizar C# en lugar de GDScript se ha cumplido exitosamente. Este enfoque ha permitido una programación más estructurada y familiar, facilitándo</w:t>
       </w:r>
       <w:r>
         <w:rPr>
@@ -11834,15 +12724,7 @@
           <w:sz w:val="24"/>
           <w:szCs w:val="24"/>
         </w:rPr>
-        <w:t xml:space="preserve">En el marco de las futuras expansiones, se </w:t>
-      </w:r>
-      <w:r>
-        <w:rPr>
-          <w:rFonts w:ascii="Times New Roman" w:hAnsi="Times New Roman" w:cs="Times New Roman"/>
-          <w:sz w:val="24"/>
-          <w:szCs w:val="24"/>
-        </w:rPr>
-        <w:t>incorporar</w:t>
+        <w:t>En el marco de las futuras expansiones, se incorporar</w:t>
       </w:r>
       <w:r>
         <w:rPr>
@@ -12141,7 +13023,7 @@
         </w:rPr>
         <w:t xml:space="preserve"> </w:t>
       </w:r>
-      <w:hyperlink r:id="rId21" w:history="1">
+      <w:hyperlink r:id="rId25" w:history="1">
         <w:r>
           <w:rPr>
             <w:rStyle w:val="Hipervnculo"/>
@@ -12186,7 +13068,7 @@
         </w:rPr>
         <w:t xml:space="preserve"> </w:t>
       </w:r>
-      <w:hyperlink r:id="rId22" w:history="1">
+      <w:hyperlink r:id="rId26" w:history="1">
         <w:r>
           <w:rPr>
             <w:rStyle w:val="Hipervnculo"/>
@@ -12231,7 +13113,7 @@
         </w:rPr>
         <w:t xml:space="preserve"> </w:t>
       </w:r>
-      <w:hyperlink r:id="rId23" w:history="1">
+      <w:hyperlink r:id="rId27" w:history="1">
         <w:r>
           <w:rPr>
             <w:rStyle w:val="Hipervnculo"/>
@@ -12276,7 +13158,7 @@
         </w:rPr>
         <w:t xml:space="preserve"> </w:t>
       </w:r>
-      <w:hyperlink r:id="rId24" w:history="1">
+      <w:hyperlink r:id="rId28" w:history="1">
         <w:r>
           <w:rPr>
             <w:rStyle w:val="Hipervnculo"/>
@@ -12321,7 +13203,7 @@
         </w:rPr>
         <w:t xml:space="preserve"> </w:t>
       </w:r>
-      <w:hyperlink r:id="rId25" w:history="1">
+      <w:hyperlink r:id="rId29" w:history="1">
         <w:r>
           <w:rPr>
             <w:rStyle w:val="Hipervnculo"/>
@@ -12366,7 +13248,7 @@
         </w:rPr>
         <w:t xml:space="preserve"> </w:t>
       </w:r>
-      <w:hyperlink r:id="rId26" w:history="1">
+      <w:hyperlink r:id="rId30" w:history="1">
         <w:r>
           <w:rPr>
             <w:rStyle w:val="Hipervnculo"/>
@@ -12427,7 +13309,7 @@
         </w:rPr>
         <w:t xml:space="preserve"> </w:t>
       </w:r>
-      <w:hyperlink r:id="rId27" w:history="1">
+      <w:hyperlink r:id="rId31" w:history="1">
         <w:r>
           <w:rPr>
             <w:rStyle w:val="Hipervnculo"/>
@@ -12472,7 +13354,7 @@
         </w:rPr>
         <w:t xml:space="preserve"> </w:t>
       </w:r>
-      <w:hyperlink r:id="rId28" w:history="1">
+      <w:hyperlink r:id="rId32" w:history="1">
         <w:r>
           <w:rPr>
             <w:rStyle w:val="Hipervnculo"/>
@@ -12517,7 +13399,7 @@
         </w:rPr>
         <w:t xml:space="preserve"> </w:t>
       </w:r>
-      <w:hyperlink r:id="rId29" w:history="1">
+      <w:hyperlink r:id="rId33" w:history="1">
         <w:r>
           <w:rPr>
             <w:rStyle w:val="Hipervnculo"/>
@@ -12562,7 +13444,7 @@
         </w:rPr>
         <w:t xml:space="preserve"> </w:t>
       </w:r>
-      <w:hyperlink r:id="rId30" w:history="1">
+      <w:hyperlink r:id="rId34" w:history="1">
         <w:r>
           <w:rPr>
             <w:rStyle w:val="Hipervnculo"/>
@@ -12607,7 +13489,7 @@
         </w:rPr>
         <w:t xml:space="preserve"> </w:t>
       </w:r>
-      <w:hyperlink r:id="rId31" w:history="1">
+      <w:hyperlink r:id="rId35" w:history="1">
         <w:r>
           <w:rPr>
             <w:rStyle w:val="Hipervnculo"/>
@@ -12652,7 +13534,7 @@
         </w:rPr>
         <w:t xml:space="preserve"> </w:t>
       </w:r>
-      <w:hyperlink r:id="rId32" w:history="1">
+      <w:hyperlink r:id="rId36" w:history="1">
         <w:r>
           <w:rPr>
             <w:rStyle w:val="Hipervnculo"/>
@@ -12697,7 +13579,7 @@
         </w:rPr>
         <w:t xml:space="preserve"> </w:t>
       </w:r>
-      <w:hyperlink r:id="rId33" w:history="1">
+      <w:hyperlink r:id="rId37" w:history="1">
         <w:r>
           <w:rPr>
             <w:rStyle w:val="Hipervnculo"/>
@@ -12742,7 +13624,7 @@
         </w:rPr>
         <w:t xml:space="preserve"> </w:t>
       </w:r>
-      <w:hyperlink r:id="rId34" w:history="1">
+      <w:hyperlink r:id="rId38" w:history="1">
         <w:r>
           <w:rPr>
             <w:rStyle w:val="Hipervnculo"/>
@@ -12787,7 +13669,7 @@
         </w:rPr>
         <w:t xml:space="preserve"> </w:t>
       </w:r>
-      <w:hyperlink r:id="rId35" w:history="1">
+      <w:hyperlink r:id="rId39" w:history="1">
         <w:r>
           <w:rPr>
             <w:rStyle w:val="Hipervnculo"/>
@@ -12814,7 +13696,6 @@
           <w:sz w:val="24"/>
           <w:szCs w:val="24"/>
         </w:rPr>
-        <w:lastRenderedPageBreak/>
         <w:t xml:space="preserve">16/04/2024 </w:t>
       </w:r>
       <w:r>
@@ -12833,7 +13714,7 @@
         </w:rPr>
         <w:t xml:space="preserve"> </w:t>
       </w:r>
-      <w:hyperlink r:id="rId36" w:history="1">
+      <w:hyperlink r:id="rId40" w:history="1">
         <w:r>
           <w:rPr>
             <w:rStyle w:val="Hipervnculo"/>
@@ -12861,6 +13742,7 @@
           <w:sz w:val="24"/>
           <w:szCs w:val="24"/>
         </w:rPr>
+        <w:lastRenderedPageBreak/>
         <w:t>1</w:t>
       </w:r>
       <w:r>
@@ -12879,7 +13761,7 @@
         </w:rPr>
         <w:t xml:space="preserve">/0/2024 Godot 4 TileMap Tutorial Ep 3 | Placing Tiles with a Mouse Click </w:t>
       </w:r>
-      <w:hyperlink r:id="rId37" w:history="1">
+      <w:hyperlink r:id="rId41" w:history="1">
         <w:r>
           <w:rPr>
             <w:rStyle w:val="Hipervnculo"/>
@@ -12925,7 +13807,7 @@
         </w:rPr>
         <w:t xml:space="preserve"> </w:t>
       </w:r>
-      <w:hyperlink r:id="rId38" w:history="1">
+      <w:hyperlink r:id="rId42" w:history="1">
         <w:r>
           <w:rPr>
             <w:rStyle w:val="Hipervnculo"/>
@@ -12978,7 +13860,7 @@
         </w:rPr>
         <w:t xml:space="preserve"> </w:t>
       </w:r>
-      <w:hyperlink r:id="rId39" w:history="1">
+      <w:hyperlink r:id="rId43" w:history="1">
         <w:r>
           <w:rPr>
             <w:rStyle w:val="Hipervnculo"/>
@@ -13024,7 +13906,7 @@
         </w:rPr>
         <w:t xml:space="preserve"> </w:t>
       </w:r>
-      <w:hyperlink r:id="rId40" w:history="1">
+      <w:hyperlink r:id="rId44" w:history="1">
         <w:r>
           <w:rPr>
             <w:rStyle w:val="Hipervnculo"/>
@@ -13052,7 +13934,7 @@
         </w:rPr>
         <w:t xml:space="preserve">26/04/2024 Get access to custom tile data in C# in Godot 4 Beta </w:t>
       </w:r>
-      <w:hyperlink r:id="rId41" w:history="1">
+      <w:hyperlink r:id="rId45" w:history="1">
         <w:r>
           <w:rPr>
             <w:rStyle w:val="Hipervnculo"/>
@@ -13080,7 +13962,7 @@
         </w:rPr>
         <w:t xml:space="preserve">26/04/2024 Documentación TileMap </w:t>
       </w:r>
-      <w:hyperlink r:id="rId42" w:history="1">
+      <w:hyperlink r:id="rId46" w:history="1">
         <w:r>
           <w:rPr>
             <w:rStyle w:val="Hipervnculo"/>
@@ -13126,7 +14008,7 @@
         </w:rPr>
         <w:t xml:space="preserve"> </w:t>
       </w:r>
-      <w:hyperlink r:id="rId43" w:history="1">
+      <w:hyperlink r:id="rId47" w:history="1">
         <w:r>
           <w:rPr>
             <w:rStyle w:val="Hipervnculo"/>
@@ -13180,7 +14062,7 @@
         </w:rPr>
         <w:t xml:space="preserve"> </w:t>
       </w:r>
-      <w:hyperlink r:id="rId44" w:history="1">
+      <w:hyperlink r:id="rId48" w:history="1">
         <w:r>
           <w:rPr>
             <w:rStyle w:val="Hipervnculo"/>
@@ -13226,7 +14108,7 @@
         </w:rPr>
         <w:t xml:space="preserve"> </w:t>
       </w:r>
-      <w:hyperlink r:id="rId45" w:history="1">
+      <w:hyperlink r:id="rId49" w:history="1">
         <w:r>
           <w:rPr>
             <w:rStyle w:val="Hipervnculo"/>
@@ -13271,7 +14153,7 @@
         </w:rPr>
         <w:t xml:space="preserve"> </w:t>
       </w:r>
-      <w:hyperlink r:id="rId46" w:history="1">
+      <w:hyperlink r:id="rId50" w:history="1">
         <w:r>
           <w:rPr>
             <w:rStyle w:val="Hipervnculo"/>
@@ -13316,7 +14198,7 @@
         </w:rPr>
         <w:t xml:space="preserve"> </w:t>
       </w:r>
-      <w:hyperlink r:id="rId47" w:history="1">
+      <w:hyperlink r:id="rId51" w:history="1">
         <w:r>
           <w:rPr>
             <w:rStyle w:val="Hipervnculo"/>
@@ -13361,7 +14243,7 @@
         </w:rPr>
         <w:t xml:space="preserve"> </w:t>
       </w:r>
-      <w:hyperlink r:id="rId48" w:history="1">
+      <w:hyperlink r:id="rId52" w:history="1">
         <w:r>
           <w:rPr>
             <w:rStyle w:val="Hipervnculo"/>
@@ -13406,7 +14288,7 @@
         </w:rPr>
         <w:t xml:space="preserve"> </w:t>
       </w:r>
-      <w:hyperlink r:id="rId49" w:history="1">
+      <w:hyperlink r:id="rId53" w:history="1">
         <w:r>
           <w:rPr>
             <w:rStyle w:val="Hipervnculo"/>
@@ -13433,7 +14315,6 @@
           <w:sz w:val="24"/>
           <w:szCs w:val="24"/>
         </w:rPr>
-        <w:lastRenderedPageBreak/>
         <w:t xml:space="preserve">02/05/2024 </w:t>
       </w:r>
       <w:r>
@@ -13452,7 +14333,7 @@
         </w:rPr>
         <w:t xml:space="preserve"> </w:t>
       </w:r>
-      <w:hyperlink r:id="rId50" w:history="1">
+      <w:hyperlink r:id="rId54" w:history="1">
         <w:r>
           <w:rPr>
             <w:rStyle w:val="Hipervnculo"/>
@@ -13479,6 +14360,7 @@
           <w:sz w:val="24"/>
           <w:szCs w:val="24"/>
         </w:rPr>
+        <w:lastRenderedPageBreak/>
         <w:t xml:space="preserve">02/05/2024 </w:t>
       </w:r>
       <w:r>
@@ -13497,7 +14379,7 @@
         </w:rPr>
         <w:t xml:space="preserve"> </w:t>
       </w:r>
-      <w:hyperlink r:id="rId51" w:history="1">
+      <w:hyperlink r:id="rId55" w:history="1">
         <w:r>
           <w:rPr>
             <w:rStyle w:val="Hipervnculo"/>
@@ -13543,7 +14425,7 @@
         </w:rPr>
         <w:t xml:space="preserve"> </w:t>
       </w:r>
-      <w:hyperlink r:id="rId52" w:history="1">
+      <w:hyperlink r:id="rId56" w:history="1">
         <w:r>
           <w:rPr>
             <w:rStyle w:val="Hipervnculo"/>
@@ -13589,7 +14471,7 @@
         </w:rPr>
         <w:t xml:space="preserve"> </w:t>
       </w:r>
-      <w:hyperlink r:id="rId53" w:history="1">
+      <w:hyperlink r:id="rId57" w:history="1">
         <w:r>
           <w:rPr>
             <w:rStyle w:val="Hipervnculo"/>
@@ -13652,7 +14534,7 @@
         </w:rPr>
         <w:t xml:space="preserve"> </w:t>
       </w:r>
-      <w:hyperlink r:id="rId54" w:history="1">
+      <w:hyperlink r:id="rId58" w:history="1">
         <w:r>
           <w:rPr>
             <w:rStyle w:val="Hipervnculo"/>
@@ -13699,7 +14581,7 @@
         </w:rPr>
         <w:t xml:space="preserve"> </w:t>
       </w:r>
-      <w:hyperlink r:id="rId55" w:history="1">
+      <w:hyperlink r:id="rId59" w:history="1">
         <w:r>
           <w:rPr>
             <w:rStyle w:val="Hipervnculo"/>
@@ -13744,7 +14626,7 @@
         </w:rPr>
         <w:t xml:space="preserve"> </w:t>
       </w:r>
-      <w:hyperlink r:id="rId56" w:history="1">
+      <w:hyperlink r:id="rId60" w:history="1">
         <w:r>
           <w:rPr>
             <w:rStyle w:val="Hipervnculo"/>
@@ -13807,7 +14689,7 @@
         </w:rPr>
         <w:t xml:space="preserve"> </w:t>
       </w:r>
-      <w:hyperlink r:id="rId57" w:history="1">
+      <w:hyperlink r:id="rId61" w:history="1">
         <w:r>
           <w:rPr>
             <w:rStyle w:val="Hipervnculo"/>
@@ -13837,7 +14719,7 @@
         </w:rPr>
         <w:t xml:space="preserve">03/05/2024 Sonidos granja arar </w:t>
       </w:r>
-      <w:hyperlink r:id="rId58" w:history="1">
+      <w:hyperlink r:id="rId62" w:history="1">
         <w:r>
           <w:rPr>
             <w:rStyle w:val="Hipervnculo"/>
@@ -13866,7 +14748,7 @@
         </w:rPr>
         <w:t xml:space="preserve">03/05/2024 Musica de fondo </w:t>
       </w:r>
-      <w:hyperlink r:id="rId59" w:history="1">
+      <w:hyperlink r:id="rId63" w:history="1">
         <w:r>
           <w:rPr>
             <w:rStyle w:val="Hipervnculo"/>
@@ -13896,7 +14778,7 @@
         </w:rPr>
         <w:t xml:space="preserve">05/05/2024 Musica de granja </w:t>
       </w:r>
-      <w:hyperlink r:id="rId60" w:history="1">
+      <w:hyperlink r:id="rId64" w:history="1">
         <w:r>
           <w:rPr>
             <w:rStyle w:val="Hipervnculo"/>
@@ -13925,7 +14807,7 @@
         </w:rPr>
         <w:t xml:space="preserve">13/05/2024 Sonidos cosechar </w:t>
       </w:r>
-      <w:hyperlink r:id="rId61" w:history="1">
+      <w:hyperlink r:id="rId65" w:history="1">
         <w:r>
           <w:rPr>
             <w:rStyle w:val="Hipervnculo"/>
@@ -13941,6 +14823,7 @@
       <w:pPr>
         <w:spacing w:line="276" w:lineRule="auto"/>
         <w:rPr>
+          <w:rStyle w:val="Hipervnculo"/>
           <w:rFonts w:ascii="Times New Roman" w:hAnsi="Times New Roman" w:cs="Times New Roman"/>
           <w:sz w:val="24"/>
           <w:szCs w:val="24"/>
@@ -13954,7 +14837,7 @@
         </w:rPr>
         <w:t xml:space="preserve">13/05/2024 Asset para la tienda </w:t>
       </w:r>
-      <w:hyperlink r:id="rId62" w:history="1">
+      <w:hyperlink r:id="rId66" w:history="1">
         <w:r>
           <w:rPr>
             <w:rStyle w:val="Hipervnculo"/>
@@ -13981,6 +14864,36 @@
           <w:sz w:val="24"/>
           <w:szCs w:val="24"/>
         </w:rPr>
+        <w:t xml:space="preserve">19/05/2024 Sonido error </w:t>
+      </w:r>
+      <w:hyperlink r:id="rId67" w:history="1">
+        <w:r>
+          <w:rPr>
+            <w:rStyle w:val="Hipervnculo"/>
+            <w:rFonts w:ascii="Times New Roman" w:hAnsi="Times New Roman" w:cs="Times New Roman"/>
+            <w:sz w:val="24"/>
+            <w:szCs w:val="24"/>
+          </w:rPr>
+          <w:t>https://pixabay.com/es/sound-effects/search/error/</w:t>
+        </w:r>
+      </w:hyperlink>
+    </w:p>
+    <w:p>
+      <w:pPr>
+        <w:spacing w:line="276" w:lineRule="auto"/>
+        <w:rPr>
+          <w:rStyle w:val="Hipervnculo"/>
+          <w:rFonts w:ascii="Times New Roman" w:hAnsi="Times New Roman" w:cs="Times New Roman"/>
+          <w:sz w:val="24"/>
+          <w:szCs w:val="24"/>
+        </w:rPr>
+      </w:pPr>
+      <w:r>
+        <w:rPr>
+          <w:rFonts w:ascii="Times New Roman" w:hAnsi="Times New Roman" w:cs="Times New Roman"/>
+          <w:sz w:val="24"/>
+          <w:szCs w:val="24"/>
+        </w:rPr>
         <w:t xml:space="preserve">(No usado, pero si mencionado) 20/04/2024 </w:t>
       </w:r>
       <w:r>
@@ -13999,7 +14912,7 @@
         </w:rPr>
         <w:t xml:space="preserve"> </w:t>
       </w:r>
-      <w:hyperlink r:id="rId63" w:history="1">
+      <w:hyperlink r:id="rId68" w:history="1">
         <w:r>
           <w:rPr>
             <w:rStyle w:val="Hipervnculo"/>
@@ -14011,12 +14924,85 @@
         </w:r>
       </w:hyperlink>
     </w:p>
+    <w:p>
+      <w:pPr>
+        <w:spacing w:line="276" w:lineRule="auto"/>
+        <w:rPr>
+          <w:rFonts w:ascii="Times New Roman" w:hAnsi="Times New Roman" w:cs="Times New Roman"/>
+          <w:sz w:val="24"/>
+          <w:szCs w:val="24"/>
+        </w:rPr>
+      </w:pPr>
+      <w:r>
+        <w:rPr>
+          <w:rFonts w:ascii="Times New Roman" w:hAnsi="Times New Roman" w:cs="Times New Roman"/>
+          <w:sz w:val="24"/>
+          <w:szCs w:val="24"/>
+        </w:rPr>
+        <w:t>Investigacion económica:</w:t>
+      </w:r>
+    </w:p>
+    <w:p>
+      <w:pPr>
+        <w:spacing w:line="276" w:lineRule="auto"/>
+        <w:rPr>
+          <w:rFonts w:ascii="Times New Roman" w:hAnsi="Times New Roman" w:cs="Times New Roman"/>
+          <w:sz w:val="24"/>
+          <w:szCs w:val="24"/>
+        </w:rPr>
+      </w:pPr>
+      <w:r>
+        <w:rPr>
+          <w:rFonts w:ascii="Times New Roman" w:hAnsi="Times New Roman" w:cs="Times New Roman"/>
+          <w:sz w:val="24"/>
+          <w:szCs w:val="24"/>
+        </w:rPr>
+        <w:t xml:space="preserve">19/05/2024 Cuanto cobra un </w:t>
+      </w:r>
+      <w:r>
+        <w:rPr>
+          <w:rFonts w:ascii="Times New Roman" w:hAnsi="Times New Roman" w:cs="Times New Roman"/>
+          <w:sz w:val="24"/>
+          <w:szCs w:val="24"/>
+        </w:rPr>
+        <w:t xml:space="preserve">programador de videojuegos </w:t>
+      </w:r>
+      <w:hyperlink r:id="rId69" w:history="1">
+        <w:r>
+          <w:rPr>
+            <w:rStyle w:val="Hipervnculo"/>
+            <w:rFonts w:ascii="Times New Roman" w:hAnsi="Times New Roman" w:cs="Times New Roman"/>
+            <w:sz w:val="24"/>
+            <w:szCs w:val="24"/>
+          </w:rPr>
+          <w:t>https://www.bing.com/chat?q=Microsoft+Copilot&amp;FORM=h</w:t>
+        </w:r>
+        <w:r>
+          <w:rPr>
+            <w:rStyle w:val="Hipervnculo"/>
+            <w:rFonts w:ascii="Times New Roman" w:hAnsi="Times New Roman" w:cs="Times New Roman"/>
+            <w:sz w:val="24"/>
+            <w:szCs w:val="24"/>
+          </w:rPr>
+          <w:t>p</w:t>
+        </w:r>
+        <w:r>
+          <w:rPr>
+            <w:rStyle w:val="Hipervnculo"/>
+            <w:rFonts w:ascii="Times New Roman" w:hAnsi="Times New Roman" w:cs="Times New Roman"/>
+            <w:sz w:val="24"/>
+            <w:szCs w:val="24"/>
+          </w:rPr>
+          <w:t>codx</w:t>
+        </w:r>
+      </w:hyperlink>
+    </w:p>
     <w:sectPr>
-      <w:headerReference w:type="default" r:id="rId64"/>
-      <w:footerReference w:type="default" r:id="rId65"/>
+      <w:footerReference w:type="default" r:id="rId70"/>
+      <w:footerReference w:type="first" r:id="rId71"/>
       <w:pgSz w:w="12240" w:h="15840" w:code="1"/>
       <w:pgMar w:top="1417" w:right="1701" w:bottom="1417" w:left="1701" w:header="708" w:footer="708" w:gutter="0"/>
-      <w:pgNumType w:start="0"/>
+      <w:pgNumType w:start="1"/>
       <w:cols w:space="708"/>
       <w:titlePg/>
       <w:docGrid w:linePitch="360"/>
@@ -14052,9 +15038,19 @@
 
 <file path=word/footer1.xml><?xml version="1.0" encoding="utf-8"?>
 <w:ftr xmlns:wpc="http://schemas.microsoft.com/office/word/2010/wordprocessingCanvas" xmlns:cx="http://schemas.microsoft.com/office/drawing/2014/chartex" xmlns:cx1="http://schemas.microsoft.com/office/drawing/2015/9/8/chartex" xmlns:cx2="http://schemas.microsoft.com/office/drawing/2015/10/21/chartex" xmlns:cx3="http://schemas.microsoft.com/office/drawing/2016/5/9/chartex" xmlns:cx4="http://schemas.microsoft.com/office/drawing/2016/5/10/chartex" xmlns:cx5="http://schemas.microsoft.com/office/drawing/2016/5/11/chartex" xmlns:cx6="http://schemas.microsoft.com/office/drawing/2016/5/12/chartex" xmlns:cx7="http://schemas.microsoft.com/office/drawing/2016/5/13/chartex" xmlns:cx8="http://schemas.microsoft.com/office/drawing/2016/5/14/chartex" xmlns:mc="http://schemas.openxmlformats.org/markup-compatibility/2006" xmlns:aink="http://schemas.microsoft.com/office/drawing/2016/ink" xmlns:am3d="http://schemas.microsoft.com/office/drawing/2017/model3d" xmlns:o="urn:schemas-microsoft-com:office:office" xmlns:oel="http://schemas.microsoft.com/office/2019/extlst" xmlns:r="http://schemas.openxmlformats.org/officeDocument/2006/relationships" xmlns:m="http://schemas.openxmlformats.org/officeDocument/2006/math" xmlns:v="urn:schemas-microsoft-com:vml" xmlns:wp14="http://schemas.microsoft.com/office/word/2010/wordprocessingDrawing" xmlns:wp="http://schemas.openxmlformats.org/drawingml/2006/wordprocessingDrawing" xmlns:w10="urn:schemas-microsoft-com:office:word" xmlns:w="http://schemas.openxmlformats.org/wordprocessingml/2006/main" xmlns:w14="http://schemas.microsoft.com/office/word/2010/wordml" xmlns:w15="http://schemas.microsoft.com/office/word/2012/wordml" xmlns:w16cex="http://schemas.microsoft.com/office/word/2018/wordml/cex" xmlns:w16cid="http://schemas.microsoft.com/office/word/2016/wordml/cid" xmlns:w16="http://schemas.microsoft.com/office/word/2018/wordml" xmlns:w16du="http://schemas.microsoft.com/office/word/2023/wordml/word16du" xmlns:w16sdtdh="http://schemas.microsoft.com/office/word/2020/wordml/sdtdatahash" xmlns:w16se="http://schemas.microsoft.com/office/word/2015/wordml/symex" xmlns:wpg="http://schemas.microsoft.com/office/word/2010/wordprocessingGroup" xmlns:wpi="http://schemas.microsoft.com/office/word/2010/wordprocessingInk" xmlns:wne="http://schemas.microsoft.com/office/word/2006/wordml" xmlns:wps="http://schemas.microsoft.com/office/word/2010/wordprocessingShape" mc:Ignorable="w14 w15 w16se w16cid w16 w16cex w16sdtdh w16du wp14">
+  <w:p>
+    <w:pPr>
+      <w:pStyle w:val="Piedepgina"/>
+    </w:pPr>
+  </w:p>
+</w:ftr>
+</file>
+
+<file path=word/footer2.xml><?xml version="1.0" encoding="utf-8"?>
+<w:ftr xmlns:wpc="http://schemas.microsoft.com/office/word/2010/wordprocessingCanvas" xmlns:cx="http://schemas.microsoft.com/office/drawing/2014/chartex" xmlns:cx1="http://schemas.microsoft.com/office/drawing/2015/9/8/chartex" xmlns:cx2="http://schemas.microsoft.com/office/drawing/2015/10/21/chartex" xmlns:cx3="http://schemas.microsoft.com/office/drawing/2016/5/9/chartex" xmlns:cx4="http://schemas.microsoft.com/office/drawing/2016/5/10/chartex" xmlns:cx5="http://schemas.microsoft.com/office/drawing/2016/5/11/chartex" xmlns:cx6="http://schemas.microsoft.com/office/drawing/2016/5/12/chartex" xmlns:cx7="http://schemas.microsoft.com/office/drawing/2016/5/13/chartex" xmlns:cx8="http://schemas.microsoft.com/office/drawing/2016/5/14/chartex" xmlns:mc="http://schemas.openxmlformats.org/markup-compatibility/2006" xmlns:aink="http://schemas.microsoft.com/office/drawing/2016/ink" xmlns:am3d="http://schemas.microsoft.com/office/drawing/2017/model3d" xmlns:o="urn:schemas-microsoft-com:office:office" xmlns:oel="http://schemas.microsoft.com/office/2019/extlst" xmlns:r="http://schemas.openxmlformats.org/officeDocument/2006/relationships" xmlns:m="http://schemas.openxmlformats.org/officeDocument/2006/math" xmlns:v="urn:schemas-microsoft-com:vml" xmlns:wp14="http://schemas.microsoft.com/office/word/2010/wordprocessingDrawing" xmlns:wp="http://schemas.openxmlformats.org/drawingml/2006/wordprocessingDrawing" xmlns:w10="urn:schemas-microsoft-com:office:word" xmlns:w="http://schemas.openxmlformats.org/wordprocessingml/2006/main" xmlns:w14="http://schemas.microsoft.com/office/word/2010/wordml" xmlns:w15="http://schemas.microsoft.com/office/word/2012/wordml" xmlns:w16cex="http://schemas.microsoft.com/office/word/2018/wordml/cex" xmlns:w16cid="http://schemas.microsoft.com/office/word/2016/wordml/cid" xmlns:w16="http://schemas.microsoft.com/office/word/2018/wordml" xmlns:w16du="http://schemas.microsoft.com/office/word/2023/wordml/word16du" xmlns:w16sdtdh="http://schemas.microsoft.com/office/word/2020/wordml/sdtdatahash" xmlns:w16se="http://schemas.microsoft.com/office/word/2015/wordml/symex" xmlns:wpg="http://schemas.microsoft.com/office/word/2010/wordprocessingGroup" xmlns:wpi="http://schemas.microsoft.com/office/word/2010/wordprocessingInk" xmlns:wne="http://schemas.microsoft.com/office/word/2006/wordml" xmlns:wps="http://schemas.microsoft.com/office/word/2010/wordprocessingShape" mc:Ignorable="w14 w15 w16se w16cid w16 w16cex w16sdtdh w16du wp14">
   <w:sdt>
     <w:sdtPr>
-      <w:id w:val="-1017854638"/>
+      <w:id w:val="-25020162"/>
       <w:docPartObj>
         <w:docPartGallery w:val="Page Numbers (Bottom of Page)"/>
         <w:docPartUnique/>
@@ -14064,25 +15060,29 @@
       <w:p>
         <w:pPr>
           <w:pStyle w:val="Piedepgina"/>
-          <w:jc w:val="center"/>
         </w:pPr>
         <w:r>
           <w:rPr>
+            <w:rFonts w:asciiTheme="majorHAnsi" w:eastAsiaTheme="majorEastAsia" w:hAnsiTheme="majorHAnsi" w:cstheme="majorBidi"/>
             <w:noProof/>
+            <w:sz w:val="28"/>
+            <w:szCs w:val="28"/>
           </w:rPr>
           <mc:AlternateContent>
             <mc:Choice Requires="wps">
               <w:drawing>
-                <wp:inline distT="0" distB="0" distL="0" distR="0" wp14:anchorId="7FA56F0D" wp14:editId="1BEB0522">
-                  <wp:extent cx="5467350" cy="54610"/>
-                  <wp:effectExtent l="9525" t="19050" r="9525" b="12065"/>
-                  <wp:docPr id="753309786" name="Diagrama de flujo: decisión 5">
-                    <a:extLst xmlns:a="http://schemas.openxmlformats.org/drawingml/2006/main">
-                      <a:ext uri="{C183D7F6-B498-43B3-948B-1728B52AA6E4}">
-                        <adec:decorative xmlns:adec="http://schemas.microsoft.com/office/drawing/2017/decorative" val="1"/>
-                      </a:ext>
-                    </a:extLst>
-                  </wp:docPr>
+                <wp:anchor distT="0" distB="0" distL="114300" distR="114300" simplePos="0" relativeHeight="251659264" behindDoc="0" locked="0" layoutInCell="1" allowOverlap="1" wp14:anchorId="4A94279B" wp14:editId="16A5641B">
+                  <wp:simplePos x="0" y="0"/>
+                  <wp:positionH relativeFrom="margin">
+                    <wp:align>center</wp:align>
+                  </wp:positionH>
+                  <wp:positionV relativeFrom="bottomMargin">
+                    <wp:align>center</wp:align>
+                  </wp:positionV>
+                  <wp:extent cx="1282700" cy="343535"/>
+                  <wp:effectExtent l="28575" t="19050" r="22225" b="8890"/>
+                  <wp:wrapNone/>
+                  <wp:docPr id="774834889" name="Cinta: curvada e inclinada hacia abajo 4"/>
                   <wp:cNvGraphicFramePr>
                     <a:graphicFrameLocks xmlns:a="http://schemas.openxmlformats.org/drawingml/2006/main"/>
                   </wp:cNvGraphicFramePr>
@@ -14095,71 +15095,647 @@
                         <wps:spPr bwMode="auto">
                           <a:xfrm>
                             <a:off x="0" y="0"/>
-                            <a:ext cx="5467350" cy="54610"/>
+                            <a:ext cx="1282700" cy="343535"/>
                           </a:xfrm>
-                          <a:prstGeom prst="flowChartDecision">
-                            <a:avLst/>
+                          <a:prstGeom prst="ellipseRibbon">
+                            <a:avLst>
+                              <a:gd name="adj1" fmla="val 25000"/>
+                              <a:gd name="adj2" fmla="val 50000"/>
+                              <a:gd name="adj3" fmla="val 12500"/>
+                            </a:avLst>
                           </a:prstGeom>
-                          <a:solidFill>
-                            <a:srgbClr val="000000"/>
-                          </a:solidFill>
+                          <a:noFill/>
                           <a:ln w="9525">
                             <a:solidFill>
-                              <a:srgbClr val="000000"/>
+                              <a:srgbClr val="71A0DC"/>
                             </a:solidFill>
-                            <a:miter lim="800000"/>
+                            <a:round/>
                             <a:headEnd/>
                             <a:tailEnd/>
                           </a:ln>
+                          <a:extLst>
+                            <a:ext uri="{909E8E84-426E-40DD-AFC4-6F175D3DCCD1}">
+                              <a14:hiddenFill xmlns:a14="http://schemas.microsoft.com/office/drawing/2010/main">
+                                <a:solidFill>
+                                  <a:srgbClr val="17365D"/>
+                                </a:solidFill>
+                              </a14:hiddenFill>
+                            </a:ext>
+                          </a:extLst>
                         </wps:spPr>
+                        <wps:txbx>
+                          <w:txbxContent>
+                            <w:p>
+                              <w:pPr>
+                                <w:jc w:val="center"/>
+                                <w:rPr>
+                                  <w:color w:val="4472C4" w:themeColor="accent1"/>
+                                </w:rPr>
+                              </w:pPr>
+                              <w:r>
+                                <w:fldChar w:fldCharType="begin"/>
+                              </w:r>
+                              <w:r>
+                                <w:instrText>PAGE    \* MERGEFORMAT</w:instrText>
+                              </w:r>
+                              <w:r>
+                                <w:fldChar w:fldCharType="separate"/>
+                              </w:r>
+                              <w:r>
+                                <w:rPr>
+                                  <w:color w:val="4472C4" w:themeColor="accent1"/>
+                                </w:rPr>
+                                <w:t>2</w:t>
+                              </w:r>
+                              <w:r>
+                                <w:rPr>
+                                  <w:color w:val="4472C4" w:themeColor="accent1"/>
+                                </w:rPr>
+                                <w:fldChar w:fldCharType="end"/>
+                              </w:r>
+                            </w:p>
+                          </w:txbxContent>
+                        </wps:txbx>
                         <wps:bodyPr rot="0" vert="horz" wrap="square" lIns="91440" tIns="45720" rIns="91440" bIns="45720" anchor="t" anchorCtr="0" upright="1">
                           <a:noAutofit/>
                         </wps:bodyPr>
                       </wps:wsp>
                     </a:graphicData>
                   </a:graphic>
-                </wp:inline>
+                  <wp14:sizeRelH relativeFrom="page">
+                    <wp14:pctWidth>0</wp14:pctWidth>
+                  </wp14:sizeRelH>
+                  <wp14:sizeRelV relativeFrom="page">
+                    <wp14:pctHeight>0</wp14:pctHeight>
+                  </wp14:sizeRelV>
+                </wp:anchor>
               </w:drawing>
             </mc:Choice>
             <mc:Fallback>
               <w:pict>
-                <v:shapetype w14:anchorId="28BBE86D" id="_x0000_t110" coordsize="21600,21600" o:spt="110" path="m10800,l,10800,10800,21600,21600,10800xe">
-                  <v:stroke joinstyle="miter"/>
-                  <v:path gradientshapeok="t" o:connecttype="rect" textboxrect="5400,5400,16200,16200"/>
+                <v:shapetype w14:anchorId="4A94279B" id="_x0000_t107" coordsize="21600,21600" o:spt="107" adj="5400,5400,18900" path="ar@9@38@8@37,0@27@0@26@9@13@8@4@0@25@22@25@9@38@8@37@22@26@3@27l@7@40@3,wa@9@35@8@10@3,0@21@33@9@36@8@1@21@31@20@31@9@35@8@10@20@33,,l@5@40xewr@9@36@8@1@20@31@0@32nfl@20@33ear@9@36@8@1@21@31@22@32nfl@21@33em@0@26nfl@0@32em@22@26nfl@22@32e">
+                  <v:formulas>
+                    <v:f eqn="val #0"/>
+                    <v:f eqn="val #1"/>
+                    <v:f eqn="val #2"/>
+                    <v:f eqn="val width"/>
+                    <v:f eqn="val height"/>
+                    <v:f eqn="prod width 1 8"/>
+                    <v:f eqn="prod width 1 2"/>
+                    <v:f eqn="prod width 7 8"/>
+                    <v:f eqn="prod width 3 2"/>
+                    <v:f eqn="sum 0 0 @6"/>
+                    <v:f eqn="sum height 0 #2"/>
+                    <v:f eqn="prod @10 30573 4096"/>
+                    <v:f eqn="prod @11 2 1"/>
+                    <v:f eqn="sum height 0 @12"/>
+                    <v:f eqn="sum @11 #2 0"/>
+                    <v:f eqn="sum @11 height #1"/>
+                    <v:f eqn="sum height 0 #1"/>
+                    <v:f eqn="prod @16 1 2"/>
+                    <v:f eqn="sum @11 @17 0"/>
+                    <v:f eqn="sum @14 #1 height"/>
+                    <v:f eqn="sum #0 @5 0"/>
+                    <v:f eqn="sum width 0 @20"/>
+                    <v:f eqn="sum width 0 #0"/>
+                    <v:f eqn="sum @6 0 #0"/>
+                    <v:f eqn="ellipse @23 width @11"/>
+                    <v:f eqn="sum @24 height @11"/>
+                    <v:f eqn="sum @25 @11 @19"/>
+                    <v:f eqn="sum #2 @11 @19"/>
+                    <v:f eqn="prod @11 2391 32768"/>
+                    <v:f eqn="sum @6 0 @20"/>
+                    <v:f eqn="ellipse @29 width @11"/>
+                    <v:f eqn="sum #1 @30 @11"/>
+                    <v:f eqn="sum @25 #1 height"/>
+                    <v:f eqn="sum height @30 @14"/>
+                    <v:f eqn="sum @11 @14 0"/>
+                    <v:f eqn="sum height 0 @34"/>
+                    <v:f eqn="sum @35 @19 @11"/>
+                    <v:f eqn="sum @10 @15 @11"/>
+                    <v:f eqn="sum @35 @15 @11"/>
+                    <v:f eqn="sum @28 @14 @18"/>
+                    <v:f eqn="sum height 0 @39"/>
+                    <v:f eqn="sum @19 0 @18"/>
+                    <v:f eqn="prod @41 2 3"/>
+                    <v:f eqn="sum #1 0 @42"/>
+                    <v:f eqn="sum #2 0 @42"/>
+                    <v:f eqn="min @44 20925"/>
+                    <v:f eqn="prod width 3 8"/>
+                    <v:f eqn="sum @46 0 4"/>
+                  </v:formulas>
+                  <v:path o:extrusionok="f" o:connecttype="custom" o:connectlocs="@6,@1;@5,@40;@6,@4;@7,@40" o:connectangles="270,180,90,0" textboxrect="@0,@1,@22,@25"/>
+                  <v:handles>
+                    <v:h position="#0,bottomRight" xrange="@5,@47"/>
+                    <v:h position="center,#1" yrange="@10,@43"/>
+                    <v:h position="topLeft,#2" yrange="@27,@45"/>
+                  </v:handles>
+                  <o:complex v:ext="view"/>
                 </v:shapetype>
-                <v:shape id="Diagrama de flujo: decisión 5" o:spid="_x0000_s1026" type="#_x0000_t110" alt="&quot;&quot;" style="width:430.5pt;height:4.3pt;visibility:visible;mso-wrap-style:square;mso-left-percent:-10001;mso-top-percent:-10001;mso-position-horizontal:absolute;mso-position-horizontal-relative:char;mso-position-vertical:absolute;mso-position-vertical-relative:line;mso-left-percent:-10001;mso-top-percent:-10001;v-text-anchor:top" o:gfxdata="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" fillcolor="black">
-                  <w10:anchorlock/>
+                <v:shape id="Cinta: curvada e inclinada hacia abajo 4" o:spid="_x0000_s1029" type="#_x0000_t107" style="position:absolute;margin-left:0;margin-top:0;width:101pt;height:27.05pt;z-index:251659264;visibility:visible;mso-wrap-style:square;mso-width-percent:0;mso-height-percent:0;mso-wrap-distance-left:9pt;mso-wrap-distance-top:0;mso-wrap-distance-right:9pt;mso-wrap-distance-bottom:0;mso-position-horizontal:center;mso-position-horizontal-relative:margin;mso-position-vertical:center;mso-position-vertical-relative:bottom-margin-area;mso-width-percent:0;mso-height-percent:0;mso-width-relative:page;mso-height-relative:page;v-text-anchor:top" o:gfxdata="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" filled="f" fillcolor="#17365d" strokecolor="#71a0dc">
+                  <v:textbox>
+                    <w:txbxContent>
+                      <w:p>
+                        <w:pPr>
+                          <w:jc w:val="center"/>
+                          <w:rPr>
+                            <w:color w:val="4472C4" w:themeColor="accent1"/>
+                          </w:rPr>
+                        </w:pPr>
+                        <w:r>
+                          <w:fldChar w:fldCharType="begin"/>
+                        </w:r>
+                        <w:r>
+                          <w:instrText>PAGE    \* MERGEFORMAT</w:instrText>
+                        </w:r>
+                        <w:r>
+                          <w:fldChar w:fldCharType="separate"/>
+                        </w:r>
+                        <w:r>
+                          <w:rPr>
+                            <w:color w:val="4472C4" w:themeColor="accent1"/>
+                          </w:rPr>
+                          <w:t>2</w:t>
+                        </w:r>
+                        <w:r>
+                          <w:rPr>
+                            <w:color w:val="4472C4" w:themeColor="accent1"/>
+                          </w:rPr>
+                          <w:fldChar w:fldCharType="end"/>
+                        </w:r>
+                      </w:p>
+                    </w:txbxContent>
+                  </v:textbox>
+                  <w10:wrap anchorx="margin" anchory="margin"/>
                 </v:shape>
               </w:pict>
             </mc:Fallback>
           </mc:AlternateContent>
         </w:r>
       </w:p>
-      <w:p>
-        <w:pPr>
-          <w:pStyle w:val="Piedepgina"/>
-          <w:jc w:val="center"/>
-        </w:pPr>
-        <w:r>
-          <w:fldChar w:fldCharType="begin"/>
-        </w:r>
-        <w:r>
-          <w:instrText>PAGE    \* MERGEFORMAT</w:instrText>
-        </w:r>
-        <w:r>
-          <w:fldChar w:fldCharType="separate"/>
-        </w:r>
-        <w:r>
-          <w:t>2</w:t>
-        </w:r>
-        <w:r>
-          <w:fldChar w:fldCharType="end"/>
-        </w:r>
-      </w:p>
+    </w:sdtContent>
+  </w:sdt>
+</w:ftr>
+</file>
+
+<file path=word/footer3.xml><?xml version="1.0" encoding="utf-8"?>
+<w:ftr xmlns:wpc="http://schemas.microsoft.com/office/word/2010/wordprocessingCanvas" xmlns:cx="http://schemas.microsoft.com/office/drawing/2014/chartex" xmlns:cx1="http://schemas.microsoft.com/office/drawing/2015/9/8/chartex" xmlns:cx2="http://schemas.microsoft.com/office/drawing/2015/10/21/chartex" xmlns:cx3="http://schemas.microsoft.com/office/drawing/2016/5/9/chartex" xmlns:cx4="http://schemas.microsoft.com/office/drawing/2016/5/10/chartex" xmlns:cx5="http://schemas.microsoft.com/office/drawing/2016/5/11/chartex" xmlns:cx6="http://schemas.microsoft.com/office/drawing/2016/5/12/chartex" xmlns:cx7="http://schemas.microsoft.com/office/drawing/2016/5/13/chartex" xmlns:cx8="http://schemas.microsoft.com/office/drawing/2016/5/14/chartex" xmlns:mc="http://schemas.openxmlformats.org/markup-compatibility/2006" xmlns:aink="http://schemas.microsoft.com/office/drawing/2016/ink" xmlns:am3d="http://schemas.microsoft.com/office/drawing/2017/model3d" xmlns:o="urn:schemas-microsoft-com:office:office" xmlns:oel="http://schemas.microsoft.com/office/2019/extlst" xmlns:r="http://schemas.openxmlformats.org/officeDocument/2006/relationships" xmlns:m="http://schemas.openxmlformats.org/officeDocument/2006/math" xmlns:v="urn:schemas-microsoft-com:vml" xmlns:wp14="http://schemas.microsoft.com/office/word/2010/wordprocessingDrawing" xmlns:wp="http://schemas.openxmlformats.org/drawingml/2006/wordprocessingDrawing" xmlns:w10="urn:schemas-microsoft-com:office:word" xmlns:w="http://schemas.openxmlformats.org/wordprocessingml/2006/main" xmlns:w14="http://schemas.microsoft.com/office/word/2010/wordml" xmlns:w15="http://schemas.microsoft.com/office/word/2012/wordml" xmlns:w16cex="http://schemas.microsoft.com/office/word/2018/wordml/cex" xmlns:w16cid="http://schemas.microsoft.com/office/word/2016/wordml/cid" xmlns:w16="http://schemas.microsoft.com/office/word/2018/wordml" xmlns:w16du="http://schemas.microsoft.com/office/word/2023/wordml/word16du" xmlns:w16sdtdh="http://schemas.microsoft.com/office/word/2020/wordml/sdtdatahash" xmlns:w16se="http://schemas.microsoft.com/office/word/2015/wordml/symex" xmlns:wpg="http://schemas.microsoft.com/office/word/2010/wordprocessingGroup" xmlns:wpi="http://schemas.microsoft.com/office/word/2010/wordprocessingInk" xmlns:wne="http://schemas.microsoft.com/office/word/2006/wordml" xmlns:wps="http://schemas.microsoft.com/office/word/2010/wordprocessingShape" mc:Ignorable="w14 w15 w16se w16cid w16 w16cex w16sdtdh w16du wp14">
+  <w:sdt>
+    <w:sdtPr>
+      <w:id w:val="308131632"/>
+      <w:docPartObj>
+        <w:docPartGallery w:val="Page Numbers (Bottom of Page)"/>
+        <w:docPartUnique/>
+      </w:docPartObj>
+    </w:sdtPr>
+    <w:sdtContent>
       <w:p>
         <w:pPr>
           <w:pStyle w:val="Piedepgina"/>
         </w:pPr>
+        <w:r>
+          <w:rPr>
+            <w:rFonts w:asciiTheme="majorHAnsi" w:eastAsiaTheme="majorEastAsia" w:hAnsiTheme="majorHAnsi" w:cstheme="majorBidi"/>
+            <w:noProof/>
+            <w:sz w:val="28"/>
+            <w:szCs w:val="28"/>
+          </w:rPr>
+          <mc:AlternateContent>
+            <mc:Choice Requires="wps">
+              <w:drawing>
+                <wp:anchor distT="0" distB="0" distL="114300" distR="114300" simplePos="0" relativeHeight="251665408" behindDoc="0" locked="0" layoutInCell="1" allowOverlap="1" wp14:anchorId="53F6B8F5" wp14:editId="3B225F54">
+                  <wp:simplePos x="0" y="0"/>
+                  <wp:positionH relativeFrom="margin">
+                    <wp:align>center</wp:align>
+                  </wp:positionH>
+                  <wp:positionV relativeFrom="bottomMargin">
+                    <wp:align>center</wp:align>
+                  </wp:positionV>
+                  <wp:extent cx="1282700" cy="343535"/>
+                  <wp:effectExtent l="28575" t="19050" r="22225" b="8890"/>
+                  <wp:wrapNone/>
+                  <wp:docPr id="1321491817" name="Cinta: curvada e inclinada hacia abajo 5"/>
+                  <wp:cNvGraphicFramePr>
+                    <a:graphicFrameLocks xmlns:a="http://schemas.openxmlformats.org/drawingml/2006/main"/>
+                  </wp:cNvGraphicFramePr>
+                  <a:graphic xmlns:a="http://schemas.openxmlformats.org/drawingml/2006/main">
+                    <a:graphicData uri="http://schemas.microsoft.com/office/word/2010/wordprocessingShape">
+                      <wps:wsp>
+                        <wps:cNvSpPr>
+                          <a:spLocks noChangeArrowheads="1"/>
+                        </wps:cNvSpPr>
+                        <wps:spPr bwMode="auto">
+                          <a:xfrm>
+                            <a:off x="0" y="0"/>
+                            <a:ext cx="1282700" cy="343535"/>
+                          </a:xfrm>
+                          <a:prstGeom prst="ellipseRibbon">
+                            <a:avLst>
+                              <a:gd name="adj1" fmla="val 25000"/>
+                              <a:gd name="adj2" fmla="val 50000"/>
+                              <a:gd name="adj3" fmla="val 12500"/>
+                            </a:avLst>
+                          </a:prstGeom>
+                          <a:noFill/>
+                          <a:ln w="9525">
+                            <a:solidFill>
+                              <a:srgbClr val="71A0DC"/>
+                            </a:solidFill>
+                            <a:round/>
+                            <a:headEnd/>
+                            <a:tailEnd/>
+                          </a:ln>
+                          <a:extLst>
+                            <a:ext uri="{909E8E84-426E-40DD-AFC4-6F175D3DCCD1}">
+                              <a14:hiddenFill xmlns:a14="http://schemas.microsoft.com/office/drawing/2010/main">
+                                <a:solidFill>
+                                  <a:srgbClr val="17365D"/>
+                                </a:solidFill>
+                              </a14:hiddenFill>
+                            </a:ext>
+                          </a:extLst>
+                        </wps:spPr>
+                        <wps:txbx>
+                          <w:txbxContent>
+                            <w:p>
+                              <w:pPr>
+                                <w:jc w:val="center"/>
+                                <w:rPr>
+                                  <w:color w:val="4472C4" w:themeColor="accent1"/>
+                                </w:rPr>
+                              </w:pPr>
+                              <w:r>
+                                <w:fldChar w:fldCharType="begin"/>
+                              </w:r>
+                              <w:r>
+                                <w:instrText>PAGE    \* MERGEFORMAT</w:instrText>
+                              </w:r>
+                              <w:r>
+                                <w:fldChar w:fldCharType="separate"/>
+                              </w:r>
+                              <w:r>
+                                <w:rPr>
+                                  <w:color w:val="4472C4" w:themeColor="accent1"/>
+                                </w:rPr>
+                                <w:t>2</w:t>
+                              </w:r>
+                              <w:r>
+                                <w:rPr>
+                                  <w:color w:val="4472C4" w:themeColor="accent1"/>
+                                </w:rPr>
+                                <w:fldChar w:fldCharType="end"/>
+                              </w:r>
+                            </w:p>
+                          </w:txbxContent>
+                        </wps:txbx>
+                        <wps:bodyPr rot="0" vert="horz" wrap="square" lIns="91440" tIns="45720" rIns="91440" bIns="45720" anchor="t" anchorCtr="0" upright="1">
+                          <a:noAutofit/>
+                        </wps:bodyPr>
+                      </wps:wsp>
+                    </a:graphicData>
+                  </a:graphic>
+                  <wp14:sizeRelH relativeFrom="page">
+                    <wp14:pctWidth>0</wp14:pctWidth>
+                  </wp14:sizeRelH>
+                  <wp14:sizeRelV relativeFrom="page">
+                    <wp14:pctHeight>0</wp14:pctHeight>
+                  </wp14:sizeRelV>
+                </wp:anchor>
+              </w:drawing>
+            </mc:Choice>
+            <mc:Fallback>
+              <w:pict>
+                <v:shapetype w14:anchorId="53F6B8F5" id="_x0000_t107" coordsize="21600,21600" o:spt="107" adj="5400,5400,18900" path="ar@9@38@8@37,0@27@0@26@9@13@8@4@0@25@22@25@9@38@8@37@22@26@3@27l@7@40@3,wa@9@35@8@10@3,0@21@33@9@36@8@1@21@31@20@31@9@35@8@10@20@33,,l@5@40xewr@9@36@8@1@20@31@0@32nfl@20@33ear@9@36@8@1@21@31@22@32nfl@21@33em@0@26nfl@0@32em@22@26nfl@22@32e">
+                  <v:formulas>
+                    <v:f eqn="val #0"/>
+                    <v:f eqn="val #1"/>
+                    <v:f eqn="val #2"/>
+                    <v:f eqn="val width"/>
+                    <v:f eqn="val height"/>
+                    <v:f eqn="prod width 1 8"/>
+                    <v:f eqn="prod width 1 2"/>
+                    <v:f eqn="prod width 7 8"/>
+                    <v:f eqn="prod width 3 2"/>
+                    <v:f eqn="sum 0 0 @6"/>
+                    <v:f eqn="sum height 0 #2"/>
+                    <v:f eqn="prod @10 30573 4096"/>
+                    <v:f eqn="prod @11 2 1"/>
+                    <v:f eqn="sum height 0 @12"/>
+                    <v:f eqn="sum @11 #2 0"/>
+                    <v:f eqn="sum @11 height #1"/>
+                    <v:f eqn="sum height 0 #1"/>
+                    <v:f eqn="prod @16 1 2"/>
+                    <v:f eqn="sum @11 @17 0"/>
+                    <v:f eqn="sum @14 #1 height"/>
+                    <v:f eqn="sum #0 @5 0"/>
+                    <v:f eqn="sum width 0 @20"/>
+                    <v:f eqn="sum width 0 #0"/>
+                    <v:f eqn="sum @6 0 #0"/>
+                    <v:f eqn="ellipse @23 width @11"/>
+                    <v:f eqn="sum @24 height @11"/>
+                    <v:f eqn="sum @25 @11 @19"/>
+                    <v:f eqn="sum #2 @11 @19"/>
+                    <v:f eqn="prod @11 2391 32768"/>
+                    <v:f eqn="sum @6 0 @20"/>
+                    <v:f eqn="ellipse @29 width @11"/>
+                    <v:f eqn="sum #1 @30 @11"/>
+                    <v:f eqn="sum @25 #1 height"/>
+                    <v:f eqn="sum height @30 @14"/>
+                    <v:f eqn="sum @11 @14 0"/>
+                    <v:f eqn="sum height 0 @34"/>
+                    <v:f eqn="sum @35 @19 @11"/>
+                    <v:f eqn="sum @10 @15 @11"/>
+                    <v:f eqn="sum @35 @15 @11"/>
+                    <v:f eqn="sum @28 @14 @18"/>
+                    <v:f eqn="sum height 0 @39"/>
+                    <v:f eqn="sum @19 0 @18"/>
+                    <v:f eqn="prod @41 2 3"/>
+                    <v:f eqn="sum #1 0 @42"/>
+                    <v:f eqn="sum #2 0 @42"/>
+                    <v:f eqn="min @44 20925"/>
+                    <v:f eqn="prod width 3 8"/>
+                    <v:f eqn="sum @46 0 4"/>
+                  </v:formulas>
+                  <v:path o:extrusionok="f" o:connecttype="custom" o:connectlocs="@6,@1;@5,@40;@6,@4;@7,@40" o:connectangles="270,180,90,0" textboxrect="@0,@1,@22,@25"/>
+                  <v:handles>
+                    <v:h position="#0,bottomRight" xrange="@5,@47"/>
+                    <v:h position="center,#1" yrange="@10,@43"/>
+                    <v:h position="topLeft,#2" yrange="@27,@45"/>
+                  </v:handles>
+                  <o:complex v:ext="view"/>
+                </v:shapetype>
+                <v:shape id="Cinta: curvada e inclinada hacia abajo 5" o:spid="_x0000_s1030" type="#_x0000_t107" style="position:absolute;margin-left:0;margin-top:0;width:101pt;height:27.05pt;z-index:251665408;visibility:visible;mso-wrap-style:square;mso-width-percent:0;mso-height-percent:0;mso-wrap-distance-left:9pt;mso-wrap-distance-top:0;mso-wrap-distance-right:9pt;mso-wrap-distance-bottom:0;mso-position-horizontal:center;mso-position-horizontal-relative:margin;mso-position-vertical:center;mso-position-vertical-relative:bottom-margin-area;mso-width-percent:0;mso-height-percent:0;mso-width-relative:page;mso-height-relative:page;v-text-anchor:top" o:gfxdata="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" filled="f" fillcolor="#17365d" strokecolor="#71a0dc">
+                  <v:textbox>
+                    <w:txbxContent>
+                      <w:p>
+                        <w:pPr>
+                          <w:jc w:val="center"/>
+                          <w:rPr>
+                            <w:color w:val="4472C4" w:themeColor="accent1"/>
+                          </w:rPr>
+                        </w:pPr>
+                        <w:r>
+                          <w:fldChar w:fldCharType="begin"/>
+                        </w:r>
+                        <w:r>
+                          <w:instrText>PAGE    \* MERGEFORMAT</w:instrText>
+                        </w:r>
+                        <w:r>
+                          <w:fldChar w:fldCharType="separate"/>
+                        </w:r>
+                        <w:r>
+                          <w:rPr>
+                            <w:color w:val="4472C4" w:themeColor="accent1"/>
+                          </w:rPr>
+                          <w:t>2</w:t>
+                        </w:r>
+                        <w:r>
+                          <w:rPr>
+                            <w:color w:val="4472C4" w:themeColor="accent1"/>
+                          </w:rPr>
+                          <w:fldChar w:fldCharType="end"/>
+                        </w:r>
+                      </w:p>
+                    </w:txbxContent>
+                  </v:textbox>
+                  <w10:wrap anchorx="margin" anchory="margin"/>
+                </v:shape>
+              </w:pict>
+            </mc:Fallback>
+          </mc:AlternateContent>
+        </w:r>
+      </w:p>
+    </w:sdtContent>
+  </w:sdt>
+</w:ftr>
+</file>
+
+<file path=word/footer4.xml><?xml version="1.0" encoding="utf-8"?>
+<w:ftr xmlns:wpc="http://schemas.microsoft.com/office/word/2010/wordprocessingCanvas" xmlns:cx="http://schemas.microsoft.com/office/drawing/2014/chartex" xmlns:cx1="http://schemas.microsoft.com/office/drawing/2015/9/8/chartex" xmlns:cx2="http://schemas.microsoft.com/office/drawing/2015/10/21/chartex" xmlns:cx3="http://schemas.microsoft.com/office/drawing/2016/5/9/chartex" xmlns:cx4="http://schemas.microsoft.com/office/drawing/2016/5/10/chartex" xmlns:cx5="http://schemas.microsoft.com/office/drawing/2016/5/11/chartex" xmlns:cx6="http://schemas.microsoft.com/office/drawing/2016/5/12/chartex" xmlns:cx7="http://schemas.microsoft.com/office/drawing/2016/5/13/chartex" xmlns:cx8="http://schemas.microsoft.com/office/drawing/2016/5/14/chartex" xmlns:mc="http://schemas.openxmlformats.org/markup-compatibility/2006" xmlns:aink="http://schemas.microsoft.com/office/drawing/2016/ink" xmlns:am3d="http://schemas.microsoft.com/office/drawing/2017/model3d" xmlns:o="urn:schemas-microsoft-com:office:office" xmlns:oel="http://schemas.microsoft.com/office/2019/extlst" xmlns:r="http://schemas.openxmlformats.org/officeDocument/2006/relationships" xmlns:m="http://schemas.openxmlformats.org/officeDocument/2006/math" xmlns:v="urn:schemas-microsoft-com:vml" xmlns:wp14="http://schemas.microsoft.com/office/word/2010/wordprocessingDrawing" xmlns:wp="http://schemas.openxmlformats.org/drawingml/2006/wordprocessingDrawing" xmlns:w10="urn:schemas-microsoft-com:office:word" xmlns:w="http://schemas.openxmlformats.org/wordprocessingml/2006/main" xmlns:w14="http://schemas.microsoft.com/office/word/2010/wordml" xmlns:w15="http://schemas.microsoft.com/office/word/2012/wordml" xmlns:w16cex="http://schemas.microsoft.com/office/word/2018/wordml/cex" xmlns:w16cid="http://schemas.microsoft.com/office/word/2016/wordml/cid" xmlns:w16="http://schemas.microsoft.com/office/word/2018/wordml" xmlns:w16du="http://schemas.microsoft.com/office/word/2023/wordml/word16du" xmlns:w16sdtdh="http://schemas.microsoft.com/office/word/2020/wordml/sdtdatahash" xmlns:w16se="http://schemas.microsoft.com/office/word/2015/wordml/symex" xmlns:wpg="http://schemas.microsoft.com/office/word/2010/wordprocessingGroup" xmlns:wpi="http://schemas.microsoft.com/office/word/2010/wordprocessingInk" xmlns:wne="http://schemas.microsoft.com/office/word/2006/wordml" xmlns:wps="http://schemas.microsoft.com/office/word/2010/wordprocessingShape" mc:Ignorable="w14 w15 w16se w16cid w16 w16cex w16sdtdh w16du wp14">
+  <w:sdt>
+    <w:sdtPr>
+      <w:id w:val="-665403820"/>
+      <w:docPartObj>
+        <w:docPartGallery w:val="Page Numbers (Bottom of Page)"/>
+        <w:docPartUnique/>
+      </w:docPartObj>
+    </w:sdtPr>
+    <w:sdtContent>
+      <w:p>
+        <w:pPr>
+          <w:pStyle w:val="Piedepgina"/>
+        </w:pPr>
+        <w:r>
+          <w:rPr>
+            <w:rFonts w:asciiTheme="majorHAnsi" w:eastAsiaTheme="majorEastAsia" w:hAnsiTheme="majorHAnsi" w:cstheme="majorBidi"/>
+            <w:noProof/>
+            <w:sz w:val="28"/>
+            <w:szCs w:val="28"/>
+          </w:rPr>
+          <mc:AlternateContent>
+            <mc:Choice Requires="wps">
+              <w:drawing>
+                <wp:anchor distT="0" distB="0" distL="114300" distR="114300" simplePos="0" relativeHeight="251663360" behindDoc="0" locked="0" layoutInCell="1" allowOverlap="1" wp14:anchorId="65F41F31" wp14:editId="615D7670">
+                  <wp:simplePos x="0" y="0"/>
+                  <wp:positionH relativeFrom="margin">
+                    <wp:align>center</wp:align>
+                  </wp:positionH>
+                  <wp:positionV relativeFrom="bottomMargin">
+                    <wp:align>center</wp:align>
+                  </wp:positionV>
+                  <wp:extent cx="1282700" cy="343535"/>
+                  <wp:effectExtent l="28575" t="19050" r="22225" b="8890"/>
+                  <wp:wrapNone/>
+                  <wp:docPr id="420819465" name="Cinta: curvada e inclinada hacia abajo 4"/>
+                  <wp:cNvGraphicFramePr>
+                    <a:graphicFrameLocks xmlns:a="http://schemas.openxmlformats.org/drawingml/2006/main"/>
+                  </wp:cNvGraphicFramePr>
+                  <a:graphic xmlns:a="http://schemas.openxmlformats.org/drawingml/2006/main">
+                    <a:graphicData uri="http://schemas.microsoft.com/office/word/2010/wordprocessingShape">
+                      <wps:wsp>
+                        <wps:cNvSpPr>
+                          <a:spLocks noChangeArrowheads="1"/>
+                        </wps:cNvSpPr>
+                        <wps:spPr bwMode="auto">
+                          <a:xfrm>
+                            <a:off x="0" y="0"/>
+                            <a:ext cx="1282700" cy="343535"/>
+                          </a:xfrm>
+                          <a:prstGeom prst="ellipseRibbon">
+                            <a:avLst>
+                              <a:gd name="adj1" fmla="val 25000"/>
+                              <a:gd name="adj2" fmla="val 50000"/>
+                              <a:gd name="adj3" fmla="val 12500"/>
+                            </a:avLst>
+                          </a:prstGeom>
+                          <a:noFill/>
+                          <a:ln w="9525">
+                            <a:solidFill>
+                              <a:srgbClr val="71A0DC"/>
+                            </a:solidFill>
+                            <a:round/>
+                            <a:headEnd/>
+                            <a:tailEnd/>
+                          </a:ln>
+                          <a:extLst>
+                            <a:ext uri="{909E8E84-426E-40DD-AFC4-6F175D3DCCD1}">
+                              <a14:hiddenFill xmlns:a14="http://schemas.microsoft.com/office/drawing/2010/main">
+                                <a:solidFill>
+                                  <a:srgbClr val="17365D"/>
+                                </a:solidFill>
+                              </a14:hiddenFill>
+                            </a:ext>
+                          </a:extLst>
+                        </wps:spPr>
+                        <wps:txbx>
+                          <w:txbxContent>
+                            <w:p>
+                              <w:pPr>
+                                <w:jc w:val="center"/>
+                                <w:rPr>
+                                  <w:color w:val="4472C4" w:themeColor="accent1"/>
+                                </w:rPr>
+                              </w:pPr>
+                              <w:r>
+                                <w:fldChar w:fldCharType="begin"/>
+                              </w:r>
+                              <w:r>
+                                <w:instrText>PAGE    \* MERGEFORMAT</w:instrText>
+                              </w:r>
+                              <w:r>
+                                <w:fldChar w:fldCharType="separate"/>
+                              </w:r>
+                              <w:r>
+                                <w:rPr>
+                                  <w:color w:val="4472C4" w:themeColor="accent1"/>
+                                </w:rPr>
+                                <w:t>2</w:t>
+                              </w:r>
+                              <w:r>
+                                <w:rPr>
+                                  <w:color w:val="4472C4" w:themeColor="accent1"/>
+                                </w:rPr>
+                                <w:fldChar w:fldCharType="end"/>
+                              </w:r>
+                            </w:p>
+                          </w:txbxContent>
+                        </wps:txbx>
+                        <wps:bodyPr rot="0" vert="horz" wrap="square" lIns="91440" tIns="45720" rIns="91440" bIns="45720" anchor="t" anchorCtr="0" upright="1">
+                          <a:noAutofit/>
+                        </wps:bodyPr>
+                      </wps:wsp>
+                    </a:graphicData>
+                  </a:graphic>
+                  <wp14:sizeRelH relativeFrom="page">
+                    <wp14:pctWidth>0</wp14:pctWidth>
+                  </wp14:sizeRelH>
+                  <wp14:sizeRelV relativeFrom="page">
+                    <wp14:pctHeight>0</wp14:pctHeight>
+                  </wp14:sizeRelV>
+                </wp:anchor>
+              </w:drawing>
+            </mc:Choice>
+            <mc:Fallback>
+              <w:pict>
+                <v:shapetype w14:anchorId="65F41F31" id="_x0000_t107" coordsize="21600,21600" o:spt="107" adj="5400,5400,18900" path="ar@9@38@8@37,0@27@0@26@9@13@8@4@0@25@22@25@9@38@8@37@22@26@3@27l@7@40@3,wa@9@35@8@10@3,0@21@33@9@36@8@1@21@31@20@31@9@35@8@10@20@33,,l@5@40xewr@9@36@8@1@20@31@0@32nfl@20@33ear@9@36@8@1@21@31@22@32nfl@21@33em@0@26nfl@0@32em@22@26nfl@22@32e">
+                  <v:formulas>
+                    <v:f eqn="val #0"/>
+                    <v:f eqn="val #1"/>
+                    <v:f eqn="val #2"/>
+                    <v:f eqn="val width"/>
+                    <v:f eqn="val height"/>
+                    <v:f eqn="prod width 1 8"/>
+                    <v:f eqn="prod width 1 2"/>
+                    <v:f eqn="prod width 7 8"/>
+                    <v:f eqn="prod width 3 2"/>
+                    <v:f eqn="sum 0 0 @6"/>
+                    <v:f eqn="sum height 0 #2"/>
+                    <v:f eqn="prod @10 30573 4096"/>
+                    <v:f eqn="prod @11 2 1"/>
+                    <v:f eqn="sum height 0 @12"/>
+                    <v:f eqn="sum @11 #2 0"/>
+                    <v:f eqn="sum @11 height #1"/>
+                    <v:f eqn="sum height 0 #1"/>
+                    <v:f eqn="prod @16 1 2"/>
+                    <v:f eqn="sum @11 @17 0"/>
+                    <v:f eqn="sum @14 #1 height"/>
+                    <v:f eqn="sum #0 @5 0"/>
+                    <v:f eqn="sum width 0 @20"/>
+                    <v:f eqn="sum width 0 #0"/>
+                    <v:f eqn="sum @6 0 #0"/>
+                    <v:f eqn="ellipse @23 width @11"/>
+                    <v:f eqn="sum @24 height @11"/>
+                    <v:f eqn="sum @25 @11 @19"/>
+                    <v:f eqn="sum #2 @11 @19"/>
+                    <v:f eqn="prod @11 2391 32768"/>
+                    <v:f eqn="sum @6 0 @20"/>
+                    <v:f eqn="ellipse @29 width @11"/>
+                    <v:f eqn="sum #1 @30 @11"/>
+                    <v:f eqn="sum @25 #1 height"/>
+                    <v:f eqn="sum height @30 @14"/>
+                    <v:f eqn="sum @11 @14 0"/>
+                    <v:f eqn="sum height 0 @34"/>
+                    <v:f eqn="sum @35 @19 @11"/>
+                    <v:f eqn="sum @10 @15 @11"/>
+                    <v:f eqn="sum @35 @15 @11"/>
+                    <v:f eqn="sum @28 @14 @18"/>
+                    <v:f eqn="sum height 0 @39"/>
+                    <v:f eqn="sum @19 0 @18"/>
+                    <v:f eqn="prod @41 2 3"/>
+                    <v:f eqn="sum #1 0 @42"/>
+                    <v:f eqn="sum #2 0 @42"/>
+                    <v:f eqn="min @44 20925"/>
+                    <v:f eqn="prod width 3 8"/>
+                    <v:f eqn="sum @46 0 4"/>
+                  </v:formulas>
+                  <v:path o:extrusionok="f" o:connecttype="custom" o:connectlocs="@6,@1;@5,@40;@6,@4;@7,@40" o:connectangles="270,180,90,0" textboxrect="@0,@1,@22,@25"/>
+                  <v:handles>
+                    <v:h position="#0,bottomRight" xrange="@5,@47"/>
+                    <v:h position="center,#1" yrange="@10,@43"/>
+                    <v:h position="topLeft,#2" yrange="@27,@45"/>
+                  </v:handles>
+                  <o:complex v:ext="view"/>
+                </v:shapetype>
+                <v:shape id="_x0000_s1031" type="#_x0000_t107" style="position:absolute;margin-left:0;margin-top:0;width:101pt;height:27.05pt;z-index:251663360;visibility:visible;mso-wrap-style:square;mso-width-percent:0;mso-height-percent:0;mso-wrap-distance-left:9pt;mso-wrap-distance-top:0;mso-wrap-distance-right:9pt;mso-wrap-distance-bottom:0;mso-position-horizontal:center;mso-position-horizontal-relative:margin;mso-position-vertical:center;mso-position-vertical-relative:bottom-margin-area;mso-width-percent:0;mso-height-percent:0;mso-width-relative:page;mso-height-relative:page;v-text-anchor:top" o:gfxdata="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" filled="f" fillcolor="#17365d" strokecolor="#71a0dc">
+                  <v:textbox>
+                    <w:txbxContent>
+                      <w:p>
+                        <w:pPr>
+                          <w:jc w:val="center"/>
+                          <w:rPr>
+                            <w:color w:val="4472C4" w:themeColor="accent1"/>
+                          </w:rPr>
+                        </w:pPr>
+                        <w:r>
+                          <w:fldChar w:fldCharType="begin"/>
+                        </w:r>
+                        <w:r>
+                          <w:instrText>PAGE    \* MERGEFORMAT</w:instrText>
+                        </w:r>
+                        <w:r>
+                          <w:fldChar w:fldCharType="separate"/>
+                        </w:r>
+                        <w:r>
+                          <w:rPr>
+                            <w:color w:val="4472C4" w:themeColor="accent1"/>
+                          </w:rPr>
+                          <w:t>2</w:t>
+                        </w:r>
+                        <w:r>
+                          <w:rPr>
+                            <w:color w:val="4472C4" w:themeColor="accent1"/>
+                          </w:rPr>
+                          <w:fldChar w:fldCharType="end"/>
+                        </w:r>
+                      </w:p>
+                    </w:txbxContent>
+                  </v:textbox>
+                  <w10:wrap anchorx="margin" anchory="margin"/>
+                </v:shape>
+              </w:pict>
+            </mc:Fallback>
+          </mc:AlternateContent>
+        </w:r>
       </w:p>
     </w:sdtContent>
   </w:sdt>
@@ -14197,52 +15773,6 @@
     <w:pPr>
       <w:pStyle w:val="Encabezado"/>
     </w:pPr>
-    <w:r>
-      <w:rPr>
-        <w:noProof/>
-      </w:rPr>
-      <w:drawing>
-        <wp:inline distT="0" distB="0" distL="0" distR="0" wp14:anchorId="503D686C" wp14:editId="760F1ACA">
-          <wp:extent cx="1135380" cy="519812"/>
-          <wp:effectExtent l="0" t="0" r="7620" b="0"/>
-          <wp:docPr id="1816366723" name="Imagen 1"/>
-          <wp:cNvGraphicFramePr>
-            <a:graphicFrameLocks xmlns:a="http://schemas.openxmlformats.org/drawingml/2006/main" noChangeAspect="1"/>
-          </wp:cNvGraphicFramePr>
-          <a:graphic xmlns:a="http://schemas.openxmlformats.org/drawingml/2006/main">
-            <a:graphicData uri="http://schemas.openxmlformats.org/drawingml/2006/picture">
-              <pic:pic xmlns:pic="http://schemas.openxmlformats.org/drawingml/2006/picture">
-                <pic:nvPicPr>
-                  <pic:cNvPr id="1816366723" name="Imagen 1816366723"/>
-                  <pic:cNvPicPr/>
-                </pic:nvPicPr>
-                <pic:blipFill>
-                  <a:blip r:embed="rId1">
-                    <a:extLst>
-                      <a:ext uri="{28A0092B-C50C-407E-A947-70E740481C1C}">
-                        <a14:useLocalDpi xmlns:a14="http://schemas.microsoft.com/office/drawing/2010/main" val="0"/>
-                      </a:ext>
-                    </a:extLst>
-                  </a:blip>
-                  <a:stretch>
-                    <a:fillRect/>
-                  </a:stretch>
-                </pic:blipFill>
-                <pic:spPr>
-                  <a:xfrm>
-                    <a:off x="0" y="0"/>
-                    <a:ext cx="1145698" cy="524536"/>
-                  </a:xfrm>
-                  <a:prstGeom prst="rect">
-                    <a:avLst/>
-                  </a:prstGeom>
-                </pic:spPr>
-              </pic:pic>
-            </a:graphicData>
-          </a:graphic>
-        </wp:inline>
-      </w:drawing>
-    </w:r>
   </w:p>
   <w:p>
     <w:pPr>
@@ -14370,7 +15900,7 @@
   <w:abstractNum w:abstractNumId="1" w15:restartNumberingAfterBreak="0">
     <w:nsid w:val="1BA25D46"/>
     <w:multiLevelType w:val="hybridMultilevel"/>
-    <w:tmpl w:val="DC9CDFB0"/>
+    <w:tmpl w:val="918E85F6"/>
     <w:lvl w:ilvl="0" w:tplc="0C0A0009">
       <w:start w:val="1"/>
       <w:numFmt w:val="bullet"/>
@@ -15081,7 +16611,6 @@
   <w:style w:type="character" w:default="1" w:styleId="Fuentedeprrafopredeter">
     <w:name w:val="Default Paragraph Font"/>
     <w:uiPriority w:val="1"/>
-    <w:semiHidden/>
     <w:unhideWhenUsed/>
   </w:style>
   <w:style w:type="table" w:default="1" w:styleId="Tablanormal">

</xml_diff>